<commit_message>
Caso de Uso 006 feito
</commit_message>
<xml_diff>
--- a/APS/APS_Fitness Academia-Especificação de Caso de Uso_Alcidelio.docx
+++ b/APS/APS_Fitness Academia-Especificação de Caso de Uso_Alcidelio.docx
@@ -848,9 +848,33 @@
         <w:r>
           <w:rPr>
             <w:rStyle w:val="Hyperlink"/>
+            <w:b/>
             <w:noProof/>
           </w:rPr>
-          <w:t>Caso de Uso 002 – Marcar Consulta</w:t>
+          <w:t>Caso de Uso 006</w:t>
+        </w:r>
+        <w:r>
+          <w:rPr>
+            <w:rStyle w:val="Hyperlink"/>
+            <w:noProof/>
+          </w:rPr>
+          <w:t xml:space="preserve"> – </w:t>
+        </w:r>
+        <w:r>
+          <w:rPr>
+            <w:rStyle w:val="Hyperlink"/>
+            <w:b/>
+            <w:noProof/>
+          </w:rPr>
+          <w:t>M</w:t>
+        </w:r>
+        <w:r>
+          <w:rPr>
+            <w:rStyle w:val="Hyperlink"/>
+            <w:b/>
+            <w:noProof/>
+          </w:rPr>
+          <w:t>anter Plano de Treinamento</w:t>
         </w:r>
         <w:r>
           <w:rPr>
@@ -1683,8 +1707,6 @@
           <w:rFonts w:ascii="Arial" w:hAnsi="Arial" w:cs="Arial"/>
         </w:rPr>
       </w:pPr>
-      <w:bookmarkStart w:id="19" w:name="_GoBack"/>
-      <w:bookmarkEnd w:id="19"/>
       <w:r>
         <w:rPr>
           <w:rFonts w:ascii="Arial" w:hAnsi="Arial" w:cs="Arial"/>
@@ -2436,32 +2458,50 @@
           <w:u w:val="single"/>
         </w:rPr>
       </w:pPr>
-      <w:bookmarkStart w:id="20" w:name="_Toc353996723"/>
-      <w:r>
-        <w:rPr>
+      <w:bookmarkStart w:id="19" w:name="_Toc353996723"/>
+      <w:r>
+        <w:rPr>
+          <w:highlight w:val="darkGray"/>
           <w:u w:val="single"/>
         </w:rPr>
         <w:t>Caso de Uso 00</w:t>
       </w:r>
       <w:r>
         <w:rPr>
+          <w:highlight w:val="darkGray"/>
           <w:u w:val="single"/>
         </w:rPr>
-        <w:t>2</w:t>
-      </w:r>
-      <w:r>
-        <w:rPr>
+        <w:t>6</w:t>
+      </w:r>
+      <w:r>
+        <w:rPr>
+          <w:highlight w:val="darkGray"/>
           <w:u w:val="single"/>
         </w:rPr>
         <w:t xml:space="preserve"> </w:t>
       </w:r>
       <w:r>
         <w:rPr>
+          <w:highlight w:val="darkGray"/>
           <w:u w:val="single"/>
         </w:rPr>
-        <w:t>– Marcar Consulta</w:t>
-      </w:r>
-      <w:bookmarkEnd w:id="20"/>
+        <w:t>– Manter</w:t>
+      </w:r>
+      <w:r>
+        <w:rPr>
+          <w:highlight w:val="darkGray"/>
+          <w:u w:val="single"/>
+        </w:rPr>
+        <w:t xml:space="preserve"> </w:t>
+      </w:r>
+      <w:bookmarkEnd w:id="19"/>
+      <w:r>
+        <w:rPr>
+          <w:highlight w:val="darkGray"/>
+          <w:u w:val="single"/>
+        </w:rPr>
+        <w:t>Plano de Treinamento</w:t>
+      </w:r>
     </w:p>
     <w:p>
       <w:pPr>
@@ -2482,7 +2522,7 @@
           <w:rFonts w:ascii="Arial" w:hAnsi="Arial" w:cs="Arial"/>
           <w:iCs/>
         </w:rPr>
-        <w:t>Secretária: Funcionária responsável pela administração da clínica.</w:t>
+        <w:t>Instrutor, responsável pela manutenção dos Planos de Treinamento da Academia.</w:t>
       </w:r>
     </w:p>
     <w:p>
@@ -2510,13 +2550,20 @@
           <w:rFonts w:ascii="Arial" w:hAnsi="Arial" w:cs="Arial"/>
           <w:iCs/>
         </w:rPr>
-        <w:t>A secretária precisa ter acesso ao sistema</w:t>
+        <w:t>O instrutor</w:t>
       </w:r>
       <w:r>
         <w:rPr>
           <w:rFonts w:ascii="Arial" w:hAnsi="Arial" w:cs="Arial"/>
           <w:iCs/>
         </w:rPr>
+        <w:t xml:space="preserve"> precisa ter acesso ao sistema</w:t>
+      </w:r>
+      <w:r>
+        <w:rPr>
+          <w:rFonts w:ascii="Arial" w:hAnsi="Arial" w:cs="Arial"/>
+          <w:iCs/>
+        </w:rPr>
         <w:t>.</w:t>
       </w:r>
     </w:p>
@@ -2539,7 +2586,21 @@
           <w:rFonts w:ascii="Arial" w:hAnsi="Arial" w:cs="Arial"/>
           <w:iCs/>
         </w:rPr>
-        <w:t>: Consulta marcada.</w:t>
+        <w:t xml:space="preserve">: </w:t>
+      </w:r>
+      <w:r>
+        <w:rPr>
+          <w:rFonts w:ascii="Arial" w:hAnsi="Arial" w:cs="Arial"/>
+          <w:iCs/>
+        </w:rPr>
+        <w:t>Não se aplica</w:t>
+      </w:r>
+      <w:r>
+        <w:rPr>
+          <w:rFonts w:ascii="Arial" w:hAnsi="Arial" w:cs="Arial"/>
+          <w:iCs/>
+        </w:rPr>
+        <w:t>.</w:t>
       </w:r>
     </w:p>
     <w:p>
@@ -2555,6 +2616,7 @@
           <w:rFonts w:ascii="Arial" w:hAnsi="Arial" w:cs="Arial"/>
           <w:b/>
           <w:sz w:val="24"/>
+          <w:highlight w:val="darkYellow"/>
         </w:rPr>
         <w:t>Fluxo Básico</w:t>
       </w:r>
@@ -2575,7 +2637,31 @@
         <w:rPr>
           <w:rFonts w:ascii="Arial" w:hAnsi="Arial" w:cs="Arial"/>
         </w:rPr>
-        <w:t>O caso de uso inicia quando a secretária clica no menu “Marcar Consulta”.</w:t>
+        <w:t xml:space="preserve">O caso de uso inicia quando </w:t>
+      </w:r>
+      <w:r>
+        <w:rPr>
+          <w:rFonts w:ascii="Arial" w:hAnsi="Arial" w:cs="Arial"/>
+        </w:rPr>
+        <w:t>o instrutor</w:t>
+      </w:r>
+      <w:r>
+        <w:rPr>
+          <w:rFonts w:ascii="Arial" w:hAnsi="Arial" w:cs="Arial"/>
+        </w:rPr>
+        <w:t xml:space="preserve"> clica no menu “M</w:t>
+      </w:r>
+      <w:r>
+        <w:rPr>
+          <w:rFonts w:ascii="Arial" w:hAnsi="Arial" w:cs="Arial"/>
+        </w:rPr>
+        <w:t>anter Plano de Treinamento</w:t>
+      </w:r>
+      <w:r>
+        <w:rPr>
+          <w:rFonts w:ascii="Arial" w:hAnsi="Arial" w:cs="Arial"/>
+        </w:rPr>
+        <w:t>”.</w:t>
       </w:r>
     </w:p>
     <w:p>
@@ -2594,33 +2680,85 @@
         <w:rPr>
           <w:rFonts w:ascii="Arial" w:hAnsi="Arial" w:cs="Arial"/>
         </w:rPr>
-        <w:t>O sistema exibe uma tela de pesquisa para a secretária encontrar o animal a ser marcada a consulta. Nesta mesma tela o sistema exibe as opções “Pesquisar” e “Incluir Animal” [UC01</w:t>
-      </w:r>
-      <w:proofErr w:type="gramStart"/>
-      <w:r>
-        <w:rPr>
-          <w:rFonts w:ascii="Arial" w:hAnsi="Arial" w:cs="Arial"/>
-        </w:rPr>
-        <w:t>]</w:t>
-      </w:r>
-      <w:r>
-        <w:rPr>
-          <w:rFonts w:ascii="Arial" w:hAnsi="Arial" w:cs="Arial"/>
-        </w:rPr>
-        <w:t>;</w:t>
-      </w:r>
-      <w:proofErr w:type="gramEnd"/>
-      <w:r>
-        <w:rPr>
-          <w:rFonts w:ascii="Arial" w:hAnsi="Arial" w:cs="Arial"/>
-        </w:rPr>
-        <w:t>[SB001]</w:t>
-      </w:r>
-      <w:r>
-        <w:rPr>
-          <w:rFonts w:ascii="Arial" w:hAnsi="Arial" w:cs="Arial"/>
-        </w:rPr>
-        <w:t xml:space="preserve"> Incluir Animal. A secretária deve informar:</w:t>
+        <w:t xml:space="preserve">O sistema exibe uma tela de pesquisa para </w:t>
+      </w:r>
+      <w:r>
+        <w:rPr>
+          <w:rFonts w:ascii="Arial" w:hAnsi="Arial" w:cs="Arial"/>
+        </w:rPr>
+        <w:t xml:space="preserve">o instrutor verificar </w:t>
+      </w:r>
+      <w:r>
+        <w:rPr>
+          <w:rFonts w:ascii="Arial" w:hAnsi="Arial" w:cs="Arial"/>
+        </w:rPr>
+        <w:t>se o Plano de T</w:t>
+      </w:r>
+      <w:r>
+        <w:rPr>
+          <w:rFonts w:ascii="Arial" w:hAnsi="Arial" w:cs="Arial"/>
+        </w:rPr>
+        <w:t>reinamento já está cadastrado.</w:t>
+      </w:r>
+      <w:r>
+        <w:rPr>
+          <w:rFonts w:ascii="Arial" w:hAnsi="Arial" w:cs="Arial"/>
+        </w:rPr>
+        <w:t xml:space="preserve"> Nesta mesma tela o sistema exibe as opções “Pesquisar”</w:t>
+      </w:r>
+      <w:r>
+        <w:rPr>
+          <w:rFonts w:ascii="Arial" w:hAnsi="Arial" w:cs="Arial"/>
+        </w:rPr>
+        <w:t xml:space="preserve">, “Novo” [SB001] Incluir Plano de Treinamento, “Alterar Plano de </w:t>
+      </w:r>
+      <w:r>
+        <w:rPr>
+          <w:rFonts w:ascii="Arial" w:hAnsi="Arial" w:cs="Arial"/>
+        </w:rPr>
+        <w:t>T</w:t>
+      </w:r>
+      <w:r>
+        <w:rPr>
+          <w:rFonts w:ascii="Arial" w:hAnsi="Arial" w:cs="Arial"/>
+        </w:rPr>
+        <w:t>reinamento”</w:t>
+      </w:r>
+      <w:r>
+        <w:rPr>
+          <w:rFonts w:ascii="Arial" w:hAnsi="Arial" w:cs="Arial"/>
+        </w:rPr>
+        <w:t xml:space="preserve"> [SB002]</w:t>
+      </w:r>
+      <w:r>
+        <w:rPr>
+          <w:rFonts w:ascii="Arial" w:hAnsi="Arial" w:cs="Arial"/>
+        </w:rPr>
+        <w:t xml:space="preserve"> e</w:t>
+      </w:r>
+      <w:r>
+        <w:rPr>
+          <w:rFonts w:ascii="Arial" w:hAnsi="Arial" w:cs="Arial"/>
+        </w:rPr>
+        <w:t xml:space="preserve"> “Excluir Plano de Treinamento [SB003]”</w:t>
+      </w:r>
+      <w:r>
+        <w:rPr>
+          <w:rFonts w:ascii="Arial" w:hAnsi="Arial" w:cs="Arial"/>
+        </w:rPr>
+        <w:t xml:space="preserve"> </w:t>
+      </w:r>
+      <w:r>
+        <w:rPr>
+          <w:rFonts w:ascii="Arial" w:hAnsi="Arial" w:cs="Arial"/>
+        </w:rPr>
+        <w:t xml:space="preserve">O Instrutor </w:t>
+      </w:r>
+      <w:r>
+        <w:rPr>
+          <w:rFonts w:ascii="Arial" w:hAnsi="Arial" w:cs="Arial"/>
+        </w:rPr>
+        <w:t>deve informar:</w:t>
       </w:r>
     </w:p>
     <w:p>
@@ -2639,7 +2777,13 @@
         <w:rPr>
           <w:rFonts w:ascii="Arial" w:hAnsi="Arial" w:cs="Arial"/>
         </w:rPr>
-        <w:t>Nome do animal</w:t>
+        <w:t xml:space="preserve">Nome do </w:t>
+      </w:r>
+      <w:r>
+        <w:rPr>
+          <w:rFonts w:ascii="Arial" w:hAnsi="Arial" w:cs="Arial"/>
+        </w:rPr>
+        <w:t>plano</w:t>
       </w:r>
     </w:p>
     <w:p>
@@ -2658,7 +2802,19 @@
         <w:rPr>
           <w:rFonts w:ascii="Arial" w:hAnsi="Arial" w:cs="Arial"/>
         </w:rPr>
-        <w:t>Nome do dono</w:t>
+        <w:t>Tipo</w:t>
+      </w:r>
+      <w:r>
+        <w:rPr>
+          <w:rFonts w:ascii="Arial" w:hAnsi="Arial" w:cs="Arial"/>
+        </w:rPr>
+        <w:t xml:space="preserve"> do </w:t>
+      </w:r>
+      <w:r>
+        <w:rPr>
+          <w:rFonts w:ascii="Arial" w:hAnsi="Arial" w:cs="Arial"/>
+        </w:rPr>
+        <w:t>plano</w:t>
       </w:r>
     </w:p>
     <w:p>
@@ -2677,7 +2833,19 @@
         <w:rPr>
           <w:rFonts w:ascii="Arial" w:hAnsi="Arial" w:cs="Arial"/>
         </w:rPr>
-        <w:t>A secretária clica no botão “Pesquisar”. [FAE001] O sistema não encontrou registros</w:t>
+        <w:t>O</w:t>
+      </w:r>
+      <w:r>
+        <w:rPr>
+          <w:rFonts w:ascii="Arial" w:hAnsi="Arial" w:cs="Arial"/>
+        </w:rPr>
+        <w:t xml:space="preserve"> Instrutor</w:t>
+      </w:r>
+      <w:r>
+        <w:rPr>
+          <w:rFonts w:ascii="Arial" w:hAnsi="Arial" w:cs="Arial"/>
+        </w:rPr>
+        <w:t xml:space="preserve"> clica no botão “Pesquisar”. [FAE001] O sistema não encontrou registros</w:t>
       </w:r>
     </w:p>
     <w:p>
@@ -2698,6 +2866,18 @@
         </w:rPr>
         <w:t xml:space="preserve">O sistema exibe uma lista conforme pesquisa. </w:t>
       </w:r>
+      <w:r>
+        <w:rPr>
+          <w:rFonts w:ascii="Arial" w:hAnsi="Arial" w:cs="Arial"/>
+        </w:rPr>
+        <w:t>Nesta mesma tela o sistema exibe as opções “Pesquisar”, “Novo” [SB001] Incluir Plano de Treinamento, “Alterar Plano de Treinamento” [SB002] e “Excluir Plano de Treinamento [SB003]”</w:t>
+      </w:r>
+      <w:r>
+        <w:rPr>
+          <w:rFonts w:ascii="Arial" w:hAnsi="Arial" w:cs="Arial"/>
+        </w:rPr>
+        <w:t>.</w:t>
+      </w:r>
     </w:p>
     <w:p>
       <w:pPr>
@@ -2715,19 +2895,8 @@
         <w:rPr>
           <w:rFonts w:ascii="Arial" w:hAnsi="Arial" w:cs="Arial"/>
         </w:rPr>
-        <w:t>A secretária seleciona o animal a ser marcada a consulta, informa Data, Hora e Médico, clica na opção “Marcar consulta”</w:t>
-      </w:r>
-      <w:r>
-        <w:rPr>
-          <w:rFonts w:ascii="Arial" w:hAnsi="Arial" w:cs="Arial"/>
-        </w:rPr>
-        <w:t xml:space="preserve"> </w:t>
-      </w:r>
-      <w:r>
-        <w:rPr>
-          <w:rFonts w:ascii="Arial" w:hAnsi="Arial" w:cs="Arial"/>
-        </w:rPr>
-        <w:t>[FAE002 – Campos Obrigatórios não preenchidos]</w:t>
+        <w:lastRenderedPageBreak/>
+        <w:t>O Instrutor pode, opcionalmente, selecionar um dos registros listados para alteração ([SB002] Alterar Plano de Treinamento) ou exclusão ([SB003] Excluir Plano de Treinamento).</w:t>
       </w:r>
     </w:p>
     <w:p>
@@ -2735,7 +2904,42 @@
         <w:pStyle w:val="PSCReferencia"/>
         <w:numPr>
           <w:ilvl w:val="0"/>
-          <w:numId w:val="28"/>
+          <w:numId w:val="0"/>
+        </w:numPr>
+        <w:ind w:left="644"/>
+        <w:outlineLvl w:val="9"/>
+        <w:rPr>
+          <w:rFonts w:ascii="Arial" w:hAnsi="Arial" w:cs="Arial"/>
+        </w:rPr>
+      </w:pPr>
+    </w:p>
+    <w:p>
+      <w:pPr>
+        <w:pStyle w:val="PSCReferencia"/>
+        <w:numPr>
+          <w:ilvl w:val="0"/>
+          <w:numId w:val="0"/>
+        </w:numPr>
+        <w:ind w:left="644"/>
+        <w:outlineLvl w:val="9"/>
+        <w:rPr>
+          <w:rFonts w:ascii="Arial" w:hAnsi="Arial" w:cs="Arial"/>
+        </w:rPr>
+      </w:pPr>
+      <w:r>
+        <w:rPr>
+          <w:rFonts w:ascii="Arial" w:hAnsi="Arial" w:cs="Arial"/>
+          <w:highlight w:val="darkYellow"/>
+        </w:rPr>
+        <w:t>SUB001 – Incluir Plano de Treinamento</w:t>
+      </w:r>
+    </w:p>
+    <w:p>
+      <w:pPr>
+        <w:pStyle w:val="PSCReferencia"/>
+        <w:numPr>
+          <w:ilvl w:val="0"/>
+          <w:numId w:val="31"/>
         </w:numPr>
         <w:outlineLvl w:val="9"/>
         <w:rPr>
@@ -2746,14 +2950,445 @@
         <w:rPr>
           <w:rFonts w:ascii="Arial" w:hAnsi="Arial" w:cs="Arial"/>
         </w:rPr>
-        <w:t>O sistema exibe a mensagem “</w:t>
-      </w:r>
-      <w:r>
-        <w:rPr>
-          <w:rFonts w:ascii="Arial" w:hAnsi="Arial" w:cs="Arial"/>
-        </w:rPr>
-        <w:t>A consulta foi marcada com sucesso”.</w:t>
-      </w:r>
+        <w:t>O sistema exibe uma tela e solicita que seja informado:</w:t>
+      </w:r>
+    </w:p>
+    <w:p>
+      <w:pPr>
+        <w:pStyle w:val="PSCReferencia"/>
+        <w:numPr>
+          <w:ilvl w:val="1"/>
+          <w:numId w:val="31"/>
+        </w:numPr>
+        <w:outlineLvl w:val="9"/>
+        <w:rPr>
+          <w:rFonts w:ascii="Arial" w:hAnsi="Arial" w:cs="Arial"/>
+        </w:rPr>
+      </w:pPr>
+      <w:r>
+        <w:rPr>
+          <w:rFonts w:ascii="Arial" w:hAnsi="Arial" w:cs="Arial"/>
+        </w:rPr>
+        <w:t>Nome do Plano</w:t>
+      </w:r>
+    </w:p>
+    <w:p>
+      <w:pPr>
+        <w:pStyle w:val="PSCReferencia"/>
+        <w:numPr>
+          <w:ilvl w:val="1"/>
+          <w:numId w:val="31"/>
+        </w:numPr>
+        <w:outlineLvl w:val="9"/>
+        <w:rPr>
+          <w:rFonts w:ascii="Arial" w:hAnsi="Arial" w:cs="Arial"/>
+        </w:rPr>
+      </w:pPr>
+      <w:r>
+        <w:rPr>
+          <w:rFonts w:ascii="Arial" w:hAnsi="Arial" w:cs="Arial"/>
+        </w:rPr>
+        <w:t>Tipo do Plano</w:t>
+      </w:r>
+    </w:p>
+    <w:p>
+      <w:pPr>
+        <w:pStyle w:val="PSCReferencia"/>
+        <w:numPr>
+          <w:ilvl w:val="1"/>
+          <w:numId w:val="31"/>
+        </w:numPr>
+        <w:outlineLvl w:val="9"/>
+        <w:rPr>
+          <w:rFonts w:ascii="Arial" w:hAnsi="Arial" w:cs="Arial"/>
+        </w:rPr>
+      </w:pPr>
+      <w:r>
+        <w:rPr>
+          <w:rFonts w:ascii="Arial" w:hAnsi="Arial" w:cs="Arial"/>
+        </w:rPr>
+        <w:t>Tipos de Exercícios</w:t>
+      </w:r>
+    </w:p>
+    <w:p>
+      <w:pPr>
+        <w:pStyle w:val="PSCReferencia"/>
+        <w:numPr>
+          <w:ilvl w:val="1"/>
+          <w:numId w:val="31"/>
+        </w:numPr>
+        <w:outlineLvl w:val="9"/>
+        <w:rPr>
+          <w:rFonts w:ascii="Arial" w:hAnsi="Arial" w:cs="Arial"/>
+        </w:rPr>
+      </w:pPr>
+      <w:r>
+        <w:rPr>
+          <w:rFonts w:ascii="Arial" w:hAnsi="Arial" w:cs="Arial"/>
+        </w:rPr>
+        <w:t>Quantidade de exercícios</w:t>
+      </w:r>
+    </w:p>
+    <w:p>
+      <w:pPr>
+        <w:pStyle w:val="PSCReferencia"/>
+        <w:numPr>
+          <w:ilvl w:val="1"/>
+          <w:numId w:val="31"/>
+        </w:numPr>
+        <w:outlineLvl w:val="9"/>
+        <w:rPr>
+          <w:rFonts w:ascii="Arial" w:hAnsi="Arial" w:cs="Arial"/>
+        </w:rPr>
+      </w:pPr>
+      <w:r>
+        <w:rPr>
+          <w:rFonts w:ascii="Arial" w:hAnsi="Arial" w:cs="Arial"/>
+        </w:rPr>
+        <w:t>Duração dos Exercícios</w:t>
+      </w:r>
+    </w:p>
+    <w:p>
+      <w:pPr>
+        <w:pStyle w:val="PSCReferencia"/>
+        <w:numPr>
+          <w:ilvl w:val="0"/>
+          <w:numId w:val="31"/>
+        </w:numPr>
+        <w:outlineLvl w:val="9"/>
+        <w:rPr>
+          <w:rFonts w:ascii="Arial" w:hAnsi="Arial" w:cs="Arial"/>
+        </w:rPr>
+      </w:pPr>
+      <w:r>
+        <w:rPr>
+          <w:rFonts w:ascii="Arial" w:hAnsi="Arial" w:cs="Arial"/>
+        </w:rPr>
+        <w:t>Após digitar as informações o instrutor confirma a inclusão do plano</w:t>
+      </w:r>
+      <w:r>
+        <w:rPr>
+          <w:rFonts w:ascii="Arial" w:hAnsi="Arial" w:cs="Arial"/>
+        </w:rPr>
+        <w:t xml:space="preserve"> </w:t>
+      </w:r>
+      <w:r>
+        <w:rPr>
+          <w:rFonts w:ascii="Arial" w:hAnsi="Arial" w:cs="Arial"/>
+        </w:rPr>
+        <w:t>([FA002]</w:t>
+      </w:r>
+      <w:r>
+        <w:rPr>
+          <w:rFonts w:ascii="Arial" w:hAnsi="Arial" w:cs="Arial"/>
+        </w:rPr>
+        <w:t xml:space="preserve"> Campos obrigatórios não preenchidos</w:t>
+      </w:r>
+      <w:r>
+        <w:rPr>
+          <w:rFonts w:ascii="Arial" w:hAnsi="Arial" w:cs="Arial"/>
+        </w:rPr>
+        <w:t>)</w:t>
+      </w:r>
+      <w:r>
+        <w:rPr>
+          <w:rFonts w:ascii="Arial" w:hAnsi="Arial" w:cs="Arial"/>
+        </w:rPr>
+        <w:t>.</w:t>
+      </w:r>
+    </w:p>
+    <w:p>
+      <w:pPr>
+        <w:pStyle w:val="PSCReferencia"/>
+        <w:numPr>
+          <w:ilvl w:val="0"/>
+          <w:numId w:val="31"/>
+        </w:numPr>
+        <w:outlineLvl w:val="9"/>
+        <w:rPr>
+          <w:rFonts w:ascii="Arial" w:hAnsi="Arial" w:cs="Arial"/>
+        </w:rPr>
+      </w:pPr>
+      <w:r>
+        <w:rPr>
+          <w:rFonts w:ascii="Arial" w:hAnsi="Arial" w:cs="Arial"/>
+        </w:rPr>
+        <w:t xml:space="preserve">O sistema exibe uma mensagem “A operação foi realizada com sucesso” e retorna ao </w:t>
+      </w:r>
+      <w:r>
+        <w:rPr>
+          <w:rFonts w:ascii="Arial" w:hAnsi="Arial" w:cs="Arial"/>
+          <w:b/>
+        </w:rPr>
+        <w:t>Fluxo Básico</w:t>
+      </w:r>
+      <w:r>
+        <w:rPr>
+          <w:rFonts w:ascii="Arial" w:hAnsi="Arial" w:cs="Arial"/>
+        </w:rPr>
+        <w:t>.</w:t>
+      </w:r>
+    </w:p>
+    <w:p>
+      <w:pPr>
+        <w:pStyle w:val="PSCReferencia"/>
+        <w:numPr>
+          <w:ilvl w:val="0"/>
+          <w:numId w:val="0"/>
+        </w:numPr>
+        <w:ind w:left="1004" w:hanging="360"/>
+        <w:outlineLvl w:val="9"/>
+        <w:rPr>
+          <w:rFonts w:ascii="Arial" w:hAnsi="Arial" w:cs="Arial"/>
+        </w:rPr>
+      </w:pPr>
+      <w:r>
+        <w:rPr>
+          <w:rFonts w:ascii="Arial" w:hAnsi="Arial" w:cs="Arial"/>
+          <w:highlight w:val="darkYellow"/>
+        </w:rPr>
+        <w:t>SUB002 – Alterar Plano de Treinamento</w:t>
+      </w:r>
+    </w:p>
+    <w:p>
+      <w:pPr>
+        <w:pStyle w:val="PSCReferencia"/>
+        <w:numPr>
+          <w:ilvl w:val="0"/>
+          <w:numId w:val="32"/>
+        </w:numPr>
+        <w:outlineLvl w:val="9"/>
+        <w:rPr>
+          <w:rFonts w:ascii="Arial" w:hAnsi="Arial" w:cs="Arial"/>
+        </w:rPr>
+      </w:pPr>
+      <w:r>
+        <w:rPr>
+          <w:rFonts w:ascii="Arial" w:hAnsi="Arial" w:cs="Arial"/>
+        </w:rPr>
+        <w:t xml:space="preserve">Após selecionar um item para alteração, o sistema apresenta para alteração do plano os mesmos campos apresentados no </w:t>
+      </w:r>
+      <w:proofErr w:type="spellStart"/>
+      <w:r>
+        <w:rPr>
+          <w:rFonts w:ascii="Arial" w:hAnsi="Arial" w:cs="Arial"/>
+        </w:rPr>
+        <w:t>subfluxo</w:t>
+      </w:r>
+      <w:proofErr w:type="spellEnd"/>
+      <w:r>
+        <w:rPr>
+          <w:rFonts w:ascii="Arial" w:hAnsi="Arial" w:cs="Arial"/>
+        </w:rPr>
+        <w:t xml:space="preserve"> ([SB001] – Incluir Plano de Treinamento).</w:t>
+      </w:r>
+    </w:p>
+    <w:p>
+      <w:pPr>
+        <w:pStyle w:val="PSCReferencia"/>
+        <w:numPr>
+          <w:ilvl w:val="0"/>
+          <w:numId w:val="32"/>
+        </w:numPr>
+        <w:outlineLvl w:val="9"/>
+        <w:rPr>
+          <w:rFonts w:ascii="Arial" w:hAnsi="Arial" w:cs="Arial"/>
+        </w:rPr>
+      </w:pPr>
+      <w:r>
+        <w:rPr>
+          <w:rFonts w:ascii="Arial" w:hAnsi="Arial" w:cs="Arial"/>
+        </w:rPr>
+        <w:t>O Instrutor confirma a alteração. ([FAE002] Campos obrigatórios não preenchidos).</w:t>
+      </w:r>
+    </w:p>
+    <w:p>
+      <w:pPr>
+        <w:pStyle w:val="PSCReferencia"/>
+        <w:numPr>
+          <w:ilvl w:val="0"/>
+          <w:numId w:val="32"/>
+        </w:numPr>
+        <w:outlineLvl w:val="9"/>
+        <w:rPr>
+          <w:rFonts w:ascii="Arial" w:hAnsi="Arial" w:cs="Arial"/>
+        </w:rPr>
+      </w:pPr>
+      <w:r>
+        <w:rPr>
+          <w:rFonts w:ascii="Arial" w:hAnsi="Arial" w:cs="Arial"/>
+        </w:rPr>
+        <w:t>O sistema emite a mensagem “A operação foi realizada com sucesso” e retorna ao</w:t>
+      </w:r>
+      <w:r>
+        <w:rPr>
+          <w:rFonts w:ascii="Arial" w:hAnsi="Arial" w:cs="Arial"/>
+          <w:b/>
+        </w:rPr>
+        <w:t xml:space="preserve"> Fluxo Básico.</w:t>
+      </w:r>
+    </w:p>
+    <w:p>
+      <w:pPr>
+        <w:pStyle w:val="PSCReferencia"/>
+        <w:numPr>
+          <w:ilvl w:val="0"/>
+          <w:numId w:val="0"/>
+        </w:numPr>
+        <w:ind w:left="644"/>
+        <w:outlineLvl w:val="9"/>
+        <w:rPr>
+          <w:rFonts w:ascii="Arial" w:hAnsi="Arial" w:cs="Arial"/>
+        </w:rPr>
+      </w:pPr>
+      <w:r>
+        <w:rPr>
+          <w:rFonts w:ascii="Arial" w:hAnsi="Arial" w:cs="Arial"/>
+          <w:highlight w:val="darkYellow"/>
+        </w:rPr>
+        <w:t>SUB003 – Excluir Plano de Treinamento</w:t>
+      </w:r>
+    </w:p>
+    <w:p>
+      <w:pPr>
+        <w:pStyle w:val="PSCReferencia"/>
+        <w:numPr>
+          <w:ilvl w:val="0"/>
+          <w:numId w:val="33"/>
+        </w:numPr>
+        <w:outlineLvl w:val="9"/>
+        <w:rPr>
+          <w:rFonts w:ascii="Arial" w:hAnsi="Arial" w:cs="Arial"/>
+        </w:rPr>
+      </w:pPr>
+      <w:r>
+        <w:rPr>
+          <w:rFonts w:ascii="Arial" w:hAnsi="Arial" w:cs="Arial"/>
+        </w:rPr>
+        <w:t>O sistema verifica se o plano está cadastrado ([</w:t>
+      </w:r>
+      <w:r>
+        <w:rPr>
+          <w:rFonts w:ascii="Arial" w:hAnsi="Arial" w:cs="Arial"/>
+        </w:rPr>
+        <w:t>FAE001</w:t>
+      </w:r>
+      <w:r>
+        <w:rPr>
+          <w:rFonts w:ascii="Arial" w:hAnsi="Arial" w:cs="Arial"/>
+        </w:rPr>
+        <w:t>]</w:t>
+      </w:r>
+      <w:r>
+        <w:rPr>
+          <w:rFonts w:ascii="Arial" w:hAnsi="Arial" w:cs="Arial"/>
+        </w:rPr>
+        <w:t xml:space="preserve"> O sistema não encontrou registros</w:t>
+      </w:r>
+      <w:r>
+        <w:rPr>
+          <w:rFonts w:ascii="Arial" w:hAnsi="Arial" w:cs="Arial"/>
+        </w:rPr>
+        <w:t>)</w:t>
+      </w:r>
+      <w:r>
+        <w:rPr>
+          <w:rFonts w:ascii="Arial" w:hAnsi="Arial" w:cs="Arial"/>
+        </w:rPr>
+        <w:t>;</w:t>
+      </w:r>
+    </w:p>
+    <w:p>
+      <w:pPr>
+        <w:pStyle w:val="PSCReferencia"/>
+        <w:numPr>
+          <w:ilvl w:val="0"/>
+          <w:numId w:val="33"/>
+        </w:numPr>
+        <w:outlineLvl w:val="9"/>
+        <w:rPr>
+          <w:rFonts w:ascii="Arial" w:hAnsi="Arial" w:cs="Arial"/>
+        </w:rPr>
+      </w:pPr>
+      <w:r>
+        <w:rPr>
+          <w:rFonts w:ascii="Arial" w:hAnsi="Arial" w:cs="Arial"/>
+        </w:rPr>
+        <w:t>O sistema exibe uma mensagem solicitando confirmação do Instrutor;</w:t>
+      </w:r>
+    </w:p>
+    <w:p>
+      <w:pPr>
+        <w:pStyle w:val="PSCReferencia"/>
+        <w:numPr>
+          <w:ilvl w:val="0"/>
+          <w:numId w:val="33"/>
+        </w:numPr>
+        <w:outlineLvl w:val="9"/>
+        <w:rPr>
+          <w:rFonts w:ascii="Arial" w:hAnsi="Arial" w:cs="Arial"/>
+        </w:rPr>
+      </w:pPr>
+      <w:r>
+        <w:rPr>
+          <w:rFonts w:ascii="Arial" w:hAnsi="Arial" w:cs="Arial"/>
+        </w:rPr>
+        <w:t>O Instrutor confirma ou cancela ([FAE003] Cancelar modificações)</w:t>
+      </w:r>
+      <w:r>
+        <w:rPr>
+          <w:rFonts w:ascii="Arial" w:hAnsi="Arial" w:cs="Arial"/>
+        </w:rPr>
+        <w:t>;</w:t>
+      </w:r>
+    </w:p>
+    <w:p>
+      <w:pPr>
+        <w:pStyle w:val="PSCReferencia"/>
+        <w:numPr>
+          <w:ilvl w:val="0"/>
+          <w:numId w:val="33"/>
+        </w:numPr>
+        <w:outlineLvl w:val="9"/>
+        <w:rPr>
+          <w:rFonts w:ascii="Arial" w:hAnsi="Arial" w:cs="Arial"/>
+        </w:rPr>
+      </w:pPr>
+      <w:r>
+        <w:rPr>
+          <w:rFonts w:ascii="Arial" w:hAnsi="Arial" w:cs="Arial"/>
+        </w:rPr>
+        <w:t xml:space="preserve">O sistema exclui o plano e emite a mensagem “A operação foi realizada com sucesso” e retorna ao </w:t>
+      </w:r>
+      <w:r>
+        <w:rPr>
+          <w:rFonts w:ascii="Arial" w:hAnsi="Arial" w:cs="Arial"/>
+          <w:b/>
+        </w:rPr>
+        <w:t>Fluxo Básico</w:t>
+      </w:r>
+      <w:r>
+        <w:rPr>
+          <w:rFonts w:ascii="Arial" w:hAnsi="Arial" w:cs="Arial"/>
+        </w:rPr>
+        <w:t>.</w:t>
+      </w:r>
+      <w:bookmarkStart w:id="20" w:name="_GoBack"/>
+      <w:bookmarkEnd w:id="20"/>
+    </w:p>
+    <w:p>
+      <w:pPr>
+        <w:pStyle w:val="PSCReferencia"/>
+        <w:numPr>
+          <w:ilvl w:val="0"/>
+          <w:numId w:val="0"/>
+        </w:numPr>
+        <w:ind w:left="644"/>
+        <w:outlineLvl w:val="9"/>
+        <w:rPr>
+          <w:rFonts w:ascii="Arial" w:hAnsi="Arial" w:cs="Arial"/>
+        </w:rPr>
+      </w:pPr>
     </w:p>
     <w:p>
       <w:pPr>
@@ -2768,8 +3403,8 @@
           <w:rFonts w:ascii="Arial" w:hAnsi="Arial" w:cs="Arial"/>
           <w:b/>
           <w:sz w:val="24"/>
-        </w:rPr>
-        <w:lastRenderedPageBreak/>
+          <w:highlight w:val="darkYellow"/>
+        </w:rPr>
         <w:t>Fluxos Alternativos e de Exceções</w:t>
       </w:r>
     </w:p>
@@ -2804,9 +3439,10 @@
     </w:p>
     <w:p>
       <w:pPr>
+        <w:pStyle w:val="PargrafodaLista"/>
         <w:numPr>
           <w:ilvl w:val="0"/>
-          <w:numId w:val="20"/>
+          <w:numId w:val="34"/>
         </w:numPr>
       </w:pPr>
       <w:r>
@@ -2830,9 +3466,10 @@
     </w:p>
     <w:p>
       <w:pPr>
+        <w:pStyle w:val="PargrafodaLista"/>
         <w:numPr>
           <w:ilvl w:val="0"/>
-          <w:numId w:val="21"/>
+          <w:numId w:val="35"/>
         </w:numPr>
       </w:pPr>
       <w:r>
@@ -2854,7 +3491,63 @@
         <w:t>.</w:t>
       </w:r>
     </w:p>
-    <w:p/>
+    <w:p>
+      <w:pPr>
+        <w:rPr>
+          <w:b/>
+        </w:rPr>
+      </w:pPr>
+      <w:r>
+        <w:rPr>
+          <w:b/>
+        </w:rPr>
+        <w:t>FAE003 – Cancelar modificações</w:t>
+      </w:r>
+      <w:r>
+        <w:rPr>
+          <w:b/>
+        </w:rPr>
+        <w:t xml:space="preserve"> (incluir/alterar/excluir)</w:t>
+      </w:r>
+    </w:p>
+    <w:p>
+      <w:pPr>
+        <w:pStyle w:val="PargrafodaLista"/>
+        <w:numPr>
+          <w:ilvl w:val="0"/>
+          <w:numId w:val="36"/>
+        </w:numPr>
+      </w:pPr>
+      <w:r>
+        <w:t>O Instrutor informa que deseja cancelar as modificações em andamento;</w:t>
+      </w:r>
+    </w:p>
+    <w:p>
+      <w:pPr>
+        <w:pStyle w:val="PargrafodaLista"/>
+        <w:numPr>
+          <w:ilvl w:val="0"/>
+          <w:numId w:val="36"/>
+        </w:numPr>
+      </w:pPr>
+      <w:r>
+        <w:t xml:space="preserve">O sistema volta ao </w:t>
+      </w:r>
+      <w:r>
+        <w:rPr>
+          <w:b/>
+        </w:rPr>
+        <w:t>Fluxo Básico</w:t>
+      </w:r>
+      <w:r>
+        <w:t>.</w:t>
+      </w:r>
+    </w:p>
+    <w:p>
+      <w:r>
+        <w:t xml:space="preserve">      </w:t>
+      </w:r>
+    </w:p>
     <w:sectPr>
       <w:headerReference w:type="default" r:id="rId13"/>
       <w:footerReference w:type="default" r:id="rId14"/>
@@ -3713,6 +4406,95 @@
     </w:lvl>
   </w:abstractNum>
   <w:abstractNum w:abstractNumId="2">
+    <w:nsid w:val="02291218"/>
+    <w:multiLevelType w:val="hybridMultilevel"/>
+    <w:tmpl w:val="FB881C96"/>
+    <w:lvl w:ilvl="0" w:tplc="BE16FB80">
+      <w:start w:val="1"/>
+      <w:numFmt w:val="decimal"/>
+      <w:lvlText w:val="%1."/>
+      <w:lvlJc w:val="left"/>
+      <w:pPr>
+        <w:ind w:left="1004" w:hanging="360"/>
+      </w:pPr>
+      <w:rPr>
+        <w:rFonts w:hint="default"/>
+      </w:rPr>
+    </w:lvl>
+    <w:lvl w:ilvl="1" w:tplc="04090019" w:tentative="1">
+      <w:start w:val="1"/>
+      <w:numFmt w:val="lowerLetter"/>
+      <w:lvlText w:val="%2."/>
+      <w:lvlJc w:val="left"/>
+      <w:pPr>
+        <w:ind w:left="1724" w:hanging="360"/>
+      </w:pPr>
+    </w:lvl>
+    <w:lvl w:ilvl="2" w:tplc="0409001B" w:tentative="1">
+      <w:start w:val="1"/>
+      <w:numFmt w:val="lowerRoman"/>
+      <w:lvlText w:val="%3."/>
+      <w:lvlJc w:val="right"/>
+      <w:pPr>
+        <w:ind w:left="2444" w:hanging="180"/>
+      </w:pPr>
+    </w:lvl>
+    <w:lvl w:ilvl="3" w:tplc="0409000F" w:tentative="1">
+      <w:start w:val="1"/>
+      <w:numFmt w:val="decimal"/>
+      <w:lvlText w:val="%4."/>
+      <w:lvlJc w:val="left"/>
+      <w:pPr>
+        <w:ind w:left="3164" w:hanging="360"/>
+      </w:pPr>
+    </w:lvl>
+    <w:lvl w:ilvl="4" w:tplc="04090019" w:tentative="1">
+      <w:start w:val="1"/>
+      <w:numFmt w:val="lowerLetter"/>
+      <w:lvlText w:val="%5."/>
+      <w:lvlJc w:val="left"/>
+      <w:pPr>
+        <w:ind w:left="3884" w:hanging="360"/>
+      </w:pPr>
+    </w:lvl>
+    <w:lvl w:ilvl="5" w:tplc="0409001B" w:tentative="1">
+      <w:start w:val="1"/>
+      <w:numFmt w:val="lowerRoman"/>
+      <w:lvlText w:val="%6."/>
+      <w:lvlJc w:val="right"/>
+      <w:pPr>
+        <w:ind w:left="4604" w:hanging="180"/>
+      </w:pPr>
+    </w:lvl>
+    <w:lvl w:ilvl="6" w:tplc="0409000F" w:tentative="1">
+      <w:start w:val="1"/>
+      <w:numFmt w:val="decimal"/>
+      <w:lvlText w:val="%7."/>
+      <w:lvlJc w:val="left"/>
+      <w:pPr>
+        <w:ind w:left="5324" w:hanging="360"/>
+      </w:pPr>
+    </w:lvl>
+    <w:lvl w:ilvl="7" w:tplc="04090019" w:tentative="1">
+      <w:start w:val="1"/>
+      <w:numFmt w:val="lowerLetter"/>
+      <w:lvlText w:val="%8."/>
+      <w:lvlJc w:val="left"/>
+      <w:pPr>
+        <w:ind w:left="6044" w:hanging="360"/>
+      </w:pPr>
+    </w:lvl>
+    <w:lvl w:ilvl="8" w:tplc="0409001B" w:tentative="1">
+      <w:start w:val="1"/>
+      <w:numFmt w:val="lowerRoman"/>
+      <w:lvlText w:val="%9."/>
+      <w:lvlJc w:val="right"/>
+      <w:pPr>
+        <w:ind w:left="6764" w:hanging="180"/>
+      </w:pPr>
+    </w:lvl>
+  </w:abstractNum>
+  <w:abstractNum w:abstractNumId="3">
     <w:nsid w:val="06907285"/>
     <w:multiLevelType w:val="multilevel"/>
     <w:tmpl w:val="64E66724"/>
@@ -3861,7 +4643,7 @@
       </w:rPr>
     </w:lvl>
   </w:abstractNum>
-  <w:abstractNum w:abstractNumId="3">
+  <w:abstractNum w:abstractNumId="4">
     <w:nsid w:val="08D03983"/>
     <w:multiLevelType w:val="multilevel"/>
     <w:tmpl w:val="0416001F"/>
@@ -3974,7 +4756,7 @@
       </w:pPr>
     </w:lvl>
   </w:abstractNum>
-  <w:abstractNum w:abstractNumId="4">
+  <w:abstractNum w:abstractNumId="5">
     <w:nsid w:val="09FF36B4"/>
     <w:multiLevelType w:val="hybridMultilevel"/>
     <w:tmpl w:val="8640D016"/>
@@ -3985,9 +4767,9 @@
       <w:lvlJc w:val="left"/>
       <w:pPr>
         <w:tabs>
-          <w:tab w:val="num" w:pos="720"/>
-        </w:tabs>
-        <w:ind w:left="720" w:hanging="360"/>
+          <w:tab w:val="num" w:pos="644"/>
+        </w:tabs>
+        <w:ind w:left="644" w:hanging="360"/>
       </w:pPr>
     </w:lvl>
     <w:lvl w:ilvl="1" w:tplc="04090019">
@@ -4087,7 +4869,7 @@
       </w:pPr>
     </w:lvl>
   </w:abstractNum>
-  <w:abstractNum w:abstractNumId="5">
+  <w:abstractNum w:abstractNumId="6">
     <w:nsid w:val="11C26D20"/>
     <w:multiLevelType w:val="multilevel"/>
     <w:tmpl w:val="0416001F"/>
@@ -4200,7 +4982,7 @@
       </w:pPr>
     </w:lvl>
   </w:abstractNum>
-  <w:abstractNum w:abstractNumId="6">
+  <w:abstractNum w:abstractNumId="7">
     <w:nsid w:val="145D5719"/>
     <w:multiLevelType w:val="hybridMultilevel"/>
     <w:tmpl w:val="357C573E"/>
@@ -4317,7 +5099,7 @@
       </w:pPr>
     </w:lvl>
   </w:abstractNum>
-  <w:abstractNum w:abstractNumId="7">
+  <w:abstractNum w:abstractNumId="8">
     <w:nsid w:val="22107DD4"/>
     <w:multiLevelType w:val="multilevel"/>
     <w:tmpl w:val="B984B1CA"/>
@@ -4457,7 +5239,97 @@
       </w:rPr>
     </w:lvl>
   </w:abstractNum>
-  <w:abstractNum w:abstractNumId="8">
+  <w:abstractNum w:abstractNumId="9">
+    <w:nsid w:val="25FD06A0"/>
+    <w:multiLevelType w:val="hybridMultilevel"/>
+    <w:tmpl w:val="90DCE6E2"/>
+    <w:lvl w:ilvl="0" w:tplc="B2283460">
+      <w:start w:val="1"/>
+      <w:numFmt w:val="decimal"/>
+      <w:lvlText w:val="%1."/>
+      <w:lvlJc w:val="left"/>
+      <w:pPr>
+        <w:ind w:left="720" w:hanging="360"/>
+      </w:pPr>
+      <w:rPr>
+        <w:rFonts w:hint="default"/>
+        <w:b/>
+      </w:rPr>
+    </w:lvl>
+    <w:lvl w:ilvl="1" w:tplc="04090019" w:tentative="1">
+      <w:start w:val="1"/>
+      <w:numFmt w:val="lowerLetter"/>
+      <w:lvlText w:val="%2."/>
+      <w:lvlJc w:val="left"/>
+      <w:pPr>
+        <w:ind w:left="1440" w:hanging="360"/>
+      </w:pPr>
+    </w:lvl>
+    <w:lvl w:ilvl="2" w:tplc="0409001B" w:tentative="1">
+      <w:start w:val="1"/>
+      <w:numFmt w:val="lowerRoman"/>
+      <w:lvlText w:val="%3."/>
+      <w:lvlJc w:val="right"/>
+      <w:pPr>
+        <w:ind w:left="2160" w:hanging="180"/>
+      </w:pPr>
+    </w:lvl>
+    <w:lvl w:ilvl="3" w:tplc="0409000F" w:tentative="1">
+      <w:start w:val="1"/>
+      <w:numFmt w:val="decimal"/>
+      <w:lvlText w:val="%4."/>
+      <w:lvlJc w:val="left"/>
+      <w:pPr>
+        <w:ind w:left="2880" w:hanging="360"/>
+      </w:pPr>
+    </w:lvl>
+    <w:lvl w:ilvl="4" w:tplc="04090019" w:tentative="1">
+      <w:start w:val="1"/>
+      <w:numFmt w:val="lowerLetter"/>
+      <w:lvlText w:val="%5."/>
+      <w:lvlJc w:val="left"/>
+      <w:pPr>
+        <w:ind w:left="3600" w:hanging="360"/>
+      </w:pPr>
+    </w:lvl>
+    <w:lvl w:ilvl="5" w:tplc="0409001B" w:tentative="1">
+      <w:start w:val="1"/>
+      <w:numFmt w:val="lowerRoman"/>
+      <w:lvlText w:val="%6."/>
+      <w:lvlJc w:val="right"/>
+      <w:pPr>
+        <w:ind w:left="4320" w:hanging="180"/>
+      </w:pPr>
+    </w:lvl>
+    <w:lvl w:ilvl="6" w:tplc="0409000F" w:tentative="1">
+      <w:start w:val="1"/>
+      <w:numFmt w:val="decimal"/>
+      <w:lvlText w:val="%7."/>
+      <w:lvlJc w:val="left"/>
+      <w:pPr>
+        <w:ind w:left="5040" w:hanging="360"/>
+      </w:pPr>
+    </w:lvl>
+    <w:lvl w:ilvl="7" w:tplc="04090019" w:tentative="1">
+      <w:start w:val="1"/>
+      <w:numFmt w:val="lowerLetter"/>
+      <w:lvlText w:val="%8."/>
+      <w:lvlJc w:val="left"/>
+      <w:pPr>
+        <w:ind w:left="5760" w:hanging="360"/>
+      </w:pPr>
+    </w:lvl>
+    <w:lvl w:ilvl="8" w:tplc="0409001B" w:tentative="1">
+      <w:start w:val="1"/>
+      <w:numFmt w:val="lowerRoman"/>
+      <w:lvlText w:val="%9."/>
+      <w:lvlJc w:val="right"/>
+      <w:pPr>
+        <w:ind w:left="6480" w:hanging="180"/>
+      </w:pPr>
+    </w:lvl>
+  </w:abstractNum>
+  <w:abstractNum w:abstractNumId="10">
     <w:nsid w:val="28DB1F68"/>
     <w:multiLevelType w:val="hybridMultilevel"/>
     <w:tmpl w:val="0DAA85E0"/>
@@ -4570,7 +5442,7 @@
       </w:pPr>
     </w:lvl>
   </w:abstractNum>
-  <w:abstractNum w:abstractNumId="9">
+  <w:abstractNum w:abstractNumId="11">
     <w:nsid w:val="302066C7"/>
     <w:multiLevelType w:val="multilevel"/>
     <w:tmpl w:val="0416001F"/>
@@ -4683,7 +5555,7 @@
       </w:pPr>
     </w:lvl>
   </w:abstractNum>
-  <w:abstractNum w:abstractNumId="10">
+  <w:abstractNum w:abstractNumId="12">
     <w:nsid w:val="3183310C"/>
     <w:multiLevelType w:val="hybridMultilevel"/>
     <w:tmpl w:val="922AD58A"/>
@@ -4796,7 +5668,7 @@
       </w:pPr>
     </w:lvl>
   </w:abstractNum>
-  <w:abstractNum w:abstractNumId="11">
+  <w:abstractNum w:abstractNumId="13">
     <w:nsid w:val="37073CDC"/>
     <w:multiLevelType w:val="multilevel"/>
     <w:tmpl w:val="B984B1CA"/>
@@ -4936,7 +5808,128 @@
       </w:rPr>
     </w:lvl>
   </w:abstractNum>
-  <w:abstractNum w:abstractNumId="12">
+  <w:abstractNum w:abstractNumId="14">
+    <w:nsid w:val="380425A3"/>
+    <w:multiLevelType w:val="multilevel"/>
+    <w:tmpl w:val="A3BE4EB4"/>
+    <w:lvl w:ilvl="0">
+      <w:start w:val="1"/>
+      <w:numFmt w:val="decimal"/>
+      <w:lvlText w:val="%1."/>
+      <w:lvlJc w:val="left"/>
+      <w:pPr>
+        <w:ind w:left="1004" w:hanging="360"/>
+      </w:pPr>
+      <w:rPr>
+        <w:rFonts w:hint="default"/>
+      </w:rPr>
+    </w:lvl>
+    <w:lvl w:ilvl="1">
+      <w:start w:val="1"/>
+      <w:numFmt w:val="decimal"/>
+      <w:isLgl/>
+      <w:lvlText w:val="%1.%2"/>
+      <w:lvlJc w:val="left"/>
+      <w:pPr>
+        <w:ind w:left="1364" w:hanging="360"/>
+      </w:pPr>
+      <w:rPr>
+        <w:rFonts w:hint="default"/>
+      </w:rPr>
+    </w:lvl>
+    <w:lvl w:ilvl="2">
+      <w:start w:val="1"/>
+      <w:numFmt w:val="decimal"/>
+      <w:isLgl/>
+      <w:lvlText w:val="%1.%2.%3"/>
+      <w:lvlJc w:val="left"/>
+      <w:pPr>
+        <w:ind w:left="2084" w:hanging="720"/>
+      </w:pPr>
+      <w:rPr>
+        <w:rFonts w:hint="default"/>
+      </w:rPr>
+    </w:lvl>
+    <w:lvl w:ilvl="3">
+      <w:start w:val="1"/>
+      <w:numFmt w:val="decimal"/>
+      <w:isLgl/>
+      <w:lvlText w:val="%1.%2.%3.%4"/>
+      <w:lvlJc w:val="left"/>
+      <w:pPr>
+        <w:ind w:left="2444" w:hanging="720"/>
+      </w:pPr>
+      <w:rPr>
+        <w:rFonts w:hint="default"/>
+      </w:rPr>
+    </w:lvl>
+    <w:lvl w:ilvl="4">
+      <w:start w:val="1"/>
+      <w:numFmt w:val="decimal"/>
+      <w:isLgl/>
+      <w:lvlText w:val="%1.%2.%3.%4.%5"/>
+      <w:lvlJc w:val="left"/>
+      <w:pPr>
+        <w:ind w:left="3164" w:hanging="1080"/>
+      </w:pPr>
+      <w:rPr>
+        <w:rFonts w:hint="default"/>
+      </w:rPr>
+    </w:lvl>
+    <w:lvl w:ilvl="5">
+      <w:start w:val="1"/>
+      <w:numFmt w:val="decimal"/>
+      <w:isLgl/>
+      <w:lvlText w:val="%1.%2.%3.%4.%5.%6"/>
+      <w:lvlJc w:val="left"/>
+      <w:pPr>
+        <w:ind w:left="3524" w:hanging="1080"/>
+      </w:pPr>
+      <w:rPr>
+        <w:rFonts w:hint="default"/>
+      </w:rPr>
+    </w:lvl>
+    <w:lvl w:ilvl="6">
+      <w:start w:val="1"/>
+      <w:numFmt w:val="decimal"/>
+      <w:isLgl/>
+      <w:lvlText w:val="%1.%2.%3.%4.%5.%6.%7"/>
+      <w:lvlJc w:val="left"/>
+      <w:pPr>
+        <w:ind w:left="4244" w:hanging="1440"/>
+      </w:pPr>
+      <w:rPr>
+        <w:rFonts w:hint="default"/>
+      </w:rPr>
+    </w:lvl>
+    <w:lvl w:ilvl="7">
+      <w:start w:val="1"/>
+      <w:numFmt w:val="decimal"/>
+      <w:isLgl/>
+      <w:lvlText w:val="%1.%2.%3.%4.%5.%6.%7.%8"/>
+      <w:lvlJc w:val="left"/>
+      <w:pPr>
+        <w:ind w:left="4604" w:hanging="1440"/>
+      </w:pPr>
+      <w:rPr>
+        <w:rFonts w:hint="default"/>
+      </w:rPr>
+    </w:lvl>
+    <w:lvl w:ilvl="8">
+      <w:start w:val="1"/>
+      <w:numFmt w:val="decimal"/>
+      <w:isLgl/>
+      <w:lvlText w:val="%1.%2.%3.%4.%5.%6.%7.%8.%9"/>
+      <w:lvlJc w:val="left"/>
+      <w:pPr>
+        <w:ind w:left="5324" w:hanging="1800"/>
+      </w:pPr>
+      <w:rPr>
+        <w:rFonts w:hint="default"/>
+      </w:rPr>
+    </w:lvl>
+  </w:abstractNum>
+  <w:abstractNum w:abstractNumId="15">
     <w:nsid w:val="455F15F4"/>
     <w:multiLevelType w:val="hybridMultilevel"/>
     <w:tmpl w:val="E05A6EEA"/>
@@ -5049,7 +6042,7 @@
       </w:pPr>
     </w:lvl>
   </w:abstractNum>
-  <w:abstractNum w:abstractNumId="13">
+  <w:abstractNum w:abstractNumId="16">
     <w:nsid w:val="466B45EB"/>
     <w:multiLevelType w:val="hybridMultilevel"/>
     <w:tmpl w:val="2F3EDA8C"/>
@@ -5169,7 +6162,96 @@
       </w:pPr>
     </w:lvl>
   </w:abstractNum>
-  <w:abstractNum w:abstractNumId="14">
+  <w:abstractNum w:abstractNumId="17">
+    <w:nsid w:val="485D54AB"/>
+    <w:multiLevelType w:val="hybridMultilevel"/>
+    <w:tmpl w:val="5A0E58AE"/>
+    <w:lvl w:ilvl="0" w:tplc="0409000F">
+      <w:start w:val="1"/>
+      <w:numFmt w:val="decimal"/>
+      <w:lvlText w:val="%1."/>
+      <w:lvlJc w:val="left"/>
+      <w:pPr>
+        <w:ind w:left="720" w:hanging="360"/>
+      </w:pPr>
+      <w:rPr>
+        <w:rFonts w:hint="default"/>
+      </w:rPr>
+    </w:lvl>
+    <w:lvl w:ilvl="1" w:tplc="04090019" w:tentative="1">
+      <w:start w:val="1"/>
+      <w:numFmt w:val="lowerLetter"/>
+      <w:lvlText w:val="%2."/>
+      <w:lvlJc w:val="left"/>
+      <w:pPr>
+        <w:ind w:left="1440" w:hanging="360"/>
+      </w:pPr>
+    </w:lvl>
+    <w:lvl w:ilvl="2" w:tplc="0409001B" w:tentative="1">
+      <w:start w:val="1"/>
+      <w:numFmt w:val="lowerRoman"/>
+      <w:lvlText w:val="%3."/>
+      <w:lvlJc w:val="right"/>
+      <w:pPr>
+        <w:ind w:left="2160" w:hanging="180"/>
+      </w:pPr>
+    </w:lvl>
+    <w:lvl w:ilvl="3" w:tplc="0409000F" w:tentative="1">
+      <w:start w:val="1"/>
+      <w:numFmt w:val="decimal"/>
+      <w:lvlText w:val="%4."/>
+      <w:lvlJc w:val="left"/>
+      <w:pPr>
+        <w:ind w:left="2880" w:hanging="360"/>
+      </w:pPr>
+    </w:lvl>
+    <w:lvl w:ilvl="4" w:tplc="04090019" w:tentative="1">
+      <w:start w:val="1"/>
+      <w:numFmt w:val="lowerLetter"/>
+      <w:lvlText w:val="%5."/>
+      <w:lvlJc w:val="left"/>
+      <w:pPr>
+        <w:ind w:left="3600" w:hanging="360"/>
+      </w:pPr>
+    </w:lvl>
+    <w:lvl w:ilvl="5" w:tplc="0409001B" w:tentative="1">
+      <w:start w:val="1"/>
+      <w:numFmt w:val="lowerRoman"/>
+      <w:lvlText w:val="%6."/>
+      <w:lvlJc w:val="right"/>
+      <w:pPr>
+        <w:ind w:left="4320" w:hanging="180"/>
+      </w:pPr>
+    </w:lvl>
+    <w:lvl w:ilvl="6" w:tplc="0409000F" w:tentative="1">
+      <w:start w:val="1"/>
+      <w:numFmt w:val="decimal"/>
+      <w:lvlText w:val="%7."/>
+      <w:lvlJc w:val="left"/>
+      <w:pPr>
+        <w:ind w:left="5040" w:hanging="360"/>
+      </w:pPr>
+    </w:lvl>
+    <w:lvl w:ilvl="7" w:tplc="04090019" w:tentative="1">
+      <w:start w:val="1"/>
+      <w:numFmt w:val="lowerLetter"/>
+      <w:lvlText w:val="%8."/>
+      <w:lvlJc w:val="left"/>
+      <w:pPr>
+        <w:ind w:left="5760" w:hanging="360"/>
+      </w:pPr>
+    </w:lvl>
+    <w:lvl w:ilvl="8" w:tplc="0409001B" w:tentative="1">
+      <w:start w:val="1"/>
+      <w:numFmt w:val="lowerRoman"/>
+      <w:lvlText w:val="%9."/>
+      <w:lvlJc w:val="right"/>
+      <w:pPr>
+        <w:ind w:left="6480" w:hanging="180"/>
+      </w:pPr>
+    </w:lvl>
+  </w:abstractNum>
+  <w:abstractNum w:abstractNumId="18">
     <w:nsid w:val="4C302280"/>
     <w:multiLevelType w:val="multilevel"/>
     <w:tmpl w:val="0416001F"/>
@@ -5282,7 +6364,7 @@
       </w:pPr>
     </w:lvl>
   </w:abstractNum>
-  <w:abstractNum w:abstractNumId="15">
+  <w:abstractNum w:abstractNumId="19">
     <w:nsid w:val="50BE521F"/>
     <w:multiLevelType w:val="hybridMultilevel"/>
     <w:tmpl w:val="878C8846"/>
@@ -5371,7 +6453,96 @@
       </w:pPr>
     </w:lvl>
   </w:abstractNum>
-  <w:abstractNum w:abstractNumId="16">
+  <w:abstractNum w:abstractNumId="20">
+    <w:nsid w:val="52666006"/>
+    <w:multiLevelType w:val="hybridMultilevel"/>
+    <w:tmpl w:val="2E306F00"/>
+    <w:lvl w:ilvl="0" w:tplc="CDD8630C">
+      <w:start w:val="1"/>
+      <w:numFmt w:val="decimal"/>
+      <w:lvlText w:val="%1."/>
+      <w:lvlJc w:val="left"/>
+      <w:pPr>
+        <w:ind w:left="1004" w:hanging="360"/>
+      </w:pPr>
+      <w:rPr>
+        <w:rFonts w:hint="default"/>
+      </w:rPr>
+    </w:lvl>
+    <w:lvl w:ilvl="1" w:tplc="04090019" w:tentative="1">
+      <w:start w:val="1"/>
+      <w:numFmt w:val="lowerLetter"/>
+      <w:lvlText w:val="%2."/>
+      <w:lvlJc w:val="left"/>
+      <w:pPr>
+        <w:ind w:left="1724" w:hanging="360"/>
+      </w:pPr>
+    </w:lvl>
+    <w:lvl w:ilvl="2" w:tplc="0409001B" w:tentative="1">
+      <w:start w:val="1"/>
+      <w:numFmt w:val="lowerRoman"/>
+      <w:lvlText w:val="%3."/>
+      <w:lvlJc w:val="right"/>
+      <w:pPr>
+        <w:ind w:left="2444" w:hanging="180"/>
+      </w:pPr>
+    </w:lvl>
+    <w:lvl w:ilvl="3" w:tplc="0409000F" w:tentative="1">
+      <w:start w:val="1"/>
+      <w:numFmt w:val="decimal"/>
+      <w:lvlText w:val="%4."/>
+      <w:lvlJc w:val="left"/>
+      <w:pPr>
+        <w:ind w:left="3164" w:hanging="360"/>
+      </w:pPr>
+    </w:lvl>
+    <w:lvl w:ilvl="4" w:tplc="04090019" w:tentative="1">
+      <w:start w:val="1"/>
+      <w:numFmt w:val="lowerLetter"/>
+      <w:lvlText w:val="%5."/>
+      <w:lvlJc w:val="left"/>
+      <w:pPr>
+        <w:ind w:left="3884" w:hanging="360"/>
+      </w:pPr>
+    </w:lvl>
+    <w:lvl w:ilvl="5" w:tplc="0409001B" w:tentative="1">
+      <w:start w:val="1"/>
+      <w:numFmt w:val="lowerRoman"/>
+      <w:lvlText w:val="%6."/>
+      <w:lvlJc w:val="right"/>
+      <w:pPr>
+        <w:ind w:left="4604" w:hanging="180"/>
+      </w:pPr>
+    </w:lvl>
+    <w:lvl w:ilvl="6" w:tplc="0409000F" w:tentative="1">
+      <w:start w:val="1"/>
+      <w:numFmt w:val="decimal"/>
+      <w:lvlText w:val="%7."/>
+      <w:lvlJc w:val="left"/>
+      <w:pPr>
+        <w:ind w:left="5324" w:hanging="360"/>
+      </w:pPr>
+    </w:lvl>
+    <w:lvl w:ilvl="7" w:tplc="04090019" w:tentative="1">
+      <w:start w:val="1"/>
+      <w:numFmt w:val="lowerLetter"/>
+      <w:lvlText w:val="%8."/>
+      <w:lvlJc w:val="left"/>
+      <w:pPr>
+        <w:ind w:left="6044" w:hanging="360"/>
+      </w:pPr>
+    </w:lvl>
+    <w:lvl w:ilvl="8" w:tplc="0409001B" w:tentative="1">
+      <w:start w:val="1"/>
+      <w:numFmt w:val="lowerRoman"/>
+      <w:lvlText w:val="%9."/>
+      <w:lvlJc w:val="right"/>
+      <w:pPr>
+        <w:ind w:left="6764" w:hanging="180"/>
+      </w:pPr>
+    </w:lvl>
+  </w:abstractNum>
+  <w:abstractNum w:abstractNumId="21">
     <w:nsid w:val="564F68B5"/>
     <w:multiLevelType w:val="hybridMultilevel"/>
     <w:tmpl w:val="571AE01E"/>
@@ -5484,7 +6655,7 @@
       </w:pPr>
     </w:lvl>
   </w:abstractNum>
-  <w:abstractNum w:abstractNumId="17">
+  <w:abstractNum w:abstractNumId="22">
     <w:nsid w:val="599865C1"/>
     <w:multiLevelType w:val="hybridMultilevel"/>
     <w:tmpl w:val="E15AFDCA"/>
@@ -5597,7 +6768,96 @@
       </w:pPr>
     </w:lvl>
   </w:abstractNum>
-  <w:abstractNum w:abstractNumId="18">
+  <w:abstractNum w:abstractNumId="23">
+    <w:nsid w:val="689204FE"/>
+    <w:multiLevelType w:val="hybridMultilevel"/>
+    <w:tmpl w:val="7082AC9E"/>
+    <w:lvl w:ilvl="0" w:tplc="0409000F">
+      <w:start w:val="1"/>
+      <w:numFmt w:val="decimal"/>
+      <w:lvlText w:val="%1."/>
+      <w:lvlJc w:val="left"/>
+      <w:pPr>
+        <w:ind w:left="720" w:hanging="360"/>
+      </w:pPr>
+      <w:rPr>
+        <w:rFonts w:hint="default"/>
+      </w:rPr>
+    </w:lvl>
+    <w:lvl w:ilvl="1" w:tplc="04090019" w:tentative="1">
+      <w:start w:val="1"/>
+      <w:numFmt w:val="lowerLetter"/>
+      <w:lvlText w:val="%2."/>
+      <w:lvlJc w:val="left"/>
+      <w:pPr>
+        <w:ind w:left="1440" w:hanging="360"/>
+      </w:pPr>
+    </w:lvl>
+    <w:lvl w:ilvl="2" w:tplc="0409001B" w:tentative="1">
+      <w:start w:val="1"/>
+      <w:numFmt w:val="lowerRoman"/>
+      <w:lvlText w:val="%3."/>
+      <w:lvlJc w:val="right"/>
+      <w:pPr>
+        <w:ind w:left="2160" w:hanging="180"/>
+      </w:pPr>
+    </w:lvl>
+    <w:lvl w:ilvl="3" w:tplc="0409000F" w:tentative="1">
+      <w:start w:val="1"/>
+      <w:numFmt w:val="decimal"/>
+      <w:lvlText w:val="%4."/>
+      <w:lvlJc w:val="left"/>
+      <w:pPr>
+        <w:ind w:left="2880" w:hanging="360"/>
+      </w:pPr>
+    </w:lvl>
+    <w:lvl w:ilvl="4" w:tplc="04090019" w:tentative="1">
+      <w:start w:val="1"/>
+      <w:numFmt w:val="lowerLetter"/>
+      <w:lvlText w:val="%5."/>
+      <w:lvlJc w:val="left"/>
+      <w:pPr>
+        <w:ind w:left="3600" w:hanging="360"/>
+      </w:pPr>
+    </w:lvl>
+    <w:lvl w:ilvl="5" w:tplc="0409001B" w:tentative="1">
+      <w:start w:val="1"/>
+      <w:numFmt w:val="lowerRoman"/>
+      <w:lvlText w:val="%6."/>
+      <w:lvlJc w:val="right"/>
+      <w:pPr>
+        <w:ind w:left="4320" w:hanging="180"/>
+      </w:pPr>
+    </w:lvl>
+    <w:lvl w:ilvl="6" w:tplc="0409000F" w:tentative="1">
+      <w:start w:val="1"/>
+      <w:numFmt w:val="decimal"/>
+      <w:lvlText w:val="%7."/>
+      <w:lvlJc w:val="left"/>
+      <w:pPr>
+        <w:ind w:left="5040" w:hanging="360"/>
+      </w:pPr>
+    </w:lvl>
+    <w:lvl w:ilvl="7" w:tplc="04090019" w:tentative="1">
+      <w:start w:val="1"/>
+      <w:numFmt w:val="lowerLetter"/>
+      <w:lvlText w:val="%8."/>
+      <w:lvlJc w:val="left"/>
+      <w:pPr>
+        <w:ind w:left="5760" w:hanging="360"/>
+      </w:pPr>
+    </w:lvl>
+    <w:lvl w:ilvl="8" w:tplc="0409001B" w:tentative="1">
+      <w:start w:val="1"/>
+      <w:numFmt w:val="lowerRoman"/>
+      <w:lvlText w:val="%9."/>
+      <w:lvlJc w:val="right"/>
+      <w:pPr>
+        <w:ind w:left="6480" w:hanging="180"/>
+      </w:pPr>
+    </w:lvl>
+  </w:abstractNum>
+  <w:abstractNum w:abstractNumId="24">
     <w:nsid w:val="6FCD67FE"/>
     <w:multiLevelType w:val="hybridMultilevel"/>
     <w:tmpl w:val="A866CC06"/>
@@ -5710,7 +6970,7 @@
       </w:pPr>
     </w:lvl>
   </w:abstractNum>
-  <w:abstractNum w:abstractNumId="19">
+  <w:abstractNum w:abstractNumId="25">
     <w:nsid w:val="76C417A1"/>
     <w:multiLevelType w:val="multilevel"/>
     <w:tmpl w:val="E05A6EEA"/>
@@ -5824,94 +7084,112 @@
     </w:lvl>
   </w:abstractNum>
   <w:num w:numId="1">
-    <w:abstractNumId w:val="6"/>
+    <w:abstractNumId w:val="7"/>
   </w:num>
   <w:num w:numId="2">
-    <w:abstractNumId w:val="2"/>
+    <w:abstractNumId w:val="3"/>
   </w:num>
   <w:num w:numId="3">
-    <w:abstractNumId w:val="2"/>
+    <w:abstractNumId w:val="3"/>
   </w:num>
   <w:num w:numId="4">
-    <w:abstractNumId w:val="2"/>
+    <w:abstractNumId w:val="3"/>
   </w:num>
   <w:num w:numId="5">
-    <w:abstractNumId w:val="2"/>
+    <w:abstractNumId w:val="3"/>
   </w:num>
   <w:num w:numId="6">
-    <w:abstractNumId w:val="2"/>
+    <w:abstractNumId w:val="3"/>
   </w:num>
   <w:num w:numId="7">
-    <w:abstractNumId w:val="2"/>
+    <w:abstractNumId w:val="3"/>
   </w:num>
   <w:num w:numId="8">
-    <w:abstractNumId w:val="2"/>
+    <w:abstractNumId w:val="3"/>
   </w:num>
   <w:num w:numId="9">
-    <w:abstractNumId w:val="2"/>
+    <w:abstractNumId w:val="3"/>
   </w:num>
   <w:num w:numId="10">
-    <w:abstractNumId w:val="2"/>
+    <w:abstractNumId w:val="3"/>
   </w:num>
   <w:num w:numId="11">
-    <w:abstractNumId w:val="13"/>
+    <w:abstractNumId w:val="16"/>
   </w:num>
   <w:num w:numId="12">
-    <w:abstractNumId w:val="7"/>
+    <w:abstractNumId w:val="8"/>
   </w:num>
   <w:num w:numId="13">
-    <w:abstractNumId w:val="10"/>
+    <w:abstractNumId w:val="12"/>
   </w:num>
   <w:num w:numId="14">
-    <w:abstractNumId w:val="18"/>
+    <w:abstractNumId w:val="24"/>
   </w:num>
   <w:num w:numId="15">
-    <w:abstractNumId w:val="17"/>
+    <w:abstractNumId w:val="22"/>
   </w:num>
   <w:num w:numId="16">
-    <w:abstractNumId w:val="16"/>
+    <w:abstractNumId w:val="21"/>
   </w:num>
   <w:num w:numId="17">
     <w:abstractNumId w:val="1"/>
   </w:num>
   <w:num w:numId="18">
-    <w:abstractNumId w:val="3"/>
+    <w:abstractNumId w:val="4"/>
   </w:num>
   <w:num w:numId="19">
-    <w:abstractNumId w:val="9"/>
+    <w:abstractNumId w:val="11"/>
   </w:num>
   <w:num w:numId="20">
-    <w:abstractNumId w:val="14"/>
+    <w:abstractNumId w:val="18"/>
   </w:num>
   <w:num w:numId="21">
     <w:abstractNumId w:val="0"/>
   </w:num>
   <w:num w:numId="22">
+    <w:abstractNumId w:val="6"/>
+  </w:num>
+  <w:num w:numId="23">
+    <w:abstractNumId w:val="15"/>
+  </w:num>
+  <w:num w:numId="24">
+    <w:abstractNumId w:val="25"/>
+  </w:num>
+  <w:num w:numId="25">
+    <w:abstractNumId w:val="10"/>
+  </w:num>
+  <w:num w:numId="26">
+    <w:abstractNumId w:val="7"/>
+  </w:num>
+  <w:num w:numId="27">
+    <w:abstractNumId w:val="13"/>
+  </w:num>
+  <w:num w:numId="28">
     <w:abstractNumId w:val="5"/>
   </w:num>
-  <w:num w:numId="23">
-    <w:abstractNumId w:val="12"/>
+  <w:num w:numId="29">
+    <w:abstractNumId w:val="7"/>
   </w:num>
-  <w:num w:numId="24">
+  <w:num w:numId="30">
     <w:abstractNumId w:val="19"/>
   </w:num>
-  <w:num w:numId="25">
-    <w:abstractNumId w:val="8"/>
+  <w:num w:numId="31">
+    <w:abstractNumId w:val="14"/>
   </w:num>
-  <w:num w:numId="26">
-    <w:abstractNumId w:val="6"/>
+  <w:num w:numId="32">
+    <w:abstractNumId w:val="2"/>
   </w:num>
-  <w:num w:numId="27">
-    <w:abstractNumId w:val="11"/>
+  <w:num w:numId="33">
+    <w:abstractNumId w:val="20"/>
   </w:num>
-  <w:num w:numId="28">
-    <w:abstractNumId w:val="4"/>
+  <w:num w:numId="34">
+    <w:abstractNumId w:val="23"/>
   </w:num>
-  <w:num w:numId="29">
-    <w:abstractNumId w:val="6"/>
+  <w:num w:numId="35">
+    <w:abstractNumId w:val="17"/>
   </w:num>
-  <w:num w:numId="30">
-    <w:abstractNumId w:val="15"/>
+  <w:num w:numId="36">
+    <w:abstractNumId w:val="9"/>
   </w:num>
   <w:numIdMacAtCleanup w:val="16"/>
 </w:numbering>
@@ -7638,7 +8916,7 @@
   <a:extraClrSchemeLst/>
   <a:extLst>
     <a:ext uri="{05A4C25C-085E-4340-85A3-A5531E510DB2}">
-      <thm15:themeFamily xmlns="" xmlns:thm15="http://schemas.microsoft.com/office/thememl/2012/main" name="Office Theme" id="{62F939B6-93AF-4DB8-9C6B-D6C7DFDC589F}" vid="{4A3C46E8-61CC-4603-A589-7422A47A8E4A}"/>
+      <thm15:themeFamily xmlns:thm15="http://schemas.microsoft.com/office/thememl/2012/main" xmlns="" name="Office Theme" id="{62F939B6-93AF-4DB8-9C6B-D6C7DFDC589F}" vid="{4A3C46E8-61CC-4603-A589-7422A47A8E4A}"/>
     </a:ext>
   </a:extLst>
 </a:theme>
@@ -7649,7 +8927,7 @@
 </file>
 
 <file path=customXml/itemProps1.xml><?xml version="1.0" encoding="utf-8"?>
-<ds:datastoreItem xmlns:ds="http://schemas.openxmlformats.org/officeDocument/2006/customXml" ds:itemID="{EBC13ACF-F5AB-4176-8BFA-B81DFBFB0B50}">
+<ds:datastoreItem xmlns:ds="http://schemas.openxmlformats.org/officeDocument/2006/customXml" ds:itemID="{59455F29-E14D-4ABC-B489-0C146BB76DA7}">
   <ds:schemaRefs>
     <ds:schemaRef ds:uri="http://schemas.openxmlformats.org/officeDocument/2006/bibliography"/>
   </ds:schemaRefs>

</xml_diff>

<commit_message>
Alterações em 24 de abril de 2013 as 19;28 h
</commit_message>
<xml_diff>
--- a/APS/APS_Fitness Academia-Especificação de Caso de Uso_Alcidelio.docx
+++ b/APS/APS_Fitness Academia-Especificação de Caso de Uso_Alcidelio.docx
@@ -3025,7 +3025,13 @@
         <w:rPr>
           <w:rFonts w:ascii="Arial" w:hAnsi="Arial" w:cs="Arial"/>
         </w:rPr>
-        <w:t>Nome do Plano</w:t>
+        <w:t xml:space="preserve">Nome do </w:t>
+      </w:r>
+      <w:r>
+        <w:rPr>
+          <w:rFonts w:ascii="Arial" w:hAnsi="Arial" w:cs="Arial"/>
+        </w:rPr>
+        <w:t>Cliente</w:t>
       </w:r>
     </w:p>
     <w:p>
@@ -3044,8 +3050,16 @@
         <w:rPr>
           <w:rFonts w:ascii="Arial" w:hAnsi="Arial" w:cs="Arial"/>
         </w:rPr>
-        <w:t>Tipo do Plano</w:t>
-      </w:r>
+        <w:t>Nível</w:t>
+      </w:r>
+      <w:r>
+        <w:rPr>
+          <w:rFonts w:ascii="Arial" w:hAnsi="Arial" w:cs="Arial"/>
+        </w:rPr>
+        <w:t xml:space="preserve"> do Plano</w:t>
+      </w:r>
+      <w:bookmarkStart w:id="20" w:name="_GoBack"/>
+      <w:bookmarkEnd w:id="20"/>
     </w:p>
     <w:p>
       <w:pPr>
@@ -3065,8 +3079,6 @@
         </w:rPr>
         <w:t>Data</w:t>
       </w:r>
-      <w:bookmarkStart w:id="20" w:name="_GoBack"/>
-      <w:bookmarkEnd w:id="20"/>
     </w:p>
     <w:p>
       <w:pPr>
@@ -8991,7 +9003,7 @@
   <a:extraClrSchemeLst/>
   <a:extLst>
     <a:ext uri="{05A4C25C-085E-4340-85A3-A5531E510DB2}">
-      <thm15:themeFamily xmlns="" xmlns:thm15="http://schemas.microsoft.com/office/thememl/2012/main" name="Office Theme" id="{62F939B6-93AF-4DB8-9C6B-D6C7DFDC589F}" vid="{4A3C46E8-61CC-4603-A589-7422A47A8E4A}"/>
+      <thm15:themeFamily xmlns:thm15="http://schemas.microsoft.com/office/thememl/2012/main" xmlns="" name="Office Theme" id="{62F939B6-93AF-4DB8-9C6B-D6C7DFDC589F}" vid="{4A3C46E8-61CC-4603-A589-7422A47A8E4A}"/>
     </a:ext>
   </a:extLst>
 </a:theme>
@@ -9002,7 +9014,7 @@
 </file>
 
 <file path=customXml/itemProps1.xml><?xml version="1.0" encoding="utf-8"?>
-<ds:datastoreItem xmlns:ds="http://schemas.openxmlformats.org/officeDocument/2006/customXml" ds:itemID="{4F077B3E-4E44-4B1B-8188-F420DEE47C1E}">
+<ds:datastoreItem xmlns:ds="http://schemas.openxmlformats.org/officeDocument/2006/customXml" ds:itemID="{8E83A726-CE45-40D1-95B7-6530499833B1}">
   <ds:schemaRefs>
     <ds:schemaRef ds:uri="http://schemas.openxmlformats.org/officeDocument/2006/bibliography"/>
   </ds:schemaRefs>

</xml_diff>

<commit_message>
Alteração em 26 de abril de 2013.
</commit_message>
<xml_diff>
--- a/APS/APS_Fitness Academia-Especificação de Caso de Uso_Alcidelio.docx
+++ b/APS/APS_Fitness Academia-Especificação de Caso de Uso_Alcidelio.docx
@@ -100,12 +100,14 @@
         </w:rPr>
         <w:t xml:space="preserve">Cliente: </w:t>
       </w:r>
+      <w:proofErr w:type="spellStart"/>
       <w:r>
         <w:rPr>
           <w:rFonts w:ascii="Arial" w:hAnsi="Arial" w:cs="Arial"/>
         </w:rPr>
         <w:t>Marcely</w:t>
       </w:r>
+      <w:proofErr w:type="spellEnd"/>
     </w:p>
     <w:p>
       <w:pPr>
@@ -494,8 +496,16 @@
               <w:rPr>
                 <w:rFonts w:ascii="Arial" w:hAnsi="Arial" w:cs="Arial"/>
               </w:rPr>
-              <w:t>André Luiz / Alcidélio</w:t>
+              <w:t xml:space="preserve">André Luiz / </w:t>
             </w:r>
+            <w:proofErr w:type="spellStart"/>
+            <w:r>
+              <w:rPr>
+                <w:rFonts w:ascii="Arial" w:hAnsi="Arial" w:cs="Arial"/>
+              </w:rPr>
+              <w:t>Alcidélio</w:t>
+            </w:r>
+            <w:proofErr w:type="spellEnd"/>
           </w:p>
         </w:tc>
       </w:tr>
@@ -960,16 +970,1346 @@
       <w:pPr>
         <w:pStyle w:val="Ttulo1"/>
       </w:pPr>
-      <w:bookmarkStart w:id="17" w:name="_Toc353996721"/>
+      <w:bookmarkStart w:id="17" w:name="_Toc354598462"/>
       <w:r>
         <w:lastRenderedPageBreak/>
         <w:t>Casos de Uso</w:t>
       </w:r>
-      <w:bookmarkEnd w:id="6"/>
-      <w:bookmarkEnd w:id="7"/>
       <w:bookmarkEnd w:id="17"/>
     </w:p>
     <w:p/>
+    <w:p>
+      <w:pPr>
+        <w:pStyle w:val="Ttulo2"/>
+        <w:numPr>
+          <w:ilvl w:val="0"/>
+          <w:numId w:val="0"/>
+        </w:numPr>
+        <w:shd w:val="clear" w:color="auto" w:fill="000000" w:themeFill="text1"/>
+        <w:jc w:val="center"/>
+        <w:rPr>
+          <w:sz w:val="28"/>
+          <w:szCs w:val="28"/>
+          <w:u w:val="single"/>
+        </w:rPr>
+      </w:pPr>
+      <w:bookmarkStart w:id="18" w:name="_Toc354598463"/>
+      <w:r>
+        <w:rPr>
+          <w:sz w:val="28"/>
+          <w:szCs w:val="28"/>
+          <w:u w:val="single"/>
+        </w:rPr>
+        <w:t>UC</w:t>
+      </w:r>
+      <w:r>
+        <w:rPr>
+          <w:sz w:val="28"/>
+          <w:szCs w:val="28"/>
+          <w:u w:val="single"/>
+        </w:rPr>
+        <w:t>001 – Manter Cliente</w:t>
+      </w:r>
+      <w:bookmarkEnd w:id="18"/>
+    </w:p>
+    <w:p>
+      <w:pPr>
+        <w:rPr>
+          <w:rFonts w:ascii="Arial" w:hAnsi="Arial" w:cs="Arial"/>
+          <w:b/>
+        </w:rPr>
+      </w:pPr>
+      <w:r>
+        <w:rPr>
+          <w:rFonts w:ascii="Arial" w:hAnsi="Arial" w:cs="Arial"/>
+          <w:b/>
+        </w:rPr>
+        <w:t xml:space="preserve">Ator: </w:t>
+      </w:r>
+      <w:r>
+        <w:rPr>
+          <w:rFonts w:ascii="Arial" w:hAnsi="Arial" w:cs="Arial"/>
+          <w:iCs/>
+        </w:rPr>
+        <w:t>Secretária/Atendente: Funcionária responsável pelo atendimento ao cliente/aluno.</w:t>
+      </w:r>
+    </w:p>
+    <w:p>
+      <w:pPr>
+        <w:rPr>
+          <w:rFonts w:ascii="Arial" w:hAnsi="Arial" w:cs="Arial"/>
+          <w:iCs/>
+        </w:rPr>
+      </w:pPr>
+      <w:r>
+        <w:rPr>
+          <w:rFonts w:ascii="Arial" w:hAnsi="Arial" w:cs="Arial"/>
+          <w:b/>
+        </w:rPr>
+        <w:t>Pré-condições</w:t>
+      </w:r>
+      <w:r>
+        <w:rPr>
+          <w:rFonts w:ascii="Arial" w:hAnsi="Arial" w:cs="Arial"/>
+        </w:rPr>
+        <w:t xml:space="preserve">: </w:t>
+      </w:r>
+      <w:r>
+        <w:rPr>
+          <w:rFonts w:ascii="Arial" w:hAnsi="Arial" w:cs="Arial"/>
+          <w:iCs/>
+        </w:rPr>
+        <w:t>A secretária precisa ter acesso ao sistema</w:t>
+      </w:r>
+      <w:r>
+        <w:rPr>
+          <w:rFonts w:ascii="Arial" w:hAnsi="Arial" w:cs="Arial"/>
+          <w:iCs/>
+        </w:rPr>
+        <w:t>.</w:t>
+      </w:r>
+    </w:p>
+    <w:p>
+      <w:pPr>
+        <w:rPr>
+          <w:rFonts w:ascii="Arial" w:hAnsi="Arial" w:cs="Arial"/>
+          <w:iCs/>
+        </w:rPr>
+      </w:pPr>
+      <w:r>
+        <w:rPr>
+          <w:rFonts w:ascii="Arial" w:hAnsi="Arial" w:cs="Arial"/>
+          <w:b/>
+        </w:rPr>
+        <w:t>Pós-condições</w:t>
+      </w:r>
+      <w:r>
+        <w:rPr>
+          <w:rFonts w:ascii="Arial" w:hAnsi="Arial" w:cs="Arial"/>
+          <w:iCs/>
+        </w:rPr>
+        <w:t>: Cliente mantido.</w:t>
+      </w:r>
+    </w:p>
+    <w:p>
+      <w:pPr>
+        <w:pStyle w:val="Ttulo3"/>
+        <w:numPr>
+          <w:ilvl w:val="0"/>
+          <w:numId w:val="0"/>
+        </w:numPr>
+        <w:shd w:val="clear" w:color="auto" w:fill="A8D08D" w:themeFill="accent6" w:themeFillTint="99"/>
+        <w:rPr>
+          <w:rFonts w:ascii="Arial" w:hAnsi="Arial" w:cs="Arial"/>
+          <w:b w:val="0"/>
+          <w:sz w:val="24"/>
+        </w:rPr>
+      </w:pPr>
+      <w:bookmarkStart w:id="19" w:name="_Toc354598464"/>
+      <w:r>
+        <w:rPr>
+          <w:rFonts w:ascii="Arial" w:hAnsi="Arial" w:cs="Arial"/>
+          <w:sz w:val="24"/>
+        </w:rPr>
+        <w:t>Fluxo Básico</w:t>
+      </w:r>
+      <w:bookmarkEnd w:id="19"/>
+    </w:p>
+    <w:p>
+      <w:pPr>
+        <w:pStyle w:val="PSCReferencia"/>
+        <w:numPr>
+          <w:ilvl w:val="0"/>
+          <w:numId w:val="12"/>
+        </w:numPr>
+        <w:outlineLvl w:val="9"/>
+        <w:rPr>
+          <w:rFonts w:ascii="Arial" w:hAnsi="Arial" w:cs="Arial"/>
+        </w:rPr>
+      </w:pPr>
+      <w:r>
+        <w:rPr>
+          <w:rFonts w:ascii="Arial" w:hAnsi="Arial" w:cs="Arial"/>
+        </w:rPr>
+        <w:t xml:space="preserve">O caso de uso inicia quando a secretária clica no </w:t>
+      </w:r>
+      <w:proofErr w:type="gramStart"/>
+      <w:r>
+        <w:rPr>
+          <w:rFonts w:ascii="Arial" w:hAnsi="Arial" w:cs="Arial"/>
+        </w:rPr>
+        <w:t>menu</w:t>
+      </w:r>
+      <w:proofErr w:type="gramEnd"/>
+      <w:r>
+        <w:rPr>
+          <w:rFonts w:ascii="Arial" w:hAnsi="Arial" w:cs="Arial"/>
+        </w:rPr>
+        <w:t xml:space="preserve"> “Manter Cliente”.</w:t>
+      </w:r>
+    </w:p>
+    <w:p>
+      <w:pPr>
+        <w:pStyle w:val="PSCReferencia"/>
+        <w:numPr>
+          <w:ilvl w:val="0"/>
+          <w:numId w:val="12"/>
+        </w:numPr>
+        <w:outlineLvl w:val="9"/>
+        <w:rPr>
+          <w:rFonts w:ascii="Arial" w:hAnsi="Arial" w:cs="Arial"/>
+        </w:rPr>
+      </w:pPr>
+      <w:r>
+        <w:rPr>
+          <w:rFonts w:ascii="Arial" w:hAnsi="Arial" w:cs="Arial"/>
+        </w:rPr>
+        <w:t>O sistema exibe uma tela de pesquisa para a secretária verificar se o cliente já está cadastrado. Nesta mesma tela o sistema exibe as opções “Pesquisar”, “Novo” [SB001] Incluir Cliente, “Alterar cliente” [SB002] e “Excluir Cliente” [SB003]. A secretária deve informar:</w:t>
+      </w:r>
+    </w:p>
+    <w:p>
+      <w:pPr>
+        <w:pStyle w:val="PSCReferencia"/>
+        <w:numPr>
+          <w:ilvl w:val="1"/>
+          <w:numId w:val="12"/>
+        </w:numPr>
+        <w:outlineLvl w:val="9"/>
+        <w:rPr>
+          <w:rFonts w:ascii="Arial" w:hAnsi="Arial" w:cs="Arial"/>
+        </w:rPr>
+      </w:pPr>
+      <w:r>
+        <w:rPr>
+          <w:rFonts w:ascii="Arial" w:hAnsi="Arial" w:cs="Arial"/>
+        </w:rPr>
+        <w:t>Matrícula</w:t>
+      </w:r>
+    </w:p>
+    <w:p>
+      <w:pPr>
+        <w:pStyle w:val="PSCReferencia"/>
+        <w:numPr>
+          <w:ilvl w:val="1"/>
+          <w:numId w:val="12"/>
+        </w:numPr>
+        <w:outlineLvl w:val="9"/>
+        <w:rPr>
+          <w:rFonts w:ascii="Arial" w:hAnsi="Arial" w:cs="Arial"/>
+        </w:rPr>
+      </w:pPr>
+      <w:r>
+        <w:rPr>
+          <w:rFonts w:ascii="Arial" w:hAnsi="Arial" w:cs="Arial"/>
+        </w:rPr>
+        <w:t>Nome</w:t>
+      </w:r>
+    </w:p>
+    <w:p>
+      <w:pPr>
+        <w:pStyle w:val="PSCReferencia"/>
+        <w:numPr>
+          <w:ilvl w:val="1"/>
+          <w:numId w:val="12"/>
+        </w:numPr>
+        <w:outlineLvl w:val="9"/>
+        <w:rPr>
+          <w:rFonts w:ascii="Arial" w:hAnsi="Arial" w:cs="Arial"/>
+        </w:rPr>
+      </w:pPr>
+      <w:r>
+        <w:rPr>
+          <w:rFonts w:ascii="Arial" w:hAnsi="Arial" w:cs="Arial"/>
+        </w:rPr>
+        <w:t>CPF</w:t>
+      </w:r>
+    </w:p>
+    <w:p>
+      <w:pPr>
+        <w:numPr>
+          <w:ilvl w:val="0"/>
+          <w:numId w:val="12"/>
+        </w:numPr>
+        <w:rPr>
+          <w:rFonts w:ascii="Arial" w:hAnsi="Arial" w:cs="Arial"/>
+        </w:rPr>
+      </w:pPr>
+      <w:r>
+        <w:rPr>
+          <w:rFonts w:ascii="Arial" w:hAnsi="Arial" w:cs="Arial"/>
+        </w:rPr>
+        <w:t>O usuário clica no botão pesquisar.</w:t>
+      </w:r>
+    </w:p>
+    <w:p>
+      <w:pPr>
+        <w:numPr>
+          <w:ilvl w:val="0"/>
+          <w:numId w:val="12"/>
+        </w:numPr>
+        <w:rPr>
+          <w:rFonts w:ascii="Arial" w:hAnsi="Arial" w:cs="Arial"/>
+        </w:rPr>
+      </w:pPr>
+      <w:r>
+        <w:rPr>
+          <w:rFonts w:ascii="Arial" w:hAnsi="Arial" w:cs="Arial"/>
+        </w:rPr>
+        <w:t>O sistema exibe uma lista conforme pesquisa. Nesta mesma tela o sistema exibe as opções “Pesquisar”, “Novo” [SB001] Incluir Cliente, “Alterar cliente” [SB002] e “Excluir Cliente” [SB003].</w:t>
+      </w:r>
+    </w:p>
+    <w:p>
+      <w:pPr>
+        <w:numPr>
+          <w:ilvl w:val="0"/>
+          <w:numId w:val="12"/>
+        </w:numPr>
+        <w:rPr>
+          <w:rFonts w:ascii="Arial" w:hAnsi="Arial" w:cs="Arial"/>
+        </w:rPr>
+      </w:pPr>
+      <w:r>
+        <w:rPr>
+          <w:rFonts w:ascii="Arial" w:hAnsi="Arial" w:cs="Arial"/>
+        </w:rPr>
+        <w:t xml:space="preserve">A secretária pode, opcionalmente, selecionar uma dos registros listados para alteração ([SB002] – Alterar </w:t>
+      </w:r>
+      <w:r>
+        <w:rPr>
+          <w:rFonts w:ascii="Arial" w:hAnsi="Arial" w:cs="Arial"/>
+        </w:rPr>
+        <w:t>Cliente</w:t>
+      </w:r>
+      <w:r>
+        <w:rPr>
+          <w:rFonts w:ascii="Arial" w:hAnsi="Arial" w:cs="Arial"/>
+        </w:rPr>
+        <w:t>)</w:t>
+      </w:r>
+      <w:r>
+        <w:rPr>
+          <w:rFonts w:ascii="Arial" w:hAnsi="Arial" w:cs="Arial"/>
+        </w:rPr>
+        <w:t xml:space="preserve"> ou exclusão ([SB003] – Excluir Cliente)</w:t>
+      </w:r>
+      <w:r>
+        <w:rPr>
+          <w:rFonts w:ascii="Arial" w:hAnsi="Arial" w:cs="Arial"/>
+        </w:rPr>
+        <w:t>.</w:t>
+      </w:r>
+    </w:p>
+    <w:p>
+      <w:pPr>
+        <w:rPr>
+          <w:rFonts w:ascii="Arial" w:hAnsi="Arial" w:cs="Arial"/>
+          <w:b/>
+        </w:rPr>
+      </w:pPr>
+    </w:p>
+    <w:p>
+      <w:pPr>
+        <w:pStyle w:val="Ttulo4"/>
+        <w:numPr>
+          <w:ilvl w:val="0"/>
+          <w:numId w:val="0"/>
+        </w:numPr>
+        <w:shd w:val="clear" w:color="auto" w:fill="9CC2E5" w:themeFill="accent1" w:themeFillTint="99"/>
+        <w:rPr>
+          <w:rFonts w:ascii="Arial" w:hAnsi="Arial" w:cs="Arial"/>
+          <w:b/>
+        </w:rPr>
+      </w:pPr>
+      <w:r>
+        <w:rPr>
+          <w:rFonts w:ascii="Arial" w:hAnsi="Arial" w:cs="Arial"/>
+          <w:b/>
+        </w:rPr>
+        <w:t>SUB</w:t>
+      </w:r>
+      <w:r>
+        <w:rPr>
+          <w:rFonts w:ascii="Arial" w:hAnsi="Arial" w:cs="Arial"/>
+          <w:b/>
+        </w:rPr>
+        <w:t xml:space="preserve">001 </w:t>
+      </w:r>
+      <w:r>
+        <w:rPr>
+          <w:rFonts w:ascii="Arial" w:hAnsi="Arial" w:cs="Arial"/>
+          <w:b/>
+        </w:rPr>
+        <w:t>– Incluir Cliente</w:t>
+      </w:r>
+    </w:p>
+    <w:p>
+      <w:pPr>
+        <w:numPr>
+          <w:ilvl w:val="0"/>
+          <w:numId w:val="17"/>
+        </w:numPr>
+        <w:rPr>
+          <w:rFonts w:ascii="Arial" w:hAnsi="Arial" w:cs="Arial"/>
+        </w:rPr>
+      </w:pPr>
+      <w:r>
+        <w:rPr>
+          <w:rFonts w:ascii="Arial" w:hAnsi="Arial" w:cs="Arial"/>
+        </w:rPr>
+        <w:t>O sistema exibe uma tela e solicita que seja informado:</w:t>
+      </w:r>
+    </w:p>
+    <w:p>
+      <w:pPr>
+        <w:numPr>
+          <w:ilvl w:val="1"/>
+          <w:numId w:val="17"/>
+        </w:numPr>
+        <w:rPr>
+          <w:rFonts w:ascii="Arial" w:hAnsi="Arial" w:cs="Arial"/>
+        </w:rPr>
+      </w:pPr>
+      <w:r>
+        <w:rPr>
+          <w:rFonts w:ascii="Arial" w:hAnsi="Arial" w:cs="Arial"/>
+        </w:rPr>
+        <w:t>Nome</w:t>
+      </w:r>
+      <w:r>
+        <w:rPr>
+          <w:rFonts w:ascii="Arial" w:hAnsi="Arial" w:cs="Arial"/>
+        </w:rPr>
+        <w:t xml:space="preserve"> completo</w:t>
+      </w:r>
+    </w:p>
+    <w:p>
+      <w:pPr>
+        <w:numPr>
+          <w:ilvl w:val="1"/>
+          <w:numId w:val="17"/>
+        </w:numPr>
+        <w:rPr>
+          <w:rFonts w:ascii="Arial" w:hAnsi="Arial" w:cs="Arial"/>
+        </w:rPr>
+      </w:pPr>
+      <w:r>
+        <w:rPr>
+          <w:rFonts w:ascii="Arial" w:hAnsi="Arial" w:cs="Arial"/>
+        </w:rPr>
+        <w:t>CPF</w:t>
+      </w:r>
+    </w:p>
+    <w:p>
+      <w:pPr>
+        <w:numPr>
+          <w:ilvl w:val="1"/>
+          <w:numId w:val="17"/>
+        </w:numPr>
+        <w:rPr>
+          <w:rFonts w:ascii="Arial" w:hAnsi="Arial" w:cs="Arial"/>
+        </w:rPr>
+      </w:pPr>
+      <w:r>
+        <w:rPr>
+          <w:rFonts w:ascii="Arial" w:hAnsi="Arial" w:cs="Arial"/>
+        </w:rPr>
+        <w:t>RG</w:t>
+      </w:r>
+    </w:p>
+    <w:p>
+      <w:pPr>
+        <w:numPr>
+          <w:ilvl w:val="1"/>
+          <w:numId w:val="17"/>
+        </w:numPr>
+        <w:rPr>
+          <w:rFonts w:ascii="Arial" w:hAnsi="Arial" w:cs="Arial"/>
+        </w:rPr>
+      </w:pPr>
+      <w:r>
+        <w:rPr>
+          <w:rFonts w:ascii="Arial" w:hAnsi="Arial" w:cs="Arial"/>
+        </w:rPr>
+        <w:t>Data de nascimento</w:t>
+      </w:r>
+    </w:p>
+    <w:p>
+      <w:pPr>
+        <w:numPr>
+          <w:ilvl w:val="1"/>
+          <w:numId w:val="17"/>
+        </w:numPr>
+        <w:rPr>
+          <w:rFonts w:ascii="Arial" w:hAnsi="Arial" w:cs="Arial"/>
+        </w:rPr>
+      </w:pPr>
+      <w:r>
+        <w:rPr>
+          <w:rFonts w:ascii="Arial" w:hAnsi="Arial" w:cs="Arial"/>
+        </w:rPr>
+        <w:t>Logradouro</w:t>
+      </w:r>
+    </w:p>
+    <w:p>
+      <w:pPr>
+        <w:numPr>
+          <w:ilvl w:val="1"/>
+          <w:numId w:val="17"/>
+        </w:numPr>
+        <w:rPr>
+          <w:rFonts w:ascii="Arial" w:hAnsi="Arial" w:cs="Arial"/>
+        </w:rPr>
+      </w:pPr>
+      <w:r>
+        <w:rPr>
+          <w:rFonts w:ascii="Arial" w:hAnsi="Arial" w:cs="Arial"/>
+        </w:rPr>
+        <w:t>Número</w:t>
+      </w:r>
+    </w:p>
+    <w:p>
+      <w:pPr>
+        <w:numPr>
+          <w:ilvl w:val="1"/>
+          <w:numId w:val="17"/>
+        </w:numPr>
+        <w:rPr>
+          <w:rFonts w:ascii="Arial" w:hAnsi="Arial" w:cs="Arial"/>
+        </w:rPr>
+      </w:pPr>
+      <w:r>
+        <w:rPr>
+          <w:rFonts w:ascii="Arial" w:hAnsi="Arial" w:cs="Arial"/>
+        </w:rPr>
+        <w:t>Complemento</w:t>
+      </w:r>
+    </w:p>
+    <w:p>
+      <w:pPr>
+        <w:numPr>
+          <w:ilvl w:val="1"/>
+          <w:numId w:val="17"/>
+        </w:numPr>
+        <w:rPr>
+          <w:rFonts w:ascii="Arial" w:hAnsi="Arial" w:cs="Arial"/>
+        </w:rPr>
+      </w:pPr>
+      <w:r>
+        <w:rPr>
+          <w:rFonts w:ascii="Arial" w:hAnsi="Arial" w:cs="Arial"/>
+        </w:rPr>
+        <w:t>Bairro</w:t>
+      </w:r>
+    </w:p>
+    <w:p>
+      <w:pPr>
+        <w:numPr>
+          <w:ilvl w:val="1"/>
+          <w:numId w:val="17"/>
+        </w:numPr>
+        <w:rPr>
+          <w:rFonts w:ascii="Arial" w:hAnsi="Arial" w:cs="Arial"/>
+        </w:rPr>
+      </w:pPr>
+      <w:r>
+        <w:rPr>
+          <w:rFonts w:ascii="Arial" w:hAnsi="Arial" w:cs="Arial"/>
+        </w:rPr>
+        <w:t>Cidade</w:t>
+      </w:r>
+    </w:p>
+    <w:p>
+      <w:pPr>
+        <w:numPr>
+          <w:ilvl w:val="1"/>
+          <w:numId w:val="17"/>
+        </w:numPr>
+        <w:rPr>
+          <w:rFonts w:ascii="Arial" w:hAnsi="Arial" w:cs="Arial"/>
+        </w:rPr>
+      </w:pPr>
+      <w:r>
+        <w:rPr>
+          <w:rFonts w:ascii="Arial" w:hAnsi="Arial" w:cs="Arial"/>
+        </w:rPr>
+        <w:t>UF</w:t>
+      </w:r>
+    </w:p>
+    <w:p>
+      <w:pPr>
+        <w:numPr>
+          <w:ilvl w:val="1"/>
+          <w:numId w:val="17"/>
+        </w:numPr>
+        <w:rPr>
+          <w:rFonts w:ascii="Arial" w:hAnsi="Arial" w:cs="Arial"/>
+        </w:rPr>
+      </w:pPr>
+      <w:r>
+        <w:rPr>
+          <w:rFonts w:ascii="Arial" w:hAnsi="Arial" w:cs="Arial"/>
+        </w:rPr>
+        <w:t>CEP</w:t>
+      </w:r>
+    </w:p>
+    <w:p>
+      <w:pPr>
+        <w:numPr>
+          <w:ilvl w:val="1"/>
+          <w:numId w:val="17"/>
+        </w:numPr>
+        <w:rPr>
+          <w:rFonts w:ascii="Arial" w:hAnsi="Arial" w:cs="Arial"/>
+        </w:rPr>
+      </w:pPr>
+      <w:r>
+        <w:rPr>
+          <w:rFonts w:ascii="Arial" w:hAnsi="Arial" w:cs="Arial"/>
+        </w:rPr>
+        <w:t>Estado civil</w:t>
+      </w:r>
+    </w:p>
+    <w:p>
+      <w:pPr>
+        <w:numPr>
+          <w:ilvl w:val="1"/>
+          <w:numId w:val="17"/>
+        </w:numPr>
+        <w:rPr>
+          <w:rFonts w:ascii="Arial" w:hAnsi="Arial" w:cs="Arial"/>
+        </w:rPr>
+      </w:pPr>
+      <w:r>
+        <w:rPr>
+          <w:rFonts w:ascii="Arial" w:hAnsi="Arial" w:cs="Arial"/>
+        </w:rPr>
+        <w:t>Sexo</w:t>
+      </w:r>
+    </w:p>
+    <w:p>
+      <w:pPr>
+        <w:numPr>
+          <w:ilvl w:val="1"/>
+          <w:numId w:val="17"/>
+        </w:numPr>
+        <w:rPr>
+          <w:rFonts w:ascii="Arial" w:hAnsi="Arial" w:cs="Arial"/>
+        </w:rPr>
+      </w:pPr>
+      <w:r>
+        <w:rPr>
+          <w:rFonts w:ascii="Arial" w:hAnsi="Arial" w:cs="Arial"/>
+        </w:rPr>
+        <w:t>Validade do exame médico</w:t>
+      </w:r>
+    </w:p>
+    <w:p>
+      <w:pPr>
+        <w:numPr>
+          <w:ilvl w:val="1"/>
+          <w:numId w:val="17"/>
+        </w:numPr>
+        <w:rPr>
+          <w:rFonts w:ascii="Arial" w:hAnsi="Arial" w:cs="Arial"/>
+        </w:rPr>
+      </w:pPr>
+      <w:r>
+        <w:rPr>
+          <w:rFonts w:ascii="Arial" w:hAnsi="Arial" w:cs="Arial"/>
+        </w:rPr>
+        <w:t>Telefone residencial</w:t>
+      </w:r>
+    </w:p>
+    <w:p>
+      <w:pPr>
+        <w:numPr>
+          <w:ilvl w:val="1"/>
+          <w:numId w:val="17"/>
+        </w:numPr>
+        <w:rPr>
+          <w:rFonts w:ascii="Arial" w:hAnsi="Arial" w:cs="Arial"/>
+        </w:rPr>
+      </w:pPr>
+      <w:r>
+        <w:rPr>
+          <w:rFonts w:ascii="Arial" w:hAnsi="Arial" w:cs="Arial"/>
+        </w:rPr>
+        <w:t>Celular</w:t>
+      </w:r>
+    </w:p>
+    <w:p>
+      <w:pPr>
+        <w:numPr>
+          <w:ilvl w:val="1"/>
+          <w:numId w:val="17"/>
+        </w:numPr>
+        <w:rPr>
+          <w:rFonts w:ascii="Arial" w:hAnsi="Arial" w:cs="Arial"/>
+        </w:rPr>
+      </w:pPr>
+      <w:r>
+        <w:rPr>
+          <w:rFonts w:ascii="Arial" w:hAnsi="Arial" w:cs="Arial"/>
+        </w:rPr>
+        <w:t>E-mail</w:t>
+      </w:r>
+    </w:p>
+    <w:p>
+      <w:pPr>
+        <w:numPr>
+          <w:ilvl w:val="1"/>
+          <w:numId w:val="17"/>
+        </w:numPr>
+        <w:rPr>
+          <w:rFonts w:ascii="Arial" w:hAnsi="Arial" w:cs="Arial"/>
+        </w:rPr>
+      </w:pPr>
+      <w:r>
+        <w:rPr>
+          <w:rFonts w:ascii="Arial" w:hAnsi="Arial" w:cs="Arial"/>
+        </w:rPr>
+        <w:lastRenderedPageBreak/>
+        <w:t>Idade</w:t>
+      </w:r>
+    </w:p>
+    <w:p>
+      <w:pPr>
+        <w:numPr>
+          <w:ilvl w:val="0"/>
+          <w:numId w:val="17"/>
+        </w:numPr>
+        <w:rPr>
+          <w:rFonts w:ascii="Arial" w:hAnsi="Arial" w:cs="Arial"/>
+        </w:rPr>
+      </w:pPr>
+      <w:r>
+        <w:rPr>
+          <w:rFonts w:ascii="Arial" w:hAnsi="Arial" w:cs="Arial"/>
+        </w:rPr>
+        <w:t xml:space="preserve">Após digitar as informações, o usuário confirma a inclusão do </w:t>
+      </w:r>
+      <w:r>
+        <w:rPr>
+          <w:rFonts w:ascii="Arial" w:hAnsi="Arial" w:cs="Arial"/>
+        </w:rPr>
+        <w:t>cliente</w:t>
+      </w:r>
+      <w:r>
+        <w:rPr>
+          <w:rFonts w:ascii="Arial" w:hAnsi="Arial" w:cs="Arial"/>
+        </w:rPr>
+        <w:t>. ([F</w:t>
+      </w:r>
+      <w:r>
+        <w:rPr>
+          <w:rFonts w:ascii="Arial" w:hAnsi="Arial" w:cs="Arial"/>
+        </w:rPr>
+        <w:t>AE</w:t>
+      </w:r>
+      <w:r>
+        <w:rPr>
+          <w:rFonts w:ascii="Arial" w:hAnsi="Arial" w:cs="Arial"/>
+        </w:rPr>
+        <w:t>002] Campos Obrigatórios não preenchidos).</w:t>
+      </w:r>
+    </w:p>
+    <w:p>
+      <w:pPr>
+        <w:numPr>
+          <w:ilvl w:val="0"/>
+          <w:numId w:val="17"/>
+        </w:numPr>
+        <w:rPr>
+          <w:rFonts w:ascii="Arial" w:hAnsi="Arial" w:cs="Arial"/>
+        </w:rPr>
+      </w:pPr>
+      <w:r>
+        <w:rPr>
+          <w:rFonts w:ascii="Arial" w:hAnsi="Arial" w:cs="Arial"/>
+        </w:rPr>
+        <w:t>O sistema exibe uma mensagem “A operação foi realizada com sucesso”</w:t>
+      </w:r>
+      <w:r>
+        <w:rPr>
+          <w:rFonts w:ascii="Arial" w:hAnsi="Arial" w:cs="Arial"/>
+        </w:rPr>
+        <w:t>. Nessa mesa tela o usuário pode opcionalmente “Realizar Matrícula” [UC008].</w:t>
+      </w:r>
+    </w:p>
+    <w:p>
+      <w:pPr>
+        <w:numPr>
+          <w:ilvl w:val="0"/>
+          <w:numId w:val="17"/>
+        </w:numPr>
+        <w:rPr>
+          <w:rFonts w:ascii="Arial" w:hAnsi="Arial" w:cs="Arial"/>
+        </w:rPr>
+      </w:pPr>
+      <w:r>
+        <w:rPr>
+          <w:rFonts w:ascii="Arial" w:hAnsi="Arial" w:cs="Arial"/>
+        </w:rPr>
+        <w:t>O sistema</w:t>
+      </w:r>
+      <w:r>
+        <w:rPr>
+          <w:rFonts w:ascii="Arial" w:hAnsi="Arial" w:cs="Arial"/>
+        </w:rPr>
+        <w:t xml:space="preserve"> </w:t>
+      </w:r>
+      <w:r>
+        <w:rPr>
+          <w:rFonts w:ascii="Arial" w:hAnsi="Arial" w:cs="Arial"/>
+        </w:rPr>
+        <w:t xml:space="preserve">retorna ao </w:t>
+      </w:r>
+      <w:r>
+        <w:rPr>
+          <w:rFonts w:ascii="Arial" w:hAnsi="Arial" w:cs="Arial"/>
+          <w:b/>
+        </w:rPr>
+        <w:t>Fluxo Básico</w:t>
+      </w:r>
+      <w:r>
+        <w:rPr>
+          <w:rFonts w:ascii="Arial" w:hAnsi="Arial" w:cs="Arial"/>
+        </w:rPr>
+        <w:t>.</w:t>
+      </w:r>
+    </w:p>
+    <w:p>
+      <w:pPr>
+        <w:pStyle w:val="Ttulo4"/>
+        <w:numPr>
+          <w:ilvl w:val="0"/>
+          <w:numId w:val="0"/>
+        </w:numPr>
+        <w:shd w:val="clear" w:color="auto" w:fill="9CC2E5" w:themeFill="accent1" w:themeFillTint="99"/>
+        <w:ind w:left="1008" w:hanging="1008"/>
+        <w:rPr>
+          <w:rFonts w:ascii="Arial" w:hAnsi="Arial" w:cs="Arial"/>
+          <w:b/>
+        </w:rPr>
+      </w:pPr>
+      <w:r>
+        <w:rPr>
+          <w:rFonts w:ascii="Arial" w:hAnsi="Arial" w:cs="Arial"/>
+          <w:b/>
+        </w:rPr>
+        <w:t>SUB</w:t>
+      </w:r>
+      <w:r>
+        <w:rPr>
+          <w:rFonts w:ascii="Arial" w:hAnsi="Arial" w:cs="Arial"/>
+          <w:b/>
+        </w:rPr>
+        <w:t xml:space="preserve">002 </w:t>
+      </w:r>
+      <w:r>
+        <w:rPr>
+          <w:rFonts w:ascii="Arial" w:hAnsi="Arial" w:cs="Arial"/>
+          <w:b/>
+        </w:rPr>
+        <w:t>– Alterar Cliente</w:t>
+      </w:r>
+    </w:p>
+    <w:p>
+      <w:pPr>
+        <w:numPr>
+          <w:ilvl w:val="0"/>
+          <w:numId w:val="23"/>
+        </w:numPr>
+        <w:rPr>
+          <w:rFonts w:ascii="Arial" w:hAnsi="Arial" w:cs="Arial"/>
+        </w:rPr>
+      </w:pPr>
+      <w:r>
+        <w:rPr>
+          <w:rFonts w:ascii="Arial" w:hAnsi="Arial" w:cs="Arial"/>
+        </w:rPr>
+        <w:t xml:space="preserve">Após selecionar um item para alteração, o sistema apresenta para alteração do </w:t>
+      </w:r>
+      <w:r>
+        <w:rPr>
+          <w:rFonts w:ascii="Arial" w:hAnsi="Arial" w:cs="Arial"/>
+        </w:rPr>
+        <w:t>cliente</w:t>
+      </w:r>
+      <w:r>
+        <w:rPr>
+          <w:rFonts w:ascii="Arial" w:hAnsi="Arial" w:cs="Arial"/>
+        </w:rPr>
+        <w:t xml:space="preserve"> os mesmos campos apresentados no </w:t>
+      </w:r>
+      <w:proofErr w:type="spellStart"/>
+      <w:r>
+        <w:rPr>
+          <w:rFonts w:ascii="Arial" w:hAnsi="Arial" w:cs="Arial"/>
+        </w:rPr>
+        <w:t>subfluxo</w:t>
+      </w:r>
+      <w:proofErr w:type="spellEnd"/>
+      <w:r>
+        <w:rPr>
+          <w:rFonts w:ascii="Arial" w:hAnsi="Arial" w:cs="Arial"/>
+        </w:rPr>
+        <w:t xml:space="preserve"> ([SB001] – Incluir </w:t>
+      </w:r>
+      <w:r>
+        <w:rPr>
+          <w:rFonts w:ascii="Arial" w:hAnsi="Arial" w:cs="Arial"/>
+        </w:rPr>
+        <w:t>Cliente</w:t>
+      </w:r>
+      <w:r>
+        <w:rPr>
+          <w:rFonts w:ascii="Arial" w:hAnsi="Arial" w:cs="Arial"/>
+        </w:rPr>
+        <w:t>).</w:t>
+      </w:r>
+    </w:p>
+    <w:p>
+      <w:pPr>
+        <w:numPr>
+          <w:ilvl w:val="0"/>
+          <w:numId w:val="23"/>
+        </w:numPr>
+        <w:rPr>
+          <w:rFonts w:ascii="Arial" w:hAnsi="Arial" w:cs="Arial"/>
+        </w:rPr>
+      </w:pPr>
+      <w:r>
+        <w:rPr>
+          <w:rFonts w:ascii="Arial" w:hAnsi="Arial" w:cs="Arial"/>
+        </w:rPr>
+        <w:t>O</w:t>
+      </w:r>
+      <w:r>
+        <w:rPr>
+          <w:rFonts w:ascii="Arial" w:hAnsi="Arial" w:cs="Arial"/>
+        </w:rPr>
+        <w:t xml:space="preserve"> usuário confirma </w:t>
+      </w:r>
+      <w:r>
+        <w:rPr>
+          <w:rFonts w:ascii="Arial" w:hAnsi="Arial" w:cs="Arial"/>
+        </w:rPr>
+        <w:t>([F</w:t>
+      </w:r>
+      <w:r>
+        <w:rPr>
+          <w:rFonts w:ascii="Arial" w:hAnsi="Arial" w:cs="Arial"/>
+        </w:rPr>
+        <w:t>AE</w:t>
+      </w:r>
+      <w:r>
+        <w:rPr>
+          <w:rFonts w:ascii="Arial" w:hAnsi="Arial" w:cs="Arial"/>
+        </w:rPr>
+        <w:t>002] Campos Obrigatórios não preenchidos)</w:t>
+      </w:r>
+      <w:r>
+        <w:rPr>
+          <w:rFonts w:ascii="Arial" w:hAnsi="Arial" w:cs="Arial"/>
+        </w:rPr>
+        <w:t xml:space="preserve"> ou cancela ([FAE001] Cancelar modificações) as alterações</w:t>
+      </w:r>
+      <w:r>
+        <w:rPr>
+          <w:rFonts w:ascii="Arial" w:hAnsi="Arial" w:cs="Arial"/>
+        </w:rPr>
+        <w:t>.</w:t>
+      </w:r>
+    </w:p>
+    <w:p>
+      <w:pPr>
+        <w:numPr>
+          <w:ilvl w:val="0"/>
+          <w:numId w:val="23"/>
+        </w:numPr>
+        <w:rPr>
+          <w:rFonts w:ascii="Arial" w:hAnsi="Arial" w:cs="Arial"/>
+        </w:rPr>
+      </w:pPr>
+      <w:r>
+        <w:rPr>
+          <w:rFonts w:ascii="Arial" w:hAnsi="Arial" w:cs="Arial"/>
+        </w:rPr>
+        <w:t xml:space="preserve">O sistema </w:t>
+      </w:r>
+      <w:r>
+        <w:rPr>
+          <w:rFonts w:ascii="Arial" w:hAnsi="Arial" w:cs="Arial"/>
+        </w:rPr>
+        <w:t>emite a mensagem “A oper</w:t>
+      </w:r>
+      <w:r>
+        <w:rPr>
+          <w:rFonts w:ascii="Arial" w:hAnsi="Arial" w:cs="Arial"/>
+        </w:rPr>
+        <w:t xml:space="preserve">ação foi realizada com sucesso” e retorna ao </w:t>
+      </w:r>
+      <w:r>
+        <w:rPr>
+          <w:rFonts w:ascii="Arial" w:hAnsi="Arial" w:cs="Arial"/>
+          <w:b/>
+        </w:rPr>
+        <w:t>Fluxo Básico</w:t>
+      </w:r>
+      <w:r>
+        <w:rPr>
+          <w:rFonts w:ascii="Arial" w:hAnsi="Arial" w:cs="Arial"/>
+        </w:rPr>
+        <w:t>.</w:t>
+      </w:r>
+    </w:p>
+    <w:p>
+      <w:pPr>
+        <w:pStyle w:val="Ttulo4"/>
+        <w:numPr>
+          <w:ilvl w:val="0"/>
+          <w:numId w:val="0"/>
+        </w:numPr>
+        <w:shd w:val="clear" w:color="auto" w:fill="9CC2E5" w:themeFill="accent1" w:themeFillTint="99"/>
+        <w:rPr>
+          <w:rFonts w:ascii="Arial" w:hAnsi="Arial" w:cs="Arial"/>
+          <w:b/>
+        </w:rPr>
+      </w:pPr>
+      <w:r>
+        <w:rPr>
+          <w:rFonts w:ascii="Arial" w:hAnsi="Arial" w:cs="Arial"/>
+          <w:b/>
+        </w:rPr>
+        <w:t xml:space="preserve">SUB003 </w:t>
+      </w:r>
+      <w:r>
+        <w:rPr>
+          <w:rFonts w:ascii="Arial" w:hAnsi="Arial" w:cs="Arial"/>
+          <w:b/>
+        </w:rPr>
+        <w:t>–</w:t>
+      </w:r>
+      <w:r>
+        <w:rPr>
+          <w:rFonts w:ascii="Arial" w:hAnsi="Arial" w:cs="Arial"/>
+          <w:b/>
+        </w:rPr>
+        <w:t xml:space="preserve"> Excluir Cliente</w:t>
+      </w:r>
+    </w:p>
+    <w:p>
+      <w:pPr>
+        <w:numPr>
+          <w:ilvl w:val="0"/>
+          <w:numId w:val="25"/>
+        </w:numPr>
+        <w:rPr>
+          <w:rFonts w:ascii="Arial" w:hAnsi="Arial" w:cs="Arial"/>
+        </w:rPr>
+      </w:pPr>
+      <w:r>
+        <w:rPr>
+          <w:rFonts w:ascii="Arial" w:hAnsi="Arial" w:cs="Arial"/>
+        </w:rPr>
+        <w:t>O sistema verifica se o cliente está cadastrado em alguma turma e se já tem histórico de pagamento. ([FAE003] Cliente já matriculado em turma e com histórico de pagamento).</w:t>
+      </w:r>
+    </w:p>
+    <w:p>
+      <w:pPr>
+        <w:numPr>
+          <w:ilvl w:val="0"/>
+          <w:numId w:val="25"/>
+        </w:numPr>
+        <w:rPr>
+          <w:rFonts w:ascii="Arial" w:hAnsi="Arial" w:cs="Arial"/>
+        </w:rPr>
+      </w:pPr>
+      <w:r>
+        <w:rPr>
+          <w:rFonts w:ascii="Arial" w:hAnsi="Arial" w:cs="Arial"/>
+        </w:rPr>
+        <w:t>O sistema exibe uma mensagem solicitando uma confirmação do usuário;</w:t>
+      </w:r>
+    </w:p>
+    <w:p>
+      <w:pPr>
+        <w:numPr>
+          <w:ilvl w:val="0"/>
+          <w:numId w:val="25"/>
+        </w:numPr>
+        <w:rPr>
+          <w:rFonts w:ascii="Arial" w:hAnsi="Arial" w:cs="Arial"/>
+        </w:rPr>
+      </w:pPr>
+      <w:r>
+        <w:rPr>
+          <w:rFonts w:ascii="Arial" w:hAnsi="Arial" w:cs="Arial"/>
+        </w:rPr>
+        <w:t>O usuário confirma ou cancela ([FAE001] Cancelar modificações).</w:t>
+      </w:r>
+    </w:p>
+    <w:p>
+      <w:pPr>
+        <w:numPr>
+          <w:ilvl w:val="0"/>
+          <w:numId w:val="25"/>
+        </w:numPr>
+        <w:rPr>
+          <w:rFonts w:ascii="Arial" w:hAnsi="Arial" w:cs="Arial"/>
+        </w:rPr>
+      </w:pPr>
+      <w:r>
+        <w:rPr>
+          <w:rFonts w:ascii="Arial" w:hAnsi="Arial" w:cs="Arial"/>
+        </w:rPr>
+        <w:t xml:space="preserve">O sistema exclui o </w:t>
+      </w:r>
+      <w:r>
+        <w:rPr>
+          <w:rFonts w:ascii="Arial" w:hAnsi="Arial" w:cs="Arial"/>
+        </w:rPr>
+        <w:t>cliente</w:t>
+      </w:r>
+      <w:r>
+        <w:rPr>
+          <w:rFonts w:ascii="Arial" w:hAnsi="Arial" w:cs="Arial"/>
+        </w:rPr>
+        <w:t xml:space="preserve"> e emite a mensagem “A operação foi realizada com sucesso”</w:t>
+      </w:r>
+      <w:r>
+        <w:rPr>
+          <w:rFonts w:ascii="Arial" w:hAnsi="Arial" w:cs="Arial"/>
+        </w:rPr>
+        <w:t xml:space="preserve"> e retorna ao </w:t>
+      </w:r>
+      <w:r>
+        <w:rPr>
+          <w:rFonts w:ascii="Arial" w:hAnsi="Arial" w:cs="Arial"/>
+          <w:b/>
+        </w:rPr>
+        <w:t>Fluxo Básico</w:t>
+      </w:r>
+      <w:r>
+        <w:rPr>
+          <w:rFonts w:ascii="Arial" w:hAnsi="Arial" w:cs="Arial"/>
+        </w:rPr>
+        <w:t>.</w:t>
+      </w:r>
+    </w:p>
+    <w:p>
+      <w:pPr>
+        <w:pStyle w:val="Ttulo3"/>
+        <w:numPr>
+          <w:ilvl w:val="0"/>
+          <w:numId w:val="0"/>
+        </w:numPr>
+        <w:shd w:val="clear" w:color="auto" w:fill="AEAAAA" w:themeFill="background2" w:themeFillShade="BF"/>
+        <w:rPr>
+          <w:rFonts w:ascii="Arial" w:hAnsi="Arial" w:cs="Arial"/>
+          <w:b w:val="0"/>
+          <w:sz w:val="24"/>
+        </w:rPr>
+      </w:pPr>
+      <w:bookmarkStart w:id="20" w:name="_Toc354598465"/>
+      <w:r>
+        <w:rPr>
+          <w:rFonts w:ascii="Arial" w:hAnsi="Arial" w:cs="Arial"/>
+          <w:sz w:val="24"/>
+        </w:rPr>
+        <w:t>Fluxos Alternativos e de Exceções</w:t>
+      </w:r>
+      <w:bookmarkEnd w:id="20"/>
+    </w:p>
+    <w:p>
+      <w:pPr>
+        <w:pStyle w:val="Ttulo4"/>
+        <w:numPr>
+          <w:ilvl w:val="0"/>
+          <w:numId w:val="0"/>
+        </w:numPr>
+        <w:rPr>
+          <w:rFonts w:ascii="Arial" w:hAnsi="Arial" w:cs="Arial"/>
+          <w:b/>
+        </w:rPr>
+      </w:pPr>
+      <w:r>
+        <w:rPr>
+          <w:rFonts w:ascii="Arial" w:hAnsi="Arial" w:cs="Arial"/>
+          <w:b/>
+        </w:rPr>
+        <w:t>FAE</w:t>
+      </w:r>
+      <w:r>
+        <w:rPr>
+          <w:rFonts w:ascii="Arial" w:hAnsi="Arial" w:cs="Arial"/>
+          <w:b/>
+        </w:rPr>
+        <w:t xml:space="preserve">001 </w:t>
+      </w:r>
+      <w:r>
+        <w:rPr>
+          <w:rFonts w:ascii="Arial" w:hAnsi="Arial" w:cs="Arial"/>
+          <w:b/>
+        </w:rPr>
+        <w:t>– Cancelar modificações (incluir/alterar/excluir)</w:t>
+      </w:r>
+    </w:p>
+    <w:p>
+      <w:pPr>
+        <w:numPr>
+          <w:ilvl w:val="0"/>
+          <w:numId w:val="20"/>
+        </w:numPr>
+      </w:pPr>
+      <w:r>
+        <w:t xml:space="preserve">O usuário informa que deseja cancelar as modificações em andamento. </w:t>
+      </w:r>
+    </w:p>
+    <w:p>
+      <w:pPr>
+        <w:numPr>
+          <w:ilvl w:val="0"/>
+          <w:numId w:val="20"/>
+        </w:numPr>
+      </w:pPr>
+      <w:r>
+        <w:t xml:space="preserve">O sistema volta ao </w:t>
+      </w:r>
+      <w:r>
+        <w:rPr>
+          <w:b/>
+        </w:rPr>
+        <w:t>Fluxo Básico</w:t>
+      </w:r>
+      <w:r>
+        <w:t>.</w:t>
+      </w:r>
+    </w:p>
+    <w:p>
+      <w:pPr>
+        <w:pStyle w:val="Ttulo4"/>
+        <w:numPr>
+          <w:ilvl w:val="0"/>
+          <w:numId w:val="0"/>
+        </w:numPr>
+        <w:rPr>
+          <w:rFonts w:ascii="Arial" w:hAnsi="Arial" w:cs="Arial"/>
+          <w:b/>
+        </w:rPr>
+      </w:pPr>
+      <w:r>
+        <w:rPr>
+          <w:rFonts w:ascii="Arial" w:hAnsi="Arial" w:cs="Arial"/>
+          <w:b/>
+        </w:rPr>
+        <w:t>FAE002 – Campos Obrigatórios não preenchidos</w:t>
+      </w:r>
+    </w:p>
+    <w:p>
+      <w:pPr>
+        <w:numPr>
+          <w:ilvl w:val="0"/>
+          <w:numId w:val="21"/>
+        </w:numPr>
+      </w:pPr>
+      <w:r>
+        <w:t>O sistema verifica se os campos obrigatórios foram preenchidos</w:t>
+      </w:r>
+      <w:r>
+        <w:t xml:space="preserve">, caso </w:t>
+      </w:r>
+      <w:r>
+        <w:t>não tenham sido preenchidos</w:t>
+      </w:r>
+      <w:r>
+        <w:t xml:space="preserve"> o sistema emite uma mensagem “</w:t>
+      </w:r>
+      <w:r>
+        <w:t>Campos obrigatórios não foram preenchidos”</w:t>
+      </w:r>
+      <w:r>
+        <w:t>.</w:t>
+      </w:r>
+    </w:p>
+    <w:p>
+      <w:pPr>
+        <w:pStyle w:val="Ttulo4"/>
+        <w:numPr>
+          <w:ilvl w:val="0"/>
+          <w:numId w:val="0"/>
+        </w:numPr>
+        <w:rPr>
+          <w:rFonts w:ascii="Arial" w:hAnsi="Arial" w:cs="Arial"/>
+          <w:b/>
+        </w:rPr>
+      </w:pPr>
+      <w:r>
+        <w:rPr>
+          <w:rFonts w:ascii="Arial" w:hAnsi="Arial" w:cs="Arial"/>
+          <w:b/>
+        </w:rPr>
+        <w:t>FAE003 – Cliente matriculado em turma e com histórico de pagamento</w:t>
+      </w:r>
+    </w:p>
+    <w:p>
+      <w:pPr>
+        <w:pStyle w:val="PargrafodaLista"/>
+        <w:numPr>
+          <w:ilvl w:val="0"/>
+          <w:numId w:val="30"/>
+        </w:numPr>
+        <w:ind w:left="357" w:hanging="357"/>
+        <w:rPr>
+          <w:rFonts w:ascii="Times New Roman" w:hAnsi="Times New Roman"/>
+          <w:szCs w:val="22"/>
+        </w:rPr>
+      </w:pPr>
+      <w:r>
+        <w:rPr>
+          <w:rFonts w:ascii="Times New Roman" w:hAnsi="Times New Roman"/>
+          <w:szCs w:val="22"/>
+        </w:rPr>
+        <w:t xml:space="preserve">Se o aluno estiver matriculado em alguma turma ou modalidade e possuir histórico de pagamento o sistema deverá informar ao usuário </w:t>
+      </w:r>
+      <w:r>
+        <w:rPr>
+          <w:rFonts w:ascii="Times New Roman" w:hAnsi="Times New Roman"/>
+          <w:szCs w:val="22"/>
+        </w:rPr>
+        <w:t>a</w:t>
+      </w:r>
+      <w:r>
+        <w:rPr>
+          <w:rFonts w:ascii="Times New Roman" w:hAnsi="Times New Roman"/>
+          <w:szCs w:val="22"/>
+        </w:rPr>
+        <w:t xml:space="preserve"> impossibilidade</w:t>
+      </w:r>
+      <w:r>
+        <w:rPr>
+          <w:rFonts w:ascii="Times New Roman" w:hAnsi="Times New Roman"/>
+          <w:szCs w:val="22"/>
+        </w:rPr>
+        <w:t xml:space="preserve"> de excluir o cliente e retornar ao </w:t>
+      </w:r>
+      <w:r>
+        <w:rPr>
+          <w:rFonts w:ascii="Times New Roman" w:hAnsi="Times New Roman"/>
+          <w:b/>
+          <w:szCs w:val="22"/>
+        </w:rPr>
+        <w:t>Fluxo Básico</w:t>
+      </w:r>
+      <w:r>
+        <w:rPr>
+          <w:rFonts w:ascii="Times New Roman" w:hAnsi="Times New Roman"/>
+          <w:szCs w:val="22"/>
+        </w:rPr>
+        <w:t>;</w:t>
+      </w:r>
+    </w:p>
     <w:p>
       <w:pPr>
         <w:pStyle w:val="Ttulo2"/>
@@ -982,1459 +2322,20 @@
           <w:u w:val="single"/>
         </w:rPr>
       </w:pPr>
-      <w:bookmarkStart w:id="18" w:name="_Toc353996722"/>
-      <w:r>
-        <w:rPr>
-          <w:u w:val="single"/>
-        </w:rPr>
-        <w:t>Caso de Uso 001</w:t>
-      </w:r>
-      <w:r>
-        <w:rPr>
-          <w:u w:val="single"/>
-        </w:rPr>
-        <w:t xml:space="preserve"> </w:t>
-      </w:r>
-      <w:r>
-        <w:rPr>
-          <w:u w:val="single"/>
-        </w:rPr>
-        <w:t>–</w:t>
-      </w:r>
-      <w:r>
-        <w:rPr>
-          <w:u w:val="single"/>
-        </w:rPr>
-        <w:t xml:space="preserve"> </w:t>
-      </w:r>
-      <w:r>
-        <w:rPr>
-          <w:u w:val="single"/>
-        </w:rPr>
-        <w:t xml:space="preserve">Manter </w:t>
-      </w:r>
-      <w:r>
-        <w:rPr>
-          <w:u w:val="single"/>
-        </w:rPr>
-        <w:t>Cliente</w:t>
-      </w:r>
-      <w:bookmarkEnd w:id="18"/>
-    </w:p>
-    <w:p>
-      <w:pPr>
-        <w:rPr>
-          <w:rFonts w:ascii="Arial" w:hAnsi="Arial" w:cs="Arial"/>
-          <w:b/>
-        </w:rPr>
-      </w:pPr>
-      <w:r>
-        <w:rPr>
-          <w:rFonts w:ascii="Arial" w:hAnsi="Arial" w:cs="Arial"/>
-          <w:b/>
-        </w:rPr>
-        <w:t xml:space="preserve">Ator: </w:t>
-      </w:r>
-      <w:r>
-        <w:rPr>
-          <w:rFonts w:ascii="Arial" w:hAnsi="Arial" w:cs="Arial"/>
-          <w:iCs/>
-        </w:rPr>
-        <w:t>Secretária</w:t>
-      </w:r>
-      <w:r>
-        <w:rPr>
-          <w:rFonts w:ascii="Arial" w:hAnsi="Arial" w:cs="Arial"/>
-          <w:iCs/>
-        </w:rPr>
-        <w:t>/Atendente</w:t>
-      </w:r>
-      <w:r>
-        <w:rPr>
-          <w:rFonts w:ascii="Arial" w:hAnsi="Arial" w:cs="Arial"/>
-          <w:iCs/>
-        </w:rPr>
-        <w:t xml:space="preserve">: Funcionária responsável </w:t>
-      </w:r>
-      <w:r>
-        <w:rPr>
-          <w:rFonts w:ascii="Arial" w:hAnsi="Arial" w:cs="Arial"/>
-          <w:iCs/>
-        </w:rPr>
-        <w:t>pelo atendimento ao cliente/aluno</w:t>
-      </w:r>
-      <w:r>
-        <w:rPr>
-          <w:rFonts w:ascii="Arial" w:hAnsi="Arial" w:cs="Arial"/>
-          <w:iCs/>
-        </w:rPr>
-        <w:t>.</w:t>
-      </w:r>
-    </w:p>
-    <w:p>
-      <w:pPr>
-        <w:rPr>
-          <w:rFonts w:ascii="Arial" w:hAnsi="Arial" w:cs="Arial"/>
-          <w:iCs/>
-        </w:rPr>
-      </w:pPr>
-      <w:r>
-        <w:rPr>
-          <w:rFonts w:ascii="Arial" w:hAnsi="Arial" w:cs="Arial"/>
-          <w:b/>
-        </w:rPr>
-        <w:t>Pré-condições</w:t>
-      </w:r>
-      <w:r>
-        <w:rPr>
-          <w:rFonts w:ascii="Arial" w:hAnsi="Arial" w:cs="Arial"/>
-        </w:rPr>
-        <w:t xml:space="preserve">: </w:t>
-      </w:r>
-      <w:r>
-        <w:rPr>
-          <w:rFonts w:ascii="Arial" w:hAnsi="Arial" w:cs="Arial"/>
-          <w:iCs/>
-        </w:rPr>
-        <w:t>A secretária precisa ter acesso ao sistema</w:t>
-      </w:r>
-      <w:r>
-        <w:rPr>
-          <w:rFonts w:ascii="Arial" w:hAnsi="Arial" w:cs="Arial"/>
-          <w:iCs/>
-        </w:rPr>
-        <w:t>.</w:t>
-      </w:r>
-    </w:p>
-    <w:p>
-      <w:pPr>
-        <w:rPr>
-          <w:rFonts w:ascii="Arial" w:hAnsi="Arial" w:cs="Arial"/>
-          <w:iCs/>
-        </w:rPr>
-      </w:pPr>
-      <w:r>
-        <w:rPr>
-          <w:rFonts w:ascii="Arial" w:hAnsi="Arial" w:cs="Arial"/>
-          <w:b/>
-        </w:rPr>
-        <w:t>Pós-condições</w:t>
-      </w:r>
-      <w:r>
-        <w:rPr>
-          <w:rFonts w:ascii="Arial" w:hAnsi="Arial" w:cs="Arial"/>
-          <w:iCs/>
-        </w:rPr>
-        <w:t>: Não se aplica.</w:t>
-      </w:r>
-    </w:p>
-    <w:p>
-      <w:pPr>
-        <w:rPr>
-          <w:rFonts w:ascii="Arial" w:hAnsi="Arial" w:cs="Arial"/>
-          <w:b/>
-          <w:sz w:val="24"/>
-        </w:rPr>
-      </w:pPr>
-      <w:r>
-        <w:rPr>
-          <w:rFonts w:ascii="Arial" w:hAnsi="Arial" w:cs="Arial"/>
-          <w:b/>
-          <w:sz w:val="24"/>
-        </w:rPr>
-        <w:t>Fluxo Básico</w:t>
-      </w:r>
-    </w:p>
-    <w:p>
-      <w:pPr>
-        <w:pStyle w:val="PSCReferencia"/>
-        <w:numPr>
-          <w:ilvl w:val="0"/>
-          <w:numId w:val="12"/>
-        </w:numPr>
-        <w:outlineLvl w:val="9"/>
-        <w:rPr>
-          <w:rFonts w:ascii="Arial" w:hAnsi="Arial" w:cs="Arial"/>
-        </w:rPr>
-      </w:pPr>
-      <w:r>
-        <w:rPr>
-          <w:rFonts w:ascii="Arial" w:hAnsi="Arial" w:cs="Arial"/>
-        </w:rPr>
-        <w:t>O caso de uso inicia quando a secretária clica no menu “</w:t>
-      </w:r>
-      <w:r>
-        <w:rPr>
-          <w:rFonts w:ascii="Arial" w:hAnsi="Arial" w:cs="Arial"/>
-        </w:rPr>
-        <w:t xml:space="preserve">Manter </w:t>
-      </w:r>
-      <w:r>
-        <w:rPr>
-          <w:rFonts w:ascii="Arial" w:hAnsi="Arial" w:cs="Arial"/>
-        </w:rPr>
-        <w:t>Cliente</w:t>
-      </w:r>
-      <w:r>
-        <w:rPr>
-          <w:rFonts w:ascii="Arial" w:hAnsi="Arial" w:cs="Arial"/>
-        </w:rPr>
-        <w:t>”.</w:t>
-      </w:r>
-    </w:p>
-    <w:p>
-      <w:pPr>
-        <w:pStyle w:val="PSCReferencia"/>
-        <w:numPr>
-          <w:ilvl w:val="0"/>
-          <w:numId w:val="12"/>
-        </w:numPr>
-        <w:outlineLvl w:val="9"/>
-        <w:rPr>
-          <w:rFonts w:ascii="Arial" w:hAnsi="Arial" w:cs="Arial"/>
-        </w:rPr>
-      </w:pPr>
-      <w:r>
-        <w:rPr>
-          <w:rFonts w:ascii="Arial" w:hAnsi="Arial" w:cs="Arial"/>
-        </w:rPr>
-        <w:t xml:space="preserve">O sistema exibe uma tela de pesquisa para a secretária verificar se o </w:t>
-      </w:r>
-      <w:r>
-        <w:rPr>
-          <w:rFonts w:ascii="Arial" w:hAnsi="Arial" w:cs="Arial"/>
-        </w:rPr>
-        <w:t>cliente</w:t>
-      </w:r>
-      <w:r>
-        <w:rPr>
-          <w:rFonts w:ascii="Arial" w:hAnsi="Arial" w:cs="Arial"/>
-        </w:rPr>
-        <w:t xml:space="preserve"> já</w:t>
-      </w:r>
-      <w:r>
-        <w:rPr>
-          <w:rFonts w:ascii="Arial" w:hAnsi="Arial" w:cs="Arial"/>
-        </w:rPr>
-        <w:t xml:space="preserve"> est</w:t>
-      </w:r>
-      <w:r>
-        <w:rPr>
-          <w:rFonts w:ascii="Arial" w:hAnsi="Arial" w:cs="Arial"/>
-        </w:rPr>
-        <w:t>á</w:t>
-      </w:r>
-      <w:r>
-        <w:rPr>
-          <w:rFonts w:ascii="Arial" w:hAnsi="Arial" w:cs="Arial"/>
-        </w:rPr>
-        <w:t xml:space="preserve"> cadastrado. </w:t>
-      </w:r>
-      <w:r>
-        <w:rPr>
-          <w:rFonts w:ascii="Arial" w:hAnsi="Arial" w:cs="Arial"/>
-        </w:rPr>
-        <w:t>Nesta mesma tela o sistema exibe as opções “Pesquisar”</w:t>
-      </w:r>
-      <w:r>
-        <w:rPr>
-          <w:rFonts w:ascii="Arial" w:hAnsi="Arial" w:cs="Arial"/>
-        </w:rPr>
-        <w:t>,</w:t>
-      </w:r>
-      <w:r>
-        <w:rPr>
-          <w:rFonts w:ascii="Arial" w:hAnsi="Arial" w:cs="Arial"/>
-        </w:rPr>
-        <w:t xml:space="preserve"> “Novo”</w:t>
-      </w:r>
-      <w:r>
-        <w:rPr>
-          <w:rFonts w:ascii="Arial" w:hAnsi="Arial" w:cs="Arial"/>
-        </w:rPr>
-        <w:t xml:space="preserve"> </w:t>
-      </w:r>
-      <w:r>
-        <w:rPr>
-          <w:rFonts w:ascii="Arial" w:hAnsi="Arial" w:cs="Arial"/>
-        </w:rPr>
-        <w:t xml:space="preserve">[SB001] Incluir </w:t>
-      </w:r>
-      <w:r>
-        <w:rPr>
-          <w:rFonts w:ascii="Arial" w:hAnsi="Arial" w:cs="Arial"/>
-        </w:rPr>
-        <w:t>Cliente, “Alterar</w:t>
-      </w:r>
-      <w:r>
-        <w:rPr>
-          <w:rFonts w:ascii="Arial" w:hAnsi="Arial" w:cs="Arial"/>
-        </w:rPr>
-        <w:t xml:space="preserve"> cliente” [SB002]</w:t>
-      </w:r>
-      <w:r>
-        <w:rPr>
-          <w:rFonts w:ascii="Arial" w:hAnsi="Arial" w:cs="Arial"/>
-        </w:rPr>
-        <w:t xml:space="preserve"> e </w:t>
-      </w:r>
-      <w:r>
-        <w:rPr>
-          <w:rFonts w:ascii="Arial" w:hAnsi="Arial" w:cs="Arial"/>
-        </w:rPr>
-        <w:t>“Excluir</w:t>
-      </w:r>
-      <w:r>
-        <w:rPr>
-          <w:rFonts w:ascii="Arial" w:hAnsi="Arial" w:cs="Arial"/>
-        </w:rPr>
-        <w:t xml:space="preserve"> Cliente</w:t>
-      </w:r>
-      <w:r>
-        <w:rPr>
-          <w:rFonts w:ascii="Arial" w:hAnsi="Arial" w:cs="Arial"/>
-        </w:rPr>
-        <w:t>”</w:t>
-      </w:r>
-      <w:r>
-        <w:rPr>
-          <w:rFonts w:ascii="Arial" w:hAnsi="Arial" w:cs="Arial"/>
-        </w:rPr>
-        <w:t xml:space="preserve"> </w:t>
-      </w:r>
-      <w:r>
-        <w:rPr>
-          <w:rFonts w:ascii="Arial" w:hAnsi="Arial" w:cs="Arial"/>
-        </w:rPr>
-        <w:t>[SB003]</w:t>
-      </w:r>
-      <w:r>
-        <w:rPr>
-          <w:rFonts w:ascii="Arial" w:hAnsi="Arial" w:cs="Arial"/>
-        </w:rPr>
-        <w:t xml:space="preserve">. </w:t>
-      </w:r>
-      <w:r>
-        <w:rPr>
-          <w:rFonts w:ascii="Arial" w:hAnsi="Arial" w:cs="Arial"/>
-        </w:rPr>
-        <w:t>A secretária deve informar:</w:t>
-      </w:r>
-    </w:p>
-    <w:p>
-      <w:pPr>
-        <w:pStyle w:val="PSCReferencia"/>
-        <w:numPr>
-          <w:ilvl w:val="1"/>
-          <w:numId w:val="12"/>
-        </w:numPr>
-        <w:outlineLvl w:val="9"/>
-        <w:rPr>
-          <w:rFonts w:ascii="Arial" w:hAnsi="Arial" w:cs="Arial"/>
-        </w:rPr>
-      </w:pPr>
-      <w:r>
-        <w:rPr>
-          <w:rFonts w:ascii="Arial" w:hAnsi="Arial" w:cs="Arial"/>
-        </w:rPr>
-        <w:t>Matrícula</w:t>
-      </w:r>
-    </w:p>
-    <w:p>
-      <w:pPr>
-        <w:pStyle w:val="PSCReferencia"/>
-        <w:numPr>
-          <w:ilvl w:val="1"/>
-          <w:numId w:val="12"/>
-        </w:numPr>
-        <w:outlineLvl w:val="9"/>
-        <w:rPr>
-          <w:rFonts w:ascii="Arial" w:hAnsi="Arial" w:cs="Arial"/>
-        </w:rPr>
-      </w:pPr>
-      <w:r>
-        <w:rPr>
-          <w:rFonts w:ascii="Arial" w:hAnsi="Arial" w:cs="Arial"/>
-        </w:rPr>
-        <w:t>Nome</w:t>
-      </w:r>
-    </w:p>
-    <w:p>
-      <w:pPr>
-        <w:pStyle w:val="PSCReferencia"/>
-        <w:numPr>
-          <w:ilvl w:val="1"/>
-          <w:numId w:val="12"/>
-        </w:numPr>
-        <w:outlineLvl w:val="9"/>
-        <w:rPr>
-          <w:rFonts w:ascii="Arial" w:hAnsi="Arial" w:cs="Arial"/>
-        </w:rPr>
-      </w:pPr>
-      <w:r>
-        <w:rPr>
-          <w:rFonts w:ascii="Arial" w:hAnsi="Arial" w:cs="Arial"/>
-        </w:rPr>
-        <w:t>CPF</w:t>
-      </w:r>
-    </w:p>
-    <w:p>
-      <w:pPr>
-        <w:numPr>
-          <w:ilvl w:val="0"/>
-          <w:numId w:val="12"/>
-        </w:numPr>
-        <w:rPr>
-          <w:rFonts w:ascii="Arial" w:hAnsi="Arial" w:cs="Arial"/>
-        </w:rPr>
-      </w:pPr>
-      <w:r>
-        <w:rPr>
-          <w:rFonts w:ascii="Arial" w:hAnsi="Arial" w:cs="Arial"/>
-        </w:rPr>
-        <w:t>O usuário clica no botão pesquisar.</w:t>
-      </w:r>
-    </w:p>
-    <w:p>
-      <w:pPr>
-        <w:numPr>
-          <w:ilvl w:val="0"/>
-          <w:numId w:val="12"/>
-        </w:numPr>
-        <w:rPr>
-          <w:rFonts w:ascii="Arial" w:hAnsi="Arial" w:cs="Arial"/>
-        </w:rPr>
-      </w:pPr>
-      <w:r>
-        <w:rPr>
-          <w:rFonts w:ascii="Arial" w:hAnsi="Arial" w:cs="Arial"/>
-        </w:rPr>
-        <w:t>O sistema exibe uma lista conforme pesquisa. Nesta mesma tela o sistema exibe as opções “Pesquisar”, “Novo” [SB001] Incluir Cliente, “Alterar cliente” [SB002] e “Excluir Cliente” [SB003].</w:t>
-      </w:r>
-    </w:p>
-    <w:p>
-      <w:pPr>
-        <w:numPr>
-          <w:ilvl w:val="0"/>
-          <w:numId w:val="12"/>
-        </w:numPr>
-        <w:rPr>
-          <w:rFonts w:ascii="Arial" w:hAnsi="Arial" w:cs="Arial"/>
-        </w:rPr>
-      </w:pPr>
-      <w:r>
-        <w:rPr>
-          <w:rFonts w:ascii="Arial" w:hAnsi="Arial" w:cs="Arial"/>
-        </w:rPr>
-        <w:t xml:space="preserve">A secretária pode, opcionalmente, selecionar uma dos registros listados para alteração ([SB002] – Alterar </w:t>
-      </w:r>
-      <w:r>
-        <w:rPr>
-          <w:rFonts w:ascii="Arial" w:hAnsi="Arial" w:cs="Arial"/>
-        </w:rPr>
-        <w:t>Cliente</w:t>
-      </w:r>
-      <w:r>
-        <w:rPr>
-          <w:rFonts w:ascii="Arial" w:hAnsi="Arial" w:cs="Arial"/>
-        </w:rPr>
-        <w:t>)</w:t>
-      </w:r>
-      <w:r>
-        <w:rPr>
-          <w:rFonts w:ascii="Arial" w:hAnsi="Arial" w:cs="Arial"/>
-        </w:rPr>
-        <w:t xml:space="preserve"> ou exclusão ([SB003] – Excluir Cliente)</w:t>
-      </w:r>
-      <w:r>
-        <w:rPr>
-          <w:rFonts w:ascii="Arial" w:hAnsi="Arial" w:cs="Arial"/>
-        </w:rPr>
-        <w:t>.</w:t>
-      </w:r>
-    </w:p>
-    <w:p>
-      <w:pPr>
-        <w:rPr>
-          <w:rFonts w:ascii="Arial" w:hAnsi="Arial" w:cs="Arial"/>
-          <w:b/>
-        </w:rPr>
-      </w:pPr>
-    </w:p>
-    <w:p>
-      <w:pPr>
-        <w:rPr>
-          <w:rFonts w:ascii="Arial" w:hAnsi="Arial" w:cs="Arial"/>
-          <w:b/>
-        </w:rPr>
-      </w:pPr>
-      <w:r>
-        <w:rPr>
-          <w:rFonts w:ascii="Arial" w:hAnsi="Arial" w:cs="Arial"/>
-          <w:b/>
-        </w:rPr>
-        <w:t>SUB</w:t>
-      </w:r>
-      <w:r>
-        <w:rPr>
-          <w:rFonts w:ascii="Arial" w:hAnsi="Arial" w:cs="Arial"/>
-          <w:b/>
-        </w:rPr>
-        <w:t xml:space="preserve">001 </w:t>
-      </w:r>
-      <w:r>
-        <w:rPr>
-          <w:rFonts w:ascii="Arial" w:hAnsi="Arial" w:cs="Arial"/>
-          <w:b/>
-        </w:rPr>
-        <w:t>–</w:t>
-      </w:r>
-      <w:r>
-        <w:rPr>
-          <w:rFonts w:ascii="Arial" w:hAnsi="Arial" w:cs="Arial"/>
-          <w:b/>
-        </w:rPr>
-        <w:t xml:space="preserve"> </w:t>
-      </w:r>
-      <w:r>
-        <w:rPr>
-          <w:rFonts w:ascii="Arial" w:hAnsi="Arial" w:cs="Arial"/>
-          <w:b/>
-        </w:rPr>
-        <w:t xml:space="preserve">Incluir </w:t>
-      </w:r>
-      <w:r>
-        <w:rPr>
-          <w:rFonts w:ascii="Arial" w:hAnsi="Arial" w:cs="Arial"/>
-          <w:b/>
-        </w:rPr>
-        <w:t>Cliente</w:t>
-      </w:r>
-    </w:p>
-    <w:p>
-      <w:pPr>
-        <w:numPr>
-          <w:ilvl w:val="0"/>
-          <w:numId w:val="17"/>
-        </w:numPr>
-        <w:rPr>
-          <w:rFonts w:ascii="Arial" w:hAnsi="Arial" w:cs="Arial"/>
-        </w:rPr>
-      </w:pPr>
-      <w:r>
-        <w:rPr>
-          <w:rFonts w:ascii="Arial" w:hAnsi="Arial" w:cs="Arial"/>
-        </w:rPr>
-        <w:t>O sistema exibe uma tela e solicita que seja informado:</w:t>
-      </w:r>
-    </w:p>
-    <w:p>
-      <w:pPr>
-        <w:numPr>
-          <w:ilvl w:val="1"/>
-          <w:numId w:val="17"/>
-        </w:numPr>
-        <w:rPr>
-          <w:rFonts w:ascii="Arial" w:hAnsi="Arial" w:cs="Arial"/>
-        </w:rPr>
-      </w:pPr>
-      <w:r>
-        <w:rPr>
-          <w:rFonts w:ascii="Arial" w:hAnsi="Arial" w:cs="Arial"/>
-        </w:rPr>
-        <w:t>Nome</w:t>
-      </w:r>
-      <w:r>
-        <w:rPr>
-          <w:rFonts w:ascii="Arial" w:hAnsi="Arial" w:cs="Arial"/>
-        </w:rPr>
-        <w:t xml:space="preserve"> completo</w:t>
-      </w:r>
-    </w:p>
-    <w:p>
-      <w:pPr>
-        <w:numPr>
-          <w:ilvl w:val="1"/>
-          <w:numId w:val="17"/>
-        </w:numPr>
-        <w:rPr>
-          <w:rFonts w:ascii="Arial" w:hAnsi="Arial" w:cs="Arial"/>
-        </w:rPr>
-      </w:pPr>
-      <w:r>
-        <w:rPr>
-          <w:rFonts w:ascii="Arial" w:hAnsi="Arial" w:cs="Arial"/>
-        </w:rPr>
-        <w:t>CPF</w:t>
-      </w:r>
-    </w:p>
-    <w:p>
-      <w:pPr>
-        <w:numPr>
-          <w:ilvl w:val="1"/>
-          <w:numId w:val="17"/>
-        </w:numPr>
-        <w:rPr>
-          <w:rFonts w:ascii="Arial" w:hAnsi="Arial" w:cs="Arial"/>
-        </w:rPr>
-      </w:pPr>
-      <w:r>
-        <w:rPr>
-          <w:rFonts w:ascii="Arial" w:hAnsi="Arial" w:cs="Arial"/>
-        </w:rPr>
-        <w:t>RG</w:t>
-      </w:r>
-    </w:p>
-    <w:p>
-      <w:pPr>
-        <w:numPr>
-          <w:ilvl w:val="1"/>
-          <w:numId w:val="17"/>
-        </w:numPr>
-        <w:rPr>
-          <w:rFonts w:ascii="Arial" w:hAnsi="Arial" w:cs="Arial"/>
-        </w:rPr>
-      </w:pPr>
-      <w:r>
-        <w:rPr>
-          <w:rFonts w:ascii="Arial" w:hAnsi="Arial" w:cs="Arial"/>
-        </w:rPr>
-        <w:t>Data de nascimento</w:t>
-      </w:r>
-    </w:p>
-    <w:p>
-      <w:pPr>
-        <w:numPr>
-          <w:ilvl w:val="1"/>
-          <w:numId w:val="17"/>
-        </w:numPr>
-        <w:rPr>
-          <w:rFonts w:ascii="Arial" w:hAnsi="Arial" w:cs="Arial"/>
-        </w:rPr>
-      </w:pPr>
-      <w:r>
-        <w:rPr>
-          <w:rFonts w:ascii="Arial" w:hAnsi="Arial" w:cs="Arial"/>
-        </w:rPr>
-        <w:t>Logradouro</w:t>
-      </w:r>
-    </w:p>
-    <w:p>
-      <w:pPr>
-        <w:numPr>
-          <w:ilvl w:val="1"/>
-          <w:numId w:val="17"/>
-        </w:numPr>
-        <w:rPr>
-          <w:rFonts w:ascii="Arial" w:hAnsi="Arial" w:cs="Arial"/>
-        </w:rPr>
-      </w:pPr>
-      <w:r>
-        <w:rPr>
-          <w:rFonts w:ascii="Arial" w:hAnsi="Arial" w:cs="Arial"/>
-        </w:rPr>
-        <w:t>Número</w:t>
-      </w:r>
-    </w:p>
-    <w:p>
-      <w:pPr>
-        <w:numPr>
-          <w:ilvl w:val="1"/>
-          <w:numId w:val="17"/>
-        </w:numPr>
-        <w:rPr>
-          <w:rFonts w:ascii="Arial" w:hAnsi="Arial" w:cs="Arial"/>
-        </w:rPr>
-      </w:pPr>
-      <w:r>
-        <w:rPr>
-          <w:rFonts w:ascii="Arial" w:hAnsi="Arial" w:cs="Arial"/>
-        </w:rPr>
-        <w:t>Complemento</w:t>
-      </w:r>
-    </w:p>
-    <w:p>
-      <w:pPr>
-        <w:numPr>
-          <w:ilvl w:val="1"/>
-          <w:numId w:val="17"/>
-        </w:numPr>
-        <w:rPr>
-          <w:rFonts w:ascii="Arial" w:hAnsi="Arial" w:cs="Arial"/>
-        </w:rPr>
-      </w:pPr>
-      <w:r>
-        <w:rPr>
-          <w:rFonts w:ascii="Arial" w:hAnsi="Arial" w:cs="Arial"/>
-        </w:rPr>
-        <w:t>Bairro</w:t>
-      </w:r>
-    </w:p>
-    <w:p>
-      <w:pPr>
-        <w:numPr>
-          <w:ilvl w:val="1"/>
-          <w:numId w:val="17"/>
-        </w:numPr>
-        <w:rPr>
-          <w:rFonts w:ascii="Arial" w:hAnsi="Arial" w:cs="Arial"/>
-        </w:rPr>
-      </w:pPr>
-      <w:r>
-        <w:rPr>
-          <w:rFonts w:ascii="Arial" w:hAnsi="Arial" w:cs="Arial"/>
-        </w:rPr>
-        <w:t>Cidade</w:t>
-      </w:r>
-    </w:p>
-    <w:p>
-      <w:pPr>
-        <w:numPr>
-          <w:ilvl w:val="1"/>
-          <w:numId w:val="17"/>
-        </w:numPr>
-        <w:rPr>
-          <w:rFonts w:ascii="Arial" w:hAnsi="Arial" w:cs="Arial"/>
-        </w:rPr>
-      </w:pPr>
-      <w:r>
-        <w:rPr>
-          <w:rFonts w:ascii="Arial" w:hAnsi="Arial" w:cs="Arial"/>
-        </w:rPr>
-        <w:t>UF</w:t>
-      </w:r>
-    </w:p>
-    <w:p>
-      <w:pPr>
-        <w:numPr>
-          <w:ilvl w:val="1"/>
-          <w:numId w:val="17"/>
-        </w:numPr>
-        <w:rPr>
-          <w:rFonts w:ascii="Arial" w:hAnsi="Arial" w:cs="Arial"/>
-        </w:rPr>
-      </w:pPr>
-      <w:r>
-        <w:rPr>
-          <w:rFonts w:ascii="Arial" w:hAnsi="Arial" w:cs="Arial"/>
-        </w:rPr>
-        <w:t>CEP</w:t>
-      </w:r>
-    </w:p>
-    <w:p>
-      <w:pPr>
-        <w:numPr>
-          <w:ilvl w:val="1"/>
-          <w:numId w:val="17"/>
-        </w:numPr>
-        <w:rPr>
-          <w:rFonts w:ascii="Arial" w:hAnsi="Arial" w:cs="Arial"/>
-        </w:rPr>
-      </w:pPr>
-      <w:r>
-        <w:rPr>
-          <w:rFonts w:ascii="Arial" w:hAnsi="Arial" w:cs="Arial"/>
-        </w:rPr>
-        <w:t>Estado ci</w:t>
-      </w:r>
-      <w:r>
-        <w:rPr>
-          <w:rFonts w:ascii="Arial" w:hAnsi="Arial" w:cs="Arial"/>
-        </w:rPr>
-        <w:t>vil</w:t>
-      </w:r>
-    </w:p>
-    <w:p>
-      <w:pPr>
-        <w:numPr>
-          <w:ilvl w:val="1"/>
-          <w:numId w:val="17"/>
-        </w:numPr>
-        <w:rPr>
-          <w:rFonts w:ascii="Arial" w:hAnsi="Arial" w:cs="Arial"/>
-        </w:rPr>
-      </w:pPr>
-      <w:r>
-        <w:rPr>
-          <w:rFonts w:ascii="Arial" w:hAnsi="Arial" w:cs="Arial"/>
-        </w:rPr>
-        <w:t>Sexo</w:t>
-      </w:r>
-    </w:p>
-    <w:p>
-      <w:pPr>
-        <w:numPr>
-          <w:ilvl w:val="0"/>
-          <w:numId w:val="17"/>
-        </w:numPr>
-        <w:rPr>
-          <w:rFonts w:ascii="Arial" w:hAnsi="Arial" w:cs="Arial"/>
-        </w:rPr>
-      </w:pPr>
-      <w:r>
-        <w:rPr>
-          <w:rFonts w:ascii="Arial" w:hAnsi="Arial" w:cs="Arial"/>
-        </w:rPr>
-        <w:t xml:space="preserve">Após digitar as informações, o usuário confirma a inclusão do </w:t>
-      </w:r>
-      <w:r>
-        <w:rPr>
-          <w:rFonts w:ascii="Arial" w:hAnsi="Arial" w:cs="Arial"/>
-        </w:rPr>
-        <w:t>cliente</w:t>
-      </w:r>
-      <w:r>
-        <w:rPr>
-          <w:rFonts w:ascii="Arial" w:hAnsi="Arial" w:cs="Arial"/>
-        </w:rPr>
-        <w:t>. ([F</w:t>
-      </w:r>
-      <w:r>
-        <w:rPr>
-          <w:rFonts w:ascii="Arial" w:hAnsi="Arial" w:cs="Arial"/>
-        </w:rPr>
-        <w:t>AE</w:t>
-      </w:r>
-      <w:r>
-        <w:rPr>
-          <w:rFonts w:ascii="Arial" w:hAnsi="Arial" w:cs="Arial"/>
-        </w:rPr>
-        <w:t>002] Campos Obrigatórios não preenchidos).</w:t>
-      </w:r>
-    </w:p>
-    <w:p>
-      <w:pPr>
-        <w:numPr>
-          <w:ilvl w:val="0"/>
-          <w:numId w:val="17"/>
-        </w:numPr>
-        <w:rPr>
-          <w:rFonts w:ascii="Arial" w:hAnsi="Arial" w:cs="Arial"/>
-        </w:rPr>
-      </w:pPr>
-      <w:r>
-        <w:rPr>
-          <w:rFonts w:ascii="Arial" w:hAnsi="Arial" w:cs="Arial"/>
-        </w:rPr>
-        <w:t xml:space="preserve">O sistema exibe uma mensagem “A operação foi realizada com sucesso” </w:t>
-      </w:r>
-      <w:r>
-        <w:rPr>
-          <w:rFonts w:ascii="Arial" w:hAnsi="Arial" w:cs="Arial"/>
-        </w:rPr>
-        <w:t xml:space="preserve">e retorna ao </w:t>
-      </w:r>
-      <w:r>
-        <w:rPr>
-          <w:rFonts w:ascii="Arial" w:hAnsi="Arial" w:cs="Arial"/>
-          <w:b/>
-        </w:rPr>
-        <w:t>Fluxo Básico</w:t>
-      </w:r>
-      <w:r>
-        <w:rPr>
-          <w:rFonts w:ascii="Arial" w:hAnsi="Arial" w:cs="Arial"/>
-        </w:rPr>
-        <w:t>.</w:t>
-      </w:r>
-    </w:p>
-    <w:p>
-      <w:pPr>
-        <w:rPr>
-          <w:rFonts w:ascii="Arial" w:hAnsi="Arial" w:cs="Arial"/>
-          <w:b/>
-        </w:rPr>
-      </w:pPr>
-      <w:r>
-        <w:rPr>
-          <w:rFonts w:ascii="Arial" w:hAnsi="Arial" w:cs="Arial"/>
-          <w:b/>
-        </w:rPr>
-        <w:t>SUB</w:t>
-      </w:r>
-      <w:r>
-        <w:rPr>
-          <w:rFonts w:ascii="Arial" w:hAnsi="Arial" w:cs="Arial"/>
-          <w:b/>
-        </w:rPr>
-        <w:t xml:space="preserve">002 </w:t>
-      </w:r>
-      <w:r>
-        <w:rPr>
-          <w:rFonts w:ascii="Arial" w:hAnsi="Arial" w:cs="Arial"/>
-          <w:b/>
-        </w:rPr>
-        <w:t>–</w:t>
-      </w:r>
-      <w:r>
-        <w:rPr>
-          <w:rFonts w:ascii="Arial" w:hAnsi="Arial" w:cs="Arial"/>
-          <w:b/>
-        </w:rPr>
-        <w:t xml:space="preserve"> </w:t>
-      </w:r>
-      <w:r>
-        <w:rPr>
-          <w:rFonts w:ascii="Arial" w:hAnsi="Arial" w:cs="Arial"/>
-          <w:b/>
-        </w:rPr>
-        <w:t xml:space="preserve">Alterar </w:t>
-      </w:r>
-      <w:r>
-        <w:rPr>
-          <w:rFonts w:ascii="Arial" w:hAnsi="Arial" w:cs="Arial"/>
-          <w:b/>
-        </w:rPr>
-        <w:t>Cliente</w:t>
-      </w:r>
-    </w:p>
-    <w:p>
-      <w:pPr>
-        <w:numPr>
-          <w:ilvl w:val="0"/>
-          <w:numId w:val="23"/>
-        </w:numPr>
-        <w:rPr>
-          <w:rFonts w:ascii="Arial" w:hAnsi="Arial" w:cs="Arial"/>
-        </w:rPr>
-      </w:pPr>
-      <w:r>
-        <w:rPr>
-          <w:rFonts w:ascii="Arial" w:hAnsi="Arial" w:cs="Arial"/>
-        </w:rPr>
-        <w:lastRenderedPageBreak/>
-        <w:t xml:space="preserve">Após selecionar um item para alteração, o sistema apresenta para alteração do </w:t>
-      </w:r>
-      <w:r>
-        <w:rPr>
-          <w:rFonts w:ascii="Arial" w:hAnsi="Arial" w:cs="Arial"/>
-        </w:rPr>
-        <w:t>cliente</w:t>
-      </w:r>
-      <w:r>
-        <w:rPr>
-          <w:rFonts w:ascii="Arial" w:hAnsi="Arial" w:cs="Arial"/>
-        </w:rPr>
-        <w:t xml:space="preserve"> os mesmos campos apresentados no subfluxo ([SB001] – Incluir </w:t>
-      </w:r>
-      <w:r>
-        <w:rPr>
-          <w:rFonts w:ascii="Arial" w:hAnsi="Arial" w:cs="Arial"/>
-        </w:rPr>
-        <w:t>Cliente</w:t>
-      </w:r>
-      <w:r>
-        <w:rPr>
-          <w:rFonts w:ascii="Arial" w:hAnsi="Arial" w:cs="Arial"/>
-        </w:rPr>
-        <w:t>).</w:t>
-      </w:r>
-    </w:p>
-    <w:p>
-      <w:pPr>
-        <w:numPr>
-          <w:ilvl w:val="0"/>
-          <w:numId w:val="23"/>
-        </w:numPr>
-        <w:rPr>
-          <w:rFonts w:ascii="Arial" w:hAnsi="Arial" w:cs="Arial"/>
-        </w:rPr>
-      </w:pPr>
-      <w:r>
-        <w:rPr>
-          <w:rFonts w:ascii="Arial" w:hAnsi="Arial" w:cs="Arial"/>
-        </w:rPr>
-        <w:t>O</w:t>
-      </w:r>
-      <w:r>
-        <w:rPr>
-          <w:rFonts w:ascii="Arial" w:hAnsi="Arial" w:cs="Arial"/>
-        </w:rPr>
-        <w:t xml:space="preserve"> usuário confirma a alteração. </w:t>
-      </w:r>
-      <w:r>
-        <w:rPr>
-          <w:rFonts w:ascii="Arial" w:hAnsi="Arial" w:cs="Arial"/>
-        </w:rPr>
-        <w:t>([F</w:t>
-      </w:r>
-      <w:r>
-        <w:rPr>
-          <w:rFonts w:ascii="Arial" w:hAnsi="Arial" w:cs="Arial"/>
-        </w:rPr>
-        <w:t>AE</w:t>
-      </w:r>
-      <w:r>
-        <w:rPr>
-          <w:rFonts w:ascii="Arial" w:hAnsi="Arial" w:cs="Arial"/>
-        </w:rPr>
-        <w:t>002] Campos Obrigatórios não preenchidos).</w:t>
-      </w:r>
-    </w:p>
-    <w:p>
-      <w:pPr>
-        <w:numPr>
-          <w:ilvl w:val="0"/>
-          <w:numId w:val="23"/>
-        </w:numPr>
-        <w:rPr>
-          <w:rFonts w:ascii="Arial" w:hAnsi="Arial" w:cs="Arial"/>
-        </w:rPr>
-      </w:pPr>
-      <w:r>
-        <w:rPr>
-          <w:rFonts w:ascii="Arial" w:hAnsi="Arial" w:cs="Arial"/>
-        </w:rPr>
-        <w:t xml:space="preserve">O sistema </w:t>
-      </w:r>
-      <w:r>
-        <w:rPr>
-          <w:rFonts w:ascii="Arial" w:hAnsi="Arial" w:cs="Arial"/>
-        </w:rPr>
-        <w:t>emite a mensagem “A oper</w:t>
-      </w:r>
-      <w:r>
-        <w:rPr>
-          <w:rFonts w:ascii="Arial" w:hAnsi="Arial" w:cs="Arial"/>
-        </w:rPr>
-        <w:t xml:space="preserve">ação foi realizada com sucesso” e retorna ao </w:t>
-      </w:r>
-      <w:r>
-        <w:rPr>
-          <w:rFonts w:ascii="Arial" w:hAnsi="Arial" w:cs="Arial"/>
-          <w:b/>
-        </w:rPr>
-        <w:t>Fluxo Básico</w:t>
-      </w:r>
-      <w:r>
-        <w:rPr>
-          <w:rFonts w:ascii="Arial" w:hAnsi="Arial" w:cs="Arial"/>
-        </w:rPr>
-        <w:t>.</w:t>
-      </w:r>
-    </w:p>
-    <w:p>
-      <w:pPr>
-        <w:numPr>
-          <w:ilvl w:val="0"/>
-          <w:numId w:val="23"/>
-        </w:numPr>
-        <w:rPr>
-          <w:rFonts w:ascii="Arial" w:hAnsi="Arial" w:cs="Arial"/>
-        </w:rPr>
-      </w:pPr>
-      <w:r>
-        <w:rPr>
-          <w:rFonts w:ascii="Arial" w:hAnsi="Arial" w:cs="Arial"/>
-        </w:rPr>
-        <w:t>O sistema disponibiliza na mesma tela da mensagem as opções “Novo” e “Nova Pesquisa”.</w:t>
-      </w:r>
-    </w:p>
-    <w:p>
-      <w:pPr>
-        <w:rPr>
-          <w:b/>
-        </w:rPr>
-      </w:pPr>
-      <w:r>
-        <w:rPr>
-          <w:b/>
-        </w:rPr>
-        <w:t xml:space="preserve">[SB003] Excluir </w:t>
-      </w:r>
-      <w:r>
-        <w:rPr>
-          <w:b/>
-        </w:rPr>
-        <w:t>Cliente</w:t>
-      </w:r>
-    </w:p>
-    <w:p>
-      <w:pPr>
-        <w:numPr>
-          <w:ilvl w:val="0"/>
-          <w:numId w:val="25"/>
-        </w:numPr>
-        <w:rPr>
-          <w:rFonts w:ascii="Arial" w:hAnsi="Arial" w:cs="Arial"/>
-        </w:rPr>
-      </w:pPr>
-      <w:r>
-        <w:rPr>
-          <w:rFonts w:ascii="Arial" w:hAnsi="Arial" w:cs="Arial"/>
-        </w:rPr>
-        <w:t>O sistema verifica se o cliente está cadastrado em alguma turma e se já tem histórico de pagamento. ([FAE003] Cliente já matriculado em turma e com histórico de pagamento).</w:t>
-      </w:r>
-    </w:p>
-    <w:p>
-      <w:pPr>
-        <w:numPr>
-          <w:ilvl w:val="0"/>
-          <w:numId w:val="25"/>
-        </w:numPr>
-        <w:rPr>
-          <w:rFonts w:ascii="Arial" w:hAnsi="Arial" w:cs="Arial"/>
-        </w:rPr>
-      </w:pPr>
-      <w:r>
-        <w:rPr>
-          <w:rFonts w:ascii="Arial" w:hAnsi="Arial" w:cs="Arial"/>
-        </w:rPr>
-        <w:t>O sistema exibe uma mensagem solicitando uma confirmação do usuário;</w:t>
-      </w:r>
-    </w:p>
-    <w:p>
-      <w:pPr>
-        <w:numPr>
-          <w:ilvl w:val="0"/>
-          <w:numId w:val="25"/>
-        </w:numPr>
-        <w:rPr>
-          <w:rFonts w:ascii="Arial" w:hAnsi="Arial" w:cs="Arial"/>
-        </w:rPr>
-      </w:pPr>
-      <w:r>
-        <w:rPr>
-          <w:rFonts w:ascii="Arial" w:hAnsi="Arial" w:cs="Arial"/>
-        </w:rPr>
-        <w:t xml:space="preserve">O usuário confirma ou cancela </w:t>
-      </w:r>
-      <w:r>
-        <w:rPr>
-          <w:rFonts w:ascii="Arial" w:hAnsi="Arial" w:cs="Arial"/>
-        </w:rPr>
-        <w:t>([FAE001] Cancelar modificações)</w:t>
-      </w:r>
-      <w:r>
-        <w:rPr>
-          <w:rFonts w:ascii="Arial" w:hAnsi="Arial" w:cs="Arial"/>
-        </w:rPr>
-        <w:t>.</w:t>
-      </w:r>
-    </w:p>
-    <w:p>
-      <w:pPr>
-        <w:numPr>
-          <w:ilvl w:val="0"/>
-          <w:numId w:val="25"/>
-        </w:numPr>
-        <w:rPr>
-          <w:rFonts w:ascii="Arial" w:hAnsi="Arial" w:cs="Arial"/>
-        </w:rPr>
-      </w:pPr>
-      <w:r>
-        <w:rPr>
-          <w:rFonts w:ascii="Arial" w:hAnsi="Arial" w:cs="Arial"/>
-        </w:rPr>
-        <w:t xml:space="preserve">O sistema exclui o </w:t>
-      </w:r>
-      <w:r>
-        <w:rPr>
-          <w:rFonts w:ascii="Arial" w:hAnsi="Arial" w:cs="Arial"/>
-        </w:rPr>
-        <w:t>cliente</w:t>
-      </w:r>
-      <w:r>
-        <w:rPr>
-          <w:rFonts w:ascii="Arial" w:hAnsi="Arial" w:cs="Arial"/>
-        </w:rPr>
-        <w:t xml:space="preserve"> e emite a mensagem “A operação foi realizada com sucesso”</w:t>
-      </w:r>
-      <w:r>
-        <w:rPr>
-          <w:rFonts w:ascii="Arial" w:hAnsi="Arial" w:cs="Arial"/>
-        </w:rPr>
-        <w:t xml:space="preserve"> e retorna ao </w:t>
-      </w:r>
-      <w:r>
-        <w:rPr>
-          <w:rFonts w:ascii="Arial" w:hAnsi="Arial" w:cs="Arial"/>
-          <w:b/>
-        </w:rPr>
-        <w:t>Fluxo Básico</w:t>
-      </w:r>
-      <w:r>
-        <w:rPr>
-          <w:rFonts w:ascii="Arial" w:hAnsi="Arial" w:cs="Arial"/>
-        </w:rPr>
-        <w:t>.</w:t>
-      </w:r>
-    </w:p>
-    <w:p>
-      <w:pPr>
-        <w:shd w:val="clear" w:color="auto" w:fill="AEAAAA" w:themeFill="background2" w:themeFillShade="BF"/>
-        <w:rPr>
-          <w:rFonts w:ascii="Arial" w:hAnsi="Arial" w:cs="Arial"/>
-          <w:b/>
-          <w:sz w:val="24"/>
-        </w:rPr>
-      </w:pPr>
-      <w:r>
-        <w:rPr>
-          <w:rFonts w:ascii="Arial" w:hAnsi="Arial" w:cs="Arial"/>
-          <w:b/>
-          <w:sz w:val="24"/>
-        </w:rPr>
-        <w:t>Fluxos Alternativos e de Exceções</w:t>
-      </w:r>
-    </w:p>
-    <w:p>
-      <w:pPr>
-        <w:rPr>
-          <w:rFonts w:ascii="Arial" w:hAnsi="Arial" w:cs="Arial"/>
-          <w:b/>
-        </w:rPr>
-      </w:pPr>
-      <w:r>
-        <w:rPr>
-          <w:rFonts w:ascii="Arial" w:hAnsi="Arial" w:cs="Arial"/>
-          <w:b/>
-        </w:rPr>
-        <w:t>FAE</w:t>
-      </w:r>
-      <w:r>
-        <w:rPr>
-          <w:rFonts w:ascii="Arial" w:hAnsi="Arial" w:cs="Arial"/>
-          <w:b/>
-        </w:rPr>
-        <w:t xml:space="preserve">001 </w:t>
-      </w:r>
-      <w:r>
-        <w:rPr>
-          <w:rFonts w:ascii="Arial" w:hAnsi="Arial" w:cs="Arial"/>
-          <w:b/>
-        </w:rPr>
-        <w:t>–</w:t>
-      </w:r>
-      <w:r>
-        <w:rPr>
-          <w:rFonts w:ascii="Arial" w:hAnsi="Arial" w:cs="Arial"/>
-          <w:b/>
-        </w:rPr>
-        <w:t xml:space="preserve"> </w:t>
-      </w:r>
-      <w:r>
-        <w:rPr>
-          <w:rFonts w:ascii="Arial" w:hAnsi="Arial" w:cs="Arial"/>
-          <w:b/>
-        </w:rPr>
-        <w:t xml:space="preserve">Cancelar </w:t>
-      </w:r>
-      <w:r>
-        <w:rPr>
-          <w:rFonts w:ascii="Arial" w:hAnsi="Arial" w:cs="Arial"/>
-          <w:b/>
-        </w:rPr>
-        <w:t>modificações (incluir/alterar/excluir)</w:t>
-      </w:r>
-    </w:p>
-    <w:p>
-      <w:pPr>
-        <w:numPr>
-          <w:ilvl w:val="0"/>
-          <w:numId w:val="20"/>
-        </w:numPr>
-      </w:pPr>
-      <w:r>
-        <w:t xml:space="preserve">O usuário informa que deseja cancelar </w:t>
-      </w:r>
-      <w:r>
-        <w:t>as modificações em andamento</w:t>
-      </w:r>
-      <w:r>
-        <w:t xml:space="preserve">. </w:t>
-      </w:r>
-    </w:p>
-    <w:p>
-      <w:pPr>
-        <w:numPr>
-          <w:ilvl w:val="0"/>
-          <w:numId w:val="20"/>
-        </w:numPr>
-      </w:pPr>
-      <w:r>
-        <w:t xml:space="preserve">O sistema volta ao </w:t>
-      </w:r>
-      <w:r>
-        <w:rPr>
-          <w:b/>
-        </w:rPr>
-        <w:t>Fluxo Básico</w:t>
-      </w:r>
-      <w:r>
-        <w:t>.</w:t>
-      </w:r>
-    </w:p>
-    <w:p>
-      <w:pPr>
-        <w:rPr>
-          <w:rFonts w:ascii="Arial" w:hAnsi="Arial" w:cs="Arial"/>
-          <w:b/>
-        </w:rPr>
-      </w:pPr>
-      <w:r>
-        <w:rPr>
-          <w:rFonts w:ascii="Arial" w:hAnsi="Arial" w:cs="Arial"/>
-          <w:b/>
-        </w:rPr>
-        <w:t>FAE</w:t>
-      </w:r>
-      <w:r>
-        <w:rPr>
-          <w:rFonts w:ascii="Arial" w:hAnsi="Arial" w:cs="Arial"/>
-          <w:b/>
-        </w:rPr>
-        <w:t xml:space="preserve">002 </w:t>
-      </w:r>
-      <w:r>
-        <w:rPr>
-          <w:rFonts w:ascii="Arial" w:hAnsi="Arial" w:cs="Arial"/>
-          <w:b/>
-        </w:rPr>
-        <w:t>–</w:t>
-      </w:r>
-      <w:r>
-        <w:rPr>
-          <w:rFonts w:ascii="Arial" w:hAnsi="Arial" w:cs="Arial"/>
-          <w:b/>
-        </w:rPr>
-        <w:t xml:space="preserve"> </w:t>
-      </w:r>
-      <w:r>
-        <w:rPr>
-          <w:rFonts w:ascii="Arial" w:hAnsi="Arial" w:cs="Arial"/>
-          <w:b/>
-        </w:rPr>
-        <w:t>Campos Obrigatórios não preenchidos</w:t>
-      </w:r>
-    </w:p>
-    <w:bookmarkEnd w:id="8"/>
-    <w:bookmarkEnd w:id="9"/>
-    <w:bookmarkEnd w:id="10"/>
-    <w:bookmarkEnd w:id="11"/>
-    <w:bookmarkEnd w:id="12"/>
-    <w:bookmarkEnd w:id="13"/>
-    <w:bookmarkEnd w:id="14"/>
-    <w:bookmarkEnd w:id="15"/>
-    <w:bookmarkEnd w:id="16"/>
-    <w:p>
-      <w:pPr>
-        <w:numPr>
-          <w:ilvl w:val="0"/>
-          <w:numId w:val="21"/>
-        </w:numPr>
-      </w:pPr>
-      <w:r>
-        <w:t>O sistema verifica se os campos obrigatórios foram preenchidos</w:t>
-      </w:r>
-      <w:r>
-        <w:t xml:space="preserve">, caso </w:t>
-      </w:r>
-      <w:r>
-        <w:t>não tenham sido preenchidos</w:t>
-      </w:r>
-      <w:r>
-        <w:t xml:space="preserve"> o sistema emite uma mensagem “</w:t>
-      </w:r>
-      <w:r>
-        <w:t>Campos obrigatórios não foram preenchidos”</w:t>
-      </w:r>
-      <w:r>
-        <w:t>.</w:t>
-      </w:r>
-    </w:p>
-    <w:p>
-      <w:pPr>
-        <w:rPr>
-          <w:rFonts w:ascii="Arial" w:hAnsi="Arial" w:cs="Arial"/>
-          <w:b/>
-        </w:rPr>
-      </w:pPr>
-      <w:r>
-        <w:rPr>
-          <w:rFonts w:ascii="Arial" w:hAnsi="Arial" w:cs="Arial"/>
-          <w:b/>
-        </w:rPr>
-        <w:t>FAE003 – Cliente matriculado em turma e com histórico de pagamento</w:t>
-      </w:r>
-    </w:p>
-    <w:p>
-      <w:pPr>
-        <w:pStyle w:val="PargrafodaLista"/>
-        <w:numPr>
-          <w:ilvl w:val="0"/>
-          <w:numId w:val="30"/>
-        </w:numPr>
-        <w:ind w:left="357" w:hanging="357"/>
-        <w:rPr>
-          <w:rFonts w:ascii="Times New Roman" w:hAnsi="Times New Roman"/>
-          <w:szCs w:val="22"/>
-        </w:rPr>
-      </w:pPr>
-      <w:r>
-        <w:rPr>
-          <w:rFonts w:ascii="Times New Roman" w:hAnsi="Times New Roman"/>
-          <w:szCs w:val="22"/>
-        </w:rPr>
-        <w:t xml:space="preserve">Se o aluno estiver matriculado em alguma turma ou modalidade e possuir histórico de pagamento o sistema deverá informar ao usuário </w:t>
-      </w:r>
-      <w:r>
-        <w:rPr>
-          <w:rFonts w:ascii="Times New Roman" w:hAnsi="Times New Roman"/>
-          <w:szCs w:val="22"/>
-        </w:rPr>
-        <w:t>a</w:t>
-      </w:r>
-      <w:r>
-        <w:rPr>
-          <w:rFonts w:ascii="Times New Roman" w:hAnsi="Times New Roman"/>
-          <w:szCs w:val="22"/>
-        </w:rPr>
-        <w:t xml:space="preserve"> impossibilidade</w:t>
-      </w:r>
-      <w:r>
-        <w:rPr>
-          <w:rFonts w:ascii="Times New Roman" w:hAnsi="Times New Roman"/>
-          <w:szCs w:val="22"/>
-        </w:rPr>
-        <w:t xml:space="preserve"> de excluir o cliente e retornar ao </w:t>
-      </w:r>
-      <w:r>
-        <w:rPr>
-          <w:rFonts w:ascii="Times New Roman" w:hAnsi="Times New Roman"/>
-          <w:b/>
-          <w:szCs w:val="22"/>
-        </w:rPr>
-        <w:t>Fluxo Básico</w:t>
-      </w:r>
-      <w:r>
-        <w:rPr>
-          <w:rFonts w:ascii="Times New Roman" w:hAnsi="Times New Roman"/>
-          <w:szCs w:val="22"/>
-        </w:rPr>
-        <w:t>;</w:t>
-      </w:r>
-    </w:p>
-    <w:p>
-      <w:pPr>
-        <w:rPr>
-          <w:rFonts w:ascii="Times New Roman" w:hAnsi="Times New Roman"/>
-        </w:rPr>
-      </w:pPr>
-    </w:p>
-    <w:p>
-      <w:pPr>
-        <w:pStyle w:val="Ttulo2"/>
-        <w:numPr>
-          <w:ilvl w:val="0"/>
-          <w:numId w:val="0"/>
-        </w:numPr>
-        <w:jc w:val="center"/>
-        <w:rPr>
-          <w:u w:val="single"/>
-        </w:rPr>
-      </w:pPr>
-      <w:bookmarkStart w:id="19" w:name="_Toc353996723"/>
+      <w:bookmarkStart w:id="21" w:name="_Toc353996723"/>
+      <w:bookmarkStart w:id="22" w:name="_GoBack"/>
+      <w:bookmarkEnd w:id="6"/>
+      <w:bookmarkEnd w:id="7"/>
+      <w:bookmarkEnd w:id="8"/>
+      <w:bookmarkEnd w:id="9"/>
+      <w:bookmarkEnd w:id="10"/>
+      <w:bookmarkEnd w:id="11"/>
+      <w:bookmarkEnd w:id="12"/>
+      <w:bookmarkEnd w:id="13"/>
+      <w:bookmarkEnd w:id="14"/>
+      <w:bookmarkEnd w:id="15"/>
+      <w:bookmarkEnd w:id="16"/>
+      <w:bookmarkEnd w:id="22"/>
       <w:r>
         <w:rPr>
           <w:highlight w:val="darkGray"/>
@@ -2477,7 +2378,7 @@
         </w:rPr>
         <w:t xml:space="preserve"> </w:t>
       </w:r>
-      <w:bookmarkEnd w:id="19"/>
+      <w:bookmarkEnd w:id="21"/>
       <w:r>
         <w:rPr>
           <w:highlight w:val="darkGray"/>
@@ -2666,7 +2567,21 @@
         <w:rPr>
           <w:rFonts w:ascii="Arial" w:hAnsi="Arial" w:cs="Arial"/>
         </w:rPr>
-        <w:t xml:space="preserve"> clica no menu “M</w:t>
+        <w:t xml:space="preserve"> clica no </w:t>
+      </w:r>
+      <w:proofErr w:type="gramStart"/>
+      <w:r>
+        <w:rPr>
+          <w:rFonts w:ascii="Arial" w:hAnsi="Arial" w:cs="Arial"/>
+        </w:rPr>
+        <w:t>menu</w:t>
+      </w:r>
+      <w:proofErr w:type="gramEnd"/>
+      <w:r>
+        <w:rPr>
+          <w:rFonts w:ascii="Arial" w:hAnsi="Arial" w:cs="Arial"/>
+        </w:rPr>
+        <w:t xml:space="preserve"> “M</w:t>
       </w:r>
       <w:r>
         <w:rPr>
@@ -2735,8 +2650,6 @@
         </w:rPr>
         <w:t>se o funcionário já está cadastrado</w:t>
       </w:r>
-      <w:bookmarkStart w:id="20" w:name="_GoBack"/>
-      <w:bookmarkEnd w:id="20"/>
       <w:r>
         <w:rPr>
           <w:rFonts w:ascii="Arial" w:hAnsi="Arial" w:cs="Arial"/>
@@ -2753,7 +2666,14 @@
         <w:rPr>
           <w:rFonts w:ascii="Arial" w:hAnsi="Arial" w:cs="Arial"/>
         </w:rPr>
-        <w:t xml:space="preserve">, “Novo” [SB001] Incluir Plano de Treinamento, “Alterar Plano de </w:t>
+        <w:t xml:space="preserve">, “Novo” </w:t>
+      </w:r>
+      <w:r>
+        <w:rPr>
+          <w:rFonts w:ascii="Arial" w:hAnsi="Arial" w:cs="Arial"/>
+        </w:rPr>
+        <w:lastRenderedPageBreak/>
+        <w:t xml:space="preserve">[SB001] Incluir Plano de Treinamento, “Alterar Plano de </w:t>
       </w:r>
       <w:r>
         <w:rPr>
@@ -2851,7 +2771,21 @@
         <w:rPr>
           <w:rFonts w:ascii="Arial" w:hAnsi="Arial" w:cs="Arial"/>
         </w:rPr>
-        <w:t>(combo box)</w:t>
+        <w:t xml:space="preserve">(combo </w:t>
+      </w:r>
+      <w:proofErr w:type="gramStart"/>
+      <w:r>
+        <w:rPr>
+          <w:rFonts w:ascii="Arial" w:hAnsi="Arial" w:cs="Arial"/>
+        </w:rPr>
+        <w:t>box</w:t>
+      </w:r>
+      <w:proofErr w:type="gramEnd"/>
+      <w:r>
+        <w:rPr>
+          <w:rFonts w:ascii="Arial" w:hAnsi="Arial" w:cs="Arial"/>
+        </w:rPr>
+        <w:t>)</w:t>
       </w:r>
     </w:p>
     <w:p>
@@ -2926,7 +2860,6 @@
         <w:rPr>
           <w:rFonts w:ascii="Arial" w:hAnsi="Arial" w:cs="Arial"/>
         </w:rPr>
-        <w:lastRenderedPageBreak/>
         <w:t>O Instrutor pode, opcionalmente, selecionar um dos registros listados para alteração ([SB002] Alterar Plano de Treinamento) ou exclusão ([SB003] Excluir Plano de Treinamento).</w:t>
       </w:r>
     </w:p>
@@ -3228,7 +3161,21 @@
         <w:rPr>
           <w:rFonts w:ascii="Arial" w:hAnsi="Arial" w:cs="Arial"/>
         </w:rPr>
-        <w:t>Após selecionar um item para alteração, o sistema apresenta para alteração do plano os mesmos campos apresentados no subfluxo ([SB001] – Incluir Plano de Treinamento).</w:t>
+        <w:t xml:space="preserve">Após selecionar um item para alteração, o sistema apresenta para alteração do plano os mesmos campos apresentados no </w:t>
+      </w:r>
+      <w:proofErr w:type="spellStart"/>
+      <w:r>
+        <w:rPr>
+          <w:rFonts w:ascii="Arial" w:hAnsi="Arial" w:cs="Arial"/>
+        </w:rPr>
+        <w:t>subfluxo</w:t>
+      </w:r>
+      <w:proofErr w:type="spellEnd"/>
+      <w:r>
+        <w:rPr>
+          <w:rFonts w:ascii="Arial" w:hAnsi="Arial" w:cs="Arial"/>
+        </w:rPr>
+        <w:t xml:space="preserve"> ([SB001] – Incluir Plano de Treinamento).</w:t>
       </w:r>
     </w:p>
     <w:p>
@@ -3519,6 +3466,7 @@
         </w:numPr>
       </w:pPr>
       <w:r>
+        <w:lastRenderedPageBreak/>
         <w:t>O sistema verifica se os campos obrigatórios foram preenchidos</w:t>
       </w:r>
       <w:r>
@@ -3743,13 +3691,24 @@
             </w:rPr>
             <w:fldChar w:fldCharType="end"/>
           </w:r>
+          <w:proofErr w:type="gramStart"/>
           <w:r>
             <w:rPr>
               <w:rFonts w:ascii="Verdana" w:hAnsi="Verdana"/>
               <w:sz w:val="16"/>
             </w:rPr>
-            <w:t>.doc</w:t>
+            <w:t>.</w:t>
           </w:r>
+          <w:proofErr w:type="spellStart"/>
+          <w:proofErr w:type="gramEnd"/>
+          <w:r>
+            <w:rPr>
+              <w:rFonts w:ascii="Verdana" w:hAnsi="Verdana"/>
+              <w:sz w:val="16"/>
+            </w:rPr>
+            <w:t>doc</w:t>
+          </w:r>
+          <w:proofErr w:type="spellEnd"/>
         </w:p>
       </w:tc>
       <w:tc>
@@ -3763,12 +3722,21 @@
               <w:sz w:val="16"/>
             </w:rPr>
           </w:pPr>
+          <w:proofErr w:type="spellStart"/>
           <w:r>
             <w:rPr>
               <w:rFonts w:ascii="Verdana" w:hAnsi="Verdana"/>
               <w:sz w:val="16"/>
             </w:rPr>
-            <w:t xml:space="preserve">Pág </w:t>
+            <w:t>Pág</w:t>
+          </w:r>
+          <w:proofErr w:type="spellEnd"/>
+          <w:r>
+            <w:rPr>
+              <w:rFonts w:ascii="Verdana" w:hAnsi="Verdana"/>
+              <w:sz w:val="16"/>
+            </w:rPr>
+            <w:t xml:space="preserve"> </w:t>
           </w:r>
           <w:r>
             <w:rPr>
@@ -7384,6 +7352,7 @@
     <w:aliases w:val="PSC_Titulo_1"/>
     <w:basedOn w:val="Normal"/>
     <w:next w:val="Normal"/>
+    <w:link w:val="Ttulo1Char"/>
     <w:qFormat/>
     <w:pPr>
       <w:keepNext/>
@@ -7410,6 +7379,7 @@
     <w:aliases w:val="PSC_Titulo_2"/>
     <w:basedOn w:val="Normal"/>
     <w:next w:val="Normal"/>
+    <w:link w:val="Ttulo2Char"/>
     <w:qFormat/>
     <w:pPr>
       <w:keepNext/>
@@ -7430,6 +7400,7 @@
     <w:aliases w:val="PSC_Titulo_3"/>
     <w:basedOn w:val="Normal"/>
     <w:next w:val="Normal"/>
+    <w:link w:val="Ttulo3Char"/>
     <w:qFormat/>
     <w:pPr>
       <w:keepNext/>
@@ -7450,6 +7421,7 @@
     <w:aliases w:val="PSC_Titulo_4"/>
     <w:basedOn w:val="Normal"/>
     <w:next w:val="Normal"/>
+    <w:link w:val="Ttulo4Char"/>
     <w:qFormat/>
     <w:pPr>
       <w:keepNext/>
@@ -7952,6 +7924,49 @@
       <w:ind w:left="720"/>
       <w:contextualSpacing/>
     </w:pPr>
+  </w:style>
+  <w:style w:type="character" w:customStyle="1" w:styleId="Ttulo1Char">
+    <w:name w:val="Título 1 Char"/>
+    <w:basedOn w:val="Fontepargpadro"/>
+    <w:link w:val="Ttulo1"/>
+    <w:rsid w:val="00503718"/>
+    <w:rPr>
+      <w:rFonts w:ascii="Verdana" w:hAnsi="Verdana"/>
+      <w:b/>
+      <w:kern w:val="28"/>
+      <w:sz w:val="24"/>
+      <w:shd w:val="clear" w:color="auto" w:fill="FFFFFF"/>
+    </w:rPr>
+  </w:style>
+  <w:style w:type="character" w:customStyle="1" w:styleId="Ttulo2Char">
+    <w:name w:val="Título 2 Char"/>
+    <w:basedOn w:val="Fontepargpadro"/>
+    <w:link w:val="Ttulo2"/>
+    <w:rsid w:val="00503718"/>
+    <w:rPr>
+      <w:rFonts w:ascii="Times" w:hAnsi="Times"/>
+      <w:b/>
+      <w:sz w:val="24"/>
+    </w:rPr>
+  </w:style>
+  <w:style w:type="character" w:customStyle="1" w:styleId="Ttulo3Char">
+    <w:name w:val="Título 3 Char"/>
+    <w:basedOn w:val="Fontepargpadro"/>
+    <w:link w:val="Ttulo3"/>
+    <w:rsid w:val="00503718"/>
+    <w:rPr>
+      <w:b/>
+      <w:sz w:val="22"/>
+    </w:rPr>
+  </w:style>
+  <w:style w:type="character" w:customStyle="1" w:styleId="Ttulo4Char">
+    <w:name w:val="Título 4 Char"/>
+    <w:basedOn w:val="Fontepargpadro"/>
+    <w:link w:val="Ttulo4"/>
+    <w:rsid w:val="00503718"/>
+    <w:rPr>
+      <w:sz w:val="22"/>
+    </w:rPr>
   </w:style>
 </w:styles>
 </file>
@@ -8117,6 +8132,7 @@
     <w:aliases w:val="PSC_Titulo_1"/>
     <w:basedOn w:val="Normal"/>
     <w:next w:val="Normal"/>
+    <w:link w:val="Ttulo1Char"/>
     <w:qFormat/>
     <w:pPr>
       <w:keepNext/>
@@ -8143,6 +8159,7 @@
     <w:aliases w:val="PSC_Titulo_2"/>
     <w:basedOn w:val="Normal"/>
     <w:next w:val="Normal"/>
+    <w:link w:val="Ttulo2Char"/>
     <w:qFormat/>
     <w:pPr>
       <w:keepNext/>
@@ -8163,6 +8180,7 @@
     <w:aliases w:val="PSC_Titulo_3"/>
     <w:basedOn w:val="Normal"/>
     <w:next w:val="Normal"/>
+    <w:link w:val="Ttulo3Char"/>
     <w:qFormat/>
     <w:pPr>
       <w:keepNext/>
@@ -8183,6 +8201,7 @@
     <w:aliases w:val="PSC_Titulo_4"/>
     <w:basedOn w:val="Normal"/>
     <w:next w:val="Normal"/>
+    <w:link w:val="Ttulo4Char"/>
     <w:qFormat/>
     <w:pPr>
       <w:keepNext/>
@@ -8685,6 +8704,49 @@
       <w:ind w:left="720"/>
       <w:contextualSpacing/>
     </w:pPr>
+  </w:style>
+  <w:style w:type="character" w:customStyle="1" w:styleId="Ttulo1Char">
+    <w:name w:val="Título 1 Char"/>
+    <w:basedOn w:val="Fontepargpadro"/>
+    <w:link w:val="Ttulo1"/>
+    <w:rsid w:val="00503718"/>
+    <w:rPr>
+      <w:rFonts w:ascii="Verdana" w:hAnsi="Verdana"/>
+      <w:b/>
+      <w:kern w:val="28"/>
+      <w:sz w:val="24"/>
+      <w:shd w:val="clear" w:color="auto" w:fill="FFFFFF"/>
+    </w:rPr>
+  </w:style>
+  <w:style w:type="character" w:customStyle="1" w:styleId="Ttulo2Char">
+    <w:name w:val="Título 2 Char"/>
+    <w:basedOn w:val="Fontepargpadro"/>
+    <w:link w:val="Ttulo2"/>
+    <w:rsid w:val="00503718"/>
+    <w:rPr>
+      <w:rFonts w:ascii="Times" w:hAnsi="Times"/>
+      <w:b/>
+      <w:sz w:val="24"/>
+    </w:rPr>
+  </w:style>
+  <w:style w:type="character" w:customStyle="1" w:styleId="Ttulo3Char">
+    <w:name w:val="Título 3 Char"/>
+    <w:basedOn w:val="Fontepargpadro"/>
+    <w:link w:val="Ttulo3"/>
+    <w:rsid w:val="00503718"/>
+    <w:rPr>
+      <w:b/>
+      <w:sz w:val="22"/>
+    </w:rPr>
+  </w:style>
+  <w:style w:type="character" w:customStyle="1" w:styleId="Ttulo4Char">
+    <w:name w:val="Título 4 Char"/>
+    <w:basedOn w:val="Fontepargpadro"/>
+    <w:link w:val="Ttulo4"/>
+    <w:rsid w:val="00503718"/>
+    <w:rPr>
+      <w:sz w:val="22"/>
+    </w:rPr>
   </w:style>
 </w:styles>
 </file>
@@ -8944,7 +9006,7 @@
   <a:extraClrSchemeLst/>
   <a:extLst>
     <a:ext uri="{05A4C25C-085E-4340-85A3-A5531E510DB2}">
-      <thm15:themeFamily xmlns="" xmlns:thm15="http://schemas.microsoft.com/office/thememl/2012/main" name="Office Theme" id="{62F939B6-93AF-4DB8-9C6B-D6C7DFDC589F}" vid="{4A3C46E8-61CC-4603-A589-7422A47A8E4A}"/>
+      <thm15:themeFamily xmlns:thm15="http://schemas.microsoft.com/office/thememl/2012/main" xmlns="" name="Office Theme" id="{62F939B6-93AF-4DB8-9C6B-D6C7DFDC589F}" vid="{4A3C46E8-61CC-4603-A589-7422A47A8E4A}"/>
     </a:ext>
   </a:extLst>
 </a:theme>
@@ -8955,7 +9017,7 @@
 </file>
 
 <file path=customXml/itemProps1.xml><?xml version="1.0" encoding="utf-8"?>
-<ds:datastoreItem xmlns:ds="http://schemas.openxmlformats.org/officeDocument/2006/customXml" ds:itemID="{EFEF6A8B-E620-41EA-838E-B4501E093555}">
+<ds:datastoreItem xmlns:ds="http://schemas.openxmlformats.org/officeDocument/2006/customXml" ds:itemID="{8066A2EA-7C74-4DD0-A9CD-D60858C0345D}">
   <ds:schemaRefs>
     <ds:schemaRef ds:uri="http://schemas.openxmlformats.org/officeDocument/2006/bibliography"/>
   </ds:schemaRefs>

</xml_diff>

<commit_message>
Casio de uso Funcionário comcluído em 01/05/2013 By alcidelio
</commit_message>
<xml_diff>
--- a/APS/APS_Fitness Academia-Especificação de Caso de Uso_Alcidelio.docx
+++ b/APS/APS_Fitness Academia-Especificação de Caso de Uso_Alcidelio.docx
@@ -133,7 +133,6 @@
         <w:rPr>
           <w:rFonts w:ascii="Arial" w:hAnsi="Arial" w:cs="Arial"/>
           <w:noProof/>
-          <w:lang w:val="en-US" w:eastAsia="en-US"/>
         </w:rPr>
         <w:drawing>
           <wp:anchor distT="0" distB="0" distL="114300" distR="114300" simplePos="0" relativeHeight="251657728" behindDoc="0" locked="0" layoutInCell="1" allowOverlap="1">
@@ -2999,16 +2998,14 @@
         <w:rPr>
           <w:rFonts w:ascii="Arial" w:hAnsi="Arial" w:cs="Arial"/>
         </w:rPr>
-        <w:t xml:space="preserve">Nome do </w:t>
-      </w:r>
-      <w:r>
-        <w:rPr>
-          <w:rFonts w:ascii="Arial" w:hAnsi="Arial" w:cs="Arial"/>
-        </w:rPr>
-        <w:t>Funcionário</w:t>
-      </w:r>
-      <w:bookmarkStart w:id="22" w:name="_GoBack"/>
-      <w:bookmarkEnd w:id="22"/>
+        <w:t xml:space="preserve">Nome </w:t>
+      </w:r>
+      <w:r>
+        <w:rPr>
+          <w:rFonts w:ascii="Arial" w:hAnsi="Arial" w:cs="Arial"/>
+        </w:rPr>
+        <w:t>completo</w:t>
+      </w:r>
     </w:p>
     <w:p>
       <w:pPr>
@@ -3026,13 +3023,7 @@
         <w:rPr>
           <w:rFonts w:ascii="Arial" w:hAnsi="Arial" w:cs="Arial"/>
         </w:rPr>
-        <w:t>Nível</w:t>
-      </w:r>
-      <w:r>
-        <w:rPr>
-          <w:rFonts w:ascii="Arial" w:hAnsi="Arial" w:cs="Arial"/>
-        </w:rPr>
-        <w:t xml:space="preserve"> do Plano</w:t>
+        <w:t>CPF</w:t>
       </w:r>
     </w:p>
     <w:p>
@@ -3051,7 +3042,7 @@
         <w:rPr>
           <w:rFonts w:ascii="Arial" w:hAnsi="Arial" w:cs="Arial"/>
         </w:rPr>
-        <w:t>Data</w:t>
+        <w:t>RG</w:t>
       </w:r>
     </w:p>
     <w:p>
@@ -3070,7 +3061,7 @@
         <w:rPr>
           <w:rFonts w:ascii="Arial" w:hAnsi="Arial" w:cs="Arial"/>
         </w:rPr>
-        <w:t>Tipos de Exercícios</w:t>
+        <w:t>Data de nascimento</w:t>
       </w:r>
     </w:p>
     <w:p>
@@ -3089,7 +3080,7 @@
         <w:rPr>
           <w:rFonts w:ascii="Arial" w:hAnsi="Arial" w:cs="Arial"/>
         </w:rPr>
-        <w:t>Quantidade de exercícios</w:t>
+        <w:t>Logradouro</w:t>
       </w:r>
     </w:p>
     <w:p>
@@ -3108,7 +3099,197 @@
         <w:rPr>
           <w:rFonts w:ascii="Arial" w:hAnsi="Arial" w:cs="Arial"/>
         </w:rPr>
-        <w:t>Duração dos Exercícios</w:t>
+        <w:t>Número</w:t>
+      </w:r>
+    </w:p>
+    <w:p>
+      <w:pPr>
+        <w:pStyle w:val="PSCReferencia"/>
+        <w:numPr>
+          <w:ilvl w:val="1"/>
+          <w:numId w:val="31"/>
+        </w:numPr>
+        <w:outlineLvl w:val="9"/>
+        <w:rPr>
+          <w:rFonts w:ascii="Arial" w:hAnsi="Arial" w:cs="Arial"/>
+        </w:rPr>
+      </w:pPr>
+      <w:r>
+        <w:rPr>
+          <w:rFonts w:ascii="Arial" w:hAnsi="Arial" w:cs="Arial"/>
+        </w:rPr>
+        <w:t>Complemento</w:t>
+      </w:r>
+    </w:p>
+    <w:p>
+      <w:pPr>
+        <w:pStyle w:val="PSCReferencia"/>
+        <w:numPr>
+          <w:ilvl w:val="1"/>
+          <w:numId w:val="31"/>
+        </w:numPr>
+        <w:outlineLvl w:val="9"/>
+        <w:rPr>
+          <w:rFonts w:ascii="Arial" w:hAnsi="Arial" w:cs="Arial"/>
+        </w:rPr>
+      </w:pPr>
+      <w:r>
+        <w:rPr>
+          <w:rFonts w:ascii="Arial" w:hAnsi="Arial" w:cs="Arial"/>
+        </w:rPr>
+        <w:t>Bairro</w:t>
+      </w:r>
+    </w:p>
+    <w:p>
+      <w:pPr>
+        <w:pStyle w:val="PSCReferencia"/>
+        <w:numPr>
+          <w:ilvl w:val="1"/>
+          <w:numId w:val="31"/>
+        </w:numPr>
+        <w:outlineLvl w:val="9"/>
+        <w:rPr>
+          <w:rFonts w:ascii="Arial" w:hAnsi="Arial" w:cs="Arial"/>
+        </w:rPr>
+      </w:pPr>
+      <w:r>
+        <w:rPr>
+          <w:rFonts w:ascii="Arial" w:hAnsi="Arial" w:cs="Arial"/>
+        </w:rPr>
+        <w:t>Cidade</w:t>
+      </w:r>
+    </w:p>
+    <w:p>
+      <w:pPr>
+        <w:pStyle w:val="PSCReferencia"/>
+        <w:numPr>
+          <w:ilvl w:val="1"/>
+          <w:numId w:val="31"/>
+        </w:numPr>
+        <w:outlineLvl w:val="9"/>
+        <w:rPr>
+          <w:rFonts w:ascii="Arial" w:hAnsi="Arial" w:cs="Arial"/>
+        </w:rPr>
+      </w:pPr>
+      <w:r>
+        <w:rPr>
+          <w:rFonts w:ascii="Arial" w:hAnsi="Arial" w:cs="Arial"/>
+        </w:rPr>
+        <w:t xml:space="preserve"> UF</w:t>
+      </w:r>
+    </w:p>
+    <w:p>
+      <w:pPr>
+        <w:pStyle w:val="PSCReferencia"/>
+        <w:numPr>
+          <w:ilvl w:val="1"/>
+          <w:numId w:val="31"/>
+        </w:numPr>
+        <w:outlineLvl w:val="9"/>
+        <w:rPr>
+          <w:rFonts w:ascii="Arial" w:hAnsi="Arial" w:cs="Arial"/>
+        </w:rPr>
+      </w:pPr>
+      <w:r>
+        <w:rPr>
+          <w:rFonts w:ascii="Arial" w:hAnsi="Arial" w:cs="Arial"/>
+        </w:rPr>
+        <w:t xml:space="preserve"> CEP</w:t>
+      </w:r>
+    </w:p>
+    <w:p>
+      <w:pPr>
+        <w:pStyle w:val="PSCReferencia"/>
+        <w:numPr>
+          <w:ilvl w:val="1"/>
+          <w:numId w:val="31"/>
+        </w:numPr>
+        <w:outlineLvl w:val="9"/>
+        <w:rPr>
+          <w:rFonts w:ascii="Arial" w:hAnsi="Arial" w:cs="Arial"/>
+        </w:rPr>
+      </w:pPr>
+      <w:r>
+        <w:rPr>
+          <w:rFonts w:ascii="Arial" w:hAnsi="Arial" w:cs="Arial"/>
+        </w:rPr>
+        <w:t xml:space="preserve"> Estado civil</w:t>
+      </w:r>
+    </w:p>
+    <w:p>
+      <w:pPr>
+        <w:pStyle w:val="PSCReferencia"/>
+        <w:numPr>
+          <w:ilvl w:val="1"/>
+          <w:numId w:val="31"/>
+        </w:numPr>
+        <w:outlineLvl w:val="9"/>
+        <w:rPr>
+          <w:rFonts w:ascii="Arial" w:hAnsi="Arial" w:cs="Arial"/>
+        </w:rPr>
+      </w:pPr>
+      <w:r>
+        <w:rPr>
+          <w:rFonts w:ascii="Arial" w:hAnsi="Arial" w:cs="Arial"/>
+        </w:rPr>
+        <w:t xml:space="preserve"> Sexo</w:t>
+      </w:r>
+    </w:p>
+    <w:p>
+      <w:pPr>
+        <w:pStyle w:val="PSCReferencia"/>
+        <w:numPr>
+          <w:ilvl w:val="1"/>
+          <w:numId w:val="31"/>
+        </w:numPr>
+        <w:outlineLvl w:val="9"/>
+        <w:rPr>
+          <w:rFonts w:ascii="Arial" w:hAnsi="Arial" w:cs="Arial"/>
+        </w:rPr>
+      </w:pPr>
+      <w:r>
+        <w:rPr>
+          <w:rFonts w:ascii="Arial" w:hAnsi="Arial" w:cs="Arial"/>
+        </w:rPr>
+        <w:t xml:space="preserve"> Telefone residencial</w:t>
+      </w:r>
+    </w:p>
+    <w:p>
+      <w:pPr>
+        <w:pStyle w:val="PSCReferencia"/>
+        <w:numPr>
+          <w:ilvl w:val="1"/>
+          <w:numId w:val="31"/>
+        </w:numPr>
+        <w:outlineLvl w:val="9"/>
+        <w:rPr>
+          <w:rFonts w:ascii="Arial" w:hAnsi="Arial" w:cs="Arial"/>
+        </w:rPr>
+      </w:pPr>
+      <w:r>
+        <w:rPr>
+          <w:rFonts w:ascii="Arial" w:hAnsi="Arial" w:cs="Arial"/>
+        </w:rPr>
+        <w:t xml:space="preserve"> Celular</w:t>
+      </w:r>
+    </w:p>
+    <w:p>
+      <w:pPr>
+        <w:pStyle w:val="PSCReferencia"/>
+        <w:numPr>
+          <w:ilvl w:val="1"/>
+          <w:numId w:val="31"/>
+        </w:numPr>
+        <w:outlineLvl w:val="9"/>
+        <w:rPr>
+          <w:rFonts w:ascii="Arial" w:hAnsi="Arial" w:cs="Arial"/>
+        </w:rPr>
+      </w:pPr>
+      <w:r>
+        <w:rPr>
+          <w:rFonts w:ascii="Arial" w:hAnsi="Arial" w:cs="Arial"/>
+        </w:rPr>
+        <w:t xml:space="preserve"> E-mail</w:t>
       </w:r>
     </w:p>
     <w:p>
@@ -3127,7 +3308,37 @@
         <w:rPr>
           <w:rFonts w:ascii="Arial" w:hAnsi="Arial" w:cs="Arial"/>
         </w:rPr>
-        <w:t>Após digitar as informações o instrutor confirma a inclusão do plano</w:t>
+        <w:t xml:space="preserve">Após digitar as informações o </w:t>
+      </w:r>
+      <w:r>
+        <w:rPr>
+          <w:rFonts w:ascii="Arial" w:hAnsi="Arial" w:cs="Arial"/>
+        </w:rPr>
+        <w:t>Gerente</w:t>
+      </w:r>
+      <w:r>
+        <w:rPr>
+          <w:rFonts w:ascii="Arial" w:hAnsi="Arial" w:cs="Arial"/>
+        </w:rPr>
+        <w:t xml:space="preserve"> confirma a inclusão</w:t>
+      </w:r>
+      <w:r>
+        <w:rPr>
+          <w:rFonts w:ascii="Arial" w:hAnsi="Arial" w:cs="Arial"/>
+        </w:rPr>
+        <w:t xml:space="preserve"> do</w:t>
+      </w:r>
+      <w:r>
+        <w:rPr>
+          <w:rFonts w:ascii="Arial" w:hAnsi="Arial" w:cs="Arial"/>
+        </w:rPr>
+        <w:t xml:space="preserve"> </w:t>
+      </w:r>
+      <w:r>
+        <w:rPr>
+          <w:rFonts w:ascii="Arial" w:hAnsi="Arial" w:cs="Arial"/>
+        </w:rPr>
+        <w:t>Funcionário</w:t>
       </w:r>
       <w:r>
         <w:rPr>
@@ -3210,7 +3421,14 @@
           <w:rFonts w:ascii="Arial" w:hAnsi="Arial" w:cs="Arial"/>
           <w:highlight w:val="darkYellow"/>
         </w:rPr>
-        <w:t>SUB002 – Alterar Plano de Treinamento</w:t>
+        <w:t xml:space="preserve">SUB002 – Alterar </w:t>
+      </w:r>
+      <w:r>
+        <w:rPr>
+          <w:rFonts w:ascii="Arial" w:hAnsi="Arial" w:cs="Arial"/>
+          <w:highlight w:val="darkYellow"/>
+        </w:rPr>
+        <w:t>Funcionário</w:t>
       </w:r>
     </w:p>
     <w:p>
@@ -3229,7 +3447,31 @@
         <w:rPr>
           <w:rFonts w:ascii="Arial" w:hAnsi="Arial" w:cs="Arial"/>
         </w:rPr>
-        <w:t>Após selecionar um item para alteração, o sistema apresenta para alteração do plano os mesmos campos apresentados no subfluxo ([SB001] – Incluir Plano de Treinamento).</w:t>
+        <w:t xml:space="preserve">Após selecionar um item para alteração, o sistema apresenta para alteração do </w:t>
+      </w:r>
+      <w:r>
+        <w:rPr>
+          <w:rFonts w:ascii="Arial" w:hAnsi="Arial" w:cs="Arial"/>
+        </w:rPr>
+        <w:t>Funcionário</w:t>
+      </w:r>
+      <w:r>
+        <w:rPr>
+          <w:rFonts w:ascii="Arial" w:hAnsi="Arial" w:cs="Arial"/>
+        </w:rPr>
+        <w:t xml:space="preserve"> os mesmos campos apresentados no subfluxo ([SB001] – Incluir </w:t>
+      </w:r>
+      <w:r>
+        <w:rPr>
+          <w:rFonts w:ascii="Arial" w:hAnsi="Arial" w:cs="Arial"/>
+        </w:rPr>
+        <w:t>Funcionário</w:t>
+      </w:r>
+      <w:r>
+        <w:rPr>
+          <w:rFonts w:ascii="Arial" w:hAnsi="Arial" w:cs="Arial"/>
+        </w:rPr>
+        <w:t>).</w:t>
       </w:r>
     </w:p>
     <w:p>
@@ -3248,7 +3490,25 @@
         <w:rPr>
           <w:rFonts w:ascii="Arial" w:hAnsi="Arial" w:cs="Arial"/>
         </w:rPr>
-        <w:t>O Instrutor confirma a alteração. ([FAE002] Campos obrigatórios não preenchidos).</w:t>
+        <w:t xml:space="preserve">O </w:t>
+      </w:r>
+      <w:r>
+        <w:rPr>
+          <w:rFonts w:ascii="Arial" w:hAnsi="Arial" w:cs="Arial"/>
+        </w:rPr>
+        <w:t>Gerente</w:t>
+      </w:r>
+      <w:r>
+        <w:rPr>
+          <w:rFonts w:ascii="Arial" w:hAnsi="Arial" w:cs="Arial"/>
+        </w:rPr>
+        <w:t xml:space="preserve"> confirma a alteração. ([FAE002] Campo</w:t>
+      </w:r>
+      <w:r>
+        <w:rPr>
+          <w:rFonts w:ascii="Arial" w:hAnsi="Arial" w:cs="Arial"/>
+        </w:rPr>
+        <w:t xml:space="preserve">s obrigatórios não preenchidos) ou cancela ([FAE003] cancelar modificações) as alterações </w:t>
       </w:r>
     </w:p>
     <w:p>
@@ -3295,7 +3555,14 @@
           <w:rFonts w:ascii="Arial" w:hAnsi="Arial" w:cs="Arial"/>
           <w:highlight w:val="darkYellow"/>
         </w:rPr>
-        <w:t>SUB003 – Excluir Plano de Treinamento</w:t>
+        <w:t xml:space="preserve">SUB003 – Excluir </w:t>
+      </w:r>
+      <w:r>
+        <w:rPr>
+          <w:rFonts w:ascii="Arial" w:hAnsi="Arial" w:cs="Arial"/>
+          <w:highlight w:val="darkYellow"/>
+        </w:rPr>
+        <w:t>Funcionário</w:t>
       </w:r>
     </w:p>
     <w:p>
@@ -3314,7 +3581,20 @@
         <w:rPr>
           <w:rFonts w:ascii="Arial" w:hAnsi="Arial" w:cs="Arial"/>
         </w:rPr>
-        <w:t>O sistema verifica se o plano está cadastrado ([</w:t>
+        <w:lastRenderedPageBreak/>
+        <w:t xml:space="preserve">O sistema verifica se o </w:t>
+      </w:r>
+      <w:r>
+        <w:rPr>
+          <w:rFonts w:ascii="Arial" w:hAnsi="Arial" w:cs="Arial"/>
+        </w:rPr>
+        <w:t>Funcionário</w:t>
+      </w:r>
+      <w:r>
+        <w:rPr>
+          <w:rFonts w:ascii="Arial" w:hAnsi="Arial" w:cs="Arial"/>
+        </w:rPr>
+        <w:t xml:space="preserve"> está cadastrado ([</w:t>
       </w:r>
       <w:r>
         <w:rPr>
@@ -3363,7 +3643,19 @@
         <w:rPr>
           <w:rFonts w:ascii="Arial" w:hAnsi="Arial" w:cs="Arial"/>
         </w:rPr>
-        <w:t>O sistema exibe uma mensagem solicitando confirmação do Instrutor;</w:t>
+        <w:t xml:space="preserve">O sistema exibe uma mensagem solicitando confirmação do </w:t>
+      </w:r>
+      <w:r>
+        <w:rPr>
+          <w:rFonts w:ascii="Arial" w:hAnsi="Arial" w:cs="Arial"/>
+        </w:rPr>
+        <w:t>Gerente</w:t>
+      </w:r>
+      <w:r>
+        <w:rPr>
+          <w:rFonts w:ascii="Arial" w:hAnsi="Arial" w:cs="Arial"/>
+        </w:rPr>
+        <w:t>;</w:t>
       </w:r>
     </w:p>
     <w:p>
@@ -3382,7 +3674,19 @@
         <w:rPr>
           <w:rFonts w:ascii="Arial" w:hAnsi="Arial" w:cs="Arial"/>
         </w:rPr>
-        <w:t>O Instrutor confirma ou cancela ([FAE003] Cancelar modificações)</w:t>
+        <w:t xml:space="preserve">O </w:t>
+      </w:r>
+      <w:r>
+        <w:rPr>
+          <w:rFonts w:ascii="Arial" w:hAnsi="Arial" w:cs="Arial"/>
+        </w:rPr>
+        <w:t>Gerente</w:t>
+      </w:r>
+      <w:r>
+        <w:rPr>
+          <w:rFonts w:ascii="Arial" w:hAnsi="Arial" w:cs="Arial"/>
+        </w:rPr>
+        <w:t xml:space="preserve"> confirma ou cancela ([FAE003] Cancelar modificações)</w:t>
       </w:r>
       <w:r>
         <w:rPr>
@@ -3407,7 +3711,19 @@
         <w:rPr>
           <w:rFonts w:ascii="Arial" w:hAnsi="Arial" w:cs="Arial"/>
         </w:rPr>
-        <w:t xml:space="preserve">O sistema exclui o plano e emite a mensagem “A operação foi realizada com sucesso” e retorna ao </w:t>
+        <w:t xml:space="preserve">O sistema exclui o </w:t>
+      </w:r>
+      <w:r>
+        <w:rPr>
+          <w:rFonts w:ascii="Arial" w:hAnsi="Arial" w:cs="Arial"/>
+        </w:rPr>
+        <w:t>Funcionário</w:t>
+      </w:r>
+      <w:r>
+        <w:rPr>
+          <w:rFonts w:ascii="Arial" w:hAnsi="Arial" w:cs="Arial"/>
+        </w:rPr>
+        <w:t xml:space="preserve"> e emite a mensagem “A operação foi realizada com sucesso” e retorna ao </w:t>
       </w:r>
       <w:r>
         <w:rPr>
@@ -3508,7 +3824,6 @@
           <w:rFonts w:ascii="Arial" w:hAnsi="Arial" w:cs="Arial"/>
           <w:b/>
         </w:rPr>
-        <w:lastRenderedPageBreak/>
         <w:t>FAE002 – Campos Obrigatórios não preenchidos</w:t>
       </w:r>
     </w:p>
@@ -3567,7 +3882,15 @@
         </w:numPr>
       </w:pPr>
       <w:r>
-        <w:t>O Instrutor informa que deseja cancelar as modificações em andamento;</w:t>
+        <w:t xml:space="preserve">O </w:t>
+      </w:r>
+      <w:r>
+        <w:t>Gerente</w:t>
+      </w:r>
+      <w:bookmarkStart w:id="22" w:name="_GoBack"/>
+      <w:bookmarkEnd w:id="22"/>
+      <w:r>
+        <w:t xml:space="preserve"> informa que deseja cancelar as modificações em andamento;</w:t>
       </w:r>
     </w:p>
     <w:p>
@@ -3912,7 +4235,6 @@
     <w:r>
       <w:rPr>
         <w:noProof/>
-        <w:lang w:val="en-US" w:eastAsia="en-US"/>
       </w:rPr>
       <w:drawing>
         <wp:anchor distT="0" distB="0" distL="114300" distR="114300" simplePos="0" relativeHeight="251657216" behindDoc="0" locked="0" layoutInCell="0" allowOverlap="1">
@@ -3992,7 +4314,6 @@
     <w:r>
       <w:rPr>
         <w:noProof/>
-        <w:lang w:val="en-US" w:eastAsia="en-US"/>
       </w:rPr>
       <w:drawing>
         <wp:anchor distT="0" distB="0" distL="114300" distR="114300" simplePos="0" relativeHeight="251658240" behindDoc="0" locked="0" layoutInCell="0" allowOverlap="1">
@@ -4060,7 +4381,6 @@
     <w:r>
       <w:rPr>
         <w:noProof/>
-        <w:lang w:val="en-US" w:eastAsia="en-US"/>
       </w:rPr>
       <w:drawing>
         <wp:anchor distT="0" distB="0" distL="114300" distR="114300" simplePos="0" relativeHeight="251656192" behindDoc="0" locked="0" layoutInCell="0" allowOverlap="1">
@@ -4138,7 +4458,6 @@
     <w:r>
       <w:rPr>
         <w:noProof/>
-        <w:lang w:val="en-US" w:eastAsia="en-US"/>
       </w:rPr>
       <w:drawing>
         <wp:anchor distT="0" distB="0" distL="114300" distR="114300" simplePos="0" relativeHeight="251659264" behindDoc="0" locked="0" layoutInCell="1" allowOverlap="1">
@@ -9048,7 +9367,7 @@
   <a:extraClrSchemeLst/>
   <a:extLst>
     <a:ext uri="{05A4C25C-085E-4340-85A3-A5531E510DB2}">
-      <thm15:themeFamily xmlns:thm15="http://schemas.microsoft.com/office/thememl/2012/main" xmlns="" name="Office Theme" id="{62F939B6-93AF-4DB8-9C6B-D6C7DFDC589F}" vid="{4A3C46E8-61CC-4603-A589-7422A47A8E4A}"/>
+      <thm15:themeFamily xmlns="" xmlns:thm15="http://schemas.microsoft.com/office/thememl/2012/main" name="Office Theme" id="{62F939B6-93AF-4DB8-9C6B-D6C7DFDC589F}" vid="{4A3C46E8-61CC-4603-A589-7422A47A8E4A}"/>
     </a:ext>
   </a:extLst>
 </a:theme>
@@ -9059,7 +9378,7 @@
 </file>
 
 <file path=customXml/itemProps1.xml><?xml version="1.0" encoding="utf-8"?>
-<ds:datastoreItem xmlns:ds="http://schemas.openxmlformats.org/officeDocument/2006/customXml" ds:itemID="{0E7E3EB5-3EF6-4875-B6D1-09DE560E0C6F}">
+<ds:datastoreItem xmlns:ds="http://schemas.openxmlformats.org/officeDocument/2006/customXml" ds:itemID="{C27B46EA-AA2A-46C6-8522-E6E5F8210C06}">
   <ds:schemaRefs>
     <ds:schemaRef ds:uri="http://schemas.openxmlformats.org/officeDocument/2006/bibliography"/>
   </ds:schemaRefs>

</xml_diff>

<commit_message>
Conclusão de casos de uso manter Exercício e Objetivo by Alcidelio em 01/05/2013
</commit_message>
<xml_diff>
--- a/APS/APS_Fitness Academia-Especificação de Caso de Uso_Alcidelio.docx
+++ b/APS/APS_Fitness Academia-Especificação de Caso de Uso_Alcidelio.docx
@@ -3782,8 +3782,6 @@
         </w:rPr>
         <w:t xml:space="preserve"> confirma ou cancela ([FAE001</w:t>
       </w:r>
-      <w:bookmarkStart w:id="22" w:name="_GoBack"/>
-      <w:bookmarkEnd w:id="22"/>
       <w:r>
         <w:rPr>
           <w:rFonts w:ascii="Arial" w:hAnsi="Arial" w:cs="Arial"/>
@@ -4035,6 +4033,3584 @@
         <w:t xml:space="preserve">Se a pesquisa não encontrar registros, no lugar da lista a ser exibida o sistema apresenta a mensagem “A pesquisa não encontrou registros”. </w:t>
       </w:r>
     </w:p>
+    <w:p/>
+    <w:p/>
+    <w:p>
+      <w:pPr>
+        <w:pStyle w:val="Ttulo2"/>
+        <w:numPr>
+          <w:ilvl w:val="0"/>
+          <w:numId w:val="0"/>
+        </w:numPr>
+        <w:jc w:val="center"/>
+        <w:rPr>
+          <w:u w:val="single"/>
+        </w:rPr>
+      </w:pPr>
+      <w:r>
+        <w:rPr>
+          <w:highlight w:val="darkGray"/>
+          <w:u w:val="single"/>
+        </w:rPr>
+        <w:t>UC00</w:t>
+      </w:r>
+      <w:r>
+        <w:rPr>
+          <w:highlight w:val="darkGray"/>
+          <w:u w:val="single"/>
+        </w:rPr>
+        <w:t>9</w:t>
+      </w:r>
+      <w:r>
+        <w:rPr>
+          <w:highlight w:val="darkGray"/>
+          <w:u w:val="single"/>
+        </w:rPr>
+        <w:t xml:space="preserve"> – Manter Fun</w:t>
+      </w:r>
+      <w:r>
+        <w:rPr>
+          <w:highlight w:val="darkGray"/>
+          <w:u w:val="single"/>
+        </w:rPr>
+        <w:t>ção</w:t>
+      </w:r>
+    </w:p>
+    <w:p>
+      <w:pPr>
+        <w:rPr>
+          <w:rFonts w:ascii="Arial" w:hAnsi="Arial" w:cs="Arial"/>
+          <w:b/>
+        </w:rPr>
+      </w:pPr>
+      <w:r>
+        <w:rPr>
+          <w:rFonts w:ascii="Arial" w:hAnsi="Arial" w:cs="Arial"/>
+          <w:b/>
+        </w:rPr>
+        <w:t xml:space="preserve">Ator: </w:t>
+      </w:r>
+      <w:r>
+        <w:rPr>
+          <w:rFonts w:ascii="Arial" w:hAnsi="Arial" w:cs="Arial"/>
+          <w:iCs/>
+        </w:rPr>
+        <w:t>Gerente, responsável pela</w:t>
+      </w:r>
+      <w:r>
+        <w:rPr>
+          <w:rFonts w:ascii="Arial" w:hAnsi="Arial" w:cs="Arial"/>
+          <w:iCs/>
+        </w:rPr>
+        <w:t xml:space="preserve"> manutenção das</w:t>
+      </w:r>
+      <w:r>
+        <w:rPr>
+          <w:rFonts w:ascii="Arial" w:hAnsi="Arial" w:cs="Arial"/>
+          <w:iCs/>
+        </w:rPr>
+        <w:t xml:space="preserve"> </w:t>
+      </w:r>
+      <w:r>
+        <w:rPr>
+          <w:rFonts w:ascii="Arial" w:hAnsi="Arial" w:cs="Arial"/>
+          <w:iCs/>
+        </w:rPr>
+        <w:t>Funções</w:t>
+      </w:r>
+      <w:r>
+        <w:rPr>
+          <w:rFonts w:ascii="Arial" w:hAnsi="Arial" w:cs="Arial"/>
+          <w:iCs/>
+        </w:rPr>
+        <w:t xml:space="preserve"> da Academia.</w:t>
+      </w:r>
+    </w:p>
+    <w:p>
+      <w:pPr>
+        <w:rPr>
+          <w:rFonts w:ascii="Arial" w:hAnsi="Arial" w:cs="Arial"/>
+          <w:iCs/>
+        </w:rPr>
+      </w:pPr>
+      <w:r>
+        <w:rPr>
+          <w:rFonts w:ascii="Arial" w:hAnsi="Arial" w:cs="Arial"/>
+          <w:b/>
+        </w:rPr>
+        <w:t>Pré-condições</w:t>
+      </w:r>
+      <w:r>
+        <w:rPr>
+          <w:rFonts w:ascii="Arial" w:hAnsi="Arial" w:cs="Arial"/>
+        </w:rPr>
+        <w:t xml:space="preserve">: </w:t>
+      </w:r>
+      <w:r>
+        <w:rPr>
+          <w:rFonts w:ascii="Arial" w:hAnsi="Arial" w:cs="Arial"/>
+          <w:iCs/>
+        </w:rPr>
+        <w:t>O Gerente precisa ter acesso ao sistema</w:t>
+      </w:r>
+      <w:r>
+        <w:rPr>
+          <w:rFonts w:ascii="Arial" w:hAnsi="Arial" w:cs="Arial"/>
+          <w:iCs/>
+        </w:rPr>
+        <w:t>.</w:t>
+      </w:r>
+    </w:p>
+    <w:p>
+      <w:pPr>
+        <w:rPr>
+          <w:rFonts w:ascii="Arial" w:hAnsi="Arial" w:cs="Arial"/>
+          <w:iCs/>
+        </w:rPr>
+      </w:pPr>
+      <w:r>
+        <w:rPr>
+          <w:rFonts w:ascii="Arial" w:hAnsi="Arial" w:cs="Arial"/>
+          <w:b/>
+        </w:rPr>
+        <w:t>Pós-condições</w:t>
+      </w:r>
+      <w:r>
+        <w:rPr>
+          <w:rFonts w:ascii="Arial" w:hAnsi="Arial" w:cs="Arial"/>
+          <w:iCs/>
+        </w:rPr>
+        <w:t xml:space="preserve">: </w:t>
+      </w:r>
+      <w:r>
+        <w:rPr>
+          <w:rFonts w:ascii="Arial" w:hAnsi="Arial" w:cs="Arial"/>
+          <w:iCs/>
+        </w:rPr>
+        <w:t>Função Mantida</w:t>
+      </w:r>
+      <w:r>
+        <w:rPr>
+          <w:rFonts w:ascii="Arial" w:hAnsi="Arial" w:cs="Arial"/>
+          <w:iCs/>
+        </w:rPr>
+        <w:t>.</w:t>
+      </w:r>
+    </w:p>
+    <w:p>
+      <w:pPr>
+        <w:rPr>
+          <w:rFonts w:ascii="Arial" w:hAnsi="Arial" w:cs="Arial"/>
+          <w:b/>
+          <w:sz w:val="24"/>
+        </w:rPr>
+      </w:pPr>
+      <w:r>
+        <w:rPr>
+          <w:rFonts w:ascii="Arial" w:hAnsi="Arial" w:cs="Arial"/>
+          <w:b/>
+          <w:sz w:val="24"/>
+          <w:highlight w:val="darkYellow"/>
+        </w:rPr>
+        <w:t>Fluxo Básico</w:t>
+      </w:r>
+    </w:p>
+    <w:p>
+      <w:pPr>
+        <w:pStyle w:val="PSCReferencia"/>
+        <w:numPr>
+          <w:ilvl w:val="0"/>
+          <w:numId w:val="28"/>
+        </w:numPr>
+        <w:outlineLvl w:val="9"/>
+        <w:rPr>
+          <w:rFonts w:ascii="Arial" w:hAnsi="Arial" w:cs="Arial"/>
+        </w:rPr>
+      </w:pPr>
+      <w:r>
+        <w:rPr>
+          <w:rFonts w:ascii="Arial" w:hAnsi="Arial" w:cs="Arial"/>
+        </w:rPr>
+        <w:t xml:space="preserve">O caso de uso inicia quando o Gerente clica no </w:t>
+      </w:r>
+      <w:proofErr w:type="gramStart"/>
+      <w:r>
+        <w:rPr>
+          <w:rFonts w:ascii="Arial" w:hAnsi="Arial" w:cs="Arial"/>
+        </w:rPr>
+        <w:t>menu</w:t>
+      </w:r>
+      <w:proofErr w:type="gramEnd"/>
+      <w:r>
+        <w:rPr>
+          <w:rFonts w:ascii="Arial" w:hAnsi="Arial" w:cs="Arial"/>
+        </w:rPr>
+        <w:t xml:space="preserve"> “Manter </w:t>
+      </w:r>
+      <w:r>
+        <w:rPr>
+          <w:rFonts w:ascii="Arial" w:hAnsi="Arial" w:cs="Arial"/>
+        </w:rPr>
+        <w:t>Função</w:t>
+      </w:r>
+      <w:r>
+        <w:rPr>
+          <w:rFonts w:ascii="Arial" w:hAnsi="Arial" w:cs="Arial"/>
+        </w:rPr>
+        <w:t>”.</w:t>
+      </w:r>
+    </w:p>
+    <w:p>
+      <w:pPr>
+        <w:pStyle w:val="PSCReferencia"/>
+        <w:numPr>
+          <w:ilvl w:val="0"/>
+          <w:numId w:val="28"/>
+        </w:numPr>
+        <w:outlineLvl w:val="9"/>
+        <w:rPr>
+          <w:rFonts w:ascii="Arial" w:hAnsi="Arial" w:cs="Arial"/>
+        </w:rPr>
+      </w:pPr>
+      <w:r>
+        <w:rPr>
+          <w:rFonts w:ascii="Arial" w:hAnsi="Arial" w:cs="Arial"/>
+        </w:rPr>
+        <w:t xml:space="preserve">O sistema exibe uma tela de pesquisa para o Gerente verificar </w:t>
+      </w:r>
+      <w:r>
+        <w:rPr>
+          <w:rFonts w:ascii="Arial" w:hAnsi="Arial" w:cs="Arial"/>
+        </w:rPr>
+        <w:t>se a função já está cadastrada</w:t>
+      </w:r>
+      <w:r>
+        <w:rPr>
+          <w:rFonts w:ascii="Arial" w:hAnsi="Arial" w:cs="Arial"/>
+        </w:rPr>
+        <w:t>. Nesta mesma tela o sistema exibe as opções “Pesquisar”, “Novo” [SB001] Incluir Fun</w:t>
+      </w:r>
+      <w:r>
+        <w:rPr>
+          <w:rFonts w:ascii="Arial" w:hAnsi="Arial" w:cs="Arial"/>
+        </w:rPr>
+        <w:t>ção</w:t>
+      </w:r>
+      <w:r>
+        <w:rPr>
+          <w:rFonts w:ascii="Arial" w:hAnsi="Arial" w:cs="Arial"/>
+        </w:rPr>
+        <w:t>, “Alterar Fun</w:t>
+      </w:r>
+      <w:r>
+        <w:rPr>
+          <w:rFonts w:ascii="Arial" w:hAnsi="Arial" w:cs="Arial"/>
+        </w:rPr>
+        <w:t>ção</w:t>
+      </w:r>
+      <w:r>
+        <w:rPr>
+          <w:rFonts w:ascii="Arial" w:hAnsi="Arial" w:cs="Arial"/>
+        </w:rPr>
+        <w:t xml:space="preserve">” [SB002] e “Excluir </w:t>
+      </w:r>
+      <w:r>
+        <w:rPr>
+          <w:rFonts w:ascii="Arial" w:hAnsi="Arial" w:cs="Arial"/>
+        </w:rPr>
+        <w:t>Função</w:t>
+      </w:r>
+      <w:r>
+        <w:rPr>
+          <w:rFonts w:ascii="Arial" w:hAnsi="Arial" w:cs="Arial"/>
+        </w:rPr>
+        <w:t xml:space="preserve"> [SB003]” O Gerente deve informar:</w:t>
+      </w:r>
+    </w:p>
+    <w:p>
+      <w:pPr>
+        <w:pStyle w:val="PSCReferencia"/>
+        <w:numPr>
+          <w:ilvl w:val="1"/>
+          <w:numId w:val="28"/>
+        </w:numPr>
+        <w:outlineLvl w:val="9"/>
+        <w:rPr>
+          <w:rFonts w:ascii="Arial" w:hAnsi="Arial" w:cs="Arial"/>
+        </w:rPr>
+      </w:pPr>
+      <w:r>
+        <w:rPr>
+          <w:rFonts w:ascii="Arial" w:hAnsi="Arial" w:cs="Arial"/>
+        </w:rPr>
+        <w:t>Código da Função</w:t>
+      </w:r>
+    </w:p>
+    <w:p>
+      <w:pPr>
+        <w:pStyle w:val="PSCReferencia"/>
+        <w:numPr>
+          <w:ilvl w:val="1"/>
+          <w:numId w:val="28"/>
+        </w:numPr>
+        <w:outlineLvl w:val="9"/>
+        <w:rPr>
+          <w:rFonts w:ascii="Arial" w:hAnsi="Arial" w:cs="Arial"/>
+        </w:rPr>
+      </w:pPr>
+      <w:r>
+        <w:rPr>
+          <w:rFonts w:ascii="Arial" w:hAnsi="Arial" w:cs="Arial"/>
+        </w:rPr>
+        <w:t>Nível</w:t>
+      </w:r>
+    </w:p>
+    <w:p>
+      <w:pPr>
+        <w:pStyle w:val="PSCReferencia"/>
+        <w:numPr>
+          <w:ilvl w:val="1"/>
+          <w:numId w:val="28"/>
+        </w:numPr>
+        <w:outlineLvl w:val="9"/>
+        <w:rPr>
+          <w:rFonts w:ascii="Arial" w:hAnsi="Arial" w:cs="Arial"/>
+        </w:rPr>
+      </w:pPr>
+      <w:r>
+        <w:rPr>
+          <w:rFonts w:ascii="Arial" w:hAnsi="Arial" w:cs="Arial"/>
+        </w:rPr>
+        <w:t>Tipo</w:t>
+      </w:r>
+    </w:p>
+    <w:p>
+      <w:pPr>
+        <w:pStyle w:val="PSCReferencia"/>
+        <w:numPr>
+          <w:ilvl w:val="0"/>
+          <w:numId w:val="28"/>
+        </w:numPr>
+        <w:outlineLvl w:val="9"/>
+        <w:rPr>
+          <w:rFonts w:ascii="Arial" w:hAnsi="Arial" w:cs="Arial"/>
+        </w:rPr>
+      </w:pPr>
+      <w:r>
+        <w:rPr>
+          <w:rFonts w:ascii="Arial" w:hAnsi="Arial" w:cs="Arial"/>
+        </w:rPr>
+        <w:t>O Gerente clica no botão “Pesquisar”.</w:t>
+      </w:r>
+    </w:p>
+    <w:p>
+      <w:pPr>
+        <w:pStyle w:val="PSCReferencia"/>
+        <w:numPr>
+          <w:ilvl w:val="0"/>
+          <w:numId w:val="28"/>
+        </w:numPr>
+        <w:outlineLvl w:val="9"/>
+        <w:rPr>
+          <w:rFonts w:ascii="Arial" w:hAnsi="Arial" w:cs="Arial"/>
+        </w:rPr>
+      </w:pPr>
+      <w:r>
+        <w:rPr>
+          <w:rFonts w:ascii="Arial" w:hAnsi="Arial" w:cs="Arial"/>
+        </w:rPr>
+        <w:t>O sistema exibe uma lista conforme pesquisa. Nesta mesma tela o sistema exibe as opções “Pesquisar”, “Novo” [SB001] Incluir Fun</w:t>
+      </w:r>
+      <w:r>
+        <w:rPr>
+          <w:rFonts w:ascii="Arial" w:hAnsi="Arial" w:cs="Arial"/>
+        </w:rPr>
+        <w:t>ção</w:t>
+      </w:r>
+      <w:r>
+        <w:rPr>
+          <w:rFonts w:ascii="Arial" w:hAnsi="Arial" w:cs="Arial"/>
+        </w:rPr>
+        <w:t>, “Alterar Fun</w:t>
+      </w:r>
+      <w:r>
+        <w:rPr>
+          <w:rFonts w:ascii="Arial" w:hAnsi="Arial" w:cs="Arial"/>
+        </w:rPr>
+        <w:t>ção</w:t>
+      </w:r>
+      <w:r>
+        <w:rPr>
+          <w:rFonts w:ascii="Arial" w:hAnsi="Arial" w:cs="Arial"/>
+        </w:rPr>
+        <w:t>” [SB002] e “Excluir Fun</w:t>
+      </w:r>
+      <w:r>
+        <w:rPr>
+          <w:rFonts w:ascii="Arial" w:hAnsi="Arial" w:cs="Arial"/>
+        </w:rPr>
+        <w:t>ção</w:t>
+      </w:r>
+      <w:r>
+        <w:rPr>
+          <w:rFonts w:ascii="Arial" w:hAnsi="Arial" w:cs="Arial"/>
+        </w:rPr>
+        <w:t xml:space="preserve"> [SB003]”.</w:t>
+      </w:r>
+    </w:p>
+    <w:p>
+      <w:pPr>
+        <w:pStyle w:val="PSCReferencia"/>
+        <w:numPr>
+          <w:ilvl w:val="0"/>
+          <w:numId w:val="28"/>
+        </w:numPr>
+        <w:outlineLvl w:val="9"/>
+        <w:rPr>
+          <w:rFonts w:ascii="Arial" w:hAnsi="Arial" w:cs="Arial"/>
+        </w:rPr>
+      </w:pPr>
+      <w:r>
+        <w:rPr>
+          <w:rFonts w:ascii="Arial" w:hAnsi="Arial" w:cs="Arial"/>
+        </w:rPr>
+        <w:t>O Gerente pode, opcionalmente, selecionar um dos registros listados para alteração ([SB002] Alterar Fun</w:t>
+      </w:r>
+      <w:r>
+        <w:rPr>
+          <w:rFonts w:ascii="Arial" w:hAnsi="Arial" w:cs="Arial"/>
+        </w:rPr>
+        <w:t>ção</w:t>
+      </w:r>
+      <w:r>
+        <w:rPr>
+          <w:rFonts w:ascii="Arial" w:hAnsi="Arial" w:cs="Arial"/>
+        </w:rPr>
+        <w:t>) ou exclusão ([SB003] Excluir fun</w:t>
+      </w:r>
+      <w:r>
+        <w:rPr>
+          <w:rFonts w:ascii="Arial" w:hAnsi="Arial" w:cs="Arial"/>
+        </w:rPr>
+        <w:t>ção</w:t>
+      </w:r>
+      <w:r>
+        <w:rPr>
+          <w:rFonts w:ascii="Arial" w:hAnsi="Arial" w:cs="Arial"/>
+        </w:rPr>
+        <w:t>).</w:t>
+      </w:r>
+    </w:p>
+    <w:p>
+      <w:pPr>
+        <w:pStyle w:val="PSCReferencia"/>
+        <w:numPr>
+          <w:ilvl w:val="0"/>
+          <w:numId w:val="0"/>
+        </w:numPr>
+        <w:ind w:left="644"/>
+        <w:outlineLvl w:val="9"/>
+        <w:rPr>
+          <w:rFonts w:ascii="Arial" w:hAnsi="Arial" w:cs="Arial"/>
+        </w:rPr>
+      </w:pPr>
+    </w:p>
+    <w:p>
+      <w:pPr>
+        <w:pStyle w:val="PSCReferencia"/>
+        <w:numPr>
+          <w:ilvl w:val="0"/>
+          <w:numId w:val="0"/>
+        </w:numPr>
+        <w:ind w:left="644"/>
+        <w:outlineLvl w:val="9"/>
+        <w:rPr>
+          <w:rFonts w:ascii="Arial" w:hAnsi="Arial" w:cs="Arial"/>
+        </w:rPr>
+      </w:pPr>
+      <w:r>
+        <w:rPr>
+          <w:rFonts w:ascii="Arial" w:hAnsi="Arial" w:cs="Arial"/>
+          <w:highlight w:val="darkYellow"/>
+        </w:rPr>
+        <w:t>SUB001 – Incluir Fun</w:t>
+      </w:r>
+      <w:r>
+        <w:rPr>
+          <w:rFonts w:ascii="Arial" w:hAnsi="Arial" w:cs="Arial"/>
+          <w:highlight w:val="darkYellow"/>
+        </w:rPr>
+        <w:t>ção</w:t>
+      </w:r>
+    </w:p>
+    <w:p>
+      <w:pPr>
+        <w:pStyle w:val="PSCReferencia"/>
+        <w:numPr>
+          <w:ilvl w:val="0"/>
+          <w:numId w:val="31"/>
+        </w:numPr>
+        <w:outlineLvl w:val="9"/>
+        <w:rPr>
+          <w:rFonts w:ascii="Arial" w:hAnsi="Arial" w:cs="Arial"/>
+        </w:rPr>
+      </w:pPr>
+      <w:r>
+        <w:rPr>
+          <w:rFonts w:ascii="Arial" w:hAnsi="Arial" w:cs="Arial"/>
+        </w:rPr>
+        <w:t>O sistema exibe uma tela e solicita que seja informado:</w:t>
+      </w:r>
+    </w:p>
+    <w:p>
+      <w:pPr>
+        <w:pStyle w:val="PSCReferencia"/>
+        <w:numPr>
+          <w:ilvl w:val="1"/>
+          <w:numId w:val="31"/>
+        </w:numPr>
+        <w:outlineLvl w:val="9"/>
+        <w:rPr>
+          <w:rFonts w:ascii="Arial" w:hAnsi="Arial" w:cs="Arial"/>
+        </w:rPr>
+      </w:pPr>
+      <w:r>
+        <w:rPr>
+          <w:rFonts w:ascii="Arial" w:hAnsi="Arial" w:cs="Arial"/>
+        </w:rPr>
+        <w:lastRenderedPageBreak/>
+        <w:t>Código da Função</w:t>
+      </w:r>
+    </w:p>
+    <w:p>
+      <w:pPr>
+        <w:pStyle w:val="PSCReferencia"/>
+        <w:numPr>
+          <w:ilvl w:val="1"/>
+          <w:numId w:val="31"/>
+        </w:numPr>
+        <w:outlineLvl w:val="9"/>
+        <w:rPr>
+          <w:rFonts w:ascii="Arial" w:hAnsi="Arial" w:cs="Arial"/>
+        </w:rPr>
+      </w:pPr>
+      <w:r>
+        <w:rPr>
+          <w:rFonts w:ascii="Arial" w:hAnsi="Arial" w:cs="Arial"/>
+        </w:rPr>
+        <w:t>Nível</w:t>
+      </w:r>
+    </w:p>
+    <w:p>
+      <w:pPr>
+        <w:pStyle w:val="PSCReferencia"/>
+        <w:numPr>
+          <w:ilvl w:val="1"/>
+          <w:numId w:val="31"/>
+        </w:numPr>
+        <w:outlineLvl w:val="9"/>
+        <w:rPr>
+          <w:rFonts w:ascii="Arial" w:hAnsi="Arial" w:cs="Arial"/>
+        </w:rPr>
+      </w:pPr>
+      <w:r>
+        <w:rPr>
+          <w:rFonts w:ascii="Arial" w:hAnsi="Arial" w:cs="Arial"/>
+        </w:rPr>
+        <w:t>Tipo</w:t>
+      </w:r>
+    </w:p>
+    <w:p>
+      <w:pPr>
+        <w:pStyle w:val="PSCReferencia"/>
+        <w:numPr>
+          <w:ilvl w:val="0"/>
+          <w:numId w:val="31"/>
+        </w:numPr>
+        <w:outlineLvl w:val="9"/>
+        <w:rPr>
+          <w:rFonts w:ascii="Arial" w:hAnsi="Arial" w:cs="Arial"/>
+        </w:rPr>
+      </w:pPr>
+      <w:r>
+        <w:rPr>
+          <w:rFonts w:ascii="Arial" w:hAnsi="Arial" w:cs="Arial"/>
+        </w:rPr>
+        <w:t>Após digitar as informações o Gerente confirma a inclusão</w:t>
+      </w:r>
+      <w:r>
+        <w:rPr>
+          <w:rFonts w:ascii="Arial" w:hAnsi="Arial" w:cs="Arial"/>
+        </w:rPr>
+        <w:t xml:space="preserve"> da</w:t>
+      </w:r>
+      <w:r>
+        <w:rPr>
+          <w:rFonts w:ascii="Arial" w:hAnsi="Arial" w:cs="Arial"/>
+        </w:rPr>
+        <w:t xml:space="preserve"> Fun</w:t>
+      </w:r>
+      <w:r>
+        <w:rPr>
+          <w:rFonts w:ascii="Arial" w:hAnsi="Arial" w:cs="Arial"/>
+        </w:rPr>
+        <w:t>ção</w:t>
+      </w:r>
+      <w:r>
+        <w:rPr>
+          <w:rFonts w:ascii="Arial" w:hAnsi="Arial" w:cs="Arial"/>
+        </w:rPr>
+        <w:t xml:space="preserve"> ([FAE002] Campos obrigatórios não preenchidos).</w:t>
+      </w:r>
+    </w:p>
+    <w:p>
+      <w:pPr>
+        <w:pStyle w:val="PSCReferencia"/>
+        <w:numPr>
+          <w:ilvl w:val="0"/>
+          <w:numId w:val="31"/>
+        </w:numPr>
+        <w:outlineLvl w:val="9"/>
+        <w:rPr>
+          <w:rFonts w:ascii="Arial" w:hAnsi="Arial" w:cs="Arial"/>
+        </w:rPr>
+      </w:pPr>
+      <w:r>
+        <w:rPr>
+          <w:rFonts w:ascii="Arial" w:hAnsi="Arial" w:cs="Arial"/>
+        </w:rPr>
+        <w:t xml:space="preserve">O sistema exibe uma mensagem “A operação foi realizada com sucesso” e retorna ao </w:t>
+      </w:r>
+      <w:r>
+        <w:rPr>
+          <w:rFonts w:ascii="Arial" w:hAnsi="Arial" w:cs="Arial"/>
+          <w:b/>
+        </w:rPr>
+        <w:t>Fluxo Básico</w:t>
+      </w:r>
+      <w:r>
+        <w:rPr>
+          <w:rFonts w:ascii="Arial" w:hAnsi="Arial" w:cs="Arial"/>
+        </w:rPr>
+        <w:t>.</w:t>
+      </w:r>
+    </w:p>
+    <w:p>
+      <w:pPr>
+        <w:pStyle w:val="PSCReferencia"/>
+        <w:numPr>
+          <w:ilvl w:val="0"/>
+          <w:numId w:val="0"/>
+        </w:numPr>
+        <w:ind w:left="1004" w:hanging="360"/>
+        <w:outlineLvl w:val="9"/>
+        <w:rPr>
+          <w:rFonts w:ascii="Arial" w:hAnsi="Arial" w:cs="Arial"/>
+        </w:rPr>
+      </w:pPr>
+      <w:r>
+        <w:rPr>
+          <w:rFonts w:ascii="Arial" w:hAnsi="Arial" w:cs="Arial"/>
+          <w:highlight w:val="darkYellow"/>
+        </w:rPr>
+        <w:t xml:space="preserve">SUB002 – Alterar </w:t>
+      </w:r>
+      <w:r>
+        <w:rPr>
+          <w:rFonts w:ascii="Arial" w:hAnsi="Arial" w:cs="Arial"/>
+          <w:highlight w:val="darkYellow"/>
+        </w:rPr>
+        <w:t>Fun</w:t>
+      </w:r>
+      <w:r>
+        <w:rPr>
+          <w:rFonts w:ascii="Arial" w:hAnsi="Arial" w:cs="Arial"/>
+          <w:highlight w:val="darkYellow"/>
+        </w:rPr>
+        <w:t>ção</w:t>
+      </w:r>
+    </w:p>
+    <w:p>
+      <w:pPr>
+        <w:pStyle w:val="PSCReferencia"/>
+        <w:numPr>
+          <w:ilvl w:val="0"/>
+          <w:numId w:val="32"/>
+        </w:numPr>
+        <w:outlineLvl w:val="9"/>
+        <w:rPr>
+          <w:rFonts w:ascii="Arial" w:hAnsi="Arial" w:cs="Arial"/>
+        </w:rPr>
+      </w:pPr>
+      <w:r>
+        <w:rPr>
+          <w:rFonts w:ascii="Arial" w:hAnsi="Arial" w:cs="Arial"/>
+        </w:rPr>
+        <w:t>Após selecionar um item para alteração, o sis</w:t>
+      </w:r>
+      <w:r>
+        <w:rPr>
+          <w:rFonts w:ascii="Arial" w:hAnsi="Arial" w:cs="Arial"/>
+        </w:rPr>
+        <w:t>tema apresenta para alteração da</w:t>
+      </w:r>
+      <w:r>
+        <w:rPr>
+          <w:rFonts w:ascii="Arial" w:hAnsi="Arial" w:cs="Arial"/>
+        </w:rPr>
+        <w:t xml:space="preserve"> Fun</w:t>
+      </w:r>
+      <w:r>
+        <w:rPr>
+          <w:rFonts w:ascii="Arial" w:hAnsi="Arial" w:cs="Arial"/>
+        </w:rPr>
+        <w:t>ção</w:t>
+      </w:r>
+      <w:r>
+        <w:rPr>
+          <w:rFonts w:ascii="Arial" w:hAnsi="Arial" w:cs="Arial"/>
+        </w:rPr>
+        <w:t xml:space="preserve"> os mesmos campos apresentados no </w:t>
+      </w:r>
+      <w:proofErr w:type="spellStart"/>
+      <w:r>
+        <w:rPr>
+          <w:rFonts w:ascii="Arial" w:hAnsi="Arial" w:cs="Arial"/>
+        </w:rPr>
+        <w:t>subfluxo</w:t>
+      </w:r>
+      <w:proofErr w:type="spellEnd"/>
+      <w:r>
+        <w:rPr>
+          <w:rFonts w:ascii="Arial" w:hAnsi="Arial" w:cs="Arial"/>
+        </w:rPr>
+        <w:t xml:space="preserve"> ([SB001] – Incluir Fun</w:t>
+      </w:r>
+      <w:r>
+        <w:rPr>
+          <w:rFonts w:ascii="Arial" w:hAnsi="Arial" w:cs="Arial"/>
+        </w:rPr>
+        <w:t>ção</w:t>
+      </w:r>
+      <w:r>
+        <w:rPr>
+          <w:rFonts w:ascii="Arial" w:hAnsi="Arial" w:cs="Arial"/>
+        </w:rPr>
+        <w:t>).</w:t>
+      </w:r>
+    </w:p>
+    <w:p>
+      <w:pPr>
+        <w:pStyle w:val="PSCReferencia"/>
+        <w:numPr>
+          <w:ilvl w:val="0"/>
+          <w:numId w:val="32"/>
+        </w:numPr>
+        <w:outlineLvl w:val="9"/>
+        <w:rPr>
+          <w:rFonts w:ascii="Arial" w:hAnsi="Arial" w:cs="Arial"/>
+        </w:rPr>
+      </w:pPr>
+      <w:r>
+        <w:rPr>
+          <w:rFonts w:ascii="Arial" w:hAnsi="Arial" w:cs="Arial"/>
+        </w:rPr>
+        <w:t xml:space="preserve">O Gerente confirma a alteração. ([FAE002] Campos obrigatórios não preenchidos) ou cancela ([FAE001] cancelar modificações) as alterações. </w:t>
+      </w:r>
+    </w:p>
+    <w:p>
+      <w:pPr>
+        <w:pStyle w:val="PSCReferencia"/>
+        <w:numPr>
+          <w:ilvl w:val="0"/>
+          <w:numId w:val="32"/>
+        </w:numPr>
+        <w:outlineLvl w:val="9"/>
+        <w:rPr>
+          <w:rFonts w:ascii="Arial" w:hAnsi="Arial" w:cs="Arial"/>
+        </w:rPr>
+      </w:pPr>
+      <w:r>
+        <w:rPr>
+          <w:rFonts w:ascii="Arial" w:hAnsi="Arial" w:cs="Arial"/>
+        </w:rPr>
+        <w:t>O sistema emite a mensagem “A operação foi realizada com sucesso” e retorna ao</w:t>
+      </w:r>
+      <w:r>
+        <w:rPr>
+          <w:rFonts w:ascii="Arial" w:hAnsi="Arial" w:cs="Arial"/>
+          <w:b/>
+        </w:rPr>
+        <w:t xml:space="preserve"> Fluxo Básico.</w:t>
+      </w:r>
+    </w:p>
+    <w:p>
+      <w:pPr>
+        <w:pStyle w:val="PSCReferencia"/>
+        <w:numPr>
+          <w:ilvl w:val="0"/>
+          <w:numId w:val="0"/>
+        </w:numPr>
+        <w:ind w:left="644"/>
+        <w:outlineLvl w:val="9"/>
+        <w:rPr>
+          <w:rFonts w:ascii="Arial" w:hAnsi="Arial" w:cs="Arial"/>
+        </w:rPr>
+      </w:pPr>
+      <w:r>
+        <w:rPr>
+          <w:rFonts w:ascii="Arial" w:hAnsi="Arial" w:cs="Arial"/>
+          <w:highlight w:val="darkYellow"/>
+        </w:rPr>
+        <w:t xml:space="preserve">SUB003 – Excluir </w:t>
+      </w:r>
+      <w:r>
+        <w:rPr>
+          <w:rFonts w:ascii="Arial" w:hAnsi="Arial" w:cs="Arial"/>
+          <w:highlight w:val="darkYellow"/>
+        </w:rPr>
+        <w:t>Fun</w:t>
+      </w:r>
+      <w:r>
+        <w:rPr>
+          <w:rFonts w:ascii="Arial" w:hAnsi="Arial" w:cs="Arial"/>
+          <w:highlight w:val="darkYellow"/>
+        </w:rPr>
+        <w:t>ção</w:t>
+      </w:r>
+    </w:p>
+    <w:p>
+      <w:pPr>
+        <w:pStyle w:val="PSCReferencia"/>
+        <w:numPr>
+          <w:ilvl w:val="0"/>
+          <w:numId w:val="33"/>
+        </w:numPr>
+        <w:outlineLvl w:val="9"/>
+        <w:rPr>
+          <w:rFonts w:ascii="Arial" w:hAnsi="Arial" w:cs="Arial"/>
+        </w:rPr>
+      </w:pPr>
+      <w:r>
+        <w:rPr>
+          <w:rFonts w:ascii="Arial" w:hAnsi="Arial" w:cs="Arial"/>
+        </w:rPr>
+        <w:t>O sistema verifica se a</w:t>
+      </w:r>
+      <w:r>
+        <w:rPr>
+          <w:rFonts w:ascii="Arial" w:hAnsi="Arial" w:cs="Arial"/>
+        </w:rPr>
+        <w:t xml:space="preserve"> Fun</w:t>
+      </w:r>
+      <w:r>
+        <w:rPr>
+          <w:rFonts w:ascii="Arial" w:hAnsi="Arial" w:cs="Arial"/>
+        </w:rPr>
+        <w:t>ção</w:t>
+      </w:r>
+      <w:r>
+        <w:rPr>
+          <w:rFonts w:ascii="Arial" w:hAnsi="Arial" w:cs="Arial"/>
+        </w:rPr>
+        <w:t xml:space="preserve"> está cadastrad</w:t>
+      </w:r>
+      <w:r>
+        <w:rPr>
+          <w:rFonts w:ascii="Arial" w:hAnsi="Arial" w:cs="Arial"/>
+        </w:rPr>
+        <w:t>a</w:t>
+      </w:r>
+      <w:r>
+        <w:rPr>
+          <w:rFonts w:ascii="Arial" w:hAnsi="Arial" w:cs="Arial"/>
+        </w:rPr>
+        <w:t xml:space="preserve"> ([FAE003] O sistema não encontrou registros);</w:t>
+      </w:r>
+    </w:p>
+    <w:p>
+      <w:pPr>
+        <w:pStyle w:val="PSCReferencia"/>
+        <w:numPr>
+          <w:ilvl w:val="0"/>
+          <w:numId w:val="33"/>
+        </w:numPr>
+        <w:outlineLvl w:val="9"/>
+        <w:rPr>
+          <w:rFonts w:ascii="Arial" w:hAnsi="Arial" w:cs="Arial"/>
+        </w:rPr>
+      </w:pPr>
+      <w:r>
+        <w:rPr>
+          <w:rFonts w:ascii="Arial" w:hAnsi="Arial" w:cs="Arial"/>
+        </w:rPr>
+        <w:t>O sistema exibe uma mensagem solicitando confirmação do Gerente;</w:t>
+      </w:r>
+    </w:p>
+    <w:p>
+      <w:pPr>
+        <w:pStyle w:val="PSCReferencia"/>
+        <w:numPr>
+          <w:ilvl w:val="0"/>
+          <w:numId w:val="33"/>
+        </w:numPr>
+        <w:outlineLvl w:val="9"/>
+        <w:rPr>
+          <w:rFonts w:ascii="Arial" w:hAnsi="Arial" w:cs="Arial"/>
+        </w:rPr>
+      </w:pPr>
+      <w:r>
+        <w:rPr>
+          <w:rFonts w:ascii="Arial" w:hAnsi="Arial" w:cs="Arial"/>
+        </w:rPr>
+        <w:t>O Gerente confirma ou cancela ([FAE001] Cancelar modificações);</w:t>
+      </w:r>
+    </w:p>
+    <w:p>
+      <w:pPr>
+        <w:pStyle w:val="PSCReferencia"/>
+        <w:numPr>
+          <w:ilvl w:val="0"/>
+          <w:numId w:val="33"/>
+        </w:numPr>
+        <w:outlineLvl w:val="9"/>
+        <w:rPr>
+          <w:rFonts w:ascii="Arial" w:hAnsi="Arial" w:cs="Arial"/>
+        </w:rPr>
+      </w:pPr>
+      <w:r>
+        <w:rPr>
+          <w:rFonts w:ascii="Arial" w:hAnsi="Arial" w:cs="Arial"/>
+        </w:rPr>
+        <w:t>O sistema exclui a</w:t>
+      </w:r>
+      <w:r>
+        <w:rPr>
+          <w:rFonts w:ascii="Arial" w:hAnsi="Arial" w:cs="Arial"/>
+        </w:rPr>
+        <w:t xml:space="preserve"> Fun</w:t>
+      </w:r>
+      <w:r>
+        <w:rPr>
+          <w:rFonts w:ascii="Arial" w:hAnsi="Arial" w:cs="Arial"/>
+        </w:rPr>
+        <w:t>ção</w:t>
+      </w:r>
+      <w:r>
+        <w:rPr>
+          <w:rFonts w:ascii="Arial" w:hAnsi="Arial" w:cs="Arial"/>
+        </w:rPr>
+        <w:t xml:space="preserve"> e emite a mensagem “A operação foi realizada com sucesso” e retorna ao </w:t>
+      </w:r>
+      <w:r>
+        <w:rPr>
+          <w:rFonts w:ascii="Arial" w:hAnsi="Arial" w:cs="Arial"/>
+          <w:b/>
+        </w:rPr>
+        <w:t>Fluxo Básico</w:t>
+      </w:r>
+      <w:r>
+        <w:rPr>
+          <w:rFonts w:ascii="Arial" w:hAnsi="Arial" w:cs="Arial"/>
+        </w:rPr>
+        <w:t>.</w:t>
+      </w:r>
+    </w:p>
+    <w:p>
+      <w:pPr>
+        <w:pStyle w:val="PSCReferencia"/>
+        <w:numPr>
+          <w:ilvl w:val="0"/>
+          <w:numId w:val="0"/>
+        </w:numPr>
+        <w:ind w:left="644"/>
+        <w:outlineLvl w:val="9"/>
+        <w:rPr>
+          <w:rFonts w:ascii="Arial" w:hAnsi="Arial" w:cs="Arial"/>
+        </w:rPr>
+      </w:pPr>
+    </w:p>
+    <w:p>
+      <w:pPr>
+        <w:rPr>
+          <w:rFonts w:ascii="Arial" w:hAnsi="Arial" w:cs="Arial"/>
+          <w:b/>
+          <w:sz w:val="24"/>
+        </w:rPr>
+      </w:pPr>
+      <w:r>
+        <w:rPr>
+          <w:rFonts w:ascii="Arial" w:hAnsi="Arial" w:cs="Arial"/>
+          <w:b/>
+          <w:sz w:val="24"/>
+          <w:highlight w:val="darkYellow"/>
+        </w:rPr>
+        <w:t>Fluxos Alternativos e de Exceções</w:t>
+      </w:r>
+    </w:p>
+    <w:p>
+      <w:pPr>
+        <w:rPr>
+          <w:b/>
+        </w:rPr>
+      </w:pPr>
+      <w:r>
+        <w:rPr>
+          <w:b/>
+        </w:rPr>
+        <w:t>FAE001</w:t>
+      </w:r>
+      <w:r>
+        <w:rPr>
+          <w:b/>
+        </w:rPr>
+        <w:t xml:space="preserve"> – Cancelar modificações</w:t>
+      </w:r>
+      <w:r>
+        <w:rPr>
+          <w:b/>
+        </w:rPr>
+        <w:t xml:space="preserve"> (incluir/alterar/excluir)</w:t>
+      </w:r>
+    </w:p>
+    <w:p>
+      <w:pPr>
+        <w:pStyle w:val="PargrafodaLista"/>
+        <w:numPr>
+          <w:ilvl w:val="0"/>
+          <w:numId w:val="36"/>
+        </w:numPr>
+      </w:pPr>
+      <w:r>
+        <w:t>O Gerente informa que deseja cancelar as modificações em andamento;</w:t>
+      </w:r>
+    </w:p>
+    <w:p>
+      <w:pPr>
+        <w:pStyle w:val="PargrafodaLista"/>
+        <w:numPr>
+          <w:ilvl w:val="0"/>
+          <w:numId w:val="36"/>
+        </w:numPr>
+      </w:pPr>
+      <w:r>
+        <w:t xml:space="preserve">O sistema volta ao </w:t>
+      </w:r>
+      <w:r>
+        <w:rPr>
+          <w:b/>
+        </w:rPr>
+        <w:t>Fluxo Básico</w:t>
+      </w:r>
+      <w:r>
+        <w:t>.</w:t>
+      </w:r>
+    </w:p>
+    <w:p>
+      <w:pPr>
+        <w:pStyle w:val="PargrafodaLista"/>
+      </w:pPr>
+    </w:p>
+    <w:p>
+      <w:pPr>
+        <w:rPr>
+          <w:rFonts w:ascii="Arial" w:hAnsi="Arial" w:cs="Arial"/>
+          <w:b/>
+        </w:rPr>
+      </w:pPr>
+      <w:r>
+        <w:rPr>
+          <w:rFonts w:ascii="Arial" w:hAnsi="Arial" w:cs="Arial"/>
+          <w:b/>
+        </w:rPr>
+        <w:t>FAE002 – Campos Obrigatórios não preenchidos</w:t>
+      </w:r>
+    </w:p>
+    <w:p>
+      <w:pPr>
+        <w:pStyle w:val="PargrafodaLista"/>
+        <w:numPr>
+          <w:ilvl w:val="0"/>
+          <w:numId w:val="35"/>
+        </w:numPr>
+      </w:pPr>
+      <w:r>
+        <w:t>O sistema verifica se os campos obrigatórios foram preenchidos</w:t>
+      </w:r>
+      <w:r>
+        <w:t xml:space="preserve">, caso </w:t>
+      </w:r>
+      <w:r>
+        <w:t>não tenham sido preenchidos</w:t>
+      </w:r>
+      <w:r>
+        <w:t xml:space="preserve"> o sistema emite uma mensagem “</w:t>
+      </w:r>
+      <w:r>
+        <w:t>Campos obrigatórios não foram preenchidos”</w:t>
+      </w:r>
+      <w:r>
+        <w:t>.</w:t>
+      </w:r>
+    </w:p>
+    <w:p>
+      <w:pPr>
+        <w:rPr>
+          <w:rFonts w:ascii="Arial" w:hAnsi="Arial" w:cs="Arial"/>
+          <w:b/>
+          <w:sz w:val="24"/>
+        </w:rPr>
+      </w:pPr>
+    </w:p>
+    <w:p>
+      <w:pPr>
+        <w:rPr>
+          <w:rFonts w:ascii="Arial" w:hAnsi="Arial" w:cs="Arial"/>
+          <w:b/>
+        </w:rPr>
+      </w:pPr>
+      <w:r>
+        <w:rPr>
+          <w:rFonts w:ascii="Arial" w:hAnsi="Arial" w:cs="Arial"/>
+          <w:b/>
+        </w:rPr>
+        <w:t>FAE003</w:t>
+      </w:r>
+      <w:r>
+        <w:rPr>
+          <w:rFonts w:ascii="Arial" w:hAnsi="Arial" w:cs="Arial"/>
+          <w:b/>
+        </w:rPr>
+        <w:t xml:space="preserve"> </w:t>
+      </w:r>
+      <w:r>
+        <w:rPr>
+          <w:rFonts w:ascii="Arial" w:hAnsi="Arial" w:cs="Arial"/>
+          <w:b/>
+        </w:rPr>
+        <w:t>– O sistema não encontrou registros</w:t>
+      </w:r>
+    </w:p>
+    <w:p>
+      <w:pPr>
+        <w:pStyle w:val="PargrafodaLista"/>
+        <w:numPr>
+          <w:ilvl w:val="0"/>
+          <w:numId w:val="34"/>
+        </w:numPr>
+      </w:pPr>
+      <w:r>
+        <w:t xml:space="preserve">Se a pesquisa não encontrar registros, no lugar da lista a ser exibida o sistema apresenta a mensagem “A pesquisa não encontrou registros”. </w:t>
+      </w:r>
+    </w:p>
+    <w:p/>
+    <w:p/>
+    <w:p>
+      <w:pPr>
+        <w:pStyle w:val="Ttulo2"/>
+        <w:numPr>
+          <w:ilvl w:val="0"/>
+          <w:numId w:val="0"/>
+        </w:numPr>
+        <w:jc w:val="center"/>
+        <w:rPr>
+          <w:u w:val="single"/>
+        </w:rPr>
+      </w:pPr>
+      <w:r>
+        <w:rPr>
+          <w:highlight w:val="darkGray"/>
+          <w:u w:val="single"/>
+        </w:rPr>
+        <w:t>UC</w:t>
+      </w:r>
+      <w:r>
+        <w:rPr>
+          <w:highlight w:val="darkGray"/>
+          <w:u w:val="single"/>
+        </w:rPr>
+        <w:t>010</w:t>
+      </w:r>
+      <w:r>
+        <w:rPr>
+          <w:highlight w:val="darkGray"/>
+          <w:u w:val="single"/>
+        </w:rPr>
+        <w:t xml:space="preserve"> – Manter </w:t>
+      </w:r>
+      <w:r>
+        <w:rPr>
+          <w:highlight w:val="darkGray"/>
+          <w:u w:val="single"/>
+        </w:rPr>
+        <w:t>Exercício</w:t>
+      </w:r>
+    </w:p>
+    <w:p>
+      <w:pPr>
+        <w:rPr>
+          <w:rFonts w:ascii="Arial" w:hAnsi="Arial" w:cs="Arial"/>
+          <w:b/>
+        </w:rPr>
+      </w:pPr>
+      <w:r>
+        <w:rPr>
+          <w:rFonts w:ascii="Arial" w:hAnsi="Arial" w:cs="Arial"/>
+          <w:b/>
+        </w:rPr>
+        <w:t xml:space="preserve">Ator: </w:t>
+      </w:r>
+      <w:r>
+        <w:rPr>
+          <w:rFonts w:ascii="Arial" w:hAnsi="Arial" w:cs="Arial"/>
+          <w:iCs/>
+        </w:rPr>
+        <w:t>Instrutor</w:t>
+      </w:r>
+      <w:r>
+        <w:rPr>
+          <w:rFonts w:ascii="Arial" w:hAnsi="Arial" w:cs="Arial"/>
+          <w:iCs/>
+        </w:rPr>
+        <w:t>, responsável pela manutenção d</w:t>
+      </w:r>
+      <w:r>
+        <w:rPr>
+          <w:rFonts w:ascii="Arial" w:hAnsi="Arial" w:cs="Arial"/>
+          <w:iCs/>
+        </w:rPr>
+        <w:t xml:space="preserve">os Exercícios </w:t>
+      </w:r>
+      <w:r>
+        <w:rPr>
+          <w:rFonts w:ascii="Arial" w:hAnsi="Arial" w:cs="Arial"/>
+          <w:iCs/>
+        </w:rPr>
+        <w:t>da Academia.</w:t>
+      </w:r>
+    </w:p>
+    <w:p>
+      <w:pPr>
+        <w:rPr>
+          <w:rFonts w:ascii="Arial" w:hAnsi="Arial" w:cs="Arial"/>
+          <w:iCs/>
+        </w:rPr>
+      </w:pPr>
+      <w:r>
+        <w:rPr>
+          <w:rFonts w:ascii="Arial" w:hAnsi="Arial" w:cs="Arial"/>
+          <w:b/>
+        </w:rPr>
+        <w:t>Pré-condições</w:t>
+      </w:r>
+      <w:r>
+        <w:rPr>
+          <w:rFonts w:ascii="Arial" w:hAnsi="Arial" w:cs="Arial"/>
+        </w:rPr>
+        <w:t xml:space="preserve">: </w:t>
+      </w:r>
+      <w:r>
+        <w:rPr>
+          <w:rFonts w:ascii="Arial" w:hAnsi="Arial" w:cs="Arial"/>
+          <w:iCs/>
+        </w:rPr>
+        <w:t xml:space="preserve">O </w:t>
+      </w:r>
+      <w:r>
+        <w:rPr>
+          <w:rFonts w:ascii="Arial" w:hAnsi="Arial" w:cs="Arial"/>
+          <w:iCs/>
+        </w:rPr>
+        <w:t>Instrutor</w:t>
+      </w:r>
+      <w:r>
+        <w:rPr>
+          <w:rFonts w:ascii="Arial" w:hAnsi="Arial" w:cs="Arial"/>
+          <w:iCs/>
+        </w:rPr>
+        <w:t xml:space="preserve"> precisa ter acesso ao sistema</w:t>
+      </w:r>
+      <w:r>
+        <w:rPr>
+          <w:rFonts w:ascii="Arial" w:hAnsi="Arial" w:cs="Arial"/>
+          <w:iCs/>
+        </w:rPr>
+        <w:t>.</w:t>
+      </w:r>
+    </w:p>
+    <w:p>
+      <w:pPr>
+        <w:rPr>
+          <w:rFonts w:ascii="Arial" w:hAnsi="Arial" w:cs="Arial"/>
+          <w:iCs/>
+        </w:rPr>
+      </w:pPr>
+      <w:r>
+        <w:rPr>
+          <w:rFonts w:ascii="Arial" w:hAnsi="Arial" w:cs="Arial"/>
+          <w:b/>
+        </w:rPr>
+        <w:t>Pós-condições</w:t>
+      </w:r>
+      <w:r>
+        <w:rPr>
+          <w:rFonts w:ascii="Arial" w:hAnsi="Arial" w:cs="Arial"/>
+          <w:iCs/>
+        </w:rPr>
+        <w:t xml:space="preserve">: </w:t>
+      </w:r>
+      <w:r>
+        <w:rPr>
+          <w:rFonts w:ascii="Arial" w:hAnsi="Arial" w:cs="Arial"/>
+          <w:iCs/>
+        </w:rPr>
+        <w:t>Exercício</w:t>
+      </w:r>
+      <w:r>
+        <w:rPr>
+          <w:rFonts w:ascii="Arial" w:hAnsi="Arial" w:cs="Arial"/>
+          <w:iCs/>
+        </w:rPr>
+        <w:t xml:space="preserve"> Mantid</w:t>
+      </w:r>
+      <w:r>
+        <w:rPr>
+          <w:rFonts w:ascii="Arial" w:hAnsi="Arial" w:cs="Arial"/>
+          <w:iCs/>
+        </w:rPr>
+        <w:t>o</w:t>
+      </w:r>
+      <w:r>
+        <w:rPr>
+          <w:rFonts w:ascii="Arial" w:hAnsi="Arial" w:cs="Arial"/>
+          <w:iCs/>
+        </w:rPr>
+        <w:t>.</w:t>
+      </w:r>
+    </w:p>
+    <w:p>
+      <w:pPr>
+        <w:rPr>
+          <w:rFonts w:ascii="Arial" w:hAnsi="Arial" w:cs="Arial"/>
+          <w:b/>
+          <w:sz w:val="24"/>
+        </w:rPr>
+      </w:pPr>
+      <w:r>
+        <w:rPr>
+          <w:rFonts w:ascii="Arial" w:hAnsi="Arial" w:cs="Arial"/>
+          <w:b/>
+          <w:sz w:val="24"/>
+          <w:highlight w:val="darkYellow"/>
+        </w:rPr>
+        <w:t>Fluxo Básico</w:t>
+      </w:r>
+    </w:p>
+    <w:p>
+      <w:pPr>
+        <w:pStyle w:val="PSCReferencia"/>
+        <w:numPr>
+          <w:ilvl w:val="0"/>
+          <w:numId w:val="28"/>
+        </w:numPr>
+        <w:outlineLvl w:val="9"/>
+        <w:rPr>
+          <w:rFonts w:ascii="Arial" w:hAnsi="Arial" w:cs="Arial"/>
+        </w:rPr>
+      </w:pPr>
+      <w:r>
+        <w:rPr>
+          <w:rFonts w:ascii="Arial" w:hAnsi="Arial" w:cs="Arial"/>
+        </w:rPr>
+        <w:t xml:space="preserve">O caso de uso inicia quando o </w:t>
+      </w:r>
+      <w:r>
+        <w:rPr>
+          <w:rFonts w:ascii="Arial" w:hAnsi="Arial" w:cs="Arial"/>
+        </w:rPr>
+        <w:t>Instrutor</w:t>
+      </w:r>
+      <w:r>
+        <w:rPr>
+          <w:rFonts w:ascii="Arial" w:hAnsi="Arial" w:cs="Arial"/>
+        </w:rPr>
+        <w:t xml:space="preserve"> clica no </w:t>
+      </w:r>
+      <w:proofErr w:type="gramStart"/>
+      <w:r>
+        <w:rPr>
+          <w:rFonts w:ascii="Arial" w:hAnsi="Arial" w:cs="Arial"/>
+        </w:rPr>
+        <w:t>menu</w:t>
+      </w:r>
+      <w:proofErr w:type="gramEnd"/>
+      <w:r>
+        <w:rPr>
+          <w:rFonts w:ascii="Arial" w:hAnsi="Arial" w:cs="Arial"/>
+        </w:rPr>
+        <w:t xml:space="preserve"> “Manter </w:t>
+      </w:r>
+      <w:r>
+        <w:rPr>
+          <w:rFonts w:ascii="Arial" w:hAnsi="Arial" w:cs="Arial"/>
+        </w:rPr>
+        <w:t>Exercício</w:t>
+      </w:r>
+      <w:r>
+        <w:rPr>
+          <w:rFonts w:ascii="Arial" w:hAnsi="Arial" w:cs="Arial"/>
+        </w:rPr>
+        <w:t>”.</w:t>
+      </w:r>
+    </w:p>
+    <w:p>
+      <w:pPr>
+        <w:pStyle w:val="PSCReferencia"/>
+        <w:numPr>
+          <w:ilvl w:val="0"/>
+          <w:numId w:val="28"/>
+        </w:numPr>
+        <w:outlineLvl w:val="9"/>
+        <w:rPr>
+          <w:rFonts w:ascii="Arial" w:hAnsi="Arial" w:cs="Arial"/>
+        </w:rPr>
+      </w:pPr>
+      <w:r>
+        <w:rPr>
+          <w:rFonts w:ascii="Arial" w:hAnsi="Arial" w:cs="Arial"/>
+        </w:rPr>
+        <w:lastRenderedPageBreak/>
+        <w:t xml:space="preserve">O sistema exibe uma tela de pesquisa para o </w:t>
+      </w:r>
+      <w:r>
+        <w:rPr>
+          <w:rFonts w:ascii="Arial" w:hAnsi="Arial" w:cs="Arial"/>
+        </w:rPr>
+        <w:t>Instrutor</w:t>
+      </w:r>
+      <w:r>
+        <w:rPr>
+          <w:rFonts w:ascii="Arial" w:hAnsi="Arial" w:cs="Arial"/>
+        </w:rPr>
+        <w:t xml:space="preserve"> verificar se </w:t>
+      </w:r>
+      <w:r>
+        <w:rPr>
+          <w:rFonts w:ascii="Arial" w:hAnsi="Arial" w:cs="Arial"/>
+        </w:rPr>
+        <w:t>o</w:t>
+      </w:r>
+      <w:r>
+        <w:rPr>
+          <w:rFonts w:ascii="Arial" w:hAnsi="Arial" w:cs="Arial"/>
+        </w:rPr>
+        <w:t xml:space="preserve"> </w:t>
+      </w:r>
+      <w:r>
+        <w:rPr>
+          <w:rFonts w:ascii="Arial" w:hAnsi="Arial" w:cs="Arial"/>
+        </w:rPr>
+        <w:t>Exercício</w:t>
+      </w:r>
+      <w:r>
+        <w:rPr>
+          <w:rFonts w:ascii="Arial" w:hAnsi="Arial" w:cs="Arial"/>
+        </w:rPr>
+        <w:t xml:space="preserve"> já está cadastrad</w:t>
+      </w:r>
+      <w:r>
+        <w:rPr>
+          <w:rFonts w:ascii="Arial" w:hAnsi="Arial" w:cs="Arial"/>
+        </w:rPr>
+        <w:t>o</w:t>
+      </w:r>
+      <w:r>
+        <w:rPr>
+          <w:rFonts w:ascii="Arial" w:hAnsi="Arial" w:cs="Arial"/>
+        </w:rPr>
+        <w:t xml:space="preserve">. Nesta mesma tela o sistema exibe as opções “Pesquisar”, “Novo” [SB001] Incluir </w:t>
+      </w:r>
+      <w:r>
+        <w:rPr>
+          <w:rFonts w:ascii="Arial" w:hAnsi="Arial" w:cs="Arial"/>
+        </w:rPr>
+        <w:t>Exercício</w:t>
+      </w:r>
+      <w:r>
+        <w:rPr>
+          <w:rFonts w:ascii="Arial" w:hAnsi="Arial" w:cs="Arial"/>
+        </w:rPr>
+        <w:t xml:space="preserve">, “Alterar </w:t>
+      </w:r>
+      <w:r>
+        <w:rPr>
+          <w:rFonts w:ascii="Arial" w:hAnsi="Arial" w:cs="Arial"/>
+        </w:rPr>
+        <w:t>Exercício</w:t>
+      </w:r>
+      <w:r>
+        <w:rPr>
+          <w:rFonts w:ascii="Arial" w:hAnsi="Arial" w:cs="Arial"/>
+        </w:rPr>
+        <w:t xml:space="preserve">” [SB002] e “Excluir </w:t>
+      </w:r>
+      <w:r>
+        <w:rPr>
+          <w:rFonts w:ascii="Arial" w:hAnsi="Arial" w:cs="Arial"/>
+        </w:rPr>
+        <w:t>Exercício</w:t>
+      </w:r>
+      <w:r>
+        <w:rPr>
+          <w:rFonts w:ascii="Arial" w:hAnsi="Arial" w:cs="Arial"/>
+        </w:rPr>
+        <w:t xml:space="preserve"> </w:t>
+      </w:r>
+      <w:r>
+        <w:rPr>
+          <w:rFonts w:ascii="Arial" w:hAnsi="Arial" w:cs="Arial"/>
+        </w:rPr>
+        <w:t xml:space="preserve">[SB003]” O </w:t>
+      </w:r>
+      <w:r>
+        <w:rPr>
+          <w:rFonts w:ascii="Arial" w:hAnsi="Arial" w:cs="Arial"/>
+        </w:rPr>
+        <w:t>Instrutor</w:t>
+      </w:r>
+      <w:r>
+        <w:rPr>
+          <w:rFonts w:ascii="Arial" w:hAnsi="Arial" w:cs="Arial"/>
+        </w:rPr>
+        <w:t xml:space="preserve"> deve informar:</w:t>
+      </w:r>
+    </w:p>
+    <w:p>
+      <w:pPr>
+        <w:pStyle w:val="PSCReferencia"/>
+        <w:numPr>
+          <w:ilvl w:val="1"/>
+          <w:numId w:val="28"/>
+        </w:numPr>
+        <w:outlineLvl w:val="9"/>
+        <w:rPr>
+          <w:rFonts w:ascii="Arial" w:hAnsi="Arial" w:cs="Arial"/>
+        </w:rPr>
+      </w:pPr>
+      <w:r>
+        <w:rPr>
+          <w:rFonts w:ascii="Arial" w:hAnsi="Arial" w:cs="Arial"/>
+        </w:rPr>
+        <w:t xml:space="preserve">Código </w:t>
+      </w:r>
+    </w:p>
+    <w:p>
+      <w:pPr>
+        <w:pStyle w:val="PSCReferencia"/>
+        <w:numPr>
+          <w:ilvl w:val="1"/>
+          <w:numId w:val="28"/>
+        </w:numPr>
+        <w:outlineLvl w:val="9"/>
+        <w:rPr>
+          <w:rFonts w:ascii="Arial" w:hAnsi="Arial" w:cs="Arial"/>
+        </w:rPr>
+      </w:pPr>
+      <w:r>
+        <w:rPr>
+          <w:rFonts w:ascii="Arial" w:hAnsi="Arial" w:cs="Arial"/>
+        </w:rPr>
+        <w:t>Descrição</w:t>
+      </w:r>
+    </w:p>
+    <w:p>
+      <w:pPr>
+        <w:pStyle w:val="PSCReferencia"/>
+        <w:numPr>
+          <w:ilvl w:val="0"/>
+          <w:numId w:val="28"/>
+        </w:numPr>
+        <w:outlineLvl w:val="9"/>
+        <w:rPr>
+          <w:rFonts w:ascii="Arial" w:hAnsi="Arial" w:cs="Arial"/>
+        </w:rPr>
+      </w:pPr>
+      <w:r>
+        <w:rPr>
+          <w:rFonts w:ascii="Arial" w:hAnsi="Arial" w:cs="Arial"/>
+        </w:rPr>
+        <w:t xml:space="preserve">O </w:t>
+      </w:r>
+      <w:r>
+        <w:rPr>
+          <w:rFonts w:ascii="Arial" w:hAnsi="Arial" w:cs="Arial"/>
+        </w:rPr>
+        <w:t>Instrutor</w:t>
+      </w:r>
+      <w:r>
+        <w:rPr>
+          <w:rFonts w:ascii="Arial" w:hAnsi="Arial" w:cs="Arial"/>
+        </w:rPr>
+        <w:t xml:space="preserve"> clica no botão “Pesquisar”.</w:t>
+      </w:r>
+    </w:p>
+    <w:p>
+      <w:pPr>
+        <w:pStyle w:val="PSCReferencia"/>
+        <w:numPr>
+          <w:ilvl w:val="0"/>
+          <w:numId w:val="28"/>
+        </w:numPr>
+        <w:outlineLvl w:val="9"/>
+        <w:rPr>
+          <w:rFonts w:ascii="Arial" w:hAnsi="Arial" w:cs="Arial"/>
+        </w:rPr>
+      </w:pPr>
+      <w:r>
+        <w:rPr>
+          <w:rFonts w:ascii="Arial" w:hAnsi="Arial" w:cs="Arial"/>
+        </w:rPr>
+        <w:t xml:space="preserve">O sistema exibe uma lista conforme pesquisa. Nesta mesma tela o sistema exibe as opções “Pesquisar”, “Novo” [SB001] Incluir </w:t>
+      </w:r>
+      <w:r>
+        <w:rPr>
+          <w:rFonts w:ascii="Arial" w:hAnsi="Arial" w:cs="Arial"/>
+        </w:rPr>
+        <w:t>Exercício</w:t>
+      </w:r>
+      <w:r>
+        <w:rPr>
+          <w:rFonts w:ascii="Arial" w:hAnsi="Arial" w:cs="Arial"/>
+        </w:rPr>
+        <w:t xml:space="preserve">, “Alterar </w:t>
+      </w:r>
+      <w:r>
+        <w:rPr>
+          <w:rFonts w:ascii="Arial" w:hAnsi="Arial" w:cs="Arial"/>
+        </w:rPr>
+        <w:t>Exercício</w:t>
+      </w:r>
+      <w:r>
+        <w:rPr>
+          <w:rFonts w:ascii="Arial" w:hAnsi="Arial" w:cs="Arial"/>
+        </w:rPr>
+        <w:t xml:space="preserve">” [SB002] e “Excluir </w:t>
+      </w:r>
+      <w:r>
+        <w:rPr>
+          <w:rFonts w:ascii="Arial" w:hAnsi="Arial" w:cs="Arial"/>
+        </w:rPr>
+        <w:t>Exercício</w:t>
+      </w:r>
+      <w:r>
+        <w:rPr>
+          <w:rFonts w:ascii="Arial" w:hAnsi="Arial" w:cs="Arial"/>
+        </w:rPr>
+        <w:t xml:space="preserve"> </w:t>
+      </w:r>
+      <w:r>
+        <w:rPr>
+          <w:rFonts w:ascii="Arial" w:hAnsi="Arial" w:cs="Arial"/>
+        </w:rPr>
+        <w:t>[SB003]”.</w:t>
+      </w:r>
+    </w:p>
+    <w:p>
+      <w:pPr>
+        <w:pStyle w:val="PSCReferencia"/>
+        <w:numPr>
+          <w:ilvl w:val="0"/>
+          <w:numId w:val="28"/>
+        </w:numPr>
+        <w:outlineLvl w:val="9"/>
+        <w:rPr>
+          <w:rFonts w:ascii="Arial" w:hAnsi="Arial" w:cs="Arial"/>
+        </w:rPr>
+      </w:pPr>
+      <w:r>
+        <w:rPr>
+          <w:rFonts w:ascii="Arial" w:hAnsi="Arial" w:cs="Arial"/>
+        </w:rPr>
+        <w:t xml:space="preserve">O </w:t>
+      </w:r>
+      <w:r>
+        <w:rPr>
+          <w:rFonts w:ascii="Arial" w:hAnsi="Arial" w:cs="Arial"/>
+        </w:rPr>
+        <w:t>Instrutor</w:t>
+      </w:r>
+      <w:r>
+        <w:rPr>
+          <w:rFonts w:ascii="Arial" w:hAnsi="Arial" w:cs="Arial"/>
+        </w:rPr>
+        <w:t xml:space="preserve"> pode, opcionalmente, selecionar um dos registros listados para alteração ([SB002] Alterar </w:t>
+      </w:r>
+      <w:r>
+        <w:rPr>
+          <w:rFonts w:ascii="Arial" w:hAnsi="Arial" w:cs="Arial"/>
+        </w:rPr>
+        <w:t>Exercício</w:t>
+      </w:r>
+      <w:r>
+        <w:rPr>
+          <w:rFonts w:ascii="Arial" w:hAnsi="Arial" w:cs="Arial"/>
+        </w:rPr>
+        <w:t xml:space="preserve">) ou exclusão ([SB003] Excluir </w:t>
+      </w:r>
+      <w:r>
+        <w:rPr>
+          <w:rFonts w:ascii="Arial" w:hAnsi="Arial" w:cs="Arial"/>
+        </w:rPr>
+        <w:t>Exercício</w:t>
+      </w:r>
+      <w:r>
+        <w:rPr>
+          <w:rFonts w:ascii="Arial" w:hAnsi="Arial" w:cs="Arial"/>
+        </w:rPr>
+        <w:t>).</w:t>
+      </w:r>
+    </w:p>
+    <w:p>
+      <w:pPr>
+        <w:pStyle w:val="PSCReferencia"/>
+        <w:numPr>
+          <w:ilvl w:val="0"/>
+          <w:numId w:val="0"/>
+        </w:numPr>
+        <w:ind w:left="644"/>
+        <w:outlineLvl w:val="9"/>
+        <w:rPr>
+          <w:rFonts w:ascii="Arial" w:hAnsi="Arial" w:cs="Arial"/>
+        </w:rPr>
+      </w:pPr>
+    </w:p>
+    <w:p>
+      <w:pPr>
+        <w:pStyle w:val="PSCReferencia"/>
+        <w:numPr>
+          <w:ilvl w:val="0"/>
+          <w:numId w:val="0"/>
+        </w:numPr>
+        <w:ind w:left="644"/>
+        <w:outlineLvl w:val="9"/>
+        <w:rPr>
+          <w:rFonts w:ascii="Arial" w:hAnsi="Arial" w:cs="Arial"/>
+        </w:rPr>
+      </w:pPr>
+      <w:r>
+        <w:rPr>
+          <w:rFonts w:ascii="Arial" w:hAnsi="Arial" w:cs="Arial"/>
+          <w:highlight w:val="darkYellow"/>
+        </w:rPr>
+        <w:t xml:space="preserve">SUB001 – Incluir </w:t>
+      </w:r>
+      <w:r>
+        <w:rPr>
+          <w:rFonts w:ascii="Arial" w:hAnsi="Arial" w:cs="Arial"/>
+          <w:highlight w:val="darkYellow"/>
+        </w:rPr>
+        <w:t>Exercício</w:t>
+      </w:r>
+    </w:p>
+    <w:p>
+      <w:pPr>
+        <w:pStyle w:val="PSCReferencia"/>
+        <w:numPr>
+          <w:ilvl w:val="0"/>
+          <w:numId w:val="31"/>
+        </w:numPr>
+        <w:outlineLvl w:val="9"/>
+        <w:rPr>
+          <w:rFonts w:ascii="Arial" w:hAnsi="Arial" w:cs="Arial"/>
+        </w:rPr>
+      </w:pPr>
+      <w:r>
+        <w:rPr>
+          <w:rFonts w:ascii="Arial" w:hAnsi="Arial" w:cs="Arial"/>
+        </w:rPr>
+        <w:t>O sistema exibe uma tela e solicita que seja informado:</w:t>
+      </w:r>
+    </w:p>
+    <w:p>
+      <w:pPr>
+        <w:pStyle w:val="PSCReferencia"/>
+        <w:numPr>
+          <w:ilvl w:val="1"/>
+          <w:numId w:val="31"/>
+        </w:numPr>
+        <w:outlineLvl w:val="9"/>
+        <w:rPr>
+          <w:rFonts w:ascii="Arial" w:hAnsi="Arial" w:cs="Arial"/>
+        </w:rPr>
+      </w:pPr>
+      <w:r>
+        <w:rPr>
+          <w:rFonts w:ascii="Arial" w:hAnsi="Arial" w:cs="Arial"/>
+        </w:rPr>
+        <w:t>C</w:t>
+      </w:r>
+      <w:r>
+        <w:rPr>
+          <w:rFonts w:ascii="Arial" w:hAnsi="Arial" w:cs="Arial"/>
+        </w:rPr>
+        <w:t>ódigo</w:t>
+      </w:r>
+    </w:p>
+    <w:p>
+      <w:pPr>
+        <w:pStyle w:val="PSCReferencia"/>
+        <w:numPr>
+          <w:ilvl w:val="1"/>
+          <w:numId w:val="31"/>
+        </w:numPr>
+        <w:outlineLvl w:val="9"/>
+        <w:rPr>
+          <w:rFonts w:ascii="Arial" w:hAnsi="Arial" w:cs="Arial"/>
+        </w:rPr>
+      </w:pPr>
+      <w:r>
+        <w:rPr>
+          <w:rFonts w:ascii="Arial" w:hAnsi="Arial" w:cs="Arial"/>
+        </w:rPr>
+        <w:t>Descrição</w:t>
+      </w:r>
+    </w:p>
+    <w:p>
+      <w:pPr>
+        <w:pStyle w:val="PSCReferencia"/>
+        <w:numPr>
+          <w:ilvl w:val="0"/>
+          <w:numId w:val="31"/>
+        </w:numPr>
+        <w:outlineLvl w:val="9"/>
+        <w:rPr>
+          <w:rFonts w:ascii="Arial" w:hAnsi="Arial" w:cs="Arial"/>
+        </w:rPr>
+      </w:pPr>
+      <w:r>
+        <w:rPr>
+          <w:rFonts w:ascii="Arial" w:hAnsi="Arial" w:cs="Arial"/>
+        </w:rPr>
+        <w:t xml:space="preserve">Após digitar as informações o </w:t>
+      </w:r>
+      <w:r>
+        <w:rPr>
+          <w:rFonts w:ascii="Arial" w:hAnsi="Arial" w:cs="Arial"/>
+        </w:rPr>
+        <w:t>Instrutor</w:t>
+      </w:r>
+      <w:r>
+        <w:rPr>
+          <w:rFonts w:ascii="Arial" w:hAnsi="Arial" w:cs="Arial"/>
+        </w:rPr>
+        <w:t xml:space="preserve"> confirma a inclusão d</w:t>
+      </w:r>
+      <w:r>
+        <w:rPr>
+          <w:rFonts w:ascii="Arial" w:hAnsi="Arial" w:cs="Arial"/>
+        </w:rPr>
+        <w:t>o</w:t>
+      </w:r>
+      <w:r>
+        <w:rPr>
+          <w:rFonts w:ascii="Arial" w:hAnsi="Arial" w:cs="Arial"/>
+        </w:rPr>
+        <w:t xml:space="preserve"> </w:t>
+      </w:r>
+      <w:r>
+        <w:rPr>
+          <w:rFonts w:ascii="Arial" w:hAnsi="Arial" w:cs="Arial"/>
+        </w:rPr>
+        <w:t>Exercício</w:t>
+      </w:r>
+      <w:r>
+        <w:rPr>
+          <w:rFonts w:ascii="Arial" w:hAnsi="Arial" w:cs="Arial"/>
+        </w:rPr>
+        <w:t xml:space="preserve"> ([FAE002] Campos obrigatórios não preenchidos).</w:t>
+      </w:r>
+    </w:p>
+    <w:p>
+      <w:pPr>
+        <w:pStyle w:val="PSCReferencia"/>
+        <w:numPr>
+          <w:ilvl w:val="0"/>
+          <w:numId w:val="31"/>
+        </w:numPr>
+        <w:outlineLvl w:val="9"/>
+        <w:rPr>
+          <w:rFonts w:ascii="Arial" w:hAnsi="Arial" w:cs="Arial"/>
+        </w:rPr>
+      </w:pPr>
+      <w:r>
+        <w:rPr>
+          <w:rFonts w:ascii="Arial" w:hAnsi="Arial" w:cs="Arial"/>
+        </w:rPr>
+        <w:t xml:space="preserve">O sistema exibe uma mensagem “A operação foi realizada com sucesso” e retorna ao </w:t>
+      </w:r>
+      <w:r>
+        <w:rPr>
+          <w:rFonts w:ascii="Arial" w:hAnsi="Arial" w:cs="Arial"/>
+          <w:b/>
+        </w:rPr>
+        <w:t>Fluxo Básico</w:t>
+      </w:r>
+      <w:r>
+        <w:rPr>
+          <w:rFonts w:ascii="Arial" w:hAnsi="Arial" w:cs="Arial"/>
+        </w:rPr>
+        <w:t>.</w:t>
+      </w:r>
+    </w:p>
+    <w:p>
+      <w:pPr>
+        <w:pStyle w:val="PSCReferencia"/>
+        <w:numPr>
+          <w:ilvl w:val="0"/>
+          <w:numId w:val="0"/>
+        </w:numPr>
+        <w:ind w:left="1004" w:hanging="360"/>
+        <w:outlineLvl w:val="9"/>
+        <w:rPr>
+          <w:rFonts w:ascii="Arial" w:hAnsi="Arial" w:cs="Arial"/>
+        </w:rPr>
+      </w:pPr>
+      <w:r>
+        <w:rPr>
+          <w:rFonts w:ascii="Arial" w:hAnsi="Arial" w:cs="Arial"/>
+          <w:highlight w:val="darkYellow"/>
+        </w:rPr>
+        <w:t xml:space="preserve">SUB002 – Alterar </w:t>
+      </w:r>
+      <w:r>
+        <w:rPr>
+          <w:rFonts w:ascii="Arial" w:hAnsi="Arial" w:cs="Arial"/>
+          <w:highlight w:val="darkYellow"/>
+        </w:rPr>
+        <w:t>Exercício</w:t>
+      </w:r>
+    </w:p>
+    <w:p>
+      <w:pPr>
+        <w:pStyle w:val="PSCReferencia"/>
+        <w:numPr>
+          <w:ilvl w:val="0"/>
+          <w:numId w:val="32"/>
+        </w:numPr>
+        <w:outlineLvl w:val="9"/>
+        <w:rPr>
+          <w:rFonts w:ascii="Arial" w:hAnsi="Arial" w:cs="Arial"/>
+        </w:rPr>
+      </w:pPr>
+      <w:r>
+        <w:rPr>
+          <w:rFonts w:ascii="Arial" w:hAnsi="Arial" w:cs="Arial"/>
+        </w:rPr>
+        <w:t>Após selecionar um item para alteração, o sistema apresenta para alteração d</w:t>
+      </w:r>
+      <w:r>
+        <w:rPr>
+          <w:rFonts w:ascii="Arial" w:hAnsi="Arial" w:cs="Arial"/>
+        </w:rPr>
+        <w:t>o</w:t>
+      </w:r>
+      <w:r>
+        <w:rPr>
+          <w:rFonts w:ascii="Arial" w:hAnsi="Arial" w:cs="Arial"/>
+        </w:rPr>
+        <w:t xml:space="preserve"> </w:t>
+      </w:r>
+      <w:r>
+        <w:rPr>
+          <w:rFonts w:ascii="Arial" w:hAnsi="Arial" w:cs="Arial"/>
+        </w:rPr>
+        <w:t>Exercício</w:t>
+      </w:r>
+      <w:r>
+        <w:rPr>
+          <w:rFonts w:ascii="Arial" w:hAnsi="Arial" w:cs="Arial"/>
+        </w:rPr>
+        <w:t xml:space="preserve"> os mesmos campos apresentados no </w:t>
+      </w:r>
+      <w:proofErr w:type="spellStart"/>
+      <w:r>
+        <w:rPr>
+          <w:rFonts w:ascii="Arial" w:hAnsi="Arial" w:cs="Arial"/>
+        </w:rPr>
+        <w:t>subfluxo</w:t>
+      </w:r>
+      <w:proofErr w:type="spellEnd"/>
+      <w:r>
+        <w:rPr>
+          <w:rFonts w:ascii="Arial" w:hAnsi="Arial" w:cs="Arial"/>
+        </w:rPr>
+        <w:t xml:space="preserve"> ([SB001] – Incluir </w:t>
+      </w:r>
+      <w:r>
+        <w:rPr>
+          <w:rFonts w:ascii="Arial" w:hAnsi="Arial" w:cs="Arial"/>
+        </w:rPr>
+        <w:t>Exercício</w:t>
+      </w:r>
+      <w:r>
+        <w:rPr>
+          <w:rFonts w:ascii="Arial" w:hAnsi="Arial" w:cs="Arial"/>
+        </w:rPr>
+        <w:t>).</w:t>
+      </w:r>
+    </w:p>
+    <w:p>
+      <w:pPr>
+        <w:pStyle w:val="PSCReferencia"/>
+        <w:numPr>
+          <w:ilvl w:val="0"/>
+          <w:numId w:val="32"/>
+        </w:numPr>
+        <w:outlineLvl w:val="9"/>
+        <w:rPr>
+          <w:rFonts w:ascii="Arial" w:hAnsi="Arial" w:cs="Arial"/>
+        </w:rPr>
+      </w:pPr>
+      <w:r>
+        <w:rPr>
+          <w:rFonts w:ascii="Arial" w:hAnsi="Arial" w:cs="Arial"/>
+        </w:rPr>
+        <w:t xml:space="preserve">O </w:t>
+      </w:r>
+      <w:r>
+        <w:rPr>
+          <w:rFonts w:ascii="Arial" w:hAnsi="Arial" w:cs="Arial"/>
+        </w:rPr>
+        <w:t>Instrutor</w:t>
+      </w:r>
+      <w:r>
+        <w:rPr>
+          <w:rFonts w:ascii="Arial" w:hAnsi="Arial" w:cs="Arial"/>
+        </w:rPr>
+        <w:t xml:space="preserve"> confirma a alteração. ([FAE002] Campos obrigatórios não preenchidos) ou cancela ([FAE001] cancelar modificações) as alterações. </w:t>
+      </w:r>
+    </w:p>
+    <w:p>
+      <w:pPr>
+        <w:pStyle w:val="PSCReferencia"/>
+        <w:numPr>
+          <w:ilvl w:val="0"/>
+          <w:numId w:val="32"/>
+        </w:numPr>
+        <w:outlineLvl w:val="9"/>
+        <w:rPr>
+          <w:rFonts w:ascii="Arial" w:hAnsi="Arial" w:cs="Arial"/>
+        </w:rPr>
+      </w:pPr>
+      <w:r>
+        <w:rPr>
+          <w:rFonts w:ascii="Arial" w:hAnsi="Arial" w:cs="Arial"/>
+        </w:rPr>
+        <w:t>O sistema emite a mensagem “A operação foi realizada com sucesso” e retorna ao</w:t>
+      </w:r>
+      <w:r>
+        <w:rPr>
+          <w:rFonts w:ascii="Arial" w:hAnsi="Arial" w:cs="Arial"/>
+          <w:b/>
+        </w:rPr>
+        <w:t xml:space="preserve"> Fluxo Básico.</w:t>
+      </w:r>
+    </w:p>
+    <w:p>
+      <w:pPr>
+        <w:pStyle w:val="PSCReferencia"/>
+        <w:numPr>
+          <w:ilvl w:val="0"/>
+          <w:numId w:val="0"/>
+        </w:numPr>
+        <w:ind w:left="644"/>
+        <w:outlineLvl w:val="9"/>
+        <w:rPr>
+          <w:rFonts w:ascii="Arial" w:hAnsi="Arial" w:cs="Arial"/>
+        </w:rPr>
+      </w:pPr>
+      <w:r>
+        <w:rPr>
+          <w:rFonts w:ascii="Arial" w:hAnsi="Arial" w:cs="Arial"/>
+          <w:highlight w:val="darkYellow"/>
+        </w:rPr>
+        <w:t xml:space="preserve">SUB003 – Excluir </w:t>
+      </w:r>
+      <w:r>
+        <w:rPr>
+          <w:rFonts w:ascii="Arial" w:hAnsi="Arial" w:cs="Arial"/>
+          <w:highlight w:val="darkYellow"/>
+        </w:rPr>
+        <w:t>Exercício</w:t>
+      </w:r>
+    </w:p>
+    <w:p>
+      <w:pPr>
+        <w:pStyle w:val="PSCReferencia"/>
+        <w:numPr>
+          <w:ilvl w:val="0"/>
+          <w:numId w:val="33"/>
+        </w:numPr>
+        <w:outlineLvl w:val="9"/>
+        <w:rPr>
+          <w:rFonts w:ascii="Arial" w:hAnsi="Arial" w:cs="Arial"/>
+        </w:rPr>
+      </w:pPr>
+      <w:r>
+        <w:rPr>
+          <w:rFonts w:ascii="Arial" w:hAnsi="Arial" w:cs="Arial"/>
+        </w:rPr>
+        <w:t xml:space="preserve">O sistema verifica se </w:t>
+      </w:r>
+      <w:r>
+        <w:rPr>
+          <w:rFonts w:ascii="Arial" w:hAnsi="Arial" w:cs="Arial"/>
+        </w:rPr>
+        <w:t>o</w:t>
+      </w:r>
+      <w:r>
+        <w:rPr>
+          <w:rFonts w:ascii="Arial" w:hAnsi="Arial" w:cs="Arial"/>
+        </w:rPr>
+        <w:t xml:space="preserve"> </w:t>
+      </w:r>
+      <w:r>
+        <w:rPr>
+          <w:rFonts w:ascii="Arial" w:hAnsi="Arial" w:cs="Arial"/>
+        </w:rPr>
+        <w:t>Exercício</w:t>
+      </w:r>
+      <w:r>
+        <w:rPr>
+          <w:rFonts w:ascii="Arial" w:hAnsi="Arial" w:cs="Arial"/>
+        </w:rPr>
+        <w:t xml:space="preserve"> está cadastrad</w:t>
+      </w:r>
+      <w:r>
+        <w:rPr>
+          <w:rFonts w:ascii="Arial" w:hAnsi="Arial" w:cs="Arial"/>
+        </w:rPr>
+        <w:t>o</w:t>
+      </w:r>
+      <w:r>
+        <w:rPr>
+          <w:rFonts w:ascii="Arial" w:hAnsi="Arial" w:cs="Arial"/>
+        </w:rPr>
+        <w:t xml:space="preserve"> ([FAE003] O sistema não encontrou registros);</w:t>
+      </w:r>
+    </w:p>
+    <w:p>
+      <w:pPr>
+        <w:pStyle w:val="PSCReferencia"/>
+        <w:numPr>
+          <w:ilvl w:val="0"/>
+          <w:numId w:val="33"/>
+        </w:numPr>
+        <w:outlineLvl w:val="9"/>
+        <w:rPr>
+          <w:rFonts w:ascii="Arial" w:hAnsi="Arial" w:cs="Arial"/>
+        </w:rPr>
+      </w:pPr>
+      <w:r>
+        <w:rPr>
+          <w:rFonts w:ascii="Arial" w:hAnsi="Arial" w:cs="Arial"/>
+        </w:rPr>
+        <w:t xml:space="preserve">O sistema exibe uma mensagem solicitando confirmação do </w:t>
+      </w:r>
+      <w:r>
+        <w:rPr>
+          <w:rFonts w:ascii="Arial" w:hAnsi="Arial" w:cs="Arial"/>
+        </w:rPr>
+        <w:t>Instrutor</w:t>
+      </w:r>
+      <w:r>
+        <w:rPr>
+          <w:rFonts w:ascii="Arial" w:hAnsi="Arial" w:cs="Arial"/>
+        </w:rPr>
+        <w:t>;</w:t>
+      </w:r>
+    </w:p>
+    <w:p>
+      <w:pPr>
+        <w:pStyle w:val="PSCReferencia"/>
+        <w:numPr>
+          <w:ilvl w:val="0"/>
+          <w:numId w:val="33"/>
+        </w:numPr>
+        <w:outlineLvl w:val="9"/>
+        <w:rPr>
+          <w:rFonts w:ascii="Arial" w:hAnsi="Arial" w:cs="Arial"/>
+        </w:rPr>
+      </w:pPr>
+      <w:r>
+        <w:rPr>
+          <w:rFonts w:ascii="Arial" w:hAnsi="Arial" w:cs="Arial"/>
+        </w:rPr>
+        <w:t xml:space="preserve">O </w:t>
+      </w:r>
+      <w:r>
+        <w:rPr>
+          <w:rFonts w:ascii="Arial" w:hAnsi="Arial" w:cs="Arial"/>
+        </w:rPr>
+        <w:t>Instrutor</w:t>
+      </w:r>
+      <w:r>
+        <w:rPr>
+          <w:rFonts w:ascii="Arial" w:hAnsi="Arial" w:cs="Arial"/>
+        </w:rPr>
+        <w:t xml:space="preserve"> confirma ou cancela ([FAE001] Cancelar modificações);</w:t>
+      </w:r>
+    </w:p>
+    <w:p>
+      <w:pPr>
+        <w:pStyle w:val="PSCReferencia"/>
+        <w:numPr>
+          <w:ilvl w:val="0"/>
+          <w:numId w:val="33"/>
+        </w:numPr>
+        <w:outlineLvl w:val="9"/>
+        <w:rPr>
+          <w:rFonts w:ascii="Arial" w:hAnsi="Arial" w:cs="Arial"/>
+        </w:rPr>
+      </w:pPr>
+      <w:r>
+        <w:rPr>
+          <w:rFonts w:ascii="Arial" w:hAnsi="Arial" w:cs="Arial"/>
+        </w:rPr>
+        <w:t xml:space="preserve">O sistema exclui </w:t>
+      </w:r>
+      <w:r>
+        <w:rPr>
+          <w:rFonts w:ascii="Arial" w:hAnsi="Arial" w:cs="Arial"/>
+        </w:rPr>
+        <w:t>o</w:t>
+      </w:r>
+      <w:r>
+        <w:rPr>
+          <w:rFonts w:ascii="Arial" w:hAnsi="Arial" w:cs="Arial"/>
+        </w:rPr>
+        <w:t xml:space="preserve"> </w:t>
+      </w:r>
+      <w:r>
+        <w:rPr>
+          <w:rFonts w:ascii="Arial" w:hAnsi="Arial" w:cs="Arial"/>
+        </w:rPr>
+        <w:t>Exercício</w:t>
+      </w:r>
+      <w:r>
+        <w:rPr>
+          <w:rFonts w:ascii="Arial" w:hAnsi="Arial" w:cs="Arial"/>
+        </w:rPr>
+        <w:t xml:space="preserve"> e emite a mensagem “A operação foi realizada com sucesso” e retorna ao </w:t>
+      </w:r>
+      <w:r>
+        <w:rPr>
+          <w:rFonts w:ascii="Arial" w:hAnsi="Arial" w:cs="Arial"/>
+          <w:b/>
+        </w:rPr>
+        <w:t>Fluxo Básico</w:t>
+      </w:r>
+      <w:r>
+        <w:rPr>
+          <w:rFonts w:ascii="Arial" w:hAnsi="Arial" w:cs="Arial"/>
+        </w:rPr>
+        <w:t>.</w:t>
+      </w:r>
+    </w:p>
+    <w:p>
+      <w:pPr>
+        <w:pStyle w:val="PSCReferencia"/>
+        <w:numPr>
+          <w:ilvl w:val="0"/>
+          <w:numId w:val="0"/>
+        </w:numPr>
+        <w:ind w:left="644"/>
+        <w:outlineLvl w:val="9"/>
+        <w:rPr>
+          <w:rFonts w:ascii="Arial" w:hAnsi="Arial" w:cs="Arial"/>
+        </w:rPr>
+      </w:pPr>
+    </w:p>
+    <w:p>
+      <w:pPr>
+        <w:rPr>
+          <w:rFonts w:ascii="Arial" w:hAnsi="Arial" w:cs="Arial"/>
+          <w:b/>
+          <w:sz w:val="24"/>
+        </w:rPr>
+      </w:pPr>
+      <w:r>
+        <w:rPr>
+          <w:rFonts w:ascii="Arial" w:hAnsi="Arial" w:cs="Arial"/>
+          <w:b/>
+          <w:sz w:val="24"/>
+          <w:highlight w:val="darkYellow"/>
+        </w:rPr>
+        <w:t>Fluxos Alternativos e de Exceções</w:t>
+      </w:r>
+    </w:p>
+    <w:p>
+      <w:pPr>
+        <w:rPr>
+          <w:b/>
+        </w:rPr>
+      </w:pPr>
+      <w:r>
+        <w:rPr>
+          <w:b/>
+        </w:rPr>
+        <w:t>FAE001</w:t>
+      </w:r>
+      <w:r>
+        <w:rPr>
+          <w:b/>
+        </w:rPr>
+        <w:t xml:space="preserve"> – Cancelar modificações</w:t>
+      </w:r>
+      <w:r>
+        <w:rPr>
+          <w:b/>
+        </w:rPr>
+        <w:t xml:space="preserve"> (incluir/alterar/excluir)</w:t>
+      </w:r>
+    </w:p>
+    <w:p>
+      <w:pPr>
+        <w:pStyle w:val="PargrafodaLista"/>
+        <w:numPr>
+          <w:ilvl w:val="0"/>
+          <w:numId w:val="36"/>
+        </w:numPr>
+      </w:pPr>
+      <w:r>
+        <w:t>O Gerente informa que deseja cancelar as modificações em andamento;</w:t>
+      </w:r>
+    </w:p>
+    <w:p>
+      <w:pPr>
+        <w:pStyle w:val="PargrafodaLista"/>
+        <w:numPr>
+          <w:ilvl w:val="0"/>
+          <w:numId w:val="36"/>
+        </w:numPr>
+      </w:pPr>
+      <w:r>
+        <w:t xml:space="preserve">O sistema volta ao </w:t>
+      </w:r>
+      <w:r>
+        <w:rPr>
+          <w:b/>
+        </w:rPr>
+        <w:t>Fluxo Básico</w:t>
+      </w:r>
+      <w:r>
+        <w:t>.</w:t>
+      </w:r>
+    </w:p>
+    <w:p>
+      <w:pPr>
+        <w:pStyle w:val="PargrafodaLista"/>
+      </w:pPr>
+    </w:p>
+    <w:p>
+      <w:pPr>
+        <w:rPr>
+          <w:rFonts w:ascii="Arial" w:hAnsi="Arial" w:cs="Arial"/>
+          <w:b/>
+        </w:rPr>
+      </w:pPr>
+      <w:r>
+        <w:rPr>
+          <w:rFonts w:ascii="Arial" w:hAnsi="Arial" w:cs="Arial"/>
+          <w:b/>
+        </w:rPr>
+        <w:t>FAE002 – Campos Obrigatórios não preenchidos</w:t>
+      </w:r>
+    </w:p>
+    <w:p>
+      <w:pPr>
+        <w:pStyle w:val="PargrafodaLista"/>
+        <w:numPr>
+          <w:ilvl w:val="0"/>
+          <w:numId w:val="35"/>
+        </w:numPr>
+      </w:pPr>
+      <w:r>
+        <w:t>O sistema verifica se os campos obrigatórios foram preenchidos</w:t>
+      </w:r>
+      <w:r>
+        <w:t xml:space="preserve">, caso </w:t>
+      </w:r>
+      <w:r>
+        <w:t>não tenham sido preenchidos</w:t>
+      </w:r>
+      <w:r>
+        <w:t xml:space="preserve"> o sistema emite uma mensagem “</w:t>
+      </w:r>
+      <w:r>
+        <w:t>Campos obrigatórios não foram preenchidos”</w:t>
+      </w:r>
+      <w:r>
+        <w:t>.</w:t>
+      </w:r>
+    </w:p>
+    <w:p>
+      <w:pPr>
+        <w:rPr>
+          <w:rFonts w:ascii="Arial" w:hAnsi="Arial" w:cs="Arial"/>
+          <w:b/>
+          <w:sz w:val="24"/>
+        </w:rPr>
+      </w:pPr>
+    </w:p>
+    <w:p>
+      <w:pPr>
+        <w:rPr>
+          <w:rFonts w:ascii="Arial" w:hAnsi="Arial" w:cs="Arial"/>
+          <w:b/>
+        </w:rPr>
+      </w:pPr>
+      <w:r>
+        <w:rPr>
+          <w:rFonts w:ascii="Arial" w:hAnsi="Arial" w:cs="Arial"/>
+          <w:b/>
+        </w:rPr>
+        <w:t>FAE003</w:t>
+      </w:r>
+      <w:r>
+        <w:rPr>
+          <w:rFonts w:ascii="Arial" w:hAnsi="Arial" w:cs="Arial"/>
+          <w:b/>
+        </w:rPr>
+        <w:t xml:space="preserve"> </w:t>
+      </w:r>
+      <w:r>
+        <w:rPr>
+          <w:rFonts w:ascii="Arial" w:hAnsi="Arial" w:cs="Arial"/>
+          <w:b/>
+        </w:rPr>
+        <w:t>– O sistema não encontrou registros</w:t>
+      </w:r>
+    </w:p>
+    <w:p>
+      <w:pPr>
+        <w:pStyle w:val="PargrafodaLista"/>
+        <w:numPr>
+          <w:ilvl w:val="0"/>
+          <w:numId w:val="34"/>
+        </w:numPr>
+      </w:pPr>
+      <w:r>
+        <w:t xml:space="preserve">Se a pesquisa não encontrar registros, no lugar da lista a ser exibida o sistema apresenta a mensagem “A pesquisa não encontrou registros”. </w:t>
+      </w:r>
+    </w:p>
+    <w:p/>
+    <w:p/>
+    <w:p/>
+    <w:p>
+      <w:pPr>
+        <w:pStyle w:val="Ttulo2"/>
+        <w:numPr>
+          <w:ilvl w:val="0"/>
+          <w:numId w:val="0"/>
+        </w:numPr>
+        <w:jc w:val="center"/>
+        <w:rPr>
+          <w:u w:val="single"/>
+        </w:rPr>
+      </w:pPr>
+      <w:r>
+        <w:rPr>
+          <w:highlight w:val="darkGray"/>
+          <w:u w:val="single"/>
+        </w:rPr>
+        <w:t>UC</w:t>
+      </w:r>
+      <w:r>
+        <w:rPr>
+          <w:highlight w:val="darkGray"/>
+          <w:u w:val="single"/>
+        </w:rPr>
+        <w:t>0</w:t>
+      </w:r>
+      <w:r>
+        <w:rPr>
+          <w:highlight w:val="darkGray"/>
+          <w:u w:val="single"/>
+        </w:rPr>
+        <w:t>11</w:t>
+      </w:r>
+      <w:r>
+        <w:rPr>
+          <w:highlight w:val="darkGray"/>
+          <w:u w:val="single"/>
+        </w:rPr>
+        <w:t xml:space="preserve"> – Manter </w:t>
+      </w:r>
+      <w:r>
+        <w:rPr>
+          <w:highlight w:val="darkGray"/>
+          <w:u w:val="single"/>
+        </w:rPr>
+        <w:t>Objetivo</w:t>
+      </w:r>
+    </w:p>
+    <w:p>
+      <w:pPr>
+        <w:rPr>
+          <w:rFonts w:ascii="Arial" w:hAnsi="Arial" w:cs="Arial"/>
+          <w:b/>
+        </w:rPr>
+      </w:pPr>
+      <w:r>
+        <w:rPr>
+          <w:rFonts w:ascii="Arial" w:hAnsi="Arial" w:cs="Arial"/>
+          <w:b/>
+        </w:rPr>
+        <w:t xml:space="preserve">Ator: </w:t>
+      </w:r>
+      <w:r>
+        <w:rPr>
+          <w:rFonts w:ascii="Arial" w:hAnsi="Arial" w:cs="Arial"/>
+          <w:iCs/>
+        </w:rPr>
+        <w:t xml:space="preserve">Instrutor, responsável pela manutenção dos </w:t>
+      </w:r>
+      <w:r>
+        <w:rPr>
+          <w:rFonts w:ascii="Arial" w:hAnsi="Arial" w:cs="Arial"/>
+          <w:iCs/>
+        </w:rPr>
+        <w:t>Objetivos</w:t>
+      </w:r>
+      <w:r>
+        <w:rPr>
+          <w:rFonts w:ascii="Arial" w:hAnsi="Arial" w:cs="Arial"/>
+          <w:iCs/>
+        </w:rPr>
+        <w:t xml:space="preserve"> da Academia.</w:t>
+      </w:r>
+    </w:p>
+    <w:p>
+      <w:pPr>
+        <w:rPr>
+          <w:rFonts w:ascii="Arial" w:hAnsi="Arial" w:cs="Arial"/>
+          <w:iCs/>
+        </w:rPr>
+      </w:pPr>
+      <w:r>
+        <w:rPr>
+          <w:rFonts w:ascii="Arial" w:hAnsi="Arial" w:cs="Arial"/>
+          <w:b/>
+        </w:rPr>
+        <w:t>Pré-condições</w:t>
+      </w:r>
+      <w:r>
+        <w:rPr>
+          <w:rFonts w:ascii="Arial" w:hAnsi="Arial" w:cs="Arial"/>
+        </w:rPr>
+        <w:t xml:space="preserve">: </w:t>
+      </w:r>
+      <w:r>
+        <w:rPr>
+          <w:rFonts w:ascii="Arial" w:hAnsi="Arial" w:cs="Arial"/>
+          <w:iCs/>
+        </w:rPr>
+        <w:t>O Instrutor precisa ter acesso ao sistema</w:t>
+      </w:r>
+      <w:r>
+        <w:rPr>
+          <w:rFonts w:ascii="Arial" w:hAnsi="Arial" w:cs="Arial"/>
+          <w:iCs/>
+        </w:rPr>
+        <w:t>.</w:t>
+      </w:r>
+    </w:p>
+    <w:p>
+      <w:pPr>
+        <w:rPr>
+          <w:rFonts w:ascii="Arial" w:hAnsi="Arial" w:cs="Arial"/>
+          <w:iCs/>
+        </w:rPr>
+      </w:pPr>
+      <w:r>
+        <w:rPr>
+          <w:rFonts w:ascii="Arial" w:hAnsi="Arial" w:cs="Arial"/>
+          <w:b/>
+        </w:rPr>
+        <w:t>Pós-condições</w:t>
+      </w:r>
+      <w:r>
+        <w:rPr>
+          <w:rFonts w:ascii="Arial" w:hAnsi="Arial" w:cs="Arial"/>
+          <w:iCs/>
+        </w:rPr>
+        <w:t xml:space="preserve">: </w:t>
+      </w:r>
+      <w:r>
+        <w:rPr>
+          <w:rFonts w:ascii="Arial" w:hAnsi="Arial" w:cs="Arial"/>
+          <w:iCs/>
+        </w:rPr>
+        <w:t>Objetivo</w:t>
+      </w:r>
+      <w:r>
+        <w:rPr>
+          <w:rFonts w:ascii="Arial" w:hAnsi="Arial" w:cs="Arial"/>
+          <w:iCs/>
+        </w:rPr>
+        <w:t xml:space="preserve"> Mantido.</w:t>
+      </w:r>
+    </w:p>
+    <w:p>
+      <w:pPr>
+        <w:rPr>
+          <w:rFonts w:ascii="Arial" w:hAnsi="Arial" w:cs="Arial"/>
+          <w:b/>
+          <w:sz w:val="24"/>
+        </w:rPr>
+      </w:pPr>
+      <w:r>
+        <w:rPr>
+          <w:rFonts w:ascii="Arial" w:hAnsi="Arial" w:cs="Arial"/>
+          <w:b/>
+          <w:sz w:val="24"/>
+          <w:highlight w:val="darkYellow"/>
+        </w:rPr>
+        <w:t>Fluxo Básico</w:t>
+      </w:r>
+    </w:p>
+    <w:p>
+      <w:pPr>
+        <w:pStyle w:val="PSCReferencia"/>
+        <w:numPr>
+          <w:ilvl w:val="0"/>
+          <w:numId w:val="28"/>
+        </w:numPr>
+        <w:outlineLvl w:val="9"/>
+        <w:rPr>
+          <w:rFonts w:ascii="Arial" w:hAnsi="Arial" w:cs="Arial"/>
+        </w:rPr>
+      </w:pPr>
+      <w:r>
+        <w:rPr>
+          <w:rFonts w:ascii="Arial" w:hAnsi="Arial" w:cs="Arial"/>
+        </w:rPr>
+        <w:t xml:space="preserve">O caso de uso inicia quando o Instrutor clica no </w:t>
+      </w:r>
+      <w:proofErr w:type="gramStart"/>
+      <w:r>
+        <w:rPr>
+          <w:rFonts w:ascii="Arial" w:hAnsi="Arial" w:cs="Arial"/>
+        </w:rPr>
+        <w:t>menu</w:t>
+      </w:r>
+      <w:proofErr w:type="gramEnd"/>
+      <w:r>
+        <w:rPr>
+          <w:rFonts w:ascii="Arial" w:hAnsi="Arial" w:cs="Arial"/>
+        </w:rPr>
+        <w:t xml:space="preserve"> “Manter </w:t>
+      </w:r>
+      <w:r>
+        <w:rPr>
+          <w:rFonts w:ascii="Arial" w:hAnsi="Arial" w:cs="Arial"/>
+        </w:rPr>
+        <w:t>Objetivo</w:t>
+      </w:r>
+      <w:r>
+        <w:rPr>
+          <w:rFonts w:ascii="Arial" w:hAnsi="Arial" w:cs="Arial"/>
+        </w:rPr>
+        <w:t>”.</w:t>
+      </w:r>
+    </w:p>
+    <w:p>
+      <w:pPr>
+        <w:pStyle w:val="PSCReferencia"/>
+        <w:numPr>
+          <w:ilvl w:val="0"/>
+          <w:numId w:val="28"/>
+        </w:numPr>
+        <w:outlineLvl w:val="9"/>
+        <w:rPr>
+          <w:rFonts w:ascii="Arial" w:hAnsi="Arial" w:cs="Arial"/>
+        </w:rPr>
+      </w:pPr>
+      <w:r>
+        <w:rPr>
+          <w:rFonts w:ascii="Arial" w:hAnsi="Arial" w:cs="Arial"/>
+        </w:rPr>
+        <w:t xml:space="preserve">O sistema exibe uma tela de pesquisa para o Instrutor verificar se o </w:t>
+      </w:r>
+      <w:r>
+        <w:rPr>
+          <w:rFonts w:ascii="Arial" w:hAnsi="Arial" w:cs="Arial"/>
+        </w:rPr>
+        <w:t>Objetivo</w:t>
+      </w:r>
+      <w:r>
+        <w:rPr>
+          <w:rFonts w:ascii="Arial" w:hAnsi="Arial" w:cs="Arial"/>
+        </w:rPr>
+        <w:t xml:space="preserve"> já está cadastrado. Nesta mesma tela o sistema exibe as opções “Pesquisar”, “Novo” [SB001] Incluir </w:t>
+      </w:r>
+      <w:r>
+        <w:rPr>
+          <w:rFonts w:ascii="Arial" w:hAnsi="Arial" w:cs="Arial"/>
+        </w:rPr>
+        <w:t>Objetivo</w:t>
+      </w:r>
+      <w:r>
+        <w:rPr>
+          <w:rFonts w:ascii="Arial" w:hAnsi="Arial" w:cs="Arial"/>
+        </w:rPr>
+        <w:t xml:space="preserve">, “Alterar </w:t>
+      </w:r>
+      <w:r>
+        <w:rPr>
+          <w:rFonts w:ascii="Arial" w:hAnsi="Arial" w:cs="Arial"/>
+        </w:rPr>
+        <w:t>Objetivo</w:t>
+      </w:r>
+      <w:r>
+        <w:rPr>
+          <w:rFonts w:ascii="Arial" w:hAnsi="Arial" w:cs="Arial"/>
+        </w:rPr>
+        <w:t xml:space="preserve">” [SB002] e “Excluir </w:t>
+      </w:r>
+      <w:r>
+        <w:rPr>
+          <w:rFonts w:ascii="Arial" w:hAnsi="Arial" w:cs="Arial"/>
+        </w:rPr>
+        <w:t>Objetivo</w:t>
+      </w:r>
+      <w:r>
+        <w:rPr>
+          <w:rFonts w:ascii="Arial" w:hAnsi="Arial" w:cs="Arial"/>
+        </w:rPr>
+        <w:t xml:space="preserve"> </w:t>
+      </w:r>
+      <w:r>
+        <w:rPr>
+          <w:rFonts w:ascii="Arial" w:hAnsi="Arial" w:cs="Arial"/>
+        </w:rPr>
+        <w:t>[SB003]” O Instrutor deve informar:</w:t>
+      </w:r>
+    </w:p>
+    <w:p>
+      <w:pPr>
+        <w:pStyle w:val="PSCReferencia"/>
+        <w:numPr>
+          <w:ilvl w:val="1"/>
+          <w:numId w:val="28"/>
+        </w:numPr>
+        <w:outlineLvl w:val="9"/>
+        <w:rPr>
+          <w:rFonts w:ascii="Arial" w:hAnsi="Arial" w:cs="Arial"/>
+        </w:rPr>
+      </w:pPr>
+      <w:r>
+        <w:rPr>
+          <w:rFonts w:ascii="Arial" w:hAnsi="Arial" w:cs="Arial"/>
+        </w:rPr>
+        <w:t xml:space="preserve">Código </w:t>
+      </w:r>
+    </w:p>
+    <w:p>
+      <w:pPr>
+        <w:pStyle w:val="PSCReferencia"/>
+        <w:numPr>
+          <w:ilvl w:val="1"/>
+          <w:numId w:val="28"/>
+        </w:numPr>
+        <w:outlineLvl w:val="9"/>
+        <w:rPr>
+          <w:rFonts w:ascii="Arial" w:hAnsi="Arial" w:cs="Arial"/>
+        </w:rPr>
+      </w:pPr>
+      <w:r>
+        <w:rPr>
+          <w:rFonts w:ascii="Arial" w:hAnsi="Arial" w:cs="Arial"/>
+        </w:rPr>
+        <w:t>Descrição</w:t>
+      </w:r>
+    </w:p>
+    <w:p>
+      <w:pPr>
+        <w:pStyle w:val="PSCReferencia"/>
+        <w:numPr>
+          <w:ilvl w:val="0"/>
+          <w:numId w:val="28"/>
+        </w:numPr>
+        <w:outlineLvl w:val="9"/>
+        <w:rPr>
+          <w:rFonts w:ascii="Arial" w:hAnsi="Arial" w:cs="Arial"/>
+        </w:rPr>
+      </w:pPr>
+      <w:r>
+        <w:rPr>
+          <w:rFonts w:ascii="Arial" w:hAnsi="Arial" w:cs="Arial"/>
+        </w:rPr>
+        <w:t>O Instrutor clica no botão “Pesquisar”.</w:t>
+      </w:r>
+    </w:p>
+    <w:p>
+      <w:pPr>
+        <w:pStyle w:val="PSCReferencia"/>
+        <w:numPr>
+          <w:ilvl w:val="0"/>
+          <w:numId w:val="28"/>
+        </w:numPr>
+        <w:outlineLvl w:val="9"/>
+        <w:rPr>
+          <w:rFonts w:ascii="Arial" w:hAnsi="Arial" w:cs="Arial"/>
+        </w:rPr>
+      </w:pPr>
+      <w:r>
+        <w:rPr>
+          <w:rFonts w:ascii="Arial" w:hAnsi="Arial" w:cs="Arial"/>
+        </w:rPr>
+        <w:t xml:space="preserve">O sistema exibe uma lista conforme pesquisa. Nesta mesma tela o sistema exibe as opções “Pesquisar”, “Novo” [SB001] Incluir </w:t>
+      </w:r>
+      <w:r>
+        <w:rPr>
+          <w:rFonts w:ascii="Arial" w:hAnsi="Arial" w:cs="Arial"/>
+        </w:rPr>
+        <w:t>Objetivo</w:t>
+      </w:r>
+      <w:r>
+        <w:rPr>
+          <w:rFonts w:ascii="Arial" w:hAnsi="Arial" w:cs="Arial"/>
+        </w:rPr>
+        <w:t xml:space="preserve">, “Alterar </w:t>
+      </w:r>
+      <w:r>
+        <w:rPr>
+          <w:rFonts w:ascii="Arial" w:hAnsi="Arial" w:cs="Arial"/>
+        </w:rPr>
+        <w:t>Objetivo</w:t>
+      </w:r>
+      <w:r>
+        <w:rPr>
+          <w:rFonts w:ascii="Arial" w:hAnsi="Arial" w:cs="Arial"/>
+        </w:rPr>
+        <w:t xml:space="preserve">” [SB002] e “Excluir </w:t>
+      </w:r>
+      <w:r>
+        <w:rPr>
+          <w:rFonts w:ascii="Arial" w:hAnsi="Arial" w:cs="Arial"/>
+        </w:rPr>
+        <w:t>Objetivo</w:t>
+      </w:r>
+      <w:r>
+        <w:rPr>
+          <w:rFonts w:ascii="Arial" w:hAnsi="Arial" w:cs="Arial"/>
+        </w:rPr>
+        <w:t xml:space="preserve"> </w:t>
+      </w:r>
+      <w:r>
+        <w:rPr>
+          <w:rFonts w:ascii="Arial" w:hAnsi="Arial" w:cs="Arial"/>
+        </w:rPr>
+        <w:t>[SB003]”.</w:t>
+      </w:r>
+    </w:p>
+    <w:p>
+      <w:pPr>
+        <w:pStyle w:val="PSCReferencia"/>
+        <w:numPr>
+          <w:ilvl w:val="0"/>
+          <w:numId w:val="28"/>
+        </w:numPr>
+        <w:outlineLvl w:val="9"/>
+        <w:rPr>
+          <w:rFonts w:ascii="Arial" w:hAnsi="Arial" w:cs="Arial"/>
+        </w:rPr>
+      </w:pPr>
+      <w:r>
+        <w:rPr>
+          <w:rFonts w:ascii="Arial" w:hAnsi="Arial" w:cs="Arial"/>
+        </w:rPr>
+        <w:t xml:space="preserve">O Instrutor pode, opcionalmente, selecionar um dos registros listados para alteração ([SB002] Alterar </w:t>
+      </w:r>
+      <w:r>
+        <w:rPr>
+          <w:rFonts w:ascii="Arial" w:hAnsi="Arial" w:cs="Arial"/>
+        </w:rPr>
+        <w:t>Objetivo</w:t>
+      </w:r>
+      <w:r>
+        <w:rPr>
+          <w:rFonts w:ascii="Arial" w:hAnsi="Arial" w:cs="Arial"/>
+        </w:rPr>
+        <w:t xml:space="preserve">) ou exclusão ([SB003] Excluir </w:t>
+      </w:r>
+      <w:r>
+        <w:rPr>
+          <w:rFonts w:ascii="Arial" w:hAnsi="Arial" w:cs="Arial"/>
+        </w:rPr>
+        <w:t>Objetivo</w:t>
+      </w:r>
+      <w:r>
+        <w:rPr>
+          <w:rFonts w:ascii="Arial" w:hAnsi="Arial" w:cs="Arial"/>
+        </w:rPr>
+        <w:t>).</w:t>
+      </w:r>
+    </w:p>
+    <w:p>
+      <w:pPr>
+        <w:pStyle w:val="PSCReferencia"/>
+        <w:numPr>
+          <w:ilvl w:val="0"/>
+          <w:numId w:val="0"/>
+        </w:numPr>
+        <w:ind w:left="644"/>
+        <w:outlineLvl w:val="9"/>
+        <w:rPr>
+          <w:rFonts w:ascii="Arial" w:hAnsi="Arial" w:cs="Arial"/>
+        </w:rPr>
+      </w:pPr>
+    </w:p>
+    <w:p>
+      <w:pPr>
+        <w:pStyle w:val="PSCReferencia"/>
+        <w:numPr>
+          <w:ilvl w:val="0"/>
+          <w:numId w:val="0"/>
+        </w:numPr>
+        <w:ind w:left="644"/>
+        <w:outlineLvl w:val="9"/>
+        <w:rPr>
+          <w:rFonts w:ascii="Arial" w:hAnsi="Arial" w:cs="Arial"/>
+        </w:rPr>
+      </w:pPr>
+      <w:r>
+        <w:rPr>
+          <w:rFonts w:ascii="Arial" w:hAnsi="Arial" w:cs="Arial"/>
+          <w:highlight w:val="darkYellow"/>
+        </w:rPr>
+        <w:t xml:space="preserve">SUB001 – Incluir </w:t>
+      </w:r>
+      <w:r>
+        <w:rPr>
+          <w:rFonts w:ascii="Arial" w:hAnsi="Arial" w:cs="Arial"/>
+          <w:highlight w:val="darkYellow"/>
+        </w:rPr>
+        <w:t>Objetivo</w:t>
+      </w:r>
+    </w:p>
+    <w:p>
+      <w:pPr>
+        <w:pStyle w:val="PSCReferencia"/>
+        <w:numPr>
+          <w:ilvl w:val="0"/>
+          <w:numId w:val="31"/>
+        </w:numPr>
+        <w:outlineLvl w:val="9"/>
+        <w:rPr>
+          <w:rFonts w:ascii="Arial" w:hAnsi="Arial" w:cs="Arial"/>
+        </w:rPr>
+      </w:pPr>
+      <w:r>
+        <w:rPr>
+          <w:rFonts w:ascii="Arial" w:hAnsi="Arial" w:cs="Arial"/>
+        </w:rPr>
+        <w:t>O sistema exibe uma tela e solicita que seja informado:</w:t>
+      </w:r>
+    </w:p>
+    <w:p>
+      <w:pPr>
+        <w:pStyle w:val="PSCReferencia"/>
+        <w:numPr>
+          <w:ilvl w:val="1"/>
+          <w:numId w:val="31"/>
+        </w:numPr>
+        <w:outlineLvl w:val="9"/>
+        <w:rPr>
+          <w:rFonts w:ascii="Arial" w:hAnsi="Arial" w:cs="Arial"/>
+        </w:rPr>
+      </w:pPr>
+      <w:r>
+        <w:rPr>
+          <w:rFonts w:ascii="Arial" w:hAnsi="Arial" w:cs="Arial"/>
+        </w:rPr>
+        <w:t>Código</w:t>
+      </w:r>
+    </w:p>
+    <w:p>
+      <w:pPr>
+        <w:pStyle w:val="PSCReferencia"/>
+        <w:numPr>
+          <w:ilvl w:val="1"/>
+          <w:numId w:val="31"/>
+        </w:numPr>
+        <w:outlineLvl w:val="9"/>
+        <w:rPr>
+          <w:rFonts w:ascii="Arial" w:hAnsi="Arial" w:cs="Arial"/>
+        </w:rPr>
+      </w:pPr>
+      <w:r>
+        <w:rPr>
+          <w:rFonts w:ascii="Arial" w:hAnsi="Arial" w:cs="Arial"/>
+        </w:rPr>
+        <w:t>Descrição</w:t>
+      </w:r>
+    </w:p>
+    <w:p>
+      <w:pPr>
+        <w:pStyle w:val="PSCReferencia"/>
+        <w:numPr>
+          <w:ilvl w:val="0"/>
+          <w:numId w:val="31"/>
+        </w:numPr>
+        <w:outlineLvl w:val="9"/>
+        <w:rPr>
+          <w:rFonts w:ascii="Arial" w:hAnsi="Arial" w:cs="Arial"/>
+        </w:rPr>
+      </w:pPr>
+      <w:r>
+        <w:rPr>
+          <w:rFonts w:ascii="Arial" w:hAnsi="Arial" w:cs="Arial"/>
+        </w:rPr>
+        <w:t xml:space="preserve">Após digitar as informações o Instrutor confirma a inclusão do </w:t>
+      </w:r>
+      <w:r>
+        <w:rPr>
+          <w:rFonts w:ascii="Arial" w:hAnsi="Arial" w:cs="Arial"/>
+        </w:rPr>
+        <w:t>Objetivo</w:t>
+      </w:r>
+      <w:r>
+        <w:rPr>
+          <w:rFonts w:ascii="Arial" w:hAnsi="Arial" w:cs="Arial"/>
+        </w:rPr>
+        <w:t xml:space="preserve"> ([FAE002] Campos obrigatórios não preenchidos).</w:t>
+      </w:r>
+    </w:p>
+    <w:p>
+      <w:pPr>
+        <w:pStyle w:val="PSCReferencia"/>
+        <w:numPr>
+          <w:ilvl w:val="0"/>
+          <w:numId w:val="31"/>
+        </w:numPr>
+        <w:outlineLvl w:val="9"/>
+        <w:rPr>
+          <w:rFonts w:ascii="Arial" w:hAnsi="Arial" w:cs="Arial"/>
+        </w:rPr>
+      </w:pPr>
+      <w:r>
+        <w:rPr>
+          <w:rFonts w:ascii="Arial" w:hAnsi="Arial" w:cs="Arial"/>
+        </w:rPr>
+        <w:t xml:space="preserve">O sistema exibe uma mensagem “A operação foi realizada com sucesso” e retorna ao </w:t>
+      </w:r>
+      <w:r>
+        <w:rPr>
+          <w:rFonts w:ascii="Arial" w:hAnsi="Arial" w:cs="Arial"/>
+          <w:b/>
+        </w:rPr>
+        <w:t>Fluxo Básico</w:t>
+      </w:r>
+      <w:r>
+        <w:rPr>
+          <w:rFonts w:ascii="Arial" w:hAnsi="Arial" w:cs="Arial"/>
+        </w:rPr>
+        <w:t>.</w:t>
+      </w:r>
+    </w:p>
+    <w:p>
+      <w:pPr>
+        <w:pStyle w:val="PSCReferencia"/>
+        <w:numPr>
+          <w:ilvl w:val="0"/>
+          <w:numId w:val="0"/>
+        </w:numPr>
+        <w:ind w:left="1004" w:hanging="360"/>
+        <w:outlineLvl w:val="9"/>
+        <w:rPr>
+          <w:rFonts w:ascii="Arial" w:hAnsi="Arial" w:cs="Arial"/>
+        </w:rPr>
+      </w:pPr>
+      <w:r>
+        <w:rPr>
+          <w:rFonts w:ascii="Arial" w:hAnsi="Arial" w:cs="Arial"/>
+          <w:highlight w:val="darkYellow"/>
+        </w:rPr>
+        <w:t xml:space="preserve">SUB002 – Alterar </w:t>
+      </w:r>
+      <w:r>
+        <w:rPr>
+          <w:rFonts w:ascii="Arial" w:hAnsi="Arial" w:cs="Arial"/>
+          <w:highlight w:val="darkYellow"/>
+        </w:rPr>
+        <w:t>Objetivo</w:t>
+      </w:r>
+    </w:p>
+    <w:p>
+      <w:pPr>
+        <w:pStyle w:val="PSCReferencia"/>
+        <w:numPr>
+          <w:ilvl w:val="0"/>
+          <w:numId w:val="32"/>
+        </w:numPr>
+        <w:outlineLvl w:val="9"/>
+        <w:rPr>
+          <w:rFonts w:ascii="Arial" w:hAnsi="Arial" w:cs="Arial"/>
+        </w:rPr>
+      </w:pPr>
+      <w:r>
+        <w:rPr>
+          <w:rFonts w:ascii="Arial" w:hAnsi="Arial" w:cs="Arial"/>
+        </w:rPr>
+        <w:t xml:space="preserve">Após selecionar um item para alteração, o sistema apresenta para alteração do </w:t>
+      </w:r>
+      <w:r>
+        <w:rPr>
+          <w:rFonts w:ascii="Arial" w:hAnsi="Arial" w:cs="Arial"/>
+        </w:rPr>
+        <w:t>Objetivo</w:t>
+      </w:r>
+      <w:r>
+        <w:rPr>
+          <w:rFonts w:ascii="Arial" w:hAnsi="Arial" w:cs="Arial"/>
+        </w:rPr>
+        <w:t xml:space="preserve"> </w:t>
+      </w:r>
+      <w:r>
+        <w:rPr>
+          <w:rFonts w:ascii="Arial" w:hAnsi="Arial" w:cs="Arial"/>
+        </w:rPr>
+        <w:t xml:space="preserve">os mesmos campos apresentados no </w:t>
+      </w:r>
+      <w:proofErr w:type="spellStart"/>
+      <w:r>
+        <w:rPr>
+          <w:rFonts w:ascii="Arial" w:hAnsi="Arial" w:cs="Arial"/>
+        </w:rPr>
+        <w:t>subfluxo</w:t>
+      </w:r>
+      <w:proofErr w:type="spellEnd"/>
+      <w:r>
+        <w:rPr>
+          <w:rFonts w:ascii="Arial" w:hAnsi="Arial" w:cs="Arial"/>
+        </w:rPr>
+        <w:t xml:space="preserve"> ([SB001] – Incluir </w:t>
+      </w:r>
+      <w:r>
+        <w:rPr>
+          <w:rFonts w:ascii="Arial" w:hAnsi="Arial" w:cs="Arial"/>
+        </w:rPr>
+        <w:t>Objetivo</w:t>
+      </w:r>
+      <w:r>
+        <w:rPr>
+          <w:rFonts w:ascii="Arial" w:hAnsi="Arial" w:cs="Arial"/>
+        </w:rPr>
+        <w:t>).</w:t>
+      </w:r>
+    </w:p>
+    <w:p>
+      <w:pPr>
+        <w:pStyle w:val="PSCReferencia"/>
+        <w:numPr>
+          <w:ilvl w:val="0"/>
+          <w:numId w:val="32"/>
+        </w:numPr>
+        <w:outlineLvl w:val="9"/>
+        <w:rPr>
+          <w:rFonts w:ascii="Arial" w:hAnsi="Arial" w:cs="Arial"/>
+        </w:rPr>
+      </w:pPr>
+      <w:r>
+        <w:rPr>
+          <w:rFonts w:ascii="Arial" w:hAnsi="Arial" w:cs="Arial"/>
+        </w:rPr>
+        <w:t xml:space="preserve">O Instrutor confirma a alteração. ([FAE002] Campos obrigatórios não preenchidos) ou cancela ([FAE001] cancelar modificações) as alterações. </w:t>
+      </w:r>
+    </w:p>
+    <w:p>
+      <w:pPr>
+        <w:pStyle w:val="PSCReferencia"/>
+        <w:numPr>
+          <w:ilvl w:val="0"/>
+          <w:numId w:val="32"/>
+        </w:numPr>
+        <w:outlineLvl w:val="9"/>
+        <w:rPr>
+          <w:rFonts w:ascii="Arial" w:hAnsi="Arial" w:cs="Arial"/>
+        </w:rPr>
+      </w:pPr>
+      <w:r>
+        <w:rPr>
+          <w:rFonts w:ascii="Arial" w:hAnsi="Arial" w:cs="Arial"/>
+        </w:rPr>
+        <w:t>O sistema emite a mensagem “A operação foi realizada com sucesso” e retorna ao</w:t>
+      </w:r>
+      <w:r>
+        <w:rPr>
+          <w:rFonts w:ascii="Arial" w:hAnsi="Arial" w:cs="Arial"/>
+          <w:b/>
+        </w:rPr>
+        <w:t xml:space="preserve"> Fluxo Básico.</w:t>
+      </w:r>
+    </w:p>
+    <w:p>
+      <w:pPr>
+        <w:pStyle w:val="PSCReferencia"/>
+        <w:numPr>
+          <w:ilvl w:val="0"/>
+          <w:numId w:val="0"/>
+        </w:numPr>
+        <w:ind w:left="644"/>
+        <w:outlineLvl w:val="9"/>
+        <w:rPr>
+          <w:rFonts w:ascii="Arial" w:hAnsi="Arial" w:cs="Arial"/>
+        </w:rPr>
+      </w:pPr>
+      <w:r>
+        <w:rPr>
+          <w:rFonts w:ascii="Arial" w:hAnsi="Arial" w:cs="Arial"/>
+          <w:highlight w:val="darkYellow"/>
+        </w:rPr>
+        <w:t xml:space="preserve">SUB003 – Excluir </w:t>
+      </w:r>
+      <w:r>
+        <w:rPr>
+          <w:rFonts w:ascii="Arial" w:hAnsi="Arial" w:cs="Arial"/>
+          <w:highlight w:val="darkYellow"/>
+        </w:rPr>
+        <w:t>Objetivo</w:t>
+      </w:r>
+    </w:p>
+    <w:p>
+      <w:pPr>
+        <w:pStyle w:val="PSCReferencia"/>
+        <w:numPr>
+          <w:ilvl w:val="0"/>
+          <w:numId w:val="33"/>
+        </w:numPr>
+        <w:outlineLvl w:val="9"/>
+        <w:rPr>
+          <w:rFonts w:ascii="Arial" w:hAnsi="Arial" w:cs="Arial"/>
+        </w:rPr>
+      </w:pPr>
+      <w:r>
+        <w:rPr>
+          <w:rFonts w:ascii="Arial" w:hAnsi="Arial" w:cs="Arial"/>
+        </w:rPr>
+        <w:lastRenderedPageBreak/>
+        <w:t xml:space="preserve">O sistema verifica se o </w:t>
+      </w:r>
+      <w:r>
+        <w:rPr>
+          <w:rFonts w:ascii="Arial" w:hAnsi="Arial" w:cs="Arial"/>
+        </w:rPr>
+        <w:t>Objetivo</w:t>
+      </w:r>
+      <w:r>
+        <w:rPr>
+          <w:rFonts w:ascii="Arial" w:hAnsi="Arial" w:cs="Arial"/>
+        </w:rPr>
+        <w:t xml:space="preserve"> </w:t>
+      </w:r>
+      <w:r>
+        <w:rPr>
+          <w:rFonts w:ascii="Arial" w:hAnsi="Arial" w:cs="Arial"/>
+        </w:rPr>
+        <w:t>está cadastrado ([FAE003] O sistema não encontrou registros);</w:t>
+      </w:r>
+    </w:p>
+    <w:p>
+      <w:pPr>
+        <w:pStyle w:val="PSCReferencia"/>
+        <w:numPr>
+          <w:ilvl w:val="0"/>
+          <w:numId w:val="33"/>
+        </w:numPr>
+        <w:outlineLvl w:val="9"/>
+        <w:rPr>
+          <w:rFonts w:ascii="Arial" w:hAnsi="Arial" w:cs="Arial"/>
+        </w:rPr>
+      </w:pPr>
+      <w:r>
+        <w:rPr>
+          <w:rFonts w:ascii="Arial" w:hAnsi="Arial" w:cs="Arial"/>
+        </w:rPr>
+        <w:t>O sistema exibe uma mensagem solicitando confirmação do Instrutor;</w:t>
+      </w:r>
+    </w:p>
+    <w:p>
+      <w:pPr>
+        <w:pStyle w:val="PSCReferencia"/>
+        <w:numPr>
+          <w:ilvl w:val="0"/>
+          <w:numId w:val="33"/>
+        </w:numPr>
+        <w:outlineLvl w:val="9"/>
+        <w:rPr>
+          <w:rFonts w:ascii="Arial" w:hAnsi="Arial" w:cs="Arial"/>
+        </w:rPr>
+      </w:pPr>
+      <w:r>
+        <w:rPr>
+          <w:rFonts w:ascii="Arial" w:hAnsi="Arial" w:cs="Arial"/>
+        </w:rPr>
+        <w:t>O Instrutor confirma ou cancela ([FAE001] Cancelar modificações);</w:t>
+      </w:r>
+    </w:p>
+    <w:p>
+      <w:pPr>
+        <w:pStyle w:val="PSCReferencia"/>
+        <w:numPr>
+          <w:ilvl w:val="0"/>
+          <w:numId w:val="33"/>
+        </w:numPr>
+        <w:outlineLvl w:val="9"/>
+        <w:rPr>
+          <w:rFonts w:ascii="Arial" w:hAnsi="Arial" w:cs="Arial"/>
+        </w:rPr>
+      </w:pPr>
+      <w:r>
+        <w:rPr>
+          <w:rFonts w:ascii="Arial" w:hAnsi="Arial" w:cs="Arial"/>
+        </w:rPr>
+        <w:t xml:space="preserve">O sistema exclui o </w:t>
+      </w:r>
+      <w:r>
+        <w:rPr>
+          <w:rFonts w:ascii="Arial" w:hAnsi="Arial" w:cs="Arial"/>
+        </w:rPr>
+        <w:t>Objetivo</w:t>
+      </w:r>
+      <w:r>
+        <w:rPr>
+          <w:rFonts w:ascii="Arial" w:hAnsi="Arial" w:cs="Arial"/>
+        </w:rPr>
+        <w:t xml:space="preserve"> </w:t>
+      </w:r>
+      <w:r>
+        <w:rPr>
+          <w:rFonts w:ascii="Arial" w:hAnsi="Arial" w:cs="Arial"/>
+        </w:rPr>
+        <w:t xml:space="preserve">e emite a mensagem “A operação foi realizada com sucesso” e retorna ao </w:t>
+      </w:r>
+      <w:r>
+        <w:rPr>
+          <w:rFonts w:ascii="Arial" w:hAnsi="Arial" w:cs="Arial"/>
+          <w:b/>
+        </w:rPr>
+        <w:t>Fluxo Básico</w:t>
+      </w:r>
+      <w:r>
+        <w:rPr>
+          <w:rFonts w:ascii="Arial" w:hAnsi="Arial" w:cs="Arial"/>
+        </w:rPr>
+        <w:t>.</w:t>
+      </w:r>
+    </w:p>
+    <w:p>
+      <w:pPr>
+        <w:pStyle w:val="PSCReferencia"/>
+        <w:numPr>
+          <w:ilvl w:val="0"/>
+          <w:numId w:val="0"/>
+        </w:numPr>
+        <w:ind w:left="644"/>
+        <w:outlineLvl w:val="9"/>
+        <w:rPr>
+          <w:rFonts w:ascii="Arial" w:hAnsi="Arial" w:cs="Arial"/>
+        </w:rPr>
+      </w:pPr>
+    </w:p>
+    <w:p>
+      <w:pPr>
+        <w:rPr>
+          <w:rFonts w:ascii="Arial" w:hAnsi="Arial" w:cs="Arial"/>
+          <w:b/>
+          <w:sz w:val="24"/>
+        </w:rPr>
+      </w:pPr>
+      <w:r>
+        <w:rPr>
+          <w:rFonts w:ascii="Arial" w:hAnsi="Arial" w:cs="Arial"/>
+          <w:b/>
+          <w:sz w:val="24"/>
+          <w:highlight w:val="darkYellow"/>
+        </w:rPr>
+        <w:t>Fluxos Alternativos e de Exceções</w:t>
+      </w:r>
+    </w:p>
+    <w:p>
+      <w:pPr>
+        <w:rPr>
+          <w:b/>
+        </w:rPr>
+      </w:pPr>
+      <w:r>
+        <w:rPr>
+          <w:b/>
+        </w:rPr>
+        <w:t>FAE001</w:t>
+      </w:r>
+      <w:r>
+        <w:rPr>
+          <w:b/>
+        </w:rPr>
+        <w:t xml:space="preserve"> – Cancelar modificações</w:t>
+      </w:r>
+      <w:r>
+        <w:rPr>
+          <w:b/>
+        </w:rPr>
+        <w:t xml:space="preserve"> (incluir/alterar/excluir)</w:t>
+      </w:r>
+    </w:p>
+    <w:p>
+      <w:pPr>
+        <w:pStyle w:val="PargrafodaLista"/>
+        <w:numPr>
+          <w:ilvl w:val="0"/>
+          <w:numId w:val="36"/>
+        </w:numPr>
+      </w:pPr>
+      <w:r>
+        <w:t>O Gerente informa que deseja cancelar as modificações em andamento;</w:t>
+      </w:r>
+    </w:p>
+    <w:p>
+      <w:pPr>
+        <w:pStyle w:val="PargrafodaLista"/>
+        <w:numPr>
+          <w:ilvl w:val="0"/>
+          <w:numId w:val="36"/>
+        </w:numPr>
+      </w:pPr>
+      <w:r>
+        <w:t xml:space="preserve">O sistema volta ao </w:t>
+      </w:r>
+      <w:r>
+        <w:rPr>
+          <w:b/>
+        </w:rPr>
+        <w:t>Fluxo Básico</w:t>
+      </w:r>
+      <w:r>
+        <w:t>.</w:t>
+      </w:r>
+    </w:p>
+    <w:p>
+      <w:pPr>
+        <w:pStyle w:val="PargrafodaLista"/>
+      </w:pPr>
+    </w:p>
+    <w:p>
+      <w:pPr>
+        <w:rPr>
+          <w:rFonts w:ascii="Arial" w:hAnsi="Arial" w:cs="Arial"/>
+          <w:b/>
+        </w:rPr>
+      </w:pPr>
+      <w:r>
+        <w:rPr>
+          <w:rFonts w:ascii="Arial" w:hAnsi="Arial" w:cs="Arial"/>
+          <w:b/>
+        </w:rPr>
+        <w:t>FAE002 – Campos Obrigatórios não preenchidos</w:t>
+      </w:r>
+    </w:p>
+    <w:p>
+      <w:pPr>
+        <w:pStyle w:val="PargrafodaLista"/>
+        <w:numPr>
+          <w:ilvl w:val="0"/>
+          <w:numId w:val="35"/>
+        </w:numPr>
+      </w:pPr>
+      <w:r>
+        <w:t>O sistema verifica se os campos obrigatórios foram preenchidos</w:t>
+      </w:r>
+      <w:r>
+        <w:t xml:space="preserve">, caso </w:t>
+      </w:r>
+      <w:r>
+        <w:t>não tenham sido preenchidos</w:t>
+      </w:r>
+      <w:r>
+        <w:t xml:space="preserve"> o sistema emite uma mensagem “</w:t>
+      </w:r>
+      <w:r>
+        <w:t>Campos obrigatórios não foram preenchidos”</w:t>
+      </w:r>
+      <w:r>
+        <w:t>.</w:t>
+      </w:r>
+    </w:p>
+    <w:p>
+      <w:pPr>
+        <w:rPr>
+          <w:rFonts w:ascii="Arial" w:hAnsi="Arial" w:cs="Arial"/>
+          <w:b/>
+          <w:sz w:val="24"/>
+        </w:rPr>
+      </w:pPr>
+    </w:p>
+    <w:p>
+      <w:pPr>
+        <w:rPr>
+          <w:rFonts w:ascii="Arial" w:hAnsi="Arial" w:cs="Arial"/>
+          <w:b/>
+        </w:rPr>
+      </w:pPr>
+      <w:r>
+        <w:rPr>
+          <w:rFonts w:ascii="Arial" w:hAnsi="Arial" w:cs="Arial"/>
+          <w:b/>
+        </w:rPr>
+        <w:t>FAE003</w:t>
+      </w:r>
+      <w:r>
+        <w:rPr>
+          <w:rFonts w:ascii="Arial" w:hAnsi="Arial" w:cs="Arial"/>
+          <w:b/>
+        </w:rPr>
+        <w:t xml:space="preserve"> </w:t>
+      </w:r>
+      <w:r>
+        <w:rPr>
+          <w:rFonts w:ascii="Arial" w:hAnsi="Arial" w:cs="Arial"/>
+          <w:b/>
+        </w:rPr>
+        <w:t>– O sistema não encontrou registros</w:t>
+      </w:r>
+    </w:p>
+    <w:p>
+      <w:pPr>
+        <w:pStyle w:val="PargrafodaLista"/>
+        <w:numPr>
+          <w:ilvl w:val="0"/>
+          <w:numId w:val="34"/>
+        </w:numPr>
+      </w:pPr>
+      <w:r>
+        <w:t xml:space="preserve">Se a pesquisa não encontrar registros, no lugar da lista a ser exibida o sistema apresenta a mensagem “A pesquisa não encontrou registros”. </w:t>
+      </w:r>
+    </w:p>
+    <w:p>
+      <w:pPr>
+        <w:pStyle w:val="PargrafodaLista"/>
+        <w:numPr>
+          <w:ilvl w:val="0"/>
+          <w:numId w:val="34"/>
+        </w:numPr>
+      </w:pPr>
+      <w:bookmarkStart w:id="22" w:name="_GoBack"/>
+      <w:bookmarkEnd w:id="22"/>
+    </w:p>
+    <w:p/>
+    <w:p/>
     <w:sectPr>
       <w:headerReference w:type="default" r:id="rId13"/>
       <w:footerReference w:type="default" r:id="rId14"/>
@@ -9503,7 +13079,7 @@
   <a:extraClrSchemeLst/>
   <a:extLst>
     <a:ext uri="{05A4C25C-085E-4340-85A3-A5531E510DB2}">
-      <thm15:themeFamily xmlns:thm15="http://schemas.microsoft.com/office/thememl/2012/main" xmlns="" name="Office Theme" id="{62F939B6-93AF-4DB8-9C6B-D6C7DFDC589F}" vid="{4A3C46E8-61CC-4603-A589-7422A47A8E4A}"/>
+      <thm15:themeFamily xmlns="" xmlns:thm15="http://schemas.microsoft.com/office/thememl/2012/main" name="Office Theme" id="{62F939B6-93AF-4DB8-9C6B-D6C7DFDC589F}" vid="{4A3C46E8-61CC-4603-A589-7422A47A8E4A}"/>
     </a:ext>
   </a:extLst>
 </a:theme>
@@ -9514,7 +13090,7 @@
 </file>
 
 <file path=customXml/itemProps1.xml><?xml version="1.0" encoding="utf-8"?>
-<ds:datastoreItem xmlns:ds="http://schemas.openxmlformats.org/officeDocument/2006/customXml" ds:itemID="{8C12104D-E43D-4F7B-A10B-64297C37EC82}">
+<ds:datastoreItem xmlns:ds="http://schemas.openxmlformats.org/officeDocument/2006/customXml" ds:itemID="{309EF8BD-87CB-49F3-994B-66694B167151}">
   <ds:schemaRefs>
     <ds:schemaRef ds:uri="http://schemas.openxmlformats.org/officeDocument/2006/bibliography"/>
   </ds:schemaRefs>

</xml_diff>

<commit_message>
Gerenciar Usuário e Plano de pagamento by Alcidelio, em 05 de maio de 2013.
</commit_message>
<xml_diff>
--- a/APS/APS_Fitness Academia-Especificação de Caso de Uso_Alcidelio.docx
+++ b/APS/APS_Fitness Academia-Especificação de Caso de Uso_Alcidelio.docx
@@ -100,14 +100,12 @@
         </w:rPr>
         <w:t xml:space="preserve">Cliente: </w:t>
       </w:r>
-      <w:proofErr w:type="spellStart"/>
       <w:r>
         <w:rPr>
           <w:rFonts w:ascii="Arial" w:hAnsi="Arial" w:cs="Arial"/>
         </w:rPr>
         <w:t>Marcely</w:t>
       </w:r>
-      <w:proofErr w:type="spellEnd"/>
     </w:p>
     <w:p>
       <w:pPr>
@@ -1122,21 +1120,7 @@
         <w:rPr>
           <w:rFonts w:ascii="Arial" w:hAnsi="Arial" w:cs="Arial"/>
         </w:rPr>
-        <w:t xml:space="preserve">O caso de uso inicia quando a secretária clica no </w:t>
-      </w:r>
-      <w:proofErr w:type="gramStart"/>
-      <w:r>
-        <w:rPr>
-          <w:rFonts w:ascii="Arial" w:hAnsi="Arial" w:cs="Arial"/>
-        </w:rPr>
-        <w:t>menu</w:t>
-      </w:r>
-      <w:proofErr w:type="gramEnd"/>
-      <w:r>
-        <w:rPr>
-          <w:rFonts w:ascii="Arial" w:hAnsi="Arial" w:cs="Arial"/>
-        </w:rPr>
-        <w:t xml:space="preserve"> “Manter Cliente”.</w:t>
+        <w:t>O caso de uso inicia quando a secretária clica no menu “Manter Cliente”.</w:t>
       </w:r>
     </w:p>
     <w:p>
@@ -1831,21 +1815,7 @@
         <w:rPr>
           <w:rFonts w:ascii="Arial" w:hAnsi="Arial" w:cs="Arial"/>
         </w:rPr>
-        <w:t xml:space="preserve"> os mesmos campos apresentados no </w:t>
-      </w:r>
-      <w:proofErr w:type="spellStart"/>
-      <w:r>
-        <w:rPr>
-          <w:rFonts w:ascii="Arial" w:hAnsi="Arial" w:cs="Arial"/>
-        </w:rPr>
-        <w:t>subfluxo</w:t>
-      </w:r>
-      <w:proofErr w:type="spellEnd"/>
-      <w:r>
-        <w:rPr>
-          <w:rFonts w:ascii="Arial" w:hAnsi="Arial" w:cs="Arial"/>
-        </w:rPr>
-        <w:t xml:space="preserve"> ([SB001] – Incluir </w:t>
+        <w:t xml:space="preserve"> os mesmos campos apresentados no subfluxo ([SB001] – Incluir </w:t>
       </w:r>
       <w:r>
         <w:rPr>
@@ -2556,21 +2526,7 @@
         <w:rPr>
           <w:rFonts w:ascii="Arial" w:hAnsi="Arial" w:cs="Arial"/>
         </w:rPr>
-        <w:t xml:space="preserve"> clica no </w:t>
-      </w:r>
-      <w:proofErr w:type="gramStart"/>
-      <w:r>
-        <w:rPr>
-          <w:rFonts w:ascii="Arial" w:hAnsi="Arial" w:cs="Arial"/>
-        </w:rPr>
-        <w:t>menu</w:t>
-      </w:r>
-      <w:proofErr w:type="gramEnd"/>
-      <w:r>
-        <w:rPr>
-          <w:rFonts w:ascii="Arial" w:hAnsi="Arial" w:cs="Arial"/>
-        </w:rPr>
-        <w:t xml:space="preserve"> “M</w:t>
+        <w:t xml:space="preserve"> clica no menu “M</w:t>
       </w:r>
       <w:r>
         <w:rPr>
@@ -3515,21 +3471,7 @@
         <w:rPr>
           <w:rFonts w:ascii="Arial" w:hAnsi="Arial" w:cs="Arial"/>
         </w:rPr>
-        <w:t xml:space="preserve"> os mesmos campos apresentados no </w:t>
-      </w:r>
-      <w:proofErr w:type="spellStart"/>
-      <w:r>
-        <w:rPr>
-          <w:rFonts w:ascii="Arial" w:hAnsi="Arial" w:cs="Arial"/>
-        </w:rPr>
-        <w:t>subfluxo</w:t>
-      </w:r>
-      <w:proofErr w:type="spellEnd"/>
-      <w:r>
-        <w:rPr>
-          <w:rFonts w:ascii="Arial" w:hAnsi="Arial" w:cs="Arial"/>
-        </w:rPr>
-        <w:t xml:space="preserve"> ([SB001] – Incluir </w:t>
+        <w:t xml:space="preserve"> os mesmos campos apresentados no subfluxo ([SB001] – Incluir </w:t>
       </w:r>
       <w:r>
         <w:rPr>
@@ -4095,106 +4037,64 @@
           <w:rFonts w:ascii="Arial" w:hAnsi="Arial" w:cs="Arial"/>
           <w:iCs/>
         </w:rPr>
-        <w:t>Gerente, responsável pela</w:t>
-      </w:r>
-      <w:r>
+        <w:t>Gerente, responsável pela manutenção das Funções da Academia.</w:t>
+      </w:r>
+    </w:p>
+    <w:p>
+      <w:pPr>
         <w:rPr>
           <w:rFonts w:ascii="Arial" w:hAnsi="Arial" w:cs="Arial"/>
           <w:iCs/>
         </w:rPr>
-        <w:t xml:space="preserve"> manutenção das</w:t>
+      </w:pPr>
+      <w:r>
+        <w:rPr>
+          <w:rFonts w:ascii="Arial" w:hAnsi="Arial" w:cs="Arial"/>
+          <w:b/>
+        </w:rPr>
+        <w:t>Pré-condições</w:t>
+      </w:r>
+      <w:r>
+        <w:rPr>
+          <w:rFonts w:ascii="Arial" w:hAnsi="Arial" w:cs="Arial"/>
+        </w:rPr>
+        <w:t xml:space="preserve">: </w:t>
       </w:r>
       <w:r>
         <w:rPr>
           <w:rFonts w:ascii="Arial" w:hAnsi="Arial" w:cs="Arial"/>
           <w:iCs/>
         </w:rPr>
-        <w:t xml:space="preserve"> </w:t>
+        <w:t>O Gerente precisa ter acesso ao sistema</w:t>
       </w:r>
       <w:r>
         <w:rPr>
           <w:rFonts w:ascii="Arial" w:hAnsi="Arial" w:cs="Arial"/>
           <w:iCs/>
         </w:rPr>
-        <w:t>Funções</w:t>
-      </w:r>
-      <w:r>
+        <w:t>.</w:t>
+      </w:r>
+    </w:p>
+    <w:p>
+      <w:pPr>
         <w:rPr>
           <w:rFonts w:ascii="Arial" w:hAnsi="Arial" w:cs="Arial"/>
           <w:iCs/>
         </w:rPr>
-        <w:t xml:space="preserve"> da Academia.</w:t>
-      </w:r>
-    </w:p>
-    <w:p>
-      <w:pPr>
+      </w:pPr>
+      <w:r>
+        <w:rPr>
+          <w:rFonts w:ascii="Arial" w:hAnsi="Arial" w:cs="Arial"/>
+          <w:b/>
+        </w:rPr>
+        <w:t>Pós-condições</w:t>
+      </w:r>
+      <w:r>
         <w:rPr>
           <w:rFonts w:ascii="Arial" w:hAnsi="Arial" w:cs="Arial"/>
           <w:iCs/>
         </w:rPr>
-      </w:pPr>
-      <w:r>
-        <w:rPr>
-          <w:rFonts w:ascii="Arial" w:hAnsi="Arial" w:cs="Arial"/>
-          <w:b/>
-        </w:rPr>
-        <w:t>Pré-condições</w:t>
-      </w:r>
-      <w:r>
-        <w:rPr>
-          <w:rFonts w:ascii="Arial" w:hAnsi="Arial" w:cs="Arial"/>
-        </w:rPr>
-        <w:t xml:space="preserve">: </w:t>
-      </w:r>
-      <w:r>
-        <w:rPr>
-          <w:rFonts w:ascii="Arial" w:hAnsi="Arial" w:cs="Arial"/>
-          <w:iCs/>
-        </w:rPr>
-        <w:t>O Gerente precisa ter acesso ao sistema</w:t>
-      </w:r>
-      <w:r>
-        <w:rPr>
-          <w:rFonts w:ascii="Arial" w:hAnsi="Arial" w:cs="Arial"/>
-          <w:iCs/>
-        </w:rPr>
-        <w:t>.</w:t>
-      </w:r>
-    </w:p>
-    <w:p>
-      <w:pPr>
-        <w:rPr>
-          <w:rFonts w:ascii="Arial" w:hAnsi="Arial" w:cs="Arial"/>
-          <w:iCs/>
-        </w:rPr>
-      </w:pPr>
-      <w:r>
-        <w:rPr>
-          <w:rFonts w:ascii="Arial" w:hAnsi="Arial" w:cs="Arial"/>
-          <w:b/>
-        </w:rPr>
-        <w:t>Pós-condições</w:t>
-      </w:r>
-      <w:r>
-        <w:rPr>
-          <w:rFonts w:ascii="Arial" w:hAnsi="Arial" w:cs="Arial"/>
-          <w:iCs/>
-        </w:rPr>
-        <w:t xml:space="preserve">: </w:t>
-      </w:r>
-      <w:r>
-        <w:rPr>
-          <w:rFonts w:ascii="Arial" w:hAnsi="Arial" w:cs="Arial"/>
-          <w:iCs/>
-        </w:rPr>
-        <w:t>Função Mantida</w:t>
-      </w:r>
-      <w:r>
-        <w:rPr>
-          <w:rFonts w:ascii="Arial" w:hAnsi="Arial" w:cs="Arial"/>
-          <w:iCs/>
-        </w:rPr>
-        <w:t>.</w:t>
+        <w:t>: Função Mantida.</w:t>
       </w:r>
     </w:p>
     <w:p>
@@ -4231,33 +4131,7 @@
         <w:rPr>
           <w:rFonts w:ascii="Arial" w:hAnsi="Arial" w:cs="Arial"/>
         </w:rPr>
-        <w:t xml:space="preserve">O caso de uso inicia quando o Gerente clica no </w:t>
-      </w:r>
-      <w:proofErr w:type="gramStart"/>
-      <w:r>
-        <w:rPr>
-          <w:rFonts w:ascii="Arial" w:hAnsi="Arial" w:cs="Arial"/>
-        </w:rPr>
-        <w:t>menu</w:t>
-      </w:r>
-      <w:proofErr w:type="gramEnd"/>
-      <w:r>
-        <w:rPr>
-          <w:rFonts w:ascii="Arial" w:hAnsi="Arial" w:cs="Arial"/>
-        </w:rPr>
-        <w:t xml:space="preserve"> “Manter </w:t>
-      </w:r>
-      <w:r>
-        <w:rPr>
-          <w:rFonts w:ascii="Arial" w:hAnsi="Arial" w:cs="Arial"/>
-        </w:rPr>
-        <w:t>Função</w:t>
-      </w:r>
-      <w:r>
-        <w:rPr>
-          <w:rFonts w:ascii="Arial" w:hAnsi="Arial" w:cs="Arial"/>
-        </w:rPr>
-        <w:t>”.</w:t>
+        <w:t>O caso de uso inicia quando o Gerente clica no menu “Manter Função”.</w:t>
       </w:r>
     </w:p>
     <w:p>
@@ -4276,55 +4150,7 @@
         <w:rPr>
           <w:rFonts w:ascii="Arial" w:hAnsi="Arial" w:cs="Arial"/>
         </w:rPr>
-        <w:t xml:space="preserve">O sistema exibe uma tela de pesquisa para o Gerente verificar </w:t>
-      </w:r>
-      <w:r>
-        <w:rPr>
-          <w:rFonts w:ascii="Arial" w:hAnsi="Arial" w:cs="Arial"/>
-        </w:rPr>
-        <w:t>se a função já está cadastrada</w:t>
-      </w:r>
-      <w:r>
-        <w:rPr>
-          <w:rFonts w:ascii="Arial" w:hAnsi="Arial" w:cs="Arial"/>
-        </w:rPr>
-        <w:t>. Nesta mesma tela o sistema exibe as opções “Pesquisar”, “Novo” [SB001] Incluir Fun</w:t>
-      </w:r>
-      <w:r>
-        <w:rPr>
-          <w:rFonts w:ascii="Arial" w:hAnsi="Arial" w:cs="Arial"/>
-        </w:rPr>
-        <w:t>ção</w:t>
-      </w:r>
-      <w:r>
-        <w:rPr>
-          <w:rFonts w:ascii="Arial" w:hAnsi="Arial" w:cs="Arial"/>
-        </w:rPr>
-        <w:t>, “Alterar Fun</w:t>
-      </w:r>
-      <w:r>
-        <w:rPr>
-          <w:rFonts w:ascii="Arial" w:hAnsi="Arial" w:cs="Arial"/>
-        </w:rPr>
-        <w:t>ção</w:t>
-      </w:r>
-      <w:r>
-        <w:rPr>
-          <w:rFonts w:ascii="Arial" w:hAnsi="Arial" w:cs="Arial"/>
-        </w:rPr>
-        <w:t xml:space="preserve">” [SB002] e “Excluir </w:t>
-      </w:r>
-      <w:r>
-        <w:rPr>
-          <w:rFonts w:ascii="Arial" w:hAnsi="Arial" w:cs="Arial"/>
-        </w:rPr>
-        <w:t>Função</w:t>
-      </w:r>
-      <w:r>
-        <w:rPr>
-          <w:rFonts w:ascii="Arial" w:hAnsi="Arial" w:cs="Arial"/>
-        </w:rPr>
-        <w:t xml:space="preserve"> [SB003]” O Gerente deve informar:</w:t>
+        <w:t>O sistema exibe uma tela de pesquisa para o Gerente verificar se a função já está cadastrada. Nesta mesma tela o sistema exibe as opções “Pesquisar”, “Novo” [SB001] Incluir Função, “Alterar Função” [SB002] e “Excluir Função [SB003]” O Gerente deve informar:</w:t>
       </w:r>
     </w:p>
     <w:p>
@@ -4419,31 +4245,7 @@
         <w:rPr>
           <w:rFonts w:ascii="Arial" w:hAnsi="Arial" w:cs="Arial"/>
         </w:rPr>
-        <w:t>O sistema exibe uma lista conforme pesquisa. Nesta mesma tela o sistema exibe as opções “Pesquisar”, “Novo” [SB001] Incluir Fun</w:t>
-      </w:r>
-      <w:r>
-        <w:rPr>
-          <w:rFonts w:ascii="Arial" w:hAnsi="Arial" w:cs="Arial"/>
-        </w:rPr>
-        <w:t>ção</w:t>
-      </w:r>
-      <w:r>
-        <w:rPr>
-          <w:rFonts w:ascii="Arial" w:hAnsi="Arial" w:cs="Arial"/>
-        </w:rPr>
-        <w:t>, “Alterar Fun</w:t>
-      </w:r>
-      <w:r>
-        <w:rPr>
-          <w:rFonts w:ascii="Arial" w:hAnsi="Arial" w:cs="Arial"/>
-        </w:rPr>
-        <w:t>ção</w:t>
-      </w:r>
-      <w:r>
-        <w:rPr>
-          <w:rFonts w:ascii="Arial" w:hAnsi="Arial" w:cs="Arial"/>
-        </w:rPr>
-        <w:t>” [SB002] e “Excluir Fun</w:t>
+        <w:t>O sistema exibe uma lista conforme pesquisa. Nesta mesma tela o sistema exibe as opções “Pesquisar”, “Novo” [SB001] Incluir Função, “Alterar Função” [SB002] e “Excluir Fun</w:t>
       </w:r>
       <w:r>
         <w:rPr>
@@ -4770,21 +4572,7 @@
         <w:rPr>
           <w:rFonts w:ascii="Arial" w:hAnsi="Arial" w:cs="Arial"/>
         </w:rPr>
-        <w:t xml:space="preserve"> os mesmos campos apresentados no </w:t>
-      </w:r>
-      <w:proofErr w:type="spellStart"/>
-      <w:r>
-        <w:rPr>
-          <w:rFonts w:ascii="Arial" w:hAnsi="Arial" w:cs="Arial"/>
-        </w:rPr>
-        <w:t>subfluxo</w:t>
-      </w:r>
-      <w:proofErr w:type="spellEnd"/>
-      <w:r>
-        <w:rPr>
-          <w:rFonts w:ascii="Arial" w:hAnsi="Arial" w:cs="Arial"/>
-        </w:rPr>
-        <w:t xml:space="preserve"> ([SB001] – Incluir Fun</w:t>
+        <w:t xml:space="preserve"> os mesmos campos apresentados no subfluxo ([SB001] – Incluir Fun</w:t>
       </w:r>
       <w:r>
         <w:rPr>
@@ -5434,21 +5222,7 @@
         <w:rPr>
           <w:rFonts w:ascii="Arial" w:hAnsi="Arial" w:cs="Arial"/>
         </w:rPr>
-        <w:t xml:space="preserve"> clica no </w:t>
-      </w:r>
-      <w:proofErr w:type="gramStart"/>
-      <w:r>
-        <w:rPr>
-          <w:rFonts w:ascii="Arial" w:hAnsi="Arial" w:cs="Arial"/>
-        </w:rPr>
-        <w:t>menu</w:t>
-      </w:r>
-      <w:proofErr w:type="gramEnd"/>
-      <w:r>
-        <w:rPr>
-          <w:rFonts w:ascii="Arial" w:hAnsi="Arial" w:cs="Arial"/>
-        </w:rPr>
-        <w:t xml:space="preserve"> “Manter </w:t>
+        <w:t xml:space="preserve"> clica no menu “Manter </w:t>
       </w:r>
       <w:r>
         <w:rPr>
@@ -5558,13 +5332,7 @@
         <w:rPr>
           <w:rFonts w:ascii="Arial" w:hAnsi="Arial" w:cs="Arial"/>
         </w:rPr>
-        <w:t>Exercício</w:t>
-      </w:r>
-      <w:r>
-        <w:rPr>
-          <w:rFonts w:ascii="Arial" w:hAnsi="Arial" w:cs="Arial"/>
-        </w:rPr>
-        <w:t xml:space="preserve"> </w:t>
+        <w:t xml:space="preserve">Exercício </w:t>
       </w:r>
       <w:r>
         <w:rPr>
@@ -5700,13 +5468,7 @@
         <w:rPr>
           <w:rFonts w:ascii="Arial" w:hAnsi="Arial" w:cs="Arial"/>
         </w:rPr>
-        <w:t>Exercício</w:t>
-      </w:r>
-      <w:r>
-        <w:rPr>
-          <w:rFonts w:ascii="Arial" w:hAnsi="Arial" w:cs="Arial"/>
-        </w:rPr>
-        <w:t xml:space="preserve"> </w:t>
+        <w:t xml:space="preserve">Exercício </w:t>
       </w:r>
       <w:r>
         <w:rPr>
@@ -6030,21 +5792,7 @@
         <w:rPr>
           <w:rFonts w:ascii="Arial" w:hAnsi="Arial" w:cs="Arial"/>
         </w:rPr>
-        <w:t xml:space="preserve"> os mesmos campos apresentados no </w:t>
-      </w:r>
-      <w:proofErr w:type="spellStart"/>
-      <w:r>
-        <w:rPr>
-          <w:rFonts w:ascii="Arial" w:hAnsi="Arial" w:cs="Arial"/>
-        </w:rPr>
-        <w:t>subfluxo</w:t>
-      </w:r>
-      <w:proofErr w:type="spellEnd"/>
-      <w:r>
-        <w:rPr>
-          <w:rFonts w:ascii="Arial" w:hAnsi="Arial" w:cs="Arial"/>
-        </w:rPr>
-        <w:t xml:space="preserve"> ([SB001] – Incluir </w:t>
+        <w:t xml:space="preserve"> os mesmos campos apresentados no subfluxo ([SB001] – Incluir </w:t>
       </w:r>
       <w:r>
         <w:rPr>
@@ -6531,27 +6279,20 @@
           <w:highlight w:val="darkGray"/>
           <w:u w:val="single"/>
         </w:rPr>
-        <w:t>0</w:t>
+        <w:t>011</w:t>
       </w:r>
       <w:r>
         <w:rPr>
           <w:highlight w:val="darkGray"/>
           <w:u w:val="single"/>
         </w:rPr>
-        <w:t>11</w:t>
+        <w:t xml:space="preserve"> – Manter </w:t>
       </w:r>
       <w:r>
         <w:rPr>
           <w:highlight w:val="darkGray"/>
           <w:u w:val="single"/>
         </w:rPr>
-        <w:t xml:space="preserve"> – Manter </w:t>
-      </w:r>
-      <w:r>
-        <w:rPr>
-          <w:highlight w:val="darkGray"/>
-          <w:u w:val="single"/>
-        </w:rPr>
         <w:t>Objetivo</w:t>
       </w:r>
     </w:p>
@@ -6696,21 +6437,7 @@
         <w:rPr>
           <w:rFonts w:ascii="Arial" w:hAnsi="Arial" w:cs="Arial"/>
         </w:rPr>
-        <w:t xml:space="preserve">O caso de uso inicia quando o Instrutor clica no </w:t>
-      </w:r>
-      <w:proofErr w:type="gramStart"/>
-      <w:r>
-        <w:rPr>
-          <w:rFonts w:ascii="Arial" w:hAnsi="Arial" w:cs="Arial"/>
-        </w:rPr>
-        <w:t>menu</w:t>
-      </w:r>
-      <w:proofErr w:type="gramEnd"/>
-      <w:r>
-        <w:rPr>
-          <w:rFonts w:ascii="Arial" w:hAnsi="Arial" w:cs="Arial"/>
-        </w:rPr>
-        <w:t xml:space="preserve"> “Manter </w:t>
+        <w:t xml:space="preserve">O caso de uso inicia quando o Instrutor clica no menu “Manter </w:t>
       </w:r>
       <w:r>
         <w:rPr>
@@ -6783,13 +6510,7 @@
         <w:rPr>
           <w:rFonts w:ascii="Arial" w:hAnsi="Arial" w:cs="Arial"/>
         </w:rPr>
-        <w:t>Objetivo</w:t>
-      </w:r>
-      <w:r>
-        <w:rPr>
-          <w:rFonts w:ascii="Arial" w:hAnsi="Arial" w:cs="Arial"/>
-        </w:rPr>
-        <w:t xml:space="preserve"> </w:t>
+        <w:t xml:space="preserve">Objetivo </w:t>
       </w:r>
       <w:r>
         <w:rPr>
@@ -6901,13 +6622,7 @@
         <w:rPr>
           <w:rFonts w:ascii="Arial" w:hAnsi="Arial" w:cs="Arial"/>
         </w:rPr>
-        <w:t>Objetivo</w:t>
-      </w:r>
-      <w:r>
-        <w:rPr>
-          <w:rFonts w:ascii="Arial" w:hAnsi="Arial" w:cs="Arial"/>
-        </w:rPr>
-        <w:t xml:space="preserve"> </w:t>
+        <w:t xml:space="preserve">Objetivo </w:t>
       </w:r>
       <w:r>
         <w:rPr>
@@ -7171,33 +6886,13 @@
         <w:rPr>
           <w:rFonts w:ascii="Arial" w:hAnsi="Arial" w:cs="Arial"/>
         </w:rPr>
-        <w:t>Objetivo</w:t>
-      </w:r>
-      <w:r>
-        <w:rPr>
-          <w:rFonts w:ascii="Arial" w:hAnsi="Arial" w:cs="Arial"/>
-        </w:rPr>
-        <w:t xml:space="preserve"> </w:t>
-      </w:r>
-      <w:r>
-        <w:rPr>
-          <w:rFonts w:ascii="Arial" w:hAnsi="Arial" w:cs="Arial"/>
-        </w:rPr>
-        <w:t xml:space="preserve">os mesmos campos apresentados no </w:t>
-      </w:r>
-      <w:proofErr w:type="spellStart"/>
-      <w:r>
-        <w:rPr>
-          <w:rFonts w:ascii="Arial" w:hAnsi="Arial" w:cs="Arial"/>
-        </w:rPr>
-        <w:t>subfluxo</w:t>
-      </w:r>
-      <w:proofErr w:type="spellEnd"/>
-      <w:r>
-        <w:rPr>
-          <w:rFonts w:ascii="Arial" w:hAnsi="Arial" w:cs="Arial"/>
-        </w:rPr>
-        <w:t xml:space="preserve"> ([SB001] – Incluir </w:t>
+        <w:t xml:space="preserve">Objetivo </w:t>
+      </w:r>
+      <w:r>
+        <w:rPr>
+          <w:rFonts w:ascii="Arial" w:hAnsi="Arial" w:cs="Arial"/>
+        </w:rPr>
+        <w:t xml:space="preserve">os mesmos campos apresentados no subfluxo ([SB001] – Incluir </w:t>
       </w:r>
       <w:r>
         <w:rPr>
@@ -7308,13 +7003,7 @@
         <w:rPr>
           <w:rFonts w:ascii="Arial" w:hAnsi="Arial" w:cs="Arial"/>
         </w:rPr>
-        <w:t>Objetivo</w:t>
-      </w:r>
-      <w:r>
-        <w:rPr>
-          <w:rFonts w:ascii="Arial" w:hAnsi="Arial" w:cs="Arial"/>
-        </w:rPr>
-        <w:t xml:space="preserve"> </w:t>
+        <w:t xml:space="preserve">Objetivo </w:t>
       </w:r>
       <w:r>
         <w:rPr>
@@ -7383,13 +7072,7 @@
         <w:rPr>
           <w:rFonts w:ascii="Arial" w:hAnsi="Arial" w:cs="Arial"/>
         </w:rPr>
-        <w:t>Objetivo</w:t>
-      </w:r>
-      <w:r>
-        <w:rPr>
-          <w:rFonts w:ascii="Arial" w:hAnsi="Arial" w:cs="Arial"/>
-        </w:rPr>
-        <w:t xml:space="preserve"> </w:t>
+        <w:t xml:space="preserve">Objetivo </w:t>
       </w:r>
       <w:r>
         <w:rPr>
@@ -7606,10 +7289,3334 @@
           <w:numId w:val="34"/>
         </w:numPr>
       </w:pPr>
+    </w:p>
+    <w:p/>
+    <w:p/>
+    <w:p>
+      <w:pPr>
+        <w:pStyle w:val="Ttulo2"/>
+        <w:numPr>
+          <w:ilvl w:val="0"/>
+          <w:numId w:val="0"/>
+        </w:numPr>
+        <w:shd w:val="clear" w:color="auto" w:fill="000000" w:themeFill="text1"/>
+        <w:jc w:val="center"/>
+        <w:rPr>
+          <w:sz w:val="28"/>
+          <w:szCs w:val="28"/>
+          <w:u w:val="single"/>
+        </w:rPr>
+      </w:pPr>
+      <w:r>
+        <w:rPr>
+          <w:sz w:val="28"/>
+          <w:szCs w:val="28"/>
+          <w:u w:val="single"/>
+        </w:rPr>
+        <w:t>UC0</w:t>
+      </w:r>
+      <w:r>
+        <w:rPr>
+          <w:sz w:val="28"/>
+          <w:szCs w:val="28"/>
+          <w:u w:val="single"/>
+        </w:rPr>
+        <w:t>1</w:t>
+      </w:r>
+      <w:r>
+        <w:rPr>
+          <w:sz w:val="28"/>
+          <w:szCs w:val="28"/>
+          <w:u w:val="single"/>
+        </w:rPr>
+        <w:t>2 – Gerenciar</w:t>
+      </w:r>
+      <w:r>
+        <w:rPr>
+          <w:sz w:val="28"/>
+          <w:szCs w:val="28"/>
+          <w:u w:val="single"/>
+        </w:rPr>
+        <w:t xml:space="preserve"> </w:t>
+      </w:r>
+      <w:r>
+        <w:rPr>
+          <w:sz w:val="28"/>
+          <w:szCs w:val="28"/>
+          <w:u w:val="single"/>
+        </w:rPr>
+        <w:t>Usuário</w:t>
+      </w:r>
+    </w:p>
+    <w:p>
+      <w:pPr>
+        <w:rPr>
+          <w:rFonts w:ascii="Arial" w:hAnsi="Arial" w:cs="Arial"/>
+          <w:b/>
+        </w:rPr>
+      </w:pPr>
+      <w:r>
+        <w:rPr>
+          <w:rFonts w:ascii="Arial" w:hAnsi="Arial" w:cs="Arial"/>
+          <w:b/>
+        </w:rPr>
+        <w:t xml:space="preserve">Ator: </w:t>
+      </w:r>
+      <w:r>
+        <w:rPr>
+          <w:rFonts w:ascii="Arial" w:hAnsi="Arial" w:cs="Arial"/>
+          <w:iCs/>
+        </w:rPr>
+        <w:t>Gerente: Funcionário responsável pelo gerenciamento de usuários.</w:t>
+      </w:r>
+    </w:p>
+    <w:p>
+      <w:pPr>
+        <w:rPr>
+          <w:rFonts w:ascii="Arial" w:hAnsi="Arial" w:cs="Arial"/>
+          <w:iCs/>
+        </w:rPr>
+      </w:pPr>
+      <w:r>
+        <w:rPr>
+          <w:rFonts w:ascii="Arial" w:hAnsi="Arial" w:cs="Arial"/>
+          <w:b/>
+        </w:rPr>
+        <w:t>Pré-condições</w:t>
+      </w:r>
+      <w:r>
+        <w:rPr>
+          <w:rFonts w:ascii="Arial" w:hAnsi="Arial" w:cs="Arial"/>
+        </w:rPr>
+        <w:t xml:space="preserve">: </w:t>
+      </w:r>
+      <w:r>
+        <w:rPr>
+          <w:rFonts w:ascii="Arial" w:hAnsi="Arial" w:cs="Arial"/>
+          <w:iCs/>
+        </w:rPr>
+        <w:t>O gerente precisa ter acesso ao sistema</w:t>
+      </w:r>
+      <w:r>
+        <w:rPr>
+          <w:rFonts w:ascii="Arial" w:hAnsi="Arial" w:cs="Arial"/>
+          <w:iCs/>
+        </w:rPr>
+        <w:t>.</w:t>
+      </w:r>
+    </w:p>
+    <w:p>
+      <w:pPr>
+        <w:rPr>
+          <w:rFonts w:ascii="Arial" w:hAnsi="Arial" w:cs="Arial"/>
+          <w:iCs/>
+        </w:rPr>
+      </w:pPr>
+      <w:r>
+        <w:rPr>
+          <w:rFonts w:ascii="Arial" w:hAnsi="Arial" w:cs="Arial"/>
+          <w:b/>
+        </w:rPr>
+        <w:t>Pós-condições</w:t>
+      </w:r>
+      <w:r>
+        <w:rPr>
+          <w:rFonts w:ascii="Arial" w:hAnsi="Arial" w:cs="Arial"/>
+          <w:iCs/>
+        </w:rPr>
+        <w:t>: Usuário Gerenciado.</w:t>
+      </w:r>
+    </w:p>
+    <w:p>
+      <w:pPr>
+        <w:pStyle w:val="Ttulo3"/>
+        <w:numPr>
+          <w:ilvl w:val="0"/>
+          <w:numId w:val="0"/>
+        </w:numPr>
+        <w:shd w:val="clear" w:color="auto" w:fill="A8D08D" w:themeFill="accent6" w:themeFillTint="99"/>
+        <w:rPr>
+          <w:rFonts w:ascii="Arial" w:hAnsi="Arial" w:cs="Arial"/>
+          <w:b w:val="0"/>
+          <w:sz w:val="24"/>
+        </w:rPr>
+      </w:pPr>
+      <w:r>
+        <w:rPr>
+          <w:rFonts w:ascii="Arial" w:hAnsi="Arial" w:cs="Arial"/>
+          <w:sz w:val="24"/>
+        </w:rPr>
+        <w:t>Fluxo Básico</w:t>
+      </w:r>
+    </w:p>
+    <w:p>
+      <w:pPr>
+        <w:pStyle w:val="PSCReferencia"/>
+        <w:numPr>
+          <w:ilvl w:val="0"/>
+          <w:numId w:val="12"/>
+        </w:numPr>
+        <w:outlineLvl w:val="9"/>
+        <w:rPr>
+          <w:rFonts w:ascii="Arial" w:hAnsi="Arial" w:cs="Arial"/>
+        </w:rPr>
+      </w:pPr>
+      <w:r>
+        <w:rPr>
+          <w:rFonts w:ascii="Arial" w:hAnsi="Arial" w:cs="Arial"/>
+        </w:rPr>
+        <w:t>O caso de uso inicia quando o gerente clica no menu “Gerenciar Usuário”.</w:t>
+      </w:r>
+    </w:p>
+    <w:p>
+      <w:pPr>
+        <w:pStyle w:val="PSCReferencia"/>
+        <w:numPr>
+          <w:ilvl w:val="1"/>
+          <w:numId w:val="12"/>
+        </w:numPr>
+        <w:outlineLvl w:val="9"/>
+        <w:rPr>
+          <w:rFonts w:ascii="Arial" w:hAnsi="Arial" w:cs="Arial"/>
+        </w:rPr>
+      </w:pPr>
+      <w:r>
+        <w:rPr>
+          <w:rFonts w:ascii="Arial" w:hAnsi="Arial" w:cs="Arial"/>
+        </w:rPr>
+        <w:t xml:space="preserve">O sistema exibe uma tela de pesquisa para o gerente verificar se o usuário já está cadastrado. Nesta mesma tela o sistema exibe as opções “Pesquisar”, “Novo” [SB001] Incluir </w:t>
+      </w:r>
+      <w:r>
+        <w:rPr>
+          <w:rFonts w:ascii="Arial" w:hAnsi="Arial" w:cs="Arial"/>
+        </w:rPr>
+        <w:t>Usuário</w:t>
+      </w:r>
+      <w:r>
+        <w:rPr>
+          <w:rFonts w:ascii="Arial" w:hAnsi="Arial" w:cs="Arial"/>
+        </w:rPr>
+        <w:t xml:space="preserve">, “Alterar </w:t>
+      </w:r>
+      <w:r>
+        <w:rPr>
+          <w:rFonts w:ascii="Arial" w:hAnsi="Arial" w:cs="Arial"/>
+        </w:rPr>
+        <w:t>Usuário</w:t>
+      </w:r>
+      <w:r>
+        <w:rPr>
+          <w:rFonts w:ascii="Arial" w:hAnsi="Arial" w:cs="Arial"/>
+        </w:rPr>
+        <w:t>”</w:t>
+      </w:r>
+      <w:r>
+        <w:rPr>
+          <w:rFonts w:ascii="Arial" w:hAnsi="Arial" w:cs="Arial"/>
+        </w:rPr>
+        <w:t xml:space="preserve"> [SB002],</w:t>
+      </w:r>
+      <w:r>
+        <w:rPr>
+          <w:rFonts w:ascii="Arial" w:hAnsi="Arial" w:cs="Arial"/>
+        </w:rPr>
+        <w:t xml:space="preserve"> “Excluir </w:t>
+      </w:r>
+      <w:r>
+        <w:rPr>
+          <w:rFonts w:ascii="Arial" w:hAnsi="Arial" w:cs="Arial"/>
+        </w:rPr>
+        <w:t>Usuário” [SB003] e [SB004] “Ativar/Desativar Usuário”.</w:t>
+      </w:r>
+      <w:r>
+        <w:rPr>
+          <w:rFonts w:ascii="Arial" w:hAnsi="Arial" w:cs="Arial"/>
+        </w:rPr>
+        <w:t xml:space="preserve"> O</w:t>
+      </w:r>
+      <w:r>
+        <w:rPr>
+          <w:rFonts w:ascii="Arial" w:hAnsi="Arial" w:cs="Arial"/>
+        </w:rPr>
+        <w:t xml:space="preserve"> </w:t>
+      </w:r>
+      <w:r>
+        <w:rPr>
+          <w:rFonts w:ascii="Arial" w:hAnsi="Arial" w:cs="Arial"/>
+        </w:rPr>
+        <w:t>gerente</w:t>
+      </w:r>
+      <w:r>
+        <w:rPr>
+          <w:rFonts w:ascii="Arial" w:hAnsi="Arial" w:cs="Arial"/>
+        </w:rPr>
+        <w:t xml:space="preserve"> deve informar:</w:t>
+      </w:r>
+    </w:p>
+    <w:p>
+      <w:pPr>
+        <w:pStyle w:val="PSCReferencia"/>
+        <w:numPr>
+          <w:ilvl w:val="1"/>
+          <w:numId w:val="12"/>
+        </w:numPr>
+        <w:outlineLvl w:val="9"/>
+        <w:rPr>
+          <w:rFonts w:ascii="Arial" w:hAnsi="Arial" w:cs="Arial"/>
+        </w:rPr>
+      </w:pPr>
+      <w:r>
+        <w:rPr>
+          <w:rFonts w:ascii="Arial" w:hAnsi="Arial" w:cs="Arial"/>
+        </w:rPr>
+        <w:t>Estado (ativado, desativado ou todos);</w:t>
+      </w:r>
+    </w:p>
+    <w:p>
+      <w:pPr>
+        <w:numPr>
+          <w:ilvl w:val="0"/>
+          <w:numId w:val="12"/>
+        </w:numPr>
+        <w:rPr>
+          <w:rFonts w:ascii="Arial" w:hAnsi="Arial" w:cs="Arial"/>
+        </w:rPr>
+      </w:pPr>
+      <w:r>
+        <w:rPr>
+          <w:rFonts w:ascii="Arial" w:hAnsi="Arial" w:cs="Arial"/>
+        </w:rPr>
+        <w:t>O gerente</w:t>
+      </w:r>
+      <w:r>
+        <w:rPr>
+          <w:rFonts w:ascii="Arial" w:hAnsi="Arial" w:cs="Arial"/>
+        </w:rPr>
+        <w:t xml:space="preserve"> clica no botão pesquisar.</w:t>
+      </w:r>
+    </w:p>
+    <w:p>
+      <w:pPr>
+        <w:numPr>
+          <w:ilvl w:val="0"/>
+          <w:numId w:val="12"/>
+        </w:numPr>
+        <w:rPr>
+          <w:rFonts w:ascii="Arial" w:hAnsi="Arial" w:cs="Arial"/>
+        </w:rPr>
+      </w:pPr>
+      <w:r>
+        <w:rPr>
+          <w:rFonts w:ascii="Arial" w:hAnsi="Arial" w:cs="Arial"/>
+        </w:rPr>
+        <w:t xml:space="preserve">O sistema exibe uma lista conforme pesquisa. Nesta mesma tela o sistema exibe as opções “Pesquisar”, “Novo” [SB001] Incluir </w:t>
+      </w:r>
+      <w:r>
+        <w:rPr>
+          <w:rFonts w:ascii="Arial" w:hAnsi="Arial" w:cs="Arial"/>
+        </w:rPr>
+        <w:t>Usuário</w:t>
+      </w:r>
+      <w:r>
+        <w:rPr>
+          <w:rFonts w:ascii="Arial" w:hAnsi="Arial" w:cs="Arial"/>
+        </w:rPr>
+        <w:t xml:space="preserve">, “Alterar </w:t>
+      </w:r>
+      <w:r>
+        <w:rPr>
+          <w:rFonts w:ascii="Arial" w:hAnsi="Arial" w:cs="Arial"/>
+        </w:rPr>
+        <w:t>Usuário</w:t>
+      </w:r>
+      <w:r>
+        <w:rPr>
+          <w:rFonts w:ascii="Arial" w:hAnsi="Arial" w:cs="Arial"/>
+        </w:rPr>
+        <w:t>” [SB002],</w:t>
+      </w:r>
+      <w:r>
+        <w:rPr>
+          <w:rFonts w:ascii="Arial" w:hAnsi="Arial" w:cs="Arial"/>
+        </w:rPr>
+        <w:t xml:space="preserve"> “Excluir </w:t>
+      </w:r>
+      <w:r>
+        <w:rPr>
+          <w:rFonts w:ascii="Arial" w:hAnsi="Arial" w:cs="Arial"/>
+        </w:rPr>
+        <w:t>Usuário</w:t>
+      </w:r>
+      <w:r>
+        <w:rPr>
+          <w:rFonts w:ascii="Arial" w:hAnsi="Arial" w:cs="Arial"/>
+        </w:rPr>
+        <w:t>” [SB003] e Ativação/Desativação ([SB004] Ativar/Desativar usuário);</w:t>
+      </w:r>
+    </w:p>
+    <w:p>
+      <w:pPr>
+        <w:numPr>
+          <w:ilvl w:val="0"/>
+          <w:numId w:val="12"/>
+        </w:numPr>
+        <w:rPr>
+          <w:rFonts w:ascii="Arial" w:hAnsi="Arial" w:cs="Arial"/>
+        </w:rPr>
+      </w:pPr>
+      <w:r>
+        <w:rPr>
+          <w:rFonts w:ascii="Arial" w:hAnsi="Arial" w:cs="Arial"/>
+        </w:rPr>
+        <w:t>O</w:t>
+      </w:r>
+      <w:r>
+        <w:rPr>
+          <w:rFonts w:ascii="Arial" w:hAnsi="Arial" w:cs="Arial"/>
+        </w:rPr>
+        <w:t xml:space="preserve"> </w:t>
+      </w:r>
+      <w:r>
+        <w:rPr>
+          <w:rFonts w:ascii="Arial" w:hAnsi="Arial" w:cs="Arial"/>
+        </w:rPr>
+        <w:t>gerente</w:t>
+      </w:r>
+      <w:r>
+        <w:rPr>
+          <w:rFonts w:ascii="Arial" w:hAnsi="Arial" w:cs="Arial"/>
+        </w:rPr>
+        <w:t xml:space="preserve"> pode, opcionalmente, selecionar um dos registros listados para alteração ([SB002] – Alterar </w:t>
+      </w:r>
+      <w:r>
+        <w:rPr>
+          <w:rFonts w:ascii="Arial" w:hAnsi="Arial" w:cs="Arial"/>
+        </w:rPr>
+        <w:t>Usuário</w:t>
+      </w:r>
+      <w:r>
+        <w:rPr>
+          <w:rFonts w:ascii="Arial" w:hAnsi="Arial" w:cs="Arial"/>
+        </w:rPr>
+        <w:t>)</w:t>
+      </w:r>
+      <w:r>
+        <w:rPr>
+          <w:rFonts w:ascii="Arial" w:hAnsi="Arial" w:cs="Arial"/>
+        </w:rPr>
+        <w:t>,</w:t>
+      </w:r>
+      <w:r>
+        <w:rPr>
+          <w:rFonts w:ascii="Arial" w:hAnsi="Arial" w:cs="Arial"/>
+        </w:rPr>
+        <w:t xml:space="preserve"> exclusão ([SB003] – Excluir </w:t>
+      </w:r>
+      <w:r>
+        <w:rPr>
+          <w:rFonts w:ascii="Arial" w:hAnsi="Arial" w:cs="Arial"/>
+        </w:rPr>
+        <w:t>Usuário</w:t>
+      </w:r>
+      <w:r>
+        <w:rPr>
+          <w:rFonts w:ascii="Arial" w:hAnsi="Arial" w:cs="Arial"/>
+        </w:rPr>
+        <w:t>)</w:t>
+      </w:r>
+      <w:r>
+        <w:rPr>
+          <w:rFonts w:ascii="Arial" w:hAnsi="Arial" w:cs="Arial"/>
+        </w:rPr>
+        <w:t xml:space="preserve"> e </w:t>
+      </w:r>
+      <w:r>
+        <w:rPr>
+          <w:rFonts w:ascii="Arial" w:hAnsi="Arial" w:cs="Arial"/>
+        </w:rPr>
+        <w:t>Ativação/Desativação ([SB004] Ativar/Desativar usuário)</w:t>
+      </w:r>
+      <w:r>
+        <w:rPr>
+          <w:rFonts w:ascii="Arial" w:hAnsi="Arial" w:cs="Arial"/>
+        </w:rPr>
+        <w:t>.</w:t>
+      </w:r>
+    </w:p>
+    <w:p>
+      <w:pPr>
+        <w:numPr>
+          <w:ilvl w:val="0"/>
+          <w:numId w:val="12"/>
+        </w:numPr>
+        <w:rPr>
+          <w:rFonts w:ascii="Arial" w:hAnsi="Arial" w:cs="Arial"/>
+        </w:rPr>
+      </w:pPr>
+    </w:p>
+    <w:p>
+      <w:pPr>
+        <w:rPr>
+          <w:rFonts w:ascii="Arial" w:hAnsi="Arial" w:cs="Arial"/>
+          <w:b/>
+        </w:rPr>
+      </w:pPr>
+    </w:p>
+    <w:p>
+      <w:pPr>
+        <w:pStyle w:val="Ttulo4"/>
+        <w:numPr>
+          <w:ilvl w:val="0"/>
+          <w:numId w:val="0"/>
+        </w:numPr>
+        <w:shd w:val="clear" w:color="auto" w:fill="9CC2E5" w:themeFill="accent1" w:themeFillTint="99"/>
+        <w:rPr>
+          <w:rFonts w:ascii="Arial" w:hAnsi="Arial" w:cs="Arial"/>
+          <w:b/>
+        </w:rPr>
+      </w:pPr>
+      <w:r>
+        <w:rPr>
+          <w:rFonts w:ascii="Arial" w:hAnsi="Arial" w:cs="Arial"/>
+          <w:b/>
+        </w:rPr>
+        <w:lastRenderedPageBreak/>
+        <w:t>SUB</w:t>
+      </w:r>
+      <w:r>
+        <w:rPr>
+          <w:rFonts w:ascii="Arial" w:hAnsi="Arial" w:cs="Arial"/>
+          <w:b/>
+        </w:rPr>
+        <w:t xml:space="preserve">001 </w:t>
+      </w:r>
+      <w:r>
+        <w:rPr>
+          <w:rFonts w:ascii="Arial" w:hAnsi="Arial" w:cs="Arial"/>
+          <w:b/>
+        </w:rPr>
+        <w:t xml:space="preserve">– Incluir </w:t>
+      </w:r>
+      <w:r>
+        <w:rPr>
+          <w:rFonts w:ascii="Arial" w:hAnsi="Arial" w:cs="Arial"/>
+        </w:rPr>
+        <w:t>Usuário</w:t>
+      </w:r>
+    </w:p>
+    <w:p>
+      <w:pPr>
+        <w:numPr>
+          <w:ilvl w:val="0"/>
+          <w:numId w:val="17"/>
+        </w:numPr>
+        <w:rPr>
+          <w:rFonts w:ascii="Arial" w:hAnsi="Arial" w:cs="Arial"/>
+        </w:rPr>
+      </w:pPr>
+      <w:r>
+        <w:rPr>
+          <w:rFonts w:ascii="Arial" w:hAnsi="Arial" w:cs="Arial"/>
+        </w:rPr>
+        <w:t>O sistema exibe uma tela e solicita que seja informado:</w:t>
+      </w:r>
+    </w:p>
+    <w:p>
+      <w:pPr>
+        <w:numPr>
+          <w:ilvl w:val="1"/>
+          <w:numId w:val="17"/>
+        </w:numPr>
+        <w:rPr>
+          <w:rFonts w:ascii="Arial" w:hAnsi="Arial" w:cs="Arial"/>
+        </w:rPr>
+      </w:pPr>
+      <w:r>
+        <w:rPr>
+          <w:rFonts w:ascii="Arial" w:hAnsi="Arial" w:cs="Arial"/>
+        </w:rPr>
+        <w:t>Nome</w:t>
+      </w:r>
+      <w:r>
+        <w:rPr>
+          <w:rFonts w:ascii="Arial" w:hAnsi="Arial" w:cs="Arial"/>
+        </w:rPr>
+        <w:t xml:space="preserve"> completo</w:t>
+      </w:r>
+    </w:p>
+    <w:p>
+      <w:pPr>
+        <w:numPr>
+          <w:ilvl w:val="1"/>
+          <w:numId w:val="17"/>
+        </w:numPr>
+        <w:rPr>
+          <w:rFonts w:ascii="Arial" w:hAnsi="Arial" w:cs="Arial"/>
+        </w:rPr>
+      </w:pPr>
+      <w:r>
+        <w:rPr>
+          <w:rFonts w:ascii="Arial" w:hAnsi="Arial" w:cs="Arial"/>
+        </w:rPr>
+        <w:t>CPF</w:t>
+      </w:r>
+    </w:p>
+    <w:p>
+      <w:pPr>
+        <w:numPr>
+          <w:ilvl w:val="1"/>
+          <w:numId w:val="17"/>
+        </w:numPr>
+        <w:rPr>
+          <w:rFonts w:ascii="Arial" w:hAnsi="Arial" w:cs="Arial"/>
+        </w:rPr>
+      </w:pPr>
+      <w:r>
+        <w:rPr>
+          <w:rFonts w:ascii="Arial" w:hAnsi="Arial" w:cs="Arial"/>
+        </w:rPr>
+        <w:t>RG</w:t>
+      </w:r>
+    </w:p>
+    <w:p>
+      <w:pPr>
+        <w:numPr>
+          <w:ilvl w:val="1"/>
+          <w:numId w:val="17"/>
+        </w:numPr>
+        <w:rPr>
+          <w:rFonts w:ascii="Arial" w:hAnsi="Arial" w:cs="Arial"/>
+        </w:rPr>
+      </w:pPr>
+      <w:r>
+        <w:rPr>
+          <w:rFonts w:ascii="Arial" w:hAnsi="Arial" w:cs="Arial"/>
+        </w:rPr>
+        <w:t>Data de nascimento</w:t>
+      </w:r>
+    </w:p>
+    <w:p>
+      <w:pPr>
+        <w:numPr>
+          <w:ilvl w:val="1"/>
+          <w:numId w:val="17"/>
+        </w:numPr>
+        <w:rPr>
+          <w:rFonts w:ascii="Arial" w:hAnsi="Arial" w:cs="Arial"/>
+        </w:rPr>
+      </w:pPr>
+      <w:r>
+        <w:rPr>
+          <w:rFonts w:ascii="Arial" w:hAnsi="Arial" w:cs="Arial"/>
+        </w:rPr>
+        <w:t>Logradouro</w:t>
+      </w:r>
+    </w:p>
+    <w:p>
+      <w:pPr>
+        <w:numPr>
+          <w:ilvl w:val="1"/>
+          <w:numId w:val="17"/>
+        </w:numPr>
+        <w:rPr>
+          <w:rFonts w:ascii="Arial" w:hAnsi="Arial" w:cs="Arial"/>
+        </w:rPr>
+      </w:pPr>
+      <w:r>
+        <w:rPr>
+          <w:rFonts w:ascii="Arial" w:hAnsi="Arial" w:cs="Arial"/>
+        </w:rPr>
+        <w:t>Número</w:t>
+      </w:r>
+    </w:p>
+    <w:p>
+      <w:pPr>
+        <w:numPr>
+          <w:ilvl w:val="1"/>
+          <w:numId w:val="17"/>
+        </w:numPr>
+        <w:rPr>
+          <w:rFonts w:ascii="Arial" w:hAnsi="Arial" w:cs="Arial"/>
+        </w:rPr>
+      </w:pPr>
+      <w:r>
+        <w:rPr>
+          <w:rFonts w:ascii="Arial" w:hAnsi="Arial" w:cs="Arial"/>
+        </w:rPr>
+        <w:t>Complemento</w:t>
+      </w:r>
+    </w:p>
+    <w:p>
+      <w:pPr>
+        <w:numPr>
+          <w:ilvl w:val="1"/>
+          <w:numId w:val="17"/>
+        </w:numPr>
+        <w:rPr>
+          <w:rFonts w:ascii="Arial" w:hAnsi="Arial" w:cs="Arial"/>
+        </w:rPr>
+      </w:pPr>
+      <w:r>
+        <w:rPr>
+          <w:rFonts w:ascii="Arial" w:hAnsi="Arial" w:cs="Arial"/>
+        </w:rPr>
+        <w:t>Bairro</w:t>
+      </w:r>
+    </w:p>
+    <w:p>
+      <w:pPr>
+        <w:numPr>
+          <w:ilvl w:val="1"/>
+          <w:numId w:val="17"/>
+        </w:numPr>
+        <w:rPr>
+          <w:rFonts w:ascii="Arial" w:hAnsi="Arial" w:cs="Arial"/>
+        </w:rPr>
+      </w:pPr>
+      <w:r>
+        <w:rPr>
+          <w:rFonts w:ascii="Arial" w:hAnsi="Arial" w:cs="Arial"/>
+        </w:rPr>
+        <w:t>Cidade</w:t>
+      </w:r>
+    </w:p>
+    <w:p>
+      <w:pPr>
+        <w:numPr>
+          <w:ilvl w:val="1"/>
+          <w:numId w:val="17"/>
+        </w:numPr>
+        <w:rPr>
+          <w:rFonts w:ascii="Arial" w:hAnsi="Arial" w:cs="Arial"/>
+        </w:rPr>
+      </w:pPr>
+      <w:r>
+        <w:rPr>
+          <w:rFonts w:ascii="Arial" w:hAnsi="Arial" w:cs="Arial"/>
+        </w:rPr>
+        <w:t>UF</w:t>
+      </w:r>
+    </w:p>
+    <w:p>
+      <w:pPr>
+        <w:numPr>
+          <w:ilvl w:val="1"/>
+          <w:numId w:val="17"/>
+        </w:numPr>
+        <w:rPr>
+          <w:rFonts w:ascii="Arial" w:hAnsi="Arial" w:cs="Arial"/>
+        </w:rPr>
+      </w:pPr>
+      <w:r>
+        <w:rPr>
+          <w:rFonts w:ascii="Arial" w:hAnsi="Arial" w:cs="Arial"/>
+        </w:rPr>
+        <w:t>CEP</w:t>
+      </w:r>
+    </w:p>
+    <w:p>
+      <w:pPr>
+        <w:numPr>
+          <w:ilvl w:val="1"/>
+          <w:numId w:val="17"/>
+        </w:numPr>
+        <w:rPr>
+          <w:rFonts w:ascii="Arial" w:hAnsi="Arial" w:cs="Arial"/>
+        </w:rPr>
+      </w:pPr>
+      <w:r>
+        <w:rPr>
+          <w:rFonts w:ascii="Arial" w:hAnsi="Arial" w:cs="Arial"/>
+        </w:rPr>
+        <w:t>Estado civil</w:t>
+      </w:r>
+    </w:p>
+    <w:p>
+      <w:pPr>
+        <w:numPr>
+          <w:ilvl w:val="1"/>
+          <w:numId w:val="17"/>
+        </w:numPr>
+        <w:rPr>
+          <w:rFonts w:ascii="Arial" w:hAnsi="Arial" w:cs="Arial"/>
+        </w:rPr>
+      </w:pPr>
+      <w:r>
+        <w:rPr>
+          <w:rFonts w:ascii="Arial" w:hAnsi="Arial" w:cs="Arial"/>
+        </w:rPr>
+        <w:t>Sexo</w:t>
+      </w:r>
+    </w:p>
+    <w:p>
+      <w:pPr>
+        <w:numPr>
+          <w:ilvl w:val="1"/>
+          <w:numId w:val="17"/>
+        </w:numPr>
+        <w:rPr>
+          <w:rFonts w:ascii="Arial" w:hAnsi="Arial" w:cs="Arial"/>
+        </w:rPr>
+      </w:pPr>
+      <w:r>
+        <w:rPr>
+          <w:rFonts w:ascii="Arial" w:hAnsi="Arial" w:cs="Arial"/>
+        </w:rPr>
+        <w:t>Validade do exame médico</w:t>
+      </w:r>
+    </w:p>
+    <w:p>
+      <w:pPr>
+        <w:numPr>
+          <w:ilvl w:val="1"/>
+          <w:numId w:val="17"/>
+        </w:numPr>
+        <w:rPr>
+          <w:rFonts w:ascii="Arial" w:hAnsi="Arial" w:cs="Arial"/>
+        </w:rPr>
+      </w:pPr>
+      <w:r>
+        <w:rPr>
+          <w:rFonts w:ascii="Arial" w:hAnsi="Arial" w:cs="Arial"/>
+        </w:rPr>
+        <w:t>Telefone residencial</w:t>
+      </w:r>
+    </w:p>
+    <w:p>
+      <w:pPr>
+        <w:numPr>
+          <w:ilvl w:val="1"/>
+          <w:numId w:val="17"/>
+        </w:numPr>
+        <w:rPr>
+          <w:rFonts w:ascii="Arial" w:hAnsi="Arial" w:cs="Arial"/>
+        </w:rPr>
+      </w:pPr>
+      <w:r>
+        <w:rPr>
+          <w:rFonts w:ascii="Arial" w:hAnsi="Arial" w:cs="Arial"/>
+        </w:rPr>
+        <w:t>Celular</w:t>
+      </w:r>
+    </w:p>
+    <w:p>
+      <w:pPr>
+        <w:numPr>
+          <w:ilvl w:val="1"/>
+          <w:numId w:val="17"/>
+        </w:numPr>
+        <w:rPr>
+          <w:rFonts w:ascii="Arial" w:hAnsi="Arial" w:cs="Arial"/>
+        </w:rPr>
+      </w:pPr>
+      <w:r>
+        <w:rPr>
+          <w:rFonts w:ascii="Arial" w:hAnsi="Arial" w:cs="Arial"/>
+        </w:rPr>
+        <w:t>E-mail</w:t>
+      </w:r>
+    </w:p>
+    <w:p>
+      <w:pPr>
+        <w:numPr>
+          <w:ilvl w:val="1"/>
+          <w:numId w:val="17"/>
+        </w:numPr>
+        <w:rPr>
+          <w:rFonts w:ascii="Arial" w:hAnsi="Arial" w:cs="Arial"/>
+        </w:rPr>
+      </w:pPr>
+      <w:r>
+        <w:rPr>
+          <w:rFonts w:ascii="Arial" w:hAnsi="Arial" w:cs="Arial"/>
+        </w:rPr>
+        <w:t>Idade</w:t>
+      </w:r>
+    </w:p>
+    <w:p>
+      <w:pPr>
+        <w:numPr>
+          <w:ilvl w:val="0"/>
+          <w:numId w:val="17"/>
+        </w:numPr>
+        <w:rPr>
+          <w:rFonts w:ascii="Arial" w:hAnsi="Arial" w:cs="Arial"/>
+        </w:rPr>
+      </w:pPr>
+      <w:r>
+        <w:rPr>
+          <w:rFonts w:ascii="Arial" w:hAnsi="Arial" w:cs="Arial"/>
+        </w:rPr>
+        <w:t xml:space="preserve">Após digitar as informações, o </w:t>
+      </w:r>
+      <w:r>
+        <w:rPr>
+          <w:rFonts w:ascii="Arial" w:hAnsi="Arial" w:cs="Arial"/>
+        </w:rPr>
+        <w:t>gerente</w:t>
+      </w:r>
+      <w:r>
+        <w:rPr>
+          <w:rFonts w:ascii="Arial" w:hAnsi="Arial" w:cs="Arial"/>
+        </w:rPr>
+        <w:t xml:space="preserve"> confirma a inclusão do </w:t>
+      </w:r>
+      <w:r>
+        <w:rPr>
+          <w:rFonts w:ascii="Arial" w:hAnsi="Arial" w:cs="Arial"/>
+        </w:rPr>
+        <w:t>Usuário</w:t>
+      </w:r>
+      <w:r>
+        <w:rPr>
+          <w:rFonts w:ascii="Arial" w:hAnsi="Arial" w:cs="Arial"/>
+        </w:rPr>
+        <w:t>. ([F</w:t>
+      </w:r>
+      <w:r>
+        <w:rPr>
+          <w:rFonts w:ascii="Arial" w:hAnsi="Arial" w:cs="Arial"/>
+        </w:rPr>
+        <w:t>AE</w:t>
+      </w:r>
+      <w:r>
+        <w:rPr>
+          <w:rFonts w:ascii="Arial" w:hAnsi="Arial" w:cs="Arial"/>
+        </w:rPr>
+        <w:t>002] Campos Obrigatórios não preenchidos).</w:t>
+      </w:r>
+    </w:p>
+    <w:p>
+      <w:pPr>
+        <w:numPr>
+          <w:ilvl w:val="0"/>
+          <w:numId w:val="17"/>
+        </w:numPr>
+        <w:rPr>
+          <w:rFonts w:ascii="Arial" w:hAnsi="Arial" w:cs="Arial"/>
+        </w:rPr>
+      </w:pPr>
+      <w:r>
+        <w:rPr>
+          <w:rFonts w:ascii="Arial" w:hAnsi="Arial" w:cs="Arial"/>
+        </w:rPr>
+        <w:t xml:space="preserve">O sistema exibe uma mensagem “A operação foi realizada com sucesso”. O sistema retorna ao </w:t>
+      </w:r>
+      <w:r>
+        <w:rPr>
+          <w:rFonts w:ascii="Arial" w:hAnsi="Arial" w:cs="Arial"/>
+          <w:b/>
+        </w:rPr>
+        <w:t>Fluxo Básico</w:t>
+      </w:r>
+      <w:r>
+        <w:rPr>
+          <w:rFonts w:ascii="Arial" w:hAnsi="Arial" w:cs="Arial"/>
+        </w:rPr>
+        <w:t>.</w:t>
+      </w:r>
+    </w:p>
+    <w:p>
+      <w:pPr>
+        <w:pStyle w:val="Ttulo4"/>
+        <w:numPr>
+          <w:ilvl w:val="0"/>
+          <w:numId w:val="0"/>
+        </w:numPr>
+        <w:shd w:val="clear" w:color="auto" w:fill="9CC2E5" w:themeFill="accent1" w:themeFillTint="99"/>
+        <w:ind w:left="1008" w:hanging="1008"/>
+        <w:rPr>
+          <w:rFonts w:ascii="Arial" w:hAnsi="Arial" w:cs="Arial"/>
+          <w:b/>
+        </w:rPr>
+      </w:pPr>
+      <w:r>
+        <w:rPr>
+          <w:rFonts w:ascii="Arial" w:hAnsi="Arial" w:cs="Arial"/>
+          <w:b/>
+        </w:rPr>
+        <w:t>SUB</w:t>
+      </w:r>
+      <w:r>
+        <w:rPr>
+          <w:rFonts w:ascii="Arial" w:hAnsi="Arial" w:cs="Arial"/>
+          <w:b/>
+        </w:rPr>
+        <w:t xml:space="preserve">002 </w:t>
+      </w:r>
+      <w:r>
+        <w:rPr>
+          <w:rFonts w:ascii="Arial" w:hAnsi="Arial" w:cs="Arial"/>
+          <w:b/>
+        </w:rPr>
+        <w:t xml:space="preserve">– Alterar </w:t>
+      </w:r>
+      <w:r>
+        <w:rPr>
+          <w:rFonts w:ascii="Arial" w:hAnsi="Arial" w:cs="Arial"/>
+          <w:b/>
+        </w:rPr>
+        <w:t>Usuário</w:t>
+      </w:r>
+    </w:p>
+    <w:p>
+      <w:pPr>
+        <w:numPr>
+          <w:ilvl w:val="0"/>
+          <w:numId w:val="23"/>
+        </w:numPr>
+        <w:rPr>
+          <w:rFonts w:ascii="Arial" w:hAnsi="Arial" w:cs="Arial"/>
+        </w:rPr>
+      </w:pPr>
+      <w:r>
+        <w:rPr>
+          <w:rFonts w:ascii="Arial" w:hAnsi="Arial" w:cs="Arial"/>
+        </w:rPr>
+        <w:t xml:space="preserve">Após selecionar um item para alteração, o sistema apresenta para alteração do </w:t>
+      </w:r>
+      <w:r>
+        <w:rPr>
+          <w:rFonts w:ascii="Arial" w:hAnsi="Arial" w:cs="Arial"/>
+        </w:rPr>
+        <w:t>Usuário</w:t>
+      </w:r>
+      <w:r>
+        <w:rPr>
+          <w:rFonts w:ascii="Arial" w:hAnsi="Arial" w:cs="Arial"/>
+        </w:rPr>
+        <w:t xml:space="preserve"> os mesmos campos apresentados no subfluxo ([SB001] – Incluir </w:t>
+      </w:r>
+      <w:r>
+        <w:rPr>
+          <w:rFonts w:ascii="Arial" w:hAnsi="Arial" w:cs="Arial"/>
+        </w:rPr>
+        <w:t>Usuário</w:t>
+      </w:r>
+      <w:r>
+        <w:rPr>
+          <w:rFonts w:ascii="Arial" w:hAnsi="Arial" w:cs="Arial"/>
+        </w:rPr>
+        <w:t>).</w:t>
+      </w:r>
+    </w:p>
+    <w:p>
+      <w:pPr>
+        <w:numPr>
+          <w:ilvl w:val="0"/>
+          <w:numId w:val="23"/>
+        </w:numPr>
+        <w:rPr>
+          <w:rFonts w:ascii="Arial" w:hAnsi="Arial" w:cs="Arial"/>
+        </w:rPr>
+      </w:pPr>
+      <w:r>
+        <w:rPr>
+          <w:rFonts w:ascii="Arial" w:hAnsi="Arial" w:cs="Arial"/>
+        </w:rPr>
+        <w:t>O</w:t>
+      </w:r>
+      <w:r>
+        <w:rPr>
+          <w:rFonts w:ascii="Arial" w:hAnsi="Arial" w:cs="Arial"/>
+        </w:rPr>
+        <w:t xml:space="preserve"> </w:t>
+      </w:r>
+      <w:r>
+        <w:rPr>
+          <w:rFonts w:ascii="Arial" w:hAnsi="Arial" w:cs="Arial"/>
+        </w:rPr>
+        <w:t>gerente</w:t>
+      </w:r>
+      <w:r>
+        <w:rPr>
+          <w:rFonts w:ascii="Arial" w:hAnsi="Arial" w:cs="Arial"/>
+        </w:rPr>
+        <w:t xml:space="preserve"> confirma </w:t>
+      </w:r>
+      <w:r>
+        <w:rPr>
+          <w:rFonts w:ascii="Arial" w:hAnsi="Arial" w:cs="Arial"/>
+        </w:rPr>
+        <w:t>([F</w:t>
+      </w:r>
+      <w:r>
+        <w:rPr>
+          <w:rFonts w:ascii="Arial" w:hAnsi="Arial" w:cs="Arial"/>
+        </w:rPr>
+        <w:t>AE</w:t>
+      </w:r>
+      <w:r>
+        <w:rPr>
+          <w:rFonts w:ascii="Arial" w:hAnsi="Arial" w:cs="Arial"/>
+        </w:rPr>
+        <w:t>002] Campos Obrigatórios não preenchidos)</w:t>
+      </w:r>
+      <w:r>
+        <w:rPr>
+          <w:rFonts w:ascii="Arial" w:hAnsi="Arial" w:cs="Arial"/>
+        </w:rPr>
+        <w:t xml:space="preserve"> ou cancela ([FAE001] Cancelar modificações) as alterações</w:t>
+      </w:r>
+      <w:r>
+        <w:rPr>
+          <w:rFonts w:ascii="Arial" w:hAnsi="Arial" w:cs="Arial"/>
+        </w:rPr>
+        <w:t>.</w:t>
+      </w:r>
+    </w:p>
+    <w:p>
+      <w:pPr>
+        <w:numPr>
+          <w:ilvl w:val="0"/>
+          <w:numId w:val="23"/>
+        </w:numPr>
+        <w:rPr>
+          <w:rFonts w:ascii="Arial" w:hAnsi="Arial" w:cs="Arial"/>
+        </w:rPr>
+      </w:pPr>
+      <w:r>
+        <w:rPr>
+          <w:rFonts w:ascii="Arial" w:hAnsi="Arial" w:cs="Arial"/>
+        </w:rPr>
+        <w:t xml:space="preserve">O sistema </w:t>
+      </w:r>
+      <w:r>
+        <w:rPr>
+          <w:rFonts w:ascii="Arial" w:hAnsi="Arial" w:cs="Arial"/>
+        </w:rPr>
+        <w:t>emite a mensagem “A oper</w:t>
+      </w:r>
+      <w:r>
+        <w:rPr>
+          <w:rFonts w:ascii="Arial" w:hAnsi="Arial" w:cs="Arial"/>
+        </w:rPr>
+        <w:t xml:space="preserve">ação foi realizada com sucesso” e retorna ao </w:t>
+      </w:r>
+      <w:r>
+        <w:rPr>
+          <w:rFonts w:ascii="Arial" w:hAnsi="Arial" w:cs="Arial"/>
+          <w:b/>
+        </w:rPr>
+        <w:t>Fluxo Básico</w:t>
+      </w:r>
+      <w:r>
+        <w:rPr>
+          <w:rFonts w:ascii="Arial" w:hAnsi="Arial" w:cs="Arial"/>
+        </w:rPr>
+        <w:t>.</w:t>
+      </w:r>
+    </w:p>
+    <w:p>
+      <w:pPr>
+        <w:pStyle w:val="Ttulo4"/>
+        <w:numPr>
+          <w:ilvl w:val="0"/>
+          <w:numId w:val="0"/>
+        </w:numPr>
+        <w:shd w:val="clear" w:color="auto" w:fill="9CC2E5" w:themeFill="accent1" w:themeFillTint="99"/>
+        <w:rPr>
+          <w:rFonts w:ascii="Arial" w:hAnsi="Arial" w:cs="Arial"/>
+          <w:b/>
+        </w:rPr>
+      </w:pPr>
+      <w:r>
+        <w:rPr>
+          <w:rFonts w:ascii="Arial" w:hAnsi="Arial" w:cs="Arial"/>
+          <w:b/>
+        </w:rPr>
+        <w:t xml:space="preserve">SUB003 </w:t>
+      </w:r>
+      <w:r>
+        <w:rPr>
+          <w:rFonts w:ascii="Arial" w:hAnsi="Arial" w:cs="Arial"/>
+          <w:b/>
+        </w:rPr>
+        <w:t>–</w:t>
+      </w:r>
+      <w:r>
+        <w:rPr>
+          <w:rFonts w:ascii="Arial" w:hAnsi="Arial" w:cs="Arial"/>
+          <w:b/>
+        </w:rPr>
+        <w:t xml:space="preserve"> Excluir </w:t>
+      </w:r>
+      <w:r>
+        <w:rPr>
+          <w:rFonts w:ascii="Arial" w:hAnsi="Arial" w:cs="Arial"/>
+          <w:b/>
+        </w:rPr>
+        <w:t>Usuário</w:t>
+      </w:r>
+    </w:p>
+    <w:p>
+      <w:pPr>
+        <w:numPr>
+          <w:ilvl w:val="0"/>
+          <w:numId w:val="25"/>
+        </w:numPr>
+        <w:rPr>
+          <w:rFonts w:ascii="Arial" w:hAnsi="Arial" w:cs="Arial"/>
+        </w:rPr>
+      </w:pPr>
+      <w:r>
+        <w:rPr>
+          <w:rFonts w:ascii="Arial" w:hAnsi="Arial" w:cs="Arial"/>
+        </w:rPr>
+        <w:t xml:space="preserve">O sistema verifica se o </w:t>
+      </w:r>
+      <w:r>
+        <w:rPr>
+          <w:rFonts w:ascii="Arial" w:hAnsi="Arial" w:cs="Arial"/>
+        </w:rPr>
+        <w:t xml:space="preserve">Usuário </w:t>
+      </w:r>
+      <w:r>
+        <w:rPr>
+          <w:rFonts w:ascii="Arial" w:hAnsi="Arial" w:cs="Arial"/>
+        </w:rPr>
+        <w:t>está cadastrado</w:t>
+      </w:r>
+      <w:r>
+        <w:rPr>
+          <w:rFonts w:ascii="Arial" w:hAnsi="Arial" w:cs="Arial"/>
+        </w:rPr>
+        <w:t>.</w:t>
+      </w:r>
+      <w:r>
+        <w:rPr>
+          <w:rFonts w:ascii="Arial" w:hAnsi="Arial" w:cs="Arial"/>
+        </w:rPr>
+        <w:t xml:space="preserve"> ([FAE003] </w:t>
+      </w:r>
+      <w:r>
+        <w:rPr>
+          <w:rFonts w:ascii="Arial" w:hAnsi="Arial" w:cs="Arial"/>
+        </w:rPr>
+        <w:t>o sistema não encontrou registros</w:t>
+      </w:r>
+      <w:r>
+        <w:rPr>
+          <w:rFonts w:ascii="Arial" w:hAnsi="Arial" w:cs="Arial"/>
+        </w:rPr>
+        <w:t>).</w:t>
+      </w:r>
+    </w:p>
+    <w:p>
+      <w:pPr>
+        <w:numPr>
+          <w:ilvl w:val="0"/>
+          <w:numId w:val="25"/>
+        </w:numPr>
+        <w:rPr>
+          <w:rFonts w:ascii="Arial" w:hAnsi="Arial" w:cs="Arial"/>
+        </w:rPr>
+      </w:pPr>
+      <w:r>
+        <w:rPr>
+          <w:rFonts w:ascii="Arial" w:hAnsi="Arial" w:cs="Arial"/>
+        </w:rPr>
+        <w:t xml:space="preserve">O sistema exibe uma mensagem solicitando uma confirmação do </w:t>
+      </w:r>
+      <w:r>
+        <w:rPr>
+          <w:rFonts w:ascii="Arial" w:hAnsi="Arial" w:cs="Arial"/>
+        </w:rPr>
+        <w:t>gerente</w:t>
+      </w:r>
+      <w:r>
+        <w:rPr>
+          <w:rFonts w:ascii="Arial" w:hAnsi="Arial" w:cs="Arial"/>
+        </w:rPr>
+        <w:t>;</w:t>
+      </w:r>
+    </w:p>
+    <w:p>
+      <w:pPr>
+        <w:numPr>
+          <w:ilvl w:val="0"/>
+          <w:numId w:val="25"/>
+        </w:numPr>
+        <w:rPr>
+          <w:rFonts w:ascii="Arial" w:hAnsi="Arial" w:cs="Arial"/>
+        </w:rPr>
+      </w:pPr>
+      <w:r>
+        <w:rPr>
+          <w:rFonts w:ascii="Arial" w:hAnsi="Arial" w:cs="Arial"/>
+        </w:rPr>
+        <w:t xml:space="preserve">O </w:t>
+      </w:r>
+      <w:r>
+        <w:rPr>
+          <w:rFonts w:ascii="Arial" w:hAnsi="Arial" w:cs="Arial"/>
+        </w:rPr>
+        <w:t>gerente</w:t>
+      </w:r>
+      <w:r>
+        <w:rPr>
+          <w:rFonts w:ascii="Arial" w:hAnsi="Arial" w:cs="Arial"/>
+        </w:rPr>
+        <w:t xml:space="preserve"> confirma ou cancela ([FAE001] Cancelar modificações).</w:t>
+      </w:r>
+    </w:p>
+    <w:p>
+      <w:pPr>
+        <w:numPr>
+          <w:ilvl w:val="0"/>
+          <w:numId w:val="25"/>
+        </w:numPr>
+        <w:rPr>
+          <w:rFonts w:ascii="Arial" w:hAnsi="Arial" w:cs="Arial"/>
+        </w:rPr>
+      </w:pPr>
+      <w:r>
+        <w:rPr>
+          <w:rFonts w:ascii="Arial" w:hAnsi="Arial" w:cs="Arial"/>
+        </w:rPr>
+        <w:t xml:space="preserve">O sistema exclui o </w:t>
+      </w:r>
+      <w:r>
+        <w:rPr>
+          <w:rFonts w:ascii="Arial" w:hAnsi="Arial" w:cs="Arial"/>
+        </w:rPr>
+        <w:t>usuário</w:t>
+      </w:r>
+      <w:r>
+        <w:rPr>
+          <w:rFonts w:ascii="Arial" w:hAnsi="Arial" w:cs="Arial"/>
+        </w:rPr>
+        <w:t xml:space="preserve"> e emite a mensagem “A operação foi realizada com sucesso”</w:t>
+      </w:r>
+      <w:r>
+        <w:rPr>
+          <w:rFonts w:ascii="Arial" w:hAnsi="Arial" w:cs="Arial"/>
+        </w:rPr>
+        <w:t xml:space="preserve"> e retorna ao </w:t>
+      </w:r>
+      <w:r>
+        <w:rPr>
+          <w:rFonts w:ascii="Arial" w:hAnsi="Arial" w:cs="Arial"/>
+          <w:b/>
+        </w:rPr>
+        <w:t>Fluxo Básico</w:t>
+      </w:r>
+      <w:r>
+        <w:rPr>
+          <w:rFonts w:ascii="Arial" w:hAnsi="Arial" w:cs="Arial"/>
+        </w:rPr>
+        <w:t>.</w:t>
+      </w:r>
+    </w:p>
+    <w:p>
+      <w:pPr>
+        <w:ind w:left="360"/>
+        <w:rPr>
+          <w:rFonts w:ascii="Arial" w:hAnsi="Arial" w:cs="Arial"/>
+        </w:rPr>
+      </w:pPr>
+    </w:p>
+    <w:p>
+      <w:pPr>
+        <w:pStyle w:val="Ttulo4"/>
+        <w:numPr>
+          <w:ilvl w:val="0"/>
+          <w:numId w:val="0"/>
+        </w:numPr>
+        <w:shd w:val="clear" w:color="auto" w:fill="9CC2E5" w:themeFill="accent1" w:themeFillTint="99"/>
+        <w:rPr>
+          <w:rFonts w:ascii="Arial" w:hAnsi="Arial" w:cs="Arial"/>
+          <w:b/>
+        </w:rPr>
+      </w:pPr>
+      <w:r>
+        <w:rPr>
+          <w:rFonts w:ascii="Arial" w:hAnsi="Arial" w:cs="Arial"/>
+          <w:b/>
+        </w:rPr>
+        <w:t>SUB004</w:t>
+      </w:r>
+      <w:r>
+        <w:rPr>
+          <w:rFonts w:ascii="Arial" w:hAnsi="Arial" w:cs="Arial"/>
+          <w:b/>
+        </w:rPr>
+        <w:t xml:space="preserve"> </w:t>
+      </w:r>
+      <w:r>
+        <w:rPr>
+          <w:rFonts w:ascii="Arial" w:hAnsi="Arial" w:cs="Arial"/>
+          <w:b/>
+        </w:rPr>
+        <w:t>–</w:t>
+      </w:r>
+      <w:r>
+        <w:rPr>
+          <w:rFonts w:ascii="Arial" w:hAnsi="Arial" w:cs="Arial"/>
+          <w:b/>
+        </w:rPr>
+        <w:t xml:space="preserve"> </w:t>
+      </w:r>
+      <w:r>
+        <w:rPr>
+          <w:rFonts w:ascii="Arial" w:hAnsi="Arial" w:cs="Arial"/>
+          <w:b/>
+        </w:rPr>
+        <w:t>Desativar/Ativar</w:t>
+      </w:r>
+      <w:r>
+        <w:rPr>
+          <w:rFonts w:ascii="Arial" w:hAnsi="Arial" w:cs="Arial"/>
+          <w:b/>
+        </w:rPr>
+        <w:t xml:space="preserve"> </w:t>
+      </w:r>
+      <w:r>
+        <w:rPr>
+          <w:rFonts w:ascii="Arial" w:hAnsi="Arial" w:cs="Arial"/>
+          <w:b/>
+        </w:rPr>
+        <w:t>Usuário</w:t>
+      </w:r>
+    </w:p>
+    <w:p>
+      <w:pPr>
+        <w:numPr>
+          <w:ilvl w:val="0"/>
+          <w:numId w:val="40"/>
+        </w:numPr>
+        <w:rPr>
+          <w:rFonts w:ascii="Arial" w:hAnsi="Arial" w:cs="Arial"/>
+        </w:rPr>
+      </w:pPr>
+      <w:r>
+        <w:rPr>
+          <w:rFonts w:ascii="Arial" w:hAnsi="Arial" w:cs="Arial"/>
+        </w:rPr>
+        <w:t xml:space="preserve">O </w:t>
+      </w:r>
+      <w:r>
+        <w:rPr>
+          <w:rFonts w:ascii="Arial" w:hAnsi="Arial" w:cs="Arial"/>
+        </w:rPr>
+        <w:t>gerente</w:t>
+      </w:r>
+      <w:r>
+        <w:rPr>
+          <w:rFonts w:ascii="Arial" w:hAnsi="Arial" w:cs="Arial"/>
+        </w:rPr>
+        <w:t xml:space="preserve"> seleciona um item da lista.</w:t>
+      </w:r>
+    </w:p>
+    <w:p>
+      <w:pPr>
+        <w:numPr>
+          <w:ilvl w:val="0"/>
+          <w:numId w:val="40"/>
+        </w:numPr>
+        <w:rPr>
+          <w:rFonts w:ascii="Arial" w:hAnsi="Arial" w:cs="Arial"/>
+        </w:rPr>
+      </w:pPr>
+      <w:r>
+        <w:rPr>
+          <w:rFonts w:ascii="Arial" w:hAnsi="Arial" w:cs="Arial"/>
+        </w:rPr>
+        <w:lastRenderedPageBreak/>
+        <w:t xml:space="preserve">O sistema exibe um botão desativar caso o item esteja </w:t>
+      </w:r>
+      <w:r>
+        <w:rPr>
+          <w:rFonts w:ascii="Arial" w:hAnsi="Arial" w:cs="Arial"/>
+          <w:color w:val="00B050"/>
+        </w:rPr>
+        <w:t xml:space="preserve">ativo </w:t>
+      </w:r>
+      <w:r>
+        <w:rPr>
+          <w:rFonts w:ascii="Arial" w:hAnsi="Arial" w:cs="Arial"/>
+        </w:rPr>
+        <w:t xml:space="preserve">ou um botão ativar caso o item selecionado esteja </w:t>
+      </w:r>
+      <w:r>
+        <w:rPr>
+          <w:rFonts w:ascii="Arial" w:hAnsi="Arial" w:cs="Arial"/>
+          <w:color w:val="FF0000"/>
+        </w:rPr>
+        <w:t>desativado</w:t>
+      </w:r>
+      <w:r>
+        <w:rPr>
+          <w:rFonts w:ascii="Arial" w:hAnsi="Arial" w:cs="Arial"/>
+        </w:rPr>
+        <w:t>.</w:t>
+      </w:r>
+    </w:p>
+    <w:p>
+      <w:pPr>
+        <w:numPr>
+          <w:ilvl w:val="0"/>
+          <w:numId w:val="40"/>
+        </w:numPr>
+        <w:rPr>
+          <w:rFonts w:ascii="Arial" w:hAnsi="Arial" w:cs="Arial"/>
+        </w:rPr>
+      </w:pPr>
+      <w:r>
+        <w:rPr>
+          <w:rFonts w:ascii="Arial" w:hAnsi="Arial" w:cs="Arial"/>
+        </w:rPr>
+        <w:t xml:space="preserve">O </w:t>
+      </w:r>
+      <w:r>
+        <w:rPr>
+          <w:rFonts w:ascii="Arial" w:hAnsi="Arial" w:cs="Arial"/>
+        </w:rPr>
+        <w:t>gerente</w:t>
+      </w:r>
+      <w:r>
+        <w:rPr>
+          <w:rFonts w:ascii="Arial" w:hAnsi="Arial" w:cs="Arial"/>
+        </w:rPr>
+        <w:t xml:space="preserve"> clica no botão “Ativar/Desativar”.</w:t>
+      </w:r>
+    </w:p>
+    <w:p>
+      <w:pPr>
+        <w:numPr>
+          <w:ilvl w:val="0"/>
+          <w:numId w:val="40"/>
+        </w:numPr>
+        <w:rPr>
+          <w:rFonts w:ascii="Arial" w:hAnsi="Arial" w:cs="Arial"/>
+        </w:rPr>
+      </w:pPr>
+      <w:r>
+        <w:rPr>
+          <w:rFonts w:ascii="Arial" w:hAnsi="Arial" w:cs="Arial"/>
+        </w:rPr>
+        <w:t xml:space="preserve">O sistema solicita uma confirmação do </w:t>
+      </w:r>
+      <w:r>
+        <w:rPr>
+          <w:rFonts w:ascii="Arial" w:hAnsi="Arial" w:cs="Arial"/>
+        </w:rPr>
+        <w:t>gerente</w:t>
+      </w:r>
+      <w:r>
+        <w:rPr>
+          <w:rFonts w:ascii="Arial" w:hAnsi="Arial" w:cs="Arial"/>
+        </w:rPr>
+        <w:t>.</w:t>
+      </w:r>
+    </w:p>
+    <w:p>
+      <w:pPr>
+        <w:numPr>
+          <w:ilvl w:val="0"/>
+          <w:numId w:val="40"/>
+        </w:numPr>
+        <w:rPr>
+          <w:rFonts w:ascii="Arial" w:hAnsi="Arial" w:cs="Arial"/>
+        </w:rPr>
+      </w:pPr>
+      <w:r>
+        <w:rPr>
+          <w:rFonts w:ascii="Arial" w:hAnsi="Arial" w:cs="Arial"/>
+        </w:rPr>
+        <w:t xml:space="preserve">O </w:t>
+      </w:r>
+      <w:r>
+        <w:rPr>
+          <w:rFonts w:ascii="Arial" w:hAnsi="Arial" w:cs="Arial"/>
+        </w:rPr>
+        <w:t>gerente</w:t>
+      </w:r>
+      <w:r>
+        <w:rPr>
+          <w:rFonts w:ascii="Arial" w:hAnsi="Arial" w:cs="Arial"/>
+        </w:rPr>
+        <w:t xml:space="preserve"> confirma ou cancela ([FAE001] Cancelar modificações).</w:t>
+      </w:r>
+    </w:p>
+    <w:p>
+      <w:pPr>
+        <w:rPr>
+          <w:rFonts w:ascii="Arial" w:hAnsi="Arial" w:cs="Arial"/>
+        </w:rPr>
+      </w:pPr>
+      <w:r>
+        <w:rPr>
+          <w:rFonts w:ascii="Arial" w:hAnsi="Arial" w:cs="Arial"/>
+        </w:rPr>
+        <w:t xml:space="preserve">O sistema </w:t>
+      </w:r>
+      <w:r>
+        <w:rPr>
+          <w:rFonts w:ascii="Arial" w:hAnsi="Arial" w:cs="Arial"/>
+          <w:color w:val="00B050"/>
+        </w:rPr>
+        <w:t>ativa</w:t>
+      </w:r>
+      <w:r>
+        <w:rPr>
+          <w:rFonts w:ascii="Arial" w:hAnsi="Arial" w:cs="Arial"/>
+        </w:rPr>
+        <w:t xml:space="preserve"> o item selecionado caso o mesmo esteja desativado ou </w:t>
+      </w:r>
+      <w:r>
+        <w:rPr>
+          <w:rFonts w:ascii="Arial" w:hAnsi="Arial" w:cs="Arial"/>
+          <w:color w:val="FF0000"/>
+        </w:rPr>
+        <w:t>desativa</w:t>
+      </w:r>
+      <w:r>
+        <w:rPr>
+          <w:rFonts w:ascii="Arial" w:hAnsi="Arial" w:cs="Arial"/>
+        </w:rPr>
+        <w:t xml:space="preserve"> caso o mesmo esteja ativo e</w:t>
+      </w:r>
+      <w:r>
+        <w:rPr>
+          <w:rFonts w:ascii="Arial" w:hAnsi="Arial" w:cs="Arial"/>
+        </w:rPr>
+        <w:t xml:space="preserve"> exibe</w:t>
+      </w:r>
+      <w:r>
+        <w:rPr>
+          <w:rFonts w:ascii="Arial" w:hAnsi="Arial" w:cs="Arial"/>
+        </w:rPr>
+        <w:t xml:space="preserve"> a mensagem “A operação foi realizada com sucesso”</w:t>
+      </w:r>
+      <w:r>
+        <w:rPr>
+          <w:rFonts w:ascii="Arial" w:hAnsi="Arial" w:cs="Arial"/>
+        </w:rPr>
+        <w:t xml:space="preserve"> e retorna ao </w:t>
+      </w:r>
+      <w:r>
+        <w:rPr>
+          <w:rFonts w:ascii="Arial" w:hAnsi="Arial" w:cs="Arial"/>
+          <w:b/>
+        </w:rPr>
+        <w:t>Fluxo Básico</w:t>
+      </w:r>
+      <w:r>
+        <w:rPr>
+          <w:rFonts w:ascii="Arial" w:hAnsi="Arial" w:cs="Arial"/>
+        </w:rPr>
+        <w:t>.</w:t>
+      </w:r>
+    </w:p>
+    <w:p>
+      <w:pPr>
+        <w:pStyle w:val="PargrafodaLista"/>
+        <w:rPr>
+          <w:rFonts w:ascii="Arial" w:hAnsi="Arial" w:cs="Arial"/>
+        </w:rPr>
+      </w:pPr>
+    </w:p>
+    <w:p>
+      <w:pPr>
+        <w:pStyle w:val="Ttulo3"/>
+        <w:numPr>
+          <w:ilvl w:val="0"/>
+          <w:numId w:val="0"/>
+        </w:numPr>
+        <w:shd w:val="clear" w:color="auto" w:fill="AEAAAA" w:themeFill="background2" w:themeFillShade="BF"/>
+        <w:rPr>
+          <w:rFonts w:ascii="Arial" w:hAnsi="Arial" w:cs="Arial"/>
+          <w:b w:val="0"/>
+          <w:sz w:val="24"/>
+        </w:rPr>
+      </w:pPr>
+      <w:r>
+        <w:rPr>
+          <w:rFonts w:ascii="Arial" w:hAnsi="Arial" w:cs="Arial"/>
+          <w:sz w:val="24"/>
+        </w:rPr>
+        <w:t>Fluxos Alternativos e de Exceções</w:t>
+      </w:r>
+    </w:p>
+    <w:p>
+      <w:pPr>
+        <w:pStyle w:val="Ttulo4"/>
+        <w:numPr>
+          <w:ilvl w:val="0"/>
+          <w:numId w:val="0"/>
+        </w:numPr>
+        <w:rPr>
+          <w:rFonts w:ascii="Arial" w:hAnsi="Arial" w:cs="Arial"/>
+          <w:b/>
+        </w:rPr>
+      </w:pPr>
+      <w:r>
+        <w:rPr>
+          <w:rFonts w:ascii="Arial" w:hAnsi="Arial" w:cs="Arial"/>
+          <w:b/>
+        </w:rPr>
+        <w:t>FAE</w:t>
+      </w:r>
+      <w:r>
+        <w:rPr>
+          <w:rFonts w:ascii="Arial" w:hAnsi="Arial" w:cs="Arial"/>
+          <w:b/>
+        </w:rPr>
+        <w:t xml:space="preserve">001 </w:t>
+      </w:r>
+      <w:r>
+        <w:rPr>
+          <w:rFonts w:ascii="Arial" w:hAnsi="Arial" w:cs="Arial"/>
+          <w:b/>
+        </w:rPr>
+        <w:t>– Cancelar modificações (incluir/alterar/excluir)</w:t>
+      </w:r>
+    </w:p>
+    <w:p>
+      <w:pPr>
+        <w:numPr>
+          <w:ilvl w:val="0"/>
+          <w:numId w:val="20"/>
+        </w:numPr>
+      </w:pPr>
+      <w:r>
+        <w:t xml:space="preserve">O usuário informa que deseja cancelar as modificações em andamento. </w:t>
+      </w:r>
+    </w:p>
+    <w:p>
+      <w:pPr>
+        <w:numPr>
+          <w:ilvl w:val="0"/>
+          <w:numId w:val="20"/>
+        </w:numPr>
+      </w:pPr>
+      <w:r>
+        <w:t xml:space="preserve">O sistema volta ao </w:t>
+      </w:r>
+      <w:r>
+        <w:rPr>
+          <w:b/>
+        </w:rPr>
+        <w:t>Fluxo Básico</w:t>
+      </w:r>
+      <w:r>
+        <w:t>.</w:t>
+      </w:r>
+    </w:p>
+    <w:p>
+      <w:pPr>
+        <w:pStyle w:val="Ttulo4"/>
+        <w:numPr>
+          <w:ilvl w:val="0"/>
+          <w:numId w:val="0"/>
+        </w:numPr>
+        <w:rPr>
+          <w:rFonts w:ascii="Arial" w:hAnsi="Arial" w:cs="Arial"/>
+          <w:b/>
+        </w:rPr>
+      </w:pPr>
+      <w:r>
+        <w:rPr>
+          <w:rFonts w:ascii="Arial" w:hAnsi="Arial" w:cs="Arial"/>
+          <w:b/>
+        </w:rPr>
+        <w:t>FAE002 – Campos Obrigatórios não preenchidos</w:t>
+      </w:r>
+    </w:p>
+    <w:p>
+      <w:pPr>
+        <w:numPr>
+          <w:ilvl w:val="0"/>
+          <w:numId w:val="21"/>
+        </w:numPr>
+      </w:pPr>
+      <w:r>
+        <w:t>O sistema verifica se os campos obrigatórios foram preenchidos</w:t>
+      </w:r>
+      <w:r>
+        <w:t xml:space="preserve">, caso </w:t>
+      </w:r>
+      <w:r>
+        <w:t>não tenham sido preenchidos</w:t>
+      </w:r>
+      <w:r>
+        <w:t xml:space="preserve"> o sistema emite uma mensagem “</w:t>
+      </w:r>
+      <w:r>
+        <w:t>Campos obrigatórios não foram preenchidos”</w:t>
+      </w:r>
+      <w:r>
+        <w:t>.</w:t>
+      </w:r>
+    </w:p>
+    <w:p>
+      <w:pPr>
+        <w:rPr>
+          <w:rFonts w:ascii="Arial" w:hAnsi="Arial" w:cs="Arial"/>
+          <w:b/>
+        </w:rPr>
+      </w:pPr>
+      <w:r>
+        <w:rPr>
+          <w:rFonts w:ascii="Arial" w:hAnsi="Arial" w:cs="Arial"/>
+          <w:b/>
+        </w:rPr>
+        <w:t>FAE003</w:t>
+      </w:r>
+      <w:r>
+        <w:rPr>
+          <w:rFonts w:ascii="Arial" w:hAnsi="Arial" w:cs="Arial"/>
+          <w:b/>
+        </w:rPr>
+        <w:t xml:space="preserve"> </w:t>
+      </w:r>
+      <w:r>
+        <w:rPr>
+          <w:rFonts w:ascii="Arial" w:hAnsi="Arial" w:cs="Arial"/>
+          <w:b/>
+        </w:rPr>
+        <w:t>– O sistema não encontrou registros</w:t>
+      </w:r>
+    </w:p>
+    <w:p>
+      <w:pPr>
+        <w:pStyle w:val="PargrafodaLista"/>
+        <w:numPr>
+          <w:ilvl w:val="0"/>
+          <w:numId w:val="37"/>
+        </w:numPr>
+      </w:pPr>
+      <w:r>
+        <w:t xml:space="preserve">Se a pesquisa não encontrar registros, no lugar da lista a ser exibida o sistema apresenta a mensagem “A pesquisa não encontrou registros”. </w:t>
+      </w:r>
+    </w:p>
+    <w:p>
+      <w:pPr>
+        <w:pStyle w:val="PargrafodaLista"/>
+        <w:numPr>
+          <w:ilvl w:val="0"/>
+          <w:numId w:val="37"/>
+        </w:numPr>
+      </w:pPr>
+    </w:p>
+    <w:p/>
+    <w:p/>
+    <w:p>
+      <w:pPr>
+        <w:pStyle w:val="Ttulo2"/>
+        <w:numPr>
+          <w:ilvl w:val="0"/>
+          <w:numId w:val="0"/>
+        </w:numPr>
+        <w:shd w:val="clear" w:color="auto" w:fill="000000" w:themeFill="text1"/>
+        <w:jc w:val="center"/>
+        <w:rPr>
+          <w:sz w:val="28"/>
+          <w:szCs w:val="28"/>
+          <w:u w:val="single"/>
+        </w:rPr>
+      </w:pPr>
+      <w:r>
+        <w:rPr>
+          <w:sz w:val="28"/>
+          <w:szCs w:val="28"/>
+          <w:u w:val="single"/>
+        </w:rPr>
+        <w:t>UC0</w:t>
+      </w:r>
+      <w:r>
+        <w:rPr>
+          <w:sz w:val="28"/>
+          <w:szCs w:val="28"/>
+          <w:u w:val="single"/>
+        </w:rPr>
+        <w:t>1</w:t>
+      </w:r>
+      <w:r>
+        <w:rPr>
+          <w:sz w:val="28"/>
+          <w:szCs w:val="28"/>
+          <w:u w:val="single"/>
+        </w:rPr>
+        <w:t>3</w:t>
+      </w:r>
+      <w:r>
+        <w:rPr>
+          <w:sz w:val="28"/>
+          <w:szCs w:val="28"/>
+          <w:u w:val="single"/>
+        </w:rPr>
+        <w:t xml:space="preserve"> – Gerenciar</w:t>
+      </w:r>
+      <w:r>
+        <w:rPr>
+          <w:sz w:val="28"/>
+          <w:szCs w:val="28"/>
+          <w:u w:val="single"/>
+        </w:rPr>
+        <w:t xml:space="preserve"> </w:t>
+      </w:r>
+      <w:r>
+        <w:rPr>
+          <w:sz w:val="28"/>
+          <w:szCs w:val="28"/>
+          <w:u w:val="single"/>
+        </w:rPr>
+        <w:t>Plano de Pagamento</w:t>
+      </w:r>
+    </w:p>
+    <w:p>
+      <w:pPr>
+        <w:rPr>
+          <w:rFonts w:ascii="Arial" w:hAnsi="Arial" w:cs="Arial"/>
+          <w:b/>
+        </w:rPr>
+      </w:pPr>
+      <w:r>
+        <w:rPr>
+          <w:rFonts w:ascii="Arial" w:hAnsi="Arial" w:cs="Arial"/>
+          <w:b/>
+        </w:rPr>
+        <w:t xml:space="preserve">Ator: </w:t>
+      </w:r>
+      <w:r>
+        <w:rPr>
+          <w:rFonts w:ascii="Arial" w:hAnsi="Arial" w:cs="Arial"/>
+          <w:iCs/>
+        </w:rPr>
+        <w:t xml:space="preserve">Gerente: Funcionário responsável pelo gerenciamento de </w:t>
+      </w:r>
+      <w:r>
+        <w:rPr>
+          <w:rFonts w:ascii="Arial" w:hAnsi="Arial" w:cs="Arial"/>
+          <w:iCs/>
+        </w:rPr>
+        <w:t>planos de pagamento</w:t>
+      </w:r>
+      <w:r>
+        <w:rPr>
+          <w:rFonts w:ascii="Arial" w:hAnsi="Arial" w:cs="Arial"/>
+          <w:iCs/>
+        </w:rPr>
+        <w:t>.</w:t>
+      </w:r>
+    </w:p>
+    <w:p>
+      <w:pPr>
+        <w:rPr>
+          <w:rFonts w:ascii="Arial" w:hAnsi="Arial" w:cs="Arial"/>
+          <w:iCs/>
+        </w:rPr>
+      </w:pPr>
+      <w:r>
+        <w:rPr>
+          <w:rFonts w:ascii="Arial" w:hAnsi="Arial" w:cs="Arial"/>
+          <w:b/>
+        </w:rPr>
+        <w:t>Pré-condições</w:t>
+      </w:r>
+      <w:r>
+        <w:rPr>
+          <w:rFonts w:ascii="Arial" w:hAnsi="Arial" w:cs="Arial"/>
+        </w:rPr>
+        <w:t xml:space="preserve">: </w:t>
+      </w:r>
+      <w:r>
+        <w:rPr>
+          <w:rFonts w:ascii="Arial" w:hAnsi="Arial" w:cs="Arial"/>
+          <w:iCs/>
+        </w:rPr>
+        <w:t>O gerente precisa ter acesso ao sistema</w:t>
+      </w:r>
+      <w:r>
+        <w:rPr>
+          <w:rFonts w:ascii="Arial" w:hAnsi="Arial" w:cs="Arial"/>
+          <w:iCs/>
+        </w:rPr>
+        <w:t>.</w:t>
+      </w:r>
+    </w:p>
+    <w:p>
+      <w:pPr>
+        <w:rPr>
+          <w:rFonts w:ascii="Arial" w:hAnsi="Arial" w:cs="Arial"/>
+          <w:iCs/>
+        </w:rPr>
+      </w:pPr>
+      <w:r>
+        <w:rPr>
+          <w:rFonts w:ascii="Arial" w:hAnsi="Arial" w:cs="Arial"/>
+          <w:b/>
+        </w:rPr>
+        <w:t>Pós-condições</w:t>
+      </w:r>
+      <w:r>
+        <w:rPr>
+          <w:rFonts w:ascii="Arial" w:hAnsi="Arial" w:cs="Arial"/>
+          <w:iCs/>
+        </w:rPr>
+        <w:t>: Plano</w:t>
+      </w:r>
+      <w:r>
+        <w:rPr>
+          <w:rFonts w:ascii="Arial" w:hAnsi="Arial" w:cs="Arial"/>
+          <w:iCs/>
+        </w:rPr>
+        <w:t xml:space="preserve"> Gerenciado.</w:t>
+      </w:r>
+    </w:p>
+    <w:p>
+      <w:pPr>
+        <w:pStyle w:val="Ttulo3"/>
+        <w:numPr>
+          <w:ilvl w:val="0"/>
+          <w:numId w:val="0"/>
+        </w:numPr>
+        <w:shd w:val="clear" w:color="auto" w:fill="A8D08D" w:themeFill="accent6" w:themeFillTint="99"/>
+        <w:rPr>
+          <w:rFonts w:ascii="Arial" w:hAnsi="Arial" w:cs="Arial"/>
+          <w:b w:val="0"/>
+          <w:sz w:val="24"/>
+        </w:rPr>
+      </w:pPr>
+      <w:r>
+        <w:rPr>
+          <w:rFonts w:ascii="Arial" w:hAnsi="Arial" w:cs="Arial"/>
+          <w:sz w:val="24"/>
+        </w:rPr>
+        <w:t>Fluxo Básico</w:t>
+      </w:r>
+    </w:p>
+    <w:p>
+      <w:pPr>
+        <w:pStyle w:val="PSCReferencia"/>
+        <w:numPr>
+          <w:ilvl w:val="0"/>
+          <w:numId w:val="12"/>
+        </w:numPr>
+        <w:outlineLvl w:val="9"/>
+        <w:rPr>
+          <w:rFonts w:ascii="Arial" w:hAnsi="Arial" w:cs="Arial"/>
+        </w:rPr>
+      </w:pPr>
+      <w:r>
+        <w:rPr>
+          <w:rFonts w:ascii="Arial" w:hAnsi="Arial" w:cs="Arial"/>
+        </w:rPr>
+        <w:t xml:space="preserve">O caso de uso inicia quando o gerente clica no menu “Gerenciar </w:t>
+      </w:r>
+      <w:r>
+        <w:rPr>
+          <w:rFonts w:ascii="Arial" w:hAnsi="Arial" w:cs="Arial"/>
+        </w:rPr>
+        <w:t>Plano de Pagamento</w:t>
+      </w:r>
+      <w:r>
+        <w:rPr>
+          <w:rFonts w:ascii="Arial" w:hAnsi="Arial" w:cs="Arial"/>
+        </w:rPr>
+        <w:t>”.</w:t>
+      </w:r>
+    </w:p>
+    <w:p>
+      <w:pPr>
+        <w:pStyle w:val="PSCReferencia"/>
+        <w:numPr>
+          <w:ilvl w:val="1"/>
+          <w:numId w:val="12"/>
+        </w:numPr>
+        <w:outlineLvl w:val="9"/>
+        <w:rPr>
+          <w:rFonts w:ascii="Arial" w:hAnsi="Arial" w:cs="Arial"/>
+        </w:rPr>
+      </w:pPr>
+      <w:r>
+        <w:rPr>
+          <w:rFonts w:ascii="Arial" w:hAnsi="Arial" w:cs="Arial"/>
+        </w:rPr>
+        <w:t xml:space="preserve">O sistema exibe uma tela de pesquisa para o gerente verificar se o </w:t>
+      </w:r>
+      <w:r>
+        <w:rPr>
+          <w:rFonts w:ascii="Arial" w:hAnsi="Arial" w:cs="Arial"/>
+        </w:rPr>
+        <w:t>Plano de Pagamento</w:t>
+      </w:r>
+      <w:r>
+        <w:rPr>
+          <w:rFonts w:ascii="Arial" w:hAnsi="Arial" w:cs="Arial"/>
+        </w:rPr>
+        <w:t xml:space="preserve"> já está cadastrado. Nesta mesma tela o sistema exibe as opções “Pesquisar”, “Novo” [SB001] Incluir </w:t>
+      </w:r>
+      <w:r>
+        <w:rPr>
+          <w:rFonts w:ascii="Arial" w:hAnsi="Arial" w:cs="Arial"/>
+        </w:rPr>
+        <w:t>Plano de Pagamento</w:t>
+      </w:r>
+      <w:r>
+        <w:rPr>
+          <w:rFonts w:ascii="Arial" w:hAnsi="Arial" w:cs="Arial"/>
+        </w:rPr>
+        <w:t xml:space="preserve">, “Alterar </w:t>
+      </w:r>
+      <w:r>
+        <w:rPr>
+          <w:rFonts w:ascii="Arial" w:hAnsi="Arial" w:cs="Arial"/>
+        </w:rPr>
+        <w:t>Plano de Pagamento</w:t>
+      </w:r>
+      <w:r>
+        <w:rPr>
+          <w:rFonts w:ascii="Arial" w:hAnsi="Arial" w:cs="Arial"/>
+        </w:rPr>
+        <w:t xml:space="preserve">” [SB002], “Excluir </w:t>
+      </w:r>
+      <w:r>
+        <w:rPr>
+          <w:rFonts w:ascii="Arial" w:hAnsi="Arial" w:cs="Arial"/>
+        </w:rPr>
+        <w:t>Plano de Pagamento</w:t>
+      </w:r>
+      <w:r>
+        <w:rPr>
+          <w:rFonts w:ascii="Arial" w:hAnsi="Arial" w:cs="Arial"/>
+        </w:rPr>
+        <w:t xml:space="preserve">” [SB003] e [SB004] “Ativar/Desativar </w:t>
+      </w:r>
+      <w:r>
+        <w:rPr>
+          <w:rFonts w:ascii="Arial" w:hAnsi="Arial" w:cs="Arial"/>
+        </w:rPr>
+        <w:t>Plano de Pagamento</w:t>
+      </w:r>
+      <w:r>
+        <w:rPr>
+          <w:rFonts w:ascii="Arial" w:hAnsi="Arial" w:cs="Arial"/>
+        </w:rPr>
+        <w:t>”. O gerente deve informar:</w:t>
+      </w:r>
+    </w:p>
+    <w:p>
+      <w:pPr>
+        <w:pStyle w:val="PSCReferencia"/>
+        <w:numPr>
+          <w:ilvl w:val="1"/>
+          <w:numId w:val="12"/>
+        </w:numPr>
+        <w:outlineLvl w:val="9"/>
+        <w:rPr>
+          <w:rFonts w:ascii="Arial" w:hAnsi="Arial" w:cs="Arial"/>
+        </w:rPr>
+      </w:pPr>
+      <w:r>
+        <w:rPr>
+          <w:rFonts w:ascii="Arial" w:hAnsi="Arial" w:cs="Arial"/>
+        </w:rPr>
+        <w:t>Estado (ativado, desativado ou todos);</w:t>
+      </w:r>
+    </w:p>
+    <w:p>
+      <w:pPr>
+        <w:numPr>
+          <w:ilvl w:val="0"/>
+          <w:numId w:val="12"/>
+        </w:numPr>
+        <w:rPr>
+          <w:rFonts w:ascii="Arial" w:hAnsi="Arial" w:cs="Arial"/>
+        </w:rPr>
+      </w:pPr>
+      <w:r>
+        <w:rPr>
+          <w:rFonts w:ascii="Arial" w:hAnsi="Arial" w:cs="Arial"/>
+        </w:rPr>
+        <w:t>O gerente clica no botão pesquisar.</w:t>
+      </w:r>
+    </w:p>
+    <w:p>
+      <w:pPr>
+        <w:numPr>
+          <w:ilvl w:val="0"/>
+          <w:numId w:val="12"/>
+        </w:numPr>
+        <w:rPr>
+          <w:rFonts w:ascii="Arial" w:hAnsi="Arial" w:cs="Arial"/>
+        </w:rPr>
+      </w:pPr>
+      <w:r>
+        <w:rPr>
+          <w:rFonts w:ascii="Arial" w:hAnsi="Arial" w:cs="Arial"/>
+        </w:rPr>
+        <w:t xml:space="preserve">O sistema exibe uma lista conforme pesquisa. Nesta mesma tela o sistema exibe as opções “Pesquisar”, “Novo” [SB001] Incluir </w:t>
+      </w:r>
+      <w:r>
+        <w:rPr>
+          <w:rFonts w:ascii="Arial" w:hAnsi="Arial" w:cs="Arial"/>
+        </w:rPr>
+        <w:t>Plano de Pagamento</w:t>
+      </w:r>
+      <w:r>
+        <w:rPr>
+          <w:rFonts w:ascii="Arial" w:hAnsi="Arial" w:cs="Arial"/>
+        </w:rPr>
+        <w:t xml:space="preserve">, “Alterar </w:t>
+      </w:r>
+      <w:r>
+        <w:rPr>
+          <w:rFonts w:ascii="Arial" w:hAnsi="Arial" w:cs="Arial"/>
+        </w:rPr>
+        <w:t>Plano de Pagamento</w:t>
+      </w:r>
+      <w:r>
+        <w:rPr>
+          <w:rFonts w:ascii="Arial" w:hAnsi="Arial" w:cs="Arial"/>
+        </w:rPr>
+        <w:t xml:space="preserve">” [SB002], “Excluir </w:t>
+      </w:r>
+      <w:r>
+        <w:rPr>
+          <w:rFonts w:ascii="Arial" w:hAnsi="Arial" w:cs="Arial"/>
+        </w:rPr>
+        <w:t>Plano de Pagamento</w:t>
+      </w:r>
+      <w:r>
+        <w:rPr>
+          <w:rFonts w:ascii="Arial" w:hAnsi="Arial" w:cs="Arial"/>
+        </w:rPr>
+        <w:t xml:space="preserve">” [SB003] e Ativação/Desativação ([SB004] Ativar/Desativar </w:t>
+      </w:r>
+      <w:r>
+        <w:rPr>
+          <w:rFonts w:ascii="Arial" w:hAnsi="Arial" w:cs="Arial"/>
+        </w:rPr>
+        <w:t>Plano de Pagamento</w:t>
+      </w:r>
+      <w:r>
+        <w:rPr>
+          <w:rFonts w:ascii="Arial" w:hAnsi="Arial" w:cs="Arial"/>
+        </w:rPr>
+        <w:t>);</w:t>
+      </w:r>
+    </w:p>
+    <w:p>
+      <w:pPr>
+        <w:numPr>
+          <w:ilvl w:val="0"/>
+          <w:numId w:val="12"/>
+        </w:numPr>
+        <w:rPr>
+          <w:rFonts w:ascii="Arial" w:hAnsi="Arial" w:cs="Arial"/>
+        </w:rPr>
+      </w:pPr>
+      <w:r>
+        <w:rPr>
+          <w:rFonts w:ascii="Arial" w:hAnsi="Arial" w:cs="Arial"/>
+        </w:rPr>
+        <w:t>O</w:t>
+      </w:r>
+      <w:r>
+        <w:rPr>
+          <w:rFonts w:ascii="Arial" w:hAnsi="Arial" w:cs="Arial"/>
+        </w:rPr>
+        <w:t xml:space="preserve"> </w:t>
+      </w:r>
+      <w:r>
+        <w:rPr>
+          <w:rFonts w:ascii="Arial" w:hAnsi="Arial" w:cs="Arial"/>
+        </w:rPr>
+        <w:t>gerente</w:t>
+      </w:r>
+      <w:r>
+        <w:rPr>
+          <w:rFonts w:ascii="Arial" w:hAnsi="Arial" w:cs="Arial"/>
+        </w:rPr>
+        <w:t xml:space="preserve"> pode, opcionalmente, selecionar um dos registros listados para alteração ([SB002] – Alterar </w:t>
+      </w:r>
+      <w:r>
+        <w:rPr>
+          <w:rFonts w:ascii="Arial" w:hAnsi="Arial" w:cs="Arial"/>
+        </w:rPr>
+        <w:t>Plano de Pagamento</w:t>
+      </w:r>
+      <w:r>
+        <w:rPr>
+          <w:rFonts w:ascii="Arial" w:hAnsi="Arial" w:cs="Arial"/>
+        </w:rPr>
+        <w:t>)</w:t>
+      </w:r>
+      <w:r>
+        <w:rPr>
+          <w:rFonts w:ascii="Arial" w:hAnsi="Arial" w:cs="Arial"/>
+        </w:rPr>
+        <w:t xml:space="preserve">, exclusão ([SB003] – Excluir </w:t>
+      </w:r>
+      <w:r>
+        <w:rPr>
+          <w:rFonts w:ascii="Arial" w:hAnsi="Arial" w:cs="Arial"/>
+        </w:rPr>
+        <w:t>Plano de Pagamento</w:t>
+      </w:r>
+      <w:r>
+        <w:rPr>
+          <w:rFonts w:ascii="Arial" w:hAnsi="Arial" w:cs="Arial"/>
+        </w:rPr>
+        <w:t xml:space="preserve">) e Ativação/Desativação ([SB004] Ativar/Desativar </w:t>
+      </w:r>
+      <w:r>
+        <w:rPr>
+          <w:rFonts w:ascii="Arial" w:hAnsi="Arial" w:cs="Arial"/>
+        </w:rPr>
+        <w:t>Plano de Pagamento</w:t>
+      </w:r>
+      <w:r>
+        <w:rPr>
+          <w:rFonts w:ascii="Arial" w:hAnsi="Arial" w:cs="Arial"/>
+        </w:rPr>
+        <w:t>).</w:t>
+      </w:r>
+    </w:p>
+    <w:p>
+      <w:pPr>
+        <w:numPr>
+          <w:ilvl w:val="0"/>
+          <w:numId w:val="12"/>
+        </w:numPr>
+        <w:rPr>
+          <w:rFonts w:ascii="Arial" w:hAnsi="Arial" w:cs="Arial"/>
+        </w:rPr>
+      </w:pPr>
+    </w:p>
+    <w:p>
+      <w:pPr>
+        <w:rPr>
+          <w:rFonts w:ascii="Arial" w:hAnsi="Arial" w:cs="Arial"/>
+          <w:b/>
+        </w:rPr>
+      </w:pPr>
+    </w:p>
+    <w:p>
+      <w:pPr>
+        <w:pStyle w:val="Ttulo4"/>
+        <w:numPr>
+          <w:ilvl w:val="0"/>
+          <w:numId w:val="0"/>
+        </w:numPr>
+        <w:shd w:val="clear" w:color="auto" w:fill="9CC2E5" w:themeFill="accent1" w:themeFillTint="99"/>
+        <w:rPr>
+          <w:rFonts w:ascii="Arial" w:hAnsi="Arial" w:cs="Arial"/>
+          <w:b/>
+        </w:rPr>
+      </w:pPr>
+      <w:r>
+        <w:rPr>
+          <w:rFonts w:ascii="Arial" w:hAnsi="Arial" w:cs="Arial"/>
+          <w:b/>
+        </w:rPr>
+        <w:t>SUB</w:t>
+      </w:r>
+      <w:r>
+        <w:rPr>
+          <w:rFonts w:ascii="Arial" w:hAnsi="Arial" w:cs="Arial"/>
+          <w:b/>
+        </w:rPr>
+        <w:t xml:space="preserve">001 </w:t>
+      </w:r>
+      <w:r>
+        <w:rPr>
+          <w:rFonts w:ascii="Arial" w:hAnsi="Arial" w:cs="Arial"/>
+          <w:b/>
+        </w:rPr>
+        <w:t xml:space="preserve">– Incluir </w:t>
+      </w:r>
+      <w:r>
+        <w:rPr>
+          <w:rFonts w:ascii="Arial" w:hAnsi="Arial" w:cs="Arial"/>
+          <w:b/>
+        </w:rPr>
+        <w:t>Plano de Pagamento</w:t>
+      </w:r>
+    </w:p>
+    <w:p>
+      <w:pPr>
+        <w:numPr>
+          <w:ilvl w:val="0"/>
+          <w:numId w:val="17"/>
+        </w:numPr>
+        <w:rPr>
+          <w:rFonts w:ascii="Arial" w:hAnsi="Arial" w:cs="Arial"/>
+        </w:rPr>
+      </w:pPr>
+      <w:r>
+        <w:rPr>
+          <w:rFonts w:ascii="Arial" w:hAnsi="Arial" w:cs="Arial"/>
+        </w:rPr>
+        <w:t>O sistema exibe uma tela e solicita que seja informado:</w:t>
+      </w:r>
+    </w:p>
+    <w:p>
+      <w:pPr>
+        <w:numPr>
+          <w:ilvl w:val="1"/>
+          <w:numId w:val="17"/>
+        </w:numPr>
+        <w:rPr>
+          <w:rFonts w:ascii="Arial" w:hAnsi="Arial" w:cs="Arial"/>
+        </w:rPr>
+      </w:pPr>
+      <w:r>
+        <w:rPr>
+          <w:rFonts w:ascii="Arial" w:hAnsi="Arial" w:cs="Arial"/>
+        </w:rPr>
+        <w:t>Código do plano</w:t>
+      </w:r>
+    </w:p>
+    <w:p>
+      <w:pPr>
+        <w:numPr>
+          <w:ilvl w:val="1"/>
+          <w:numId w:val="17"/>
+        </w:numPr>
+        <w:rPr>
+          <w:rFonts w:ascii="Arial" w:hAnsi="Arial" w:cs="Arial"/>
+        </w:rPr>
+      </w:pPr>
+      <w:r>
+        <w:rPr>
+          <w:rFonts w:ascii="Arial" w:hAnsi="Arial" w:cs="Arial"/>
+        </w:rPr>
+        <w:t>Descrição</w:t>
+      </w:r>
+    </w:p>
+    <w:p>
+      <w:pPr>
+        <w:numPr>
+          <w:ilvl w:val="1"/>
+          <w:numId w:val="17"/>
+        </w:numPr>
+        <w:rPr>
+          <w:rFonts w:ascii="Arial" w:hAnsi="Arial" w:cs="Arial"/>
+        </w:rPr>
+      </w:pPr>
+      <w:r>
+        <w:rPr>
+          <w:rFonts w:ascii="Arial" w:hAnsi="Arial" w:cs="Arial"/>
+        </w:rPr>
+        <w:t>Data Inicial</w:t>
+      </w:r>
+    </w:p>
+    <w:p>
+      <w:pPr>
+        <w:numPr>
+          <w:ilvl w:val="1"/>
+          <w:numId w:val="17"/>
+        </w:numPr>
+        <w:rPr>
+          <w:rFonts w:ascii="Arial" w:hAnsi="Arial" w:cs="Arial"/>
+        </w:rPr>
+      </w:pPr>
+      <w:r>
+        <w:rPr>
+          <w:rFonts w:ascii="Arial" w:hAnsi="Arial" w:cs="Arial"/>
+        </w:rPr>
+        <w:t xml:space="preserve">Data </w:t>
+      </w:r>
+      <w:r>
+        <w:rPr>
+          <w:rFonts w:ascii="Arial" w:hAnsi="Arial" w:cs="Arial"/>
+        </w:rPr>
+        <w:t>final</w:t>
+      </w:r>
+    </w:p>
+    <w:p>
+      <w:pPr>
+        <w:numPr>
+          <w:ilvl w:val="1"/>
+          <w:numId w:val="17"/>
+        </w:numPr>
+        <w:rPr>
+          <w:rFonts w:ascii="Arial" w:hAnsi="Arial" w:cs="Arial"/>
+        </w:rPr>
+      </w:pPr>
+      <w:r>
+        <w:rPr>
+          <w:rFonts w:ascii="Arial" w:hAnsi="Arial" w:cs="Arial"/>
+        </w:rPr>
+        <w:t>Valor</w:t>
+      </w:r>
+    </w:p>
+    <w:p>
+      <w:pPr>
+        <w:numPr>
+          <w:ilvl w:val="0"/>
+          <w:numId w:val="17"/>
+        </w:numPr>
+        <w:rPr>
+          <w:rFonts w:ascii="Arial" w:hAnsi="Arial" w:cs="Arial"/>
+        </w:rPr>
+      </w:pPr>
+      <w:r>
+        <w:rPr>
+          <w:rFonts w:ascii="Arial" w:hAnsi="Arial" w:cs="Arial"/>
+        </w:rPr>
+        <w:t xml:space="preserve">Após digitar as informações, o </w:t>
+      </w:r>
+      <w:r>
+        <w:rPr>
+          <w:rFonts w:ascii="Arial" w:hAnsi="Arial" w:cs="Arial"/>
+        </w:rPr>
+        <w:t>gerente</w:t>
+      </w:r>
+      <w:r>
+        <w:rPr>
+          <w:rFonts w:ascii="Arial" w:hAnsi="Arial" w:cs="Arial"/>
+        </w:rPr>
+        <w:t xml:space="preserve"> confirma a inclusão do </w:t>
+      </w:r>
+      <w:r>
+        <w:rPr>
+          <w:rFonts w:ascii="Arial" w:hAnsi="Arial" w:cs="Arial"/>
+        </w:rPr>
+        <w:t>Plano de Pagamento</w:t>
+      </w:r>
+      <w:r>
+        <w:rPr>
+          <w:rFonts w:ascii="Arial" w:hAnsi="Arial" w:cs="Arial"/>
+        </w:rPr>
+        <w:t>. ([F</w:t>
+      </w:r>
+      <w:r>
+        <w:rPr>
+          <w:rFonts w:ascii="Arial" w:hAnsi="Arial" w:cs="Arial"/>
+        </w:rPr>
+        <w:t>AE</w:t>
+      </w:r>
+      <w:r>
+        <w:rPr>
+          <w:rFonts w:ascii="Arial" w:hAnsi="Arial" w:cs="Arial"/>
+        </w:rPr>
+        <w:t>002] Campos Obrigatórios não preenchidos).</w:t>
+      </w:r>
+    </w:p>
+    <w:p>
+      <w:pPr>
+        <w:numPr>
+          <w:ilvl w:val="0"/>
+          <w:numId w:val="17"/>
+        </w:numPr>
+        <w:rPr>
+          <w:rFonts w:ascii="Arial" w:hAnsi="Arial" w:cs="Arial"/>
+        </w:rPr>
+      </w:pPr>
+      <w:r>
+        <w:rPr>
+          <w:rFonts w:ascii="Arial" w:hAnsi="Arial" w:cs="Arial"/>
+        </w:rPr>
+        <w:t xml:space="preserve">O sistema exibe uma mensagem “A operação foi realizada com sucesso”. O sistema retorna ao </w:t>
+      </w:r>
+      <w:r>
+        <w:rPr>
+          <w:rFonts w:ascii="Arial" w:hAnsi="Arial" w:cs="Arial"/>
+          <w:b/>
+        </w:rPr>
+        <w:t>Fluxo Básico</w:t>
+      </w:r>
+      <w:r>
+        <w:rPr>
+          <w:rFonts w:ascii="Arial" w:hAnsi="Arial" w:cs="Arial"/>
+        </w:rPr>
+        <w:t>.</w:t>
+      </w:r>
+    </w:p>
+    <w:p>
+      <w:pPr>
+        <w:pStyle w:val="Ttulo4"/>
+        <w:numPr>
+          <w:ilvl w:val="0"/>
+          <w:numId w:val="0"/>
+        </w:numPr>
+        <w:shd w:val="clear" w:color="auto" w:fill="9CC2E5" w:themeFill="accent1" w:themeFillTint="99"/>
+        <w:ind w:left="1008" w:hanging="1008"/>
+        <w:rPr>
+          <w:rFonts w:ascii="Arial" w:hAnsi="Arial" w:cs="Arial"/>
+          <w:b/>
+        </w:rPr>
+      </w:pPr>
+      <w:r>
+        <w:rPr>
+          <w:rFonts w:ascii="Arial" w:hAnsi="Arial" w:cs="Arial"/>
+          <w:b/>
+        </w:rPr>
+        <w:t>SUB</w:t>
+      </w:r>
+      <w:r>
+        <w:rPr>
+          <w:rFonts w:ascii="Arial" w:hAnsi="Arial" w:cs="Arial"/>
+          <w:b/>
+        </w:rPr>
+        <w:t xml:space="preserve">002 </w:t>
+      </w:r>
+      <w:r>
+        <w:rPr>
+          <w:rFonts w:ascii="Arial" w:hAnsi="Arial" w:cs="Arial"/>
+          <w:b/>
+        </w:rPr>
+        <w:t xml:space="preserve">– Alterar </w:t>
+      </w:r>
+      <w:r>
+        <w:rPr>
+          <w:rFonts w:ascii="Arial" w:hAnsi="Arial" w:cs="Arial"/>
+          <w:b/>
+        </w:rPr>
+        <w:t>Plano de Pagamento</w:t>
+      </w:r>
+    </w:p>
+    <w:p>
+      <w:pPr>
+        <w:numPr>
+          <w:ilvl w:val="0"/>
+          <w:numId w:val="23"/>
+        </w:numPr>
+        <w:rPr>
+          <w:rFonts w:ascii="Arial" w:hAnsi="Arial" w:cs="Arial"/>
+        </w:rPr>
+      </w:pPr>
+      <w:r>
+        <w:rPr>
+          <w:rFonts w:ascii="Arial" w:hAnsi="Arial" w:cs="Arial"/>
+        </w:rPr>
+        <w:t xml:space="preserve">Após selecionar um item para alteração, o sistema apresenta para alteração do </w:t>
+      </w:r>
+      <w:r>
+        <w:rPr>
+          <w:rFonts w:ascii="Arial" w:hAnsi="Arial" w:cs="Arial"/>
+        </w:rPr>
+        <w:t>Plano de Pagamento</w:t>
+      </w:r>
+      <w:r>
+        <w:rPr>
+          <w:rFonts w:ascii="Arial" w:hAnsi="Arial" w:cs="Arial"/>
+        </w:rPr>
+        <w:t xml:space="preserve"> os mesmos campos apresentados no subfluxo ([SB001] – Incluir </w:t>
+      </w:r>
+      <w:r>
+        <w:rPr>
+          <w:rFonts w:ascii="Arial" w:hAnsi="Arial" w:cs="Arial"/>
+        </w:rPr>
+        <w:t>Plano de Pagamento</w:t>
+      </w:r>
+      <w:r>
+        <w:rPr>
+          <w:rFonts w:ascii="Arial" w:hAnsi="Arial" w:cs="Arial"/>
+        </w:rPr>
+        <w:t>).</w:t>
+      </w:r>
+    </w:p>
+    <w:p>
+      <w:pPr>
+        <w:numPr>
+          <w:ilvl w:val="0"/>
+          <w:numId w:val="23"/>
+        </w:numPr>
+        <w:rPr>
+          <w:rFonts w:ascii="Arial" w:hAnsi="Arial" w:cs="Arial"/>
+        </w:rPr>
+      </w:pPr>
+      <w:r>
+        <w:rPr>
+          <w:rFonts w:ascii="Arial" w:hAnsi="Arial" w:cs="Arial"/>
+        </w:rPr>
+        <w:t>O</w:t>
+      </w:r>
+      <w:r>
+        <w:rPr>
+          <w:rFonts w:ascii="Arial" w:hAnsi="Arial" w:cs="Arial"/>
+        </w:rPr>
+        <w:t xml:space="preserve"> gerente confirma </w:t>
+      </w:r>
+      <w:r>
+        <w:rPr>
+          <w:rFonts w:ascii="Arial" w:hAnsi="Arial" w:cs="Arial"/>
+        </w:rPr>
+        <w:t>([F</w:t>
+      </w:r>
+      <w:r>
+        <w:rPr>
+          <w:rFonts w:ascii="Arial" w:hAnsi="Arial" w:cs="Arial"/>
+        </w:rPr>
+        <w:t>AE</w:t>
+      </w:r>
+      <w:r>
+        <w:rPr>
+          <w:rFonts w:ascii="Arial" w:hAnsi="Arial" w:cs="Arial"/>
+        </w:rPr>
+        <w:t>002] Campos Obrigatórios não preenchidos)</w:t>
+      </w:r>
+      <w:r>
+        <w:rPr>
+          <w:rFonts w:ascii="Arial" w:hAnsi="Arial" w:cs="Arial"/>
+        </w:rPr>
+        <w:t xml:space="preserve"> ou cancela ([FAE001] Cancelar modificações) as alterações</w:t>
+      </w:r>
+      <w:r>
+        <w:rPr>
+          <w:rFonts w:ascii="Arial" w:hAnsi="Arial" w:cs="Arial"/>
+        </w:rPr>
+        <w:t>.</w:t>
+      </w:r>
+    </w:p>
+    <w:p>
+      <w:pPr>
+        <w:numPr>
+          <w:ilvl w:val="0"/>
+          <w:numId w:val="23"/>
+        </w:numPr>
+        <w:rPr>
+          <w:rFonts w:ascii="Arial" w:hAnsi="Arial" w:cs="Arial"/>
+        </w:rPr>
+      </w:pPr>
+      <w:r>
+        <w:rPr>
+          <w:rFonts w:ascii="Arial" w:hAnsi="Arial" w:cs="Arial"/>
+        </w:rPr>
+        <w:t xml:space="preserve">O sistema </w:t>
+      </w:r>
+      <w:r>
+        <w:rPr>
+          <w:rFonts w:ascii="Arial" w:hAnsi="Arial" w:cs="Arial"/>
+        </w:rPr>
+        <w:t>emite a mensagem “A oper</w:t>
+      </w:r>
+      <w:r>
+        <w:rPr>
+          <w:rFonts w:ascii="Arial" w:hAnsi="Arial" w:cs="Arial"/>
+        </w:rPr>
+        <w:t xml:space="preserve">ação foi realizada com sucesso” e retorna ao </w:t>
+      </w:r>
+      <w:r>
+        <w:rPr>
+          <w:rFonts w:ascii="Arial" w:hAnsi="Arial" w:cs="Arial"/>
+          <w:b/>
+        </w:rPr>
+        <w:t>Fluxo Básico</w:t>
+      </w:r>
+      <w:r>
+        <w:rPr>
+          <w:rFonts w:ascii="Arial" w:hAnsi="Arial" w:cs="Arial"/>
+        </w:rPr>
+        <w:t>.</w:t>
+      </w:r>
+    </w:p>
+    <w:p>
+      <w:pPr>
+        <w:pStyle w:val="Ttulo4"/>
+        <w:numPr>
+          <w:ilvl w:val="0"/>
+          <w:numId w:val="0"/>
+        </w:numPr>
+        <w:shd w:val="clear" w:color="auto" w:fill="9CC2E5" w:themeFill="accent1" w:themeFillTint="99"/>
+        <w:rPr>
+          <w:rFonts w:ascii="Arial" w:hAnsi="Arial" w:cs="Arial"/>
+          <w:b/>
+        </w:rPr>
+      </w:pPr>
+      <w:r>
+        <w:rPr>
+          <w:rFonts w:ascii="Arial" w:hAnsi="Arial" w:cs="Arial"/>
+          <w:b/>
+        </w:rPr>
+        <w:t xml:space="preserve">SUB003 </w:t>
+      </w:r>
+      <w:r>
+        <w:rPr>
+          <w:rFonts w:ascii="Arial" w:hAnsi="Arial" w:cs="Arial"/>
+          <w:b/>
+        </w:rPr>
+        <w:t>–</w:t>
+      </w:r>
+      <w:r>
+        <w:rPr>
+          <w:rFonts w:ascii="Arial" w:hAnsi="Arial" w:cs="Arial"/>
+          <w:b/>
+        </w:rPr>
+        <w:t xml:space="preserve"> Excluir </w:t>
+      </w:r>
+      <w:r>
+        <w:rPr>
+          <w:rFonts w:ascii="Arial" w:hAnsi="Arial" w:cs="Arial"/>
+          <w:b/>
+        </w:rPr>
+        <w:t>Plano de Pagamento</w:t>
+      </w:r>
+    </w:p>
+    <w:p>
+      <w:pPr>
+        <w:numPr>
+          <w:ilvl w:val="0"/>
+          <w:numId w:val="25"/>
+        </w:numPr>
+        <w:rPr>
+          <w:rFonts w:ascii="Arial" w:hAnsi="Arial" w:cs="Arial"/>
+        </w:rPr>
+      </w:pPr>
+      <w:r>
+        <w:rPr>
+          <w:rFonts w:ascii="Arial" w:hAnsi="Arial" w:cs="Arial"/>
+        </w:rPr>
+        <w:t xml:space="preserve">O sistema verifica se o </w:t>
+      </w:r>
+      <w:r>
+        <w:rPr>
+          <w:rFonts w:ascii="Arial" w:hAnsi="Arial" w:cs="Arial"/>
+        </w:rPr>
+        <w:t>Plano de Pagamento</w:t>
+      </w:r>
+      <w:r>
+        <w:rPr>
+          <w:rFonts w:ascii="Arial" w:hAnsi="Arial" w:cs="Arial"/>
+        </w:rPr>
+        <w:t xml:space="preserve"> está cadastrado. ([FAE003] o sistema não encontrou registros).</w:t>
+      </w:r>
+    </w:p>
+    <w:p>
+      <w:pPr>
+        <w:numPr>
+          <w:ilvl w:val="0"/>
+          <w:numId w:val="25"/>
+        </w:numPr>
+        <w:rPr>
+          <w:rFonts w:ascii="Arial" w:hAnsi="Arial" w:cs="Arial"/>
+        </w:rPr>
+      </w:pPr>
+      <w:r>
+        <w:rPr>
+          <w:rFonts w:ascii="Arial" w:hAnsi="Arial" w:cs="Arial"/>
+        </w:rPr>
+        <w:t>O sistema exibe uma mensagem solicitando uma confirmação do gerente;</w:t>
+      </w:r>
+    </w:p>
+    <w:p>
+      <w:pPr>
+        <w:numPr>
+          <w:ilvl w:val="0"/>
+          <w:numId w:val="25"/>
+        </w:numPr>
+        <w:rPr>
+          <w:rFonts w:ascii="Arial" w:hAnsi="Arial" w:cs="Arial"/>
+        </w:rPr>
+      </w:pPr>
+      <w:r>
+        <w:rPr>
+          <w:rFonts w:ascii="Arial" w:hAnsi="Arial" w:cs="Arial"/>
+        </w:rPr>
+        <w:t>O gerente confirma ou cancela ([FAE001] Cancelar modificações).</w:t>
+      </w:r>
+    </w:p>
+    <w:p>
+      <w:pPr>
+        <w:numPr>
+          <w:ilvl w:val="0"/>
+          <w:numId w:val="25"/>
+        </w:numPr>
+        <w:rPr>
+          <w:rFonts w:ascii="Arial" w:hAnsi="Arial" w:cs="Arial"/>
+        </w:rPr>
+      </w:pPr>
+      <w:r>
+        <w:rPr>
+          <w:rFonts w:ascii="Arial" w:hAnsi="Arial" w:cs="Arial"/>
+        </w:rPr>
+        <w:t xml:space="preserve">O sistema exclui o </w:t>
+      </w:r>
+      <w:r>
+        <w:rPr>
+          <w:rFonts w:ascii="Arial" w:hAnsi="Arial" w:cs="Arial"/>
+        </w:rPr>
+        <w:t>Plano de Pagamento</w:t>
+      </w:r>
+      <w:r>
+        <w:rPr>
+          <w:rFonts w:ascii="Arial" w:hAnsi="Arial" w:cs="Arial"/>
+        </w:rPr>
+        <w:t xml:space="preserve"> e emite a mensagem “A operação foi realizada com sucesso”</w:t>
+      </w:r>
+      <w:r>
+        <w:rPr>
+          <w:rFonts w:ascii="Arial" w:hAnsi="Arial" w:cs="Arial"/>
+        </w:rPr>
+        <w:t xml:space="preserve"> e retorna ao </w:t>
+      </w:r>
+      <w:r>
+        <w:rPr>
+          <w:rFonts w:ascii="Arial" w:hAnsi="Arial" w:cs="Arial"/>
+          <w:b/>
+        </w:rPr>
+        <w:t>Fluxo Básico</w:t>
+      </w:r>
+      <w:r>
+        <w:rPr>
+          <w:rFonts w:ascii="Arial" w:hAnsi="Arial" w:cs="Arial"/>
+        </w:rPr>
+        <w:t>.</w:t>
+      </w:r>
+    </w:p>
+    <w:p>
+      <w:pPr>
+        <w:ind w:left="360"/>
+        <w:rPr>
+          <w:rFonts w:ascii="Arial" w:hAnsi="Arial" w:cs="Arial"/>
+        </w:rPr>
+      </w:pPr>
+    </w:p>
+    <w:p>
+      <w:pPr>
+        <w:pStyle w:val="Ttulo4"/>
+        <w:numPr>
+          <w:ilvl w:val="0"/>
+          <w:numId w:val="0"/>
+        </w:numPr>
+        <w:shd w:val="clear" w:color="auto" w:fill="9CC2E5" w:themeFill="accent1" w:themeFillTint="99"/>
+        <w:rPr>
+          <w:rFonts w:ascii="Arial" w:hAnsi="Arial" w:cs="Arial"/>
+          <w:b/>
+        </w:rPr>
+      </w:pPr>
+      <w:r>
+        <w:rPr>
+          <w:rFonts w:ascii="Arial" w:hAnsi="Arial" w:cs="Arial"/>
+          <w:b/>
+        </w:rPr>
+        <w:t>SUB004</w:t>
+      </w:r>
+      <w:r>
+        <w:rPr>
+          <w:rFonts w:ascii="Arial" w:hAnsi="Arial" w:cs="Arial"/>
+          <w:b/>
+        </w:rPr>
+        <w:t xml:space="preserve"> </w:t>
+      </w:r>
+      <w:r>
+        <w:rPr>
+          <w:rFonts w:ascii="Arial" w:hAnsi="Arial" w:cs="Arial"/>
+          <w:b/>
+        </w:rPr>
+        <w:t>–</w:t>
+      </w:r>
+      <w:r>
+        <w:rPr>
+          <w:rFonts w:ascii="Arial" w:hAnsi="Arial" w:cs="Arial"/>
+          <w:b/>
+        </w:rPr>
+        <w:t xml:space="preserve"> </w:t>
+      </w:r>
+      <w:r>
+        <w:rPr>
+          <w:rFonts w:ascii="Arial" w:hAnsi="Arial" w:cs="Arial"/>
+          <w:b/>
+        </w:rPr>
+        <w:t>Desativar/Ativar</w:t>
+      </w:r>
+      <w:r>
+        <w:rPr>
+          <w:rFonts w:ascii="Arial" w:hAnsi="Arial" w:cs="Arial"/>
+          <w:b/>
+        </w:rPr>
+        <w:t xml:space="preserve"> </w:t>
+      </w:r>
+      <w:r>
+        <w:rPr>
+          <w:rFonts w:ascii="Arial" w:hAnsi="Arial" w:cs="Arial"/>
+          <w:b/>
+        </w:rPr>
+        <w:t>Plano de Pagamento</w:t>
+      </w:r>
+    </w:p>
+    <w:p>
+      <w:pPr>
+        <w:numPr>
+          <w:ilvl w:val="0"/>
+          <w:numId w:val="40"/>
+        </w:numPr>
+        <w:rPr>
+          <w:rFonts w:ascii="Arial" w:hAnsi="Arial" w:cs="Arial"/>
+        </w:rPr>
+      </w:pPr>
+      <w:r>
+        <w:rPr>
+          <w:rFonts w:ascii="Arial" w:hAnsi="Arial" w:cs="Arial"/>
+        </w:rPr>
+        <w:t>O gerente seleciona um item da lista.</w:t>
+      </w:r>
+    </w:p>
+    <w:p>
+      <w:pPr>
+        <w:numPr>
+          <w:ilvl w:val="0"/>
+          <w:numId w:val="40"/>
+        </w:numPr>
+        <w:rPr>
+          <w:rFonts w:ascii="Arial" w:hAnsi="Arial" w:cs="Arial"/>
+        </w:rPr>
+      </w:pPr>
+      <w:r>
+        <w:rPr>
+          <w:rFonts w:ascii="Arial" w:hAnsi="Arial" w:cs="Arial"/>
+        </w:rPr>
+        <w:t xml:space="preserve">O sistema exibe um botão desativar caso o item esteja </w:t>
+      </w:r>
+      <w:r>
+        <w:rPr>
+          <w:rFonts w:ascii="Arial" w:hAnsi="Arial" w:cs="Arial"/>
+          <w:color w:val="00B050"/>
+        </w:rPr>
+        <w:t xml:space="preserve">ativo </w:t>
+      </w:r>
+      <w:r>
+        <w:rPr>
+          <w:rFonts w:ascii="Arial" w:hAnsi="Arial" w:cs="Arial"/>
+        </w:rPr>
+        <w:t xml:space="preserve">ou um botão ativar caso o item selecionado esteja </w:t>
+      </w:r>
+      <w:r>
+        <w:rPr>
+          <w:rFonts w:ascii="Arial" w:hAnsi="Arial" w:cs="Arial"/>
+          <w:color w:val="FF0000"/>
+        </w:rPr>
+        <w:t>desativado</w:t>
+      </w:r>
+      <w:r>
+        <w:rPr>
+          <w:rFonts w:ascii="Arial" w:hAnsi="Arial" w:cs="Arial"/>
+        </w:rPr>
+        <w:t>.</w:t>
+      </w:r>
+    </w:p>
+    <w:p>
+      <w:pPr>
+        <w:numPr>
+          <w:ilvl w:val="0"/>
+          <w:numId w:val="40"/>
+        </w:numPr>
+        <w:rPr>
+          <w:rFonts w:ascii="Arial" w:hAnsi="Arial" w:cs="Arial"/>
+        </w:rPr>
+      </w:pPr>
+      <w:r>
+        <w:rPr>
+          <w:rFonts w:ascii="Arial" w:hAnsi="Arial" w:cs="Arial"/>
+        </w:rPr>
+        <w:t>O gerente clica no botão “Ativar/Desativar”.</w:t>
+      </w:r>
+    </w:p>
+    <w:p>
+      <w:pPr>
+        <w:numPr>
+          <w:ilvl w:val="0"/>
+          <w:numId w:val="40"/>
+        </w:numPr>
+        <w:rPr>
+          <w:rFonts w:ascii="Arial" w:hAnsi="Arial" w:cs="Arial"/>
+        </w:rPr>
+      </w:pPr>
+      <w:r>
+        <w:rPr>
+          <w:rFonts w:ascii="Arial" w:hAnsi="Arial" w:cs="Arial"/>
+        </w:rPr>
+        <w:t>O sistema solicita uma confirmação do gerente.</w:t>
+      </w:r>
+    </w:p>
+    <w:p>
+      <w:pPr>
+        <w:numPr>
+          <w:ilvl w:val="0"/>
+          <w:numId w:val="40"/>
+        </w:numPr>
+        <w:rPr>
+          <w:rFonts w:ascii="Arial" w:hAnsi="Arial" w:cs="Arial"/>
+        </w:rPr>
+      </w:pPr>
+      <w:r>
+        <w:rPr>
+          <w:rFonts w:ascii="Arial" w:hAnsi="Arial" w:cs="Arial"/>
+        </w:rPr>
+        <w:t>O gerente confirma ou cancela ([FAE001] Cancelar modificações).</w:t>
+      </w:r>
+    </w:p>
+    <w:p>
+      <w:pPr>
+        <w:rPr>
+          <w:rFonts w:ascii="Arial" w:hAnsi="Arial" w:cs="Arial"/>
+        </w:rPr>
+      </w:pPr>
+      <w:r>
+        <w:rPr>
+          <w:rFonts w:ascii="Arial" w:hAnsi="Arial" w:cs="Arial"/>
+        </w:rPr>
+        <w:t xml:space="preserve">O sistema </w:t>
+      </w:r>
+      <w:r>
+        <w:rPr>
+          <w:rFonts w:ascii="Arial" w:hAnsi="Arial" w:cs="Arial"/>
+          <w:color w:val="00B050"/>
+        </w:rPr>
+        <w:t>ativa</w:t>
+      </w:r>
+      <w:r>
+        <w:rPr>
+          <w:rFonts w:ascii="Arial" w:hAnsi="Arial" w:cs="Arial"/>
+        </w:rPr>
+        <w:t xml:space="preserve"> o item selecionado caso o mesmo esteja desativado ou </w:t>
+      </w:r>
+      <w:r>
+        <w:rPr>
+          <w:rFonts w:ascii="Arial" w:hAnsi="Arial" w:cs="Arial"/>
+          <w:color w:val="FF0000"/>
+        </w:rPr>
+        <w:t>desativa</w:t>
+      </w:r>
+      <w:r>
+        <w:rPr>
+          <w:rFonts w:ascii="Arial" w:hAnsi="Arial" w:cs="Arial"/>
+        </w:rPr>
+        <w:t xml:space="preserve"> caso o mesmo esteja ativo e</w:t>
+      </w:r>
+      <w:r>
+        <w:rPr>
+          <w:rFonts w:ascii="Arial" w:hAnsi="Arial" w:cs="Arial"/>
+        </w:rPr>
+        <w:t xml:space="preserve"> exibe</w:t>
+      </w:r>
+      <w:r>
+        <w:rPr>
+          <w:rFonts w:ascii="Arial" w:hAnsi="Arial" w:cs="Arial"/>
+        </w:rPr>
+        <w:t xml:space="preserve"> a mensagem “A operação foi realizada com sucesso”</w:t>
+      </w:r>
+      <w:r>
+        <w:rPr>
+          <w:rFonts w:ascii="Arial" w:hAnsi="Arial" w:cs="Arial"/>
+        </w:rPr>
+        <w:t xml:space="preserve"> e retorna ao </w:t>
+      </w:r>
+      <w:r>
+        <w:rPr>
+          <w:rFonts w:ascii="Arial" w:hAnsi="Arial" w:cs="Arial"/>
+          <w:b/>
+        </w:rPr>
+        <w:t>Fluxo Básico</w:t>
+      </w:r>
+      <w:r>
+        <w:rPr>
+          <w:rFonts w:ascii="Arial" w:hAnsi="Arial" w:cs="Arial"/>
+        </w:rPr>
+        <w:t>.</w:t>
+      </w:r>
+    </w:p>
+    <w:p>
+      <w:pPr>
+        <w:pStyle w:val="PargrafodaLista"/>
+        <w:rPr>
+          <w:rFonts w:ascii="Arial" w:hAnsi="Arial" w:cs="Arial"/>
+        </w:rPr>
+      </w:pPr>
+    </w:p>
+    <w:p>
+      <w:pPr>
+        <w:pStyle w:val="Ttulo3"/>
+        <w:numPr>
+          <w:ilvl w:val="0"/>
+          <w:numId w:val="0"/>
+        </w:numPr>
+        <w:shd w:val="clear" w:color="auto" w:fill="AEAAAA" w:themeFill="background2" w:themeFillShade="BF"/>
+        <w:rPr>
+          <w:rFonts w:ascii="Arial" w:hAnsi="Arial" w:cs="Arial"/>
+          <w:b w:val="0"/>
+          <w:sz w:val="24"/>
+        </w:rPr>
+      </w:pPr>
+      <w:r>
+        <w:rPr>
+          <w:rFonts w:ascii="Arial" w:hAnsi="Arial" w:cs="Arial"/>
+          <w:sz w:val="24"/>
+        </w:rPr>
+        <w:lastRenderedPageBreak/>
+        <w:t>Fluxos Alternativos e de Exceções</w:t>
+      </w:r>
+    </w:p>
+    <w:p>
+      <w:pPr>
+        <w:pStyle w:val="Ttulo4"/>
+        <w:numPr>
+          <w:ilvl w:val="0"/>
+          <w:numId w:val="0"/>
+        </w:numPr>
+        <w:rPr>
+          <w:rFonts w:ascii="Arial" w:hAnsi="Arial" w:cs="Arial"/>
+          <w:b/>
+        </w:rPr>
+      </w:pPr>
+      <w:r>
+        <w:rPr>
+          <w:rFonts w:ascii="Arial" w:hAnsi="Arial" w:cs="Arial"/>
+          <w:b/>
+        </w:rPr>
+        <w:t>FAE</w:t>
+      </w:r>
+      <w:r>
+        <w:rPr>
+          <w:rFonts w:ascii="Arial" w:hAnsi="Arial" w:cs="Arial"/>
+          <w:b/>
+        </w:rPr>
+        <w:t xml:space="preserve">001 </w:t>
+      </w:r>
+      <w:r>
+        <w:rPr>
+          <w:rFonts w:ascii="Arial" w:hAnsi="Arial" w:cs="Arial"/>
+          <w:b/>
+        </w:rPr>
+        <w:t>– Cancelar modificações (incluir/alterar/excluir)</w:t>
+      </w:r>
+    </w:p>
+    <w:p>
+      <w:pPr>
+        <w:numPr>
+          <w:ilvl w:val="0"/>
+          <w:numId w:val="20"/>
+        </w:numPr>
+      </w:pPr>
+      <w:r>
+        <w:t xml:space="preserve">O usuário informa que deseja cancelar as modificações em andamento. </w:t>
+      </w:r>
+    </w:p>
+    <w:p>
+      <w:pPr>
+        <w:numPr>
+          <w:ilvl w:val="0"/>
+          <w:numId w:val="20"/>
+        </w:numPr>
+      </w:pPr>
+      <w:r>
+        <w:t xml:space="preserve">O sistema volta ao </w:t>
+      </w:r>
+      <w:r>
+        <w:rPr>
+          <w:b/>
+        </w:rPr>
+        <w:t>Fluxo Básico</w:t>
+      </w:r>
+      <w:r>
+        <w:t>.</w:t>
+      </w:r>
+    </w:p>
+    <w:p>
+      <w:pPr>
+        <w:pStyle w:val="Ttulo4"/>
+        <w:numPr>
+          <w:ilvl w:val="0"/>
+          <w:numId w:val="0"/>
+        </w:numPr>
+        <w:rPr>
+          <w:rFonts w:ascii="Arial" w:hAnsi="Arial" w:cs="Arial"/>
+          <w:b/>
+        </w:rPr>
+      </w:pPr>
+      <w:r>
+        <w:rPr>
+          <w:rFonts w:ascii="Arial" w:hAnsi="Arial" w:cs="Arial"/>
+          <w:b/>
+        </w:rPr>
+        <w:t>FAE002 – Campos Obrigatórios não preenchidos</w:t>
+      </w:r>
+    </w:p>
+    <w:p>
+      <w:pPr>
+        <w:numPr>
+          <w:ilvl w:val="0"/>
+          <w:numId w:val="21"/>
+        </w:numPr>
+      </w:pPr>
+      <w:r>
+        <w:t>O sistema verifica se os campos obrigatórios foram preenchidos</w:t>
+      </w:r>
+      <w:r>
+        <w:t xml:space="preserve">, caso </w:t>
+      </w:r>
+      <w:r>
+        <w:t>não tenham sido preenchidos</w:t>
+      </w:r>
+      <w:r>
+        <w:t xml:space="preserve"> o sistema emite uma mensagem “</w:t>
+      </w:r>
+      <w:r>
+        <w:t>Campos obrigatórios não foram preenchidos”</w:t>
+      </w:r>
+      <w:r>
+        <w:t>.</w:t>
+      </w:r>
+    </w:p>
+    <w:p>
+      <w:pPr>
+        <w:rPr>
+          <w:rFonts w:ascii="Arial" w:hAnsi="Arial" w:cs="Arial"/>
+          <w:b/>
+        </w:rPr>
+      </w:pPr>
+      <w:r>
+        <w:rPr>
+          <w:rFonts w:ascii="Arial" w:hAnsi="Arial" w:cs="Arial"/>
+          <w:b/>
+        </w:rPr>
+        <w:t>FAE003</w:t>
+      </w:r>
+      <w:r>
+        <w:rPr>
+          <w:rFonts w:ascii="Arial" w:hAnsi="Arial" w:cs="Arial"/>
+          <w:b/>
+        </w:rPr>
+        <w:t xml:space="preserve"> </w:t>
+      </w:r>
+      <w:r>
+        <w:rPr>
+          <w:rFonts w:ascii="Arial" w:hAnsi="Arial" w:cs="Arial"/>
+          <w:b/>
+        </w:rPr>
+        <w:t>– O sistema não encontrou registros</w:t>
+      </w:r>
+    </w:p>
+    <w:p>
+      <w:pPr>
+        <w:pStyle w:val="PargrafodaLista"/>
+        <w:numPr>
+          <w:ilvl w:val="0"/>
+          <w:numId w:val="37"/>
+        </w:numPr>
+      </w:pPr>
+      <w:r>
+        <w:t xml:space="preserve">Se a pesquisa não encontrar registros, no lugar da lista a ser exibida o sistema apresenta a mensagem “A pesquisa não encontrou registros”. </w:t>
+      </w:r>
+    </w:p>
+    <w:p>
+      <w:pPr>
+        <w:pStyle w:val="PargrafodaLista"/>
+      </w:pPr>
+    </w:p>
+    <w:p>
+      <w:pPr>
+        <w:pStyle w:val="PargrafodaLista"/>
+      </w:pPr>
+    </w:p>
+    <w:p>
+      <w:pPr>
+        <w:pStyle w:val="PargrafodaLista"/>
+      </w:pPr>
+    </w:p>
+    <w:p>
+      <w:pPr>
+        <w:pStyle w:val="PargrafodaLista"/>
+      </w:pPr>
       <w:bookmarkStart w:id="22" w:name="_GoBack"/>
       <w:bookmarkEnd w:id="22"/>
     </w:p>
-    <w:p/>
     <w:p/>
     <w:sectPr>
       <w:headerReference w:type="default" r:id="rId13"/>
@@ -7760,24 +10767,13 @@
             </w:rPr>
             <w:fldChar w:fldCharType="end"/>
           </w:r>
-          <w:proofErr w:type="gramStart"/>
           <w:r>
             <w:rPr>
               <w:rFonts w:ascii="Verdana" w:hAnsi="Verdana"/>
               <w:sz w:val="16"/>
             </w:rPr>
-            <w:t>.</w:t>
+            <w:t>.doc</w:t>
           </w:r>
-          <w:proofErr w:type="spellStart"/>
-          <w:proofErr w:type="gramEnd"/>
-          <w:r>
-            <w:rPr>
-              <w:rFonts w:ascii="Verdana" w:hAnsi="Verdana"/>
-              <w:sz w:val="16"/>
-            </w:rPr>
-            <w:t>doc</w:t>
-          </w:r>
-          <w:proofErr w:type="spellEnd"/>
         </w:p>
       </w:tc>
       <w:tc>
@@ -7791,21 +10787,12 @@
               <w:sz w:val="16"/>
             </w:rPr>
           </w:pPr>
-          <w:proofErr w:type="spellStart"/>
           <w:r>
             <w:rPr>
               <w:rFonts w:ascii="Verdana" w:hAnsi="Verdana"/>
               <w:sz w:val="16"/>
             </w:rPr>
-            <w:t>Pág</w:t>
-          </w:r>
-          <w:proofErr w:type="spellEnd"/>
-          <w:r>
-            <w:rPr>
-              <w:rFonts w:ascii="Verdana" w:hAnsi="Verdana"/>
-              <w:sz w:val="16"/>
-            </w:rPr>
-            <w:t xml:space="preserve"> </w:t>
+            <w:t xml:space="preserve">Pág </w:t>
           </w:r>
           <w:r>
             <w:rPr>
@@ -9161,6 +12148,95 @@
     </w:lvl>
   </w:abstractNum>
   <w:abstractNum w:abstractNumId="8">
+    <w:nsid w:val="1D4A65C9"/>
+    <w:multiLevelType w:val="hybridMultilevel"/>
+    <w:tmpl w:val="7082AC9E"/>
+    <w:lvl w:ilvl="0" w:tplc="0409000F">
+      <w:start w:val="1"/>
+      <w:numFmt w:val="decimal"/>
+      <w:lvlText w:val="%1."/>
+      <w:lvlJc w:val="left"/>
+      <w:pPr>
+        <w:ind w:left="720" w:hanging="360"/>
+      </w:pPr>
+      <w:rPr>
+        <w:rFonts w:hint="default"/>
+      </w:rPr>
+    </w:lvl>
+    <w:lvl w:ilvl="1" w:tplc="04090019" w:tentative="1">
+      <w:start w:val="1"/>
+      <w:numFmt w:val="lowerLetter"/>
+      <w:lvlText w:val="%2."/>
+      <w:lvlJc w:val="left"/>
+      <w:pPr>
+        <w:ind w:left="1440" w:hanging="360"/>
+      </w:pPr>
+    </w:lvl>
+    <w:lvl w:ilvl="2" w:tplc="0409001B" w:tentative="1">
+      <w:start w:val="1"/>
+      <w:numFmt w:val="lowerRoman"/>
+      <w:lvlText w:val="%3."/>
+      <w:lvlJc w:val="right"/>
+      <w:pPr>
+        <w:ind w:left="2160" w:hanging="180"/>
+      </w:pPr>
+    </w:lvl>
+    <w:lvl w:ilvl="3" w:tplc="0409000F" w:tentative="1">
+      <w:start w:val="1"/>
+      <w:numFmt w:val="decimal"/>
+      <w:lvlText w:val="%4."/>
+      <w:lvlJc w:val="left"/>
+      <w:pPr>
+        <w:ind w:left="2880" w:hanging="360"/>
+      </w:pPr>
+    </w:lvl>
+    <w:lvl w:ilvl="4" w:tplc="04090019" w:tentative="1">
+      <w:start w:val="1"/>
+      <w:numFmt w:val="lowerLetter"/>
+      <w:lvlText w:val="%5."/>
+      <w:lvlJc w:val="left"/>
+      <w:pPr>
+        <w:ind w:left="3600" w:hanging="360"/>
+      </w:pPr>
+    </w:lvl>
+    <w:lvl w:ilvl="5" w:tplc="0409001B" w:tentative="1">
+      <w:start w:val="1"/>
+      <w:numFmt w:val="lowerRoman"/>
+      <w:lvlText w:val="%6."/>
+      <w:lvlJc w:val="right"/>
+      <w:pPr>
+        <w:ind w:left="4320" w:hanging="180"/>
+      </w:pPr>
+    </w:lvl>
+    <w:lvl w:ilvl="6" w:tplc="0409000F" w:tentative="1">
+      <w:start w:val="1"/>
+      <w:numFmt w:val="decimal"/>
+      <w:lvlText w:val="%7."/>
+      <w:lvlJc w:val="left"/>
+      <w:pPr>
+        <w:ind w:left="5040" w:hanging="360"/>
+      </w:pPr>
+    </w:lvl>
+    <w:lvl w:ilvl="7" w:tplc="04090019" w:tentative="1">
+      <w:start w:val="1"/>
+      <w:numFmt w:val="lowerLetter"/>
+      <w:lvlText w:val="%8."/>
+      <w:lvlJc w:val="left"/>
+      <w:pPr>
+        <w:ind w:left="5760" w:hanging="360"/>
+      </w:pPr>
+    </w:lvl>
+    <w:lvl w:ilvl="8" w:tplc="0409001B" w:tentative="1">
+      <w:start w:val="1"/>
+      <w:numFmt w:val="lowerRoman"/>
+      <w:lvlText w:val="%9."/>
+      <w:lvlJc w:val="right"/>
+      <w:pPr>
+        <w:ind w:left="6480" w:hanging="180"/>
+      </w:pPr>
+    </w:lvl>
+  </w:abstractNum>
+  <w:abstractNum w:abstractNumId="9">
     <w:nsid w:val="22107DD4"/>
     <w:multiLevelType w:val="multilevel"/>
     <w:tmpl w:val="B984B1CA"/>
@@ -9300,7 +12376,7 @@
       </w:rPr>
     </w:lvl>
   </w:abstractNum>
-  <w:abstractNum w:abstractNumId="9">
+  <w:abstractNum w:abstractNumId="10">
     <w:nsid w:val="25FD06A0"/>
     <w:multiLevelType w:val="hybridMultilevel"/>
     <w:tmpl w:val="90DCE6E2"/>
@@ -9390,7 +12466,7 @@
       </w:pPr>
     </w:lvl>
   </w:abstractNum>
-  <w:abstractNum w:abstractNumId="10">
+  <w:abstractNum w:abstractNumId="11">
     <w:nsid w:val="28DB1F68"/>
     <w:multiLevelType w:val="hybridMultilevel"/>
     <w:tmpl w:val="0DAA85E0"/>
@@ -9503,7 +12579,7 @@
       </w:pPr>
     </w:lvl>
   </w:abstractNum>
-  <w:abstractNum w:abstractNumId="11">
+  <w:abstractNum w:abstractNumId="12">
     <w:nsid w:val="302066C7"/>
     <w:multiLevelType w:val="multilevel"/>
     <w:tmpl w:val="0416001F"/>
@@ -9616,7 +12692,7 @@
       </w:pPr>
     </w:lvl>
   </w:abstractNum>
-  <w:abstractNum w:abstractNumId="12">
+  <w:abstractNum w:abstractNumId="13">
     <w:nsid w:val="3183310C"/>
     <w:multiLevelType w:val="hybridMultilevel"/>
     <w:tmpl w:val="922AD58A"/>
@@ -9729,7 +12805,7 @@
       </w:pPr>
     </w:lvl>
   </w:abstractNum>
-  <w:abstractNum w:abstractNumId="13">
+  <w:abstractNum w:abstractNumId="14">
     <w:nsid w:val="37073CDC"/>
     <w:multiLevelType w:val="multilevel"/>
     <w:tmpl w:val="B984B1CA"/>
@@ -9869,7 +12945,7 @@
       </w:rPr>
     </w:lvl>
   </w:abstractNum>
-  <w:abstractNum w:abstractNumId="14">
+  <w:abstractNum w:abstractNumId="15">
     <w:nsid w:val="380425A3"/>
     <w:multiLevelType w:val="multilevel"/>
     <w:tmpl w:val="A3BE4EB4"/>
@@ -9990,7 +13066,7 @@
       </w:rPr>
     </w:lvl>
   </w:abstractNum>
-  <w:abstractNum w:abstractNumId="15">
+  <w:abstractNum w:abstractNumId="16">
     <w:nsid w:val="455F15F4"/>
     <w:multiLevelType w:val="hybridMultilevel"/>
     <w:tmpl w:val="E05A6EEA"/>
@@ -10103,7 +13179,7 @@
       </w:pPr>
     </w:lvl>
   </w:abstractNum>
-  <w:abstractNum w:abstractNumId="16">
+  <w:abstractNum w:abstractNumId="17">
     <w:nsid w:val="466B45EB"/>
     <w:multiLevelType w:val="hybridMultilevel"/>
     <w:tmpl w:val="2F3EDA8C"/>
@@ -10223,7 +13299,209 @@
       </w:pPr>
     </w:lvl>
   </w:abstractNum>
-  <w:abstractNum w:abstractNumId="17">
+  <w:abstractNum w:abstractNumId="18">
+    <w:nsid w:val="469D471A"/>
+    <w:multiLevelType w:val="hybridMultilevel"/>
+    <w:tmpl w:val="A18031A6"/>
+    <w:lvl w:ilvl="0" w:tplc="0416000F">
+      <w:start w:val="1"/>
+      <w:numFmt w:val="decimal"/>
+      <w:lvlText w:val="%1."/>
+      <w:lvlJc w:val="left"/>
+      <w:pPr>
+        <w:ind w:left="720" w:hanging="360"/>
+      </w:pPr>
+      <w:rPr>
+        <w:rFonts w:hint="default"/>
+      </w:rPr>
+    </w:lvl>
+    <w:lvl w:ilvl="1" w:tplc="04160019" w:tentative="1">
+      <w:start w:val="1"/>
+      <w:numFmt w:val="lowerLetter"/>
+      <w:lvlText w:val="%2."/>
+      <w:lvlJc w:val="left"/>
+      <w:pPr>
+        <w:ind w:left="1440" w:hanging="360"/>
+      </w:pPr>
+    </w:lvl>
+    <w:lvl w:ilvl="2" w:tplc="0416001B" w:tentative="1">
+      <w:start w:val="1"/>
+      <w:numFmt w:val="lowerRoman"/>
+      <w:lvlText w:val="%3."/>
+      <w:lvlJc w:val="right"/>
+      <w:pPr>
+        <w:ind w:left="2160" w:hanging="180"/>
+      </w:pPr>
+    </w:lvl>
+    <w:lvl w:ilvl="3" w:tplc="0416000F" w:tentative="1">
+      <w:start w:val="1"/>
+      <w:numFmt w:val="decimal"/>
+      <w:lvlText w:val="%4."/>
+      <w:lvlJc w:val="left"/>
+      <w:pPr>
+        <w:ind w:left="2880" w:hanging="360"/>
+      </w:pPr>
+    </w:lvl>
+    <w:lvl w:ilvl="4" w:tplc="04160019" w:tentative="1">
+      <w:start w:val="1"/>
+      <w:numFmt w:val="lowerLetter"/>
+      <w:lvlText w:val="%5."/>
+      <w:lvlJc w:val="left"/>
+      <w:pPr>
+        <w:ind w:left="3600" w:hanging="360"/>
+      </w:pPr>
+    </w:lvl>
+    <w:lvl w:ilvl="5" w:tplc="0416001B" w:tentative="1">
+      <w:start w:val="1"/>
+      <w:numFmt w:val="lowerRoman"/>
+      <w:lvlText w:val="%6."/>
+      <w:lvlJc w:val="right"/>
+      <w:pPr>
+        <w:ind w:left="4320" w:hanging="180"/>
+      </w:pPr>
+    </w:lvl>
+    <w:lvl w:ilvl="6" w:tplc="0416000F" w:tentative="1">
+      <w:start w:val="1"/>
+      <w:numFmt w:val="decimal"/>
+      <w:lvlText w:val="%7."/>
+      <w:lvlJc w:val="left"/>
+      <w:pPr>
+        <w:ind w:left="5040" w:hanging="360"/>
+      </w:pPr>
+    </w:lvl>
+    <w:lvl w:ilvl="7" w:tplc="04160019" w:tentative="1">
+      <w:start w:val="1"/>
+      <w:numFmt w:val="lowerLetter"/>
+      <w:lvlText w:val="%8."/>
+      <w:lvlJc w:val="left"/>
+      <w:pPr>
+        <w:ind w:left="5760" w:hanging="360"/>
+      </w:pPr>
+    </w:lvl>
+    <w:lvl w:ilvl="8" w:tplc="0416001B" w:tentative="1">
+      <w:start w:val="1"/>
+      <w:numFmt w:val="lowerRoman"/>
+      <w:lvlText w:val="%9."/>
+      <w:lvlJc w:val="right"/>
+      <w:pPr>
+        <w:ind w:left="6480" w:hanging="180"/>
+      </w:pPr>
+    </w:lvl>
+  </w:abstractNum>
+  <w:abstractNum w:abstractNumId="19">
+    <w:nsid w:val="47F701B0"/>
+    <w:multiLevelType w:val="hybridMultilevel"/>
+    <w:tmpl w:val="0DAA85E0"/>
+    <w:lvl w:ilvl="0" w:tplc="0409000F">
+      <w:start w:val="1"/>
+      <w:numFmt w:val="decimal"/>
+      <w:lvlText w:val="%1."/>
+      <w:lvlJc w:val="left"/>
+      <w:pPr>
+        <w:tabs>
+          <w:tab w:val="num" w:pos="360"/>
+        </w:tabs>
+        <w:ind w:left="360" w:hanging="360"/>
+      </w:pPr>
+    </w:lvl>
+    <w:lvl w:ilvl="1" w:tplc="04090019" w:tentative="1">
+      <w:start w:val="1"/>
+      <w:numFmt w:val="lowerLetter"/>
+      <w:lvlText w:val="%2."/>
+      <w:lvlJc w:val="left"/>
+      <w:pPr>
+        <w:tabs>
+          <w:tab w:val="num" w:pos="1080"/>
+        </w:tabs>
+        <w:ind w:left="1080" w:hanging="360"/>
+      </w:pPr>
+    </w:lvl>
+    <w:lvl w:ilvl="2" w:tplc="0409001B" w:tentative="1">
+      <w:start w:val="1"/>
+      <w:numFmt w:val="lowerRoman"/>
+      <w:lvlText w:val="%3."/>
+      <w:lvlJc w:val="right"/>
+      <w:pPr>
+        <w:tabs>
+          <w:tab w:val="num" w:pos="1800"/>
+        </w:tabs>
+        <w:ind w:left="1800" w:hanging="180"/>
+      </w:pPr>
+    </w:lvl>
+    <w:lvl w:ilvl="3" w:tplc="0409000F" w:tentative="1">
+      <w:start w:val="1"/>
+      <w:numFmt w:val="decimal"/>
+      <w:lvlText w:val="%4."/>
+      <w:lvlJc w:val="left"/>
+      <w:pPr>
+        <w:tabs>
+          <w:tab w:val="num" w:pos="2520"/>
+        </w:tabs>
+        <w:ind w:left="2520" w:hanging="360"/>
+      </w:pPr>
+    </w:lvl>
+    <w:lvl w:ilvl="4" w:tplc="04090019" w:tentative="1">
+      <w:start w:val="1"/>
+      <w:numFmt w:val="lowerLetter"/>
+      <w:lvlText w:val="%5."/>
+      <w:lvlJc w:val="left"/>
+      <w:pPr>
+        <w:tabs>
+          <w:tab w:val="num" w:pos="3240"/>
+        </w:tabs>
+        <w:ind w:left="3240" w:hanging="360"/>
+      </w:pPr>
+    </w:lvl>
+    <w:lvl w:ilvl="5" w:tplc="0409001B" w:tentative="1">
+      <w:start w:val="1"/>
+      <w:numFmt w:val="lowerRoman"/>
+      <w:lvlText w:val="%6."/>
+      <w:lvlJc w:val="right"/>
+      <w:pPr>
+        <w:tabs>
+          <w:tab w:val="num" w:pos="3960"/>
+        </w:tabs>
+        <w:ind w:left="3960" w:hanging="180"/>
+      </w:pPr>
+    </w:lvl>
+    <w:lvl w:ilvl="6" w:tplc="0409000F" w:tentative="1">
+      <w:start w:val="1"/>
+      <w:numFmt w:val="decimal"/>
+      <w:lvlText w:val="%7."/>
+      <w:lvlJc w:val="left"/>
+      <w:pPr>
+        <w:tabs>
+          <w:tab w:val="num" w:pos="4680"/>
+        </w:tabs>
+        <w:ind w:left="4680" w:hanging="360"/>
+      </w:pPr>
+    </w:lvl>
+    <w:lvl w:ilvl="7" w:tplc="04090019" w:tentative="1">
+      <w:start w:val="1"/>
+      <w:numFmt w:val="lowerLetter"/>
+      <w:lvlText w:val="%8."/>
+      <w:lvlJc w:val="left"/>
+      <w:pPr>
+        <w:tabs>
+          <w:tab w:val="num" w:pos="5400"/>
+        </w:tabs>
+        <w:ind w:left="5400" w:hanging="360"/>
+      </w:pPr>
+    </w:lvl>
+    <w:lvl w:ilvl="8" w:tplc="0409001B" w:tentative="1">
+      <w:start w:val="1"/>
+      <w:numFmt w:val="lowerRoman"/>
+      <w:lvlText w:val="%9."/>
+      <w:lvlJc w:val="right"/>
+      <w:pPr>
+        <w:tabs>
+          <w:tab w:val="num" w:pos="6120"/>
+        </w:tabs>
+        <w:ind w:left="6120" w:hanging="180"/>
+      </w:pPr>
+    </w:lvl>
+  </w:abstractNum>
+  <w:abstractNum w:abstractNumId="20">
     <w:nsid w:val="485D54AB"/>
     <w:multiLevelType w:val="hybridMultilevel"/>
     <w:tmpl w:val="5A0E58AE"/>
@@ -10312,7 +13590,7 @@
       </w:pPr>
     </w:lvl>
   </w:abstractNum>
-  <w:abstractNum w:abstractNumId="18">
+  <w:abstractNum w:abstractNumId="21">
     <w:nsid w:val="4C302280"/>
     <w:multiLevelType w:val="multilevel"/>
     <w:tmpl w:val="0416001F"/>
@@ -10425,7 +13703,7 @@
       </w:pPr>
     </w:lvl>
   </w:abstractNum>
-  <w:abstractNum w:abstractNumId="19">
+  <w:abstractNum w:abstractNumId="22">
     <w:nsid w:val="50BE521F"/>
     <w:multiLevelType w:val="hybridMultilevel"/>
     <w:tmpl w:val="878C8846"/>
@@ -10514,7 +13792,7 @@
       </w:pPr>
     </w:lvl>
   </w:abstractNum>
-  <w:abstractNum w:abstractNumId="20">
+  <w:abstractNum w:abstractNumId="23">
     <w:nsid w:val="52666006"/>
     <w:multiLevelType w:val="hybridMultilevel"/>
     <w:tmpl w:val="2E306F00"/>
@@ -10603,7 +13881,7 @@
       </w:pPr>
     </w:lvl>
   </w:abstractNum>
-  <w:abstractNum w:abstractNumId="21">
+  <w:abstractNum w:abstractNumId="24">
     <w:nsid w:val="564F68B5"/>
     <w:multiLevelType w:val="hybridMultilevel"/>
     <w:tmpl w:val="571AE01E"/>
@@ -10716,7 +13994,7 @@
       </w:pPr>
     </w:lvl>
   </w:abstractNum>
-  <w:abstractNum w:abstractNumId="22">
+  <w:abstractNum w:abstractNumId="25">
     <w:nsid w:val="599865C1"/>
     <w:multiLevelType w:val="hybridMultilevel"/>
     <w:tmpl w:val="E15AFDCA"/>
@@ -10829,7 +14107,96 @@
       </w:pPr>
     </w:lvl>
   </w:abstractNum>
-  <w:abstractNum w:abstractNumId="23">
+  <w:abstractNum w:abstractNumId="26">
+    <w:nsid w:val="641E0D00"/>
+    <w:multiLevelType w:val="hybridMultilevel"/>
+    <w:tmpl w:val="D422A482"/>
+    <w:lvl w:ilvl="0" w:tplc="0416000F">
+      <w:start w:val="1"/>
+      <w:numFmt w:val="decimal"/>
+      <w:lvlText w:val="%1."/>
+      <w:lvlJc w:val="left"/>
+      <w:pPr>
+        <w:ind w:left="720" w:hanging="360"/>
+      </w:pPr>
+      <w:rPr>
+        <w:rFonts w:hint="default"/>
+      </w:rPr>
+    </w:lvl>
+    <w:lvl w:ilvl="1" w:tplc="04160019" w:tentative="1">
+      <w:start w:val="1"/>
+      <w:numFmt w:val="lowerLetter"/>
+      <w:lvlText w:val="%2."/>
+      <w:lvlJc w:val="left"/>
+      <w:pPr>
+        <w:ind w:left="1440" w:hanging="360"/>
+      </w:pPr>
+    </w:lvl>
+    <w:lvl w:ilvl="2" w:tplc="0416001B" w:tentative="1">
+      <w:start w:val="1"/>
+      <w:numFmt w:val="lowerRoman"/>
+      <w:lvlText w:val="%3."/>
+      <w:lvlJc w:val="right"/>
+      <w:pPr>
+        <w:ind w:left="2160" w:hanging="180"/>
+      </w:pPr>
+    </w:lvl>
+    <w:lvl w:ilvl="3" w:tplc="0416000F" w:tentative="1">
+      <w:start w:val="1"/>
+      <w:numFmt w:val="decimal"/>
+      <w:lvlText w:val="%4."/>
+      <w:lvlJc w:val="left"/>
+      <w:pPr>
+        <w:ind w:left="2880" w:hanging="360"/>
+      </w:pPr>
+    </w:lvl>
+    <w:lvl w:ilvl="4" w:tplc="04160019" w:tentative="1">
+      <w:start w:val="1"/>
+      <w:numFmt w:val="lowerLetter"/>
+      <w:lvlText w:val="%5."/>
+      <w:lvlJc w:val="left"/>
+      <w:pPr>
+        <w:ind w:left="3600" w:hanging="360"/>
+      </w:pPr>
+    </w:lvl>
+    <w:lvl w:ilvl="5" w:tplc="0416001B" w:tentative="1">
+      <w:start w:val="1"/>
+      <w:numFmt w:val="lowerRoman"/>
+      <w:lvlText w:val="%6."/>
+      <w:lvlJc w:val="right"/>
+      <w:pPr>
+        <w:ind w:left="4320" w:hanging="180"/>
+      </w:pPr>
+    </w:lvl>
+    <w:lvl w:ilvl="6" w:tplc="0416000F" w:tentative="1">
+      <w:start w:val="1"/>
+      <w:numFmt w:val="decimal"/>
+      <w:lvlText w:val="%7."/>
+      <w:lvlJc w:val="left"/>
+      <w:pPr>
+        <w:ind w:left="5040" w:hanging="360"/>
+      </w:pPr>
+    </w:lvl>
+    <w:lvl w:ilvl="7" w:tplc="04160019" w:tentative="1">
+      <w:start w:val="1"/>
+      <w:numFmt w:val="lowerLetter"/>
+      <w:lvlText w:val="%8."/>
+      <w:lvlJc w:val="left"/>
+      <w:pPr>
+        <w:ind w:left="5760" w:hanging="360"/>
+      </w:pPr>
+    </w:lvl>
+    <w:lvl w:ilvl="8" w:tplc="0416001B" w:tentative="1">
+      <w:start w:val="1"/>
+      <w:numFmt w:val="lowerRoman"/>
+      <w:lvlText w:val="%9."/>
+      <w:lvlJc w:val="right"/>
+      <w:pPr>
+        <w:ind w:left="6480" w:hanging="180"/>
+      </w:pPr>
+    </w:lvl>
+  </w:abstractNum>
+  <w:abstractNum w:abstractNumId="27">
     <w:nsid w:val="689204FE"/>
     <w:multiLevelType w:val="hybridMultilevel"/>
     <w:tmpl w:val="7082AC9E"/>
@@ -10918,7 +14285,7 @@
       </w:pPr>
     </w:lvl>
   </w:abstractNum>
-  <w:abstractNum w:abstractNumId="24">
+  <w:abstractNum w:abstractNumId="28">
     <w:nsid w:val="6FCD67FE"/>
     <w:multiLevelType w:val="hybridMultilevel"/>
     <w:tmpl w:val="A866CC06"/>
@@ -11031,7 +14398,7 @@
       </w:pPr>
     </w:lvl>
   </w:abstractNum>
-  <w:abstractNum w:abstractNumId="25">
+  <w:abstractNum w:abstractNumId="29">
     <w:nsid w:val="76C417A1"/>
     <w:multiLevelType w:val="multilevel"/>
     <w:tmpl w:val="E05A6EEA"/>
@@ -11175,22 +14542,22 @@
     <w:abstractNumId w:val="3"/>
   </w:num>
   <w:num w:numId="11">
-    <w:abstractNumId w:val="16"/>
+    <w:abstractNumId w:val="17"/>
   </w:num>
   <w:num w:numId="12">
-    <w:abstractNumId w:val="8"/>
+    <w:abstractNumId w:val="9"/>
   </w:num>
   <w:num w:numId="13">
-    <w:abstractNumId w:val="12"/>
+    <w:abstractNumId w:val="13"/>
   </w:num>
   <w:num w:numId="14">
-    <w:abstractNumId w:val="24"/>
+    <w:abstractNumId w:val="28"/>
   </w:num>
   <w:num w:numId="15">
-    <w:abstractNumId w:val="22"/>
+    <w:abstractNumId w:val="25"/>
   </w:num>
   <w:num w:numId="16">
-    <w:abstractNumId w:val="21"/>
+    <w:abstractNumId w:val="24"/>
   </w:num>
   <w:num w:numId="17">
     <w:abstractNumId w:val="1"/>
@@ -11199,10 +14566,10 @@
     <w:abstractNumId w:val="4"/>
   </w:num>
   <w:num w:numId="19">
-    <w:abstractNumId w:val="11"/>
+    <w:abstractNumId w:val="12"/>
   </w:num>
   <w:num w:numId="20">
-    <w:abstractNumId w:val="18"/>
+    <w:abstractNumId w:val="21"/>
   </w:num>
   <w:num w:numId="21">
     <w:abstractNumId w:val="0"/>
@@ -11211,19 +14578,19 @@
     <w:abstractNumId w:val="6"/>
   </w:num>
   <w:num w:numId="23">
-    <w:abstractNumId w:val="15"/>
+    <w:abstractNumId w:val="16"/>
   </w:num>
   <w:num w:numId="24">
-    <w:abstractNumId w:val="25"/>
+    <w:abstractNumId w:val="29"/>
   </w:num>
   <w:num w:numId="25">
-    <w:abstractNumId w:val="10"/>
+    <w:abstractNumId w:val="11"/>
   </w:num>
   <w:num w:numId="26">
     <w:abstractNumId w:val="7"/>
   </w:num>
   <w:num w:numId="27">
-    <w:abstractNumId w:val="13"/>
+    <w:abstractNumId w:val="14"/>
   </w:num>
   <w:num w:numId="28">
     <w:abstractNumId w:val="5"/>
@@ -11232,25 +14599,37 @@
     <w:abstractNumId w:val="7"/>
   </w:num>
   <w:num w:numId="30">
-    <w:abstractNumId w:val="19"/>
+    <w:abstractNumId w:val="22"/>
   </w:num>
   <w:num w:numId="31">
-    <w:abstractNumId w:val="14"/>
+    <w:abstractNumId w:val="15"/>
   </w:num>
   <w:num w:numId="32">
     <w:abstractNumId w:val="2"/>
   </w:num>
   <w:num w:numId="33">
+    <w:abstractNumId w:val="23"/>
+  </w:num>
+  <w:num w:numId="34">
+    <w:abstractNumId w:val="27"/>
+  </w:num>
+  <w:num w:numId="35">
     <w:abstractNumId w:val="20"/>
   </w:num>
-  <w:num w:numId="34">
-    <w:abstractNumId w:val="23"/>
+  <w:num w:numId="36">
+    <w:abstractNumId w:val="10"/>
   </w:num>
-  <w:num w:numId="35">
-    <w:abstractNumId w:val="17"/>
+  <w:num w:numId="37">
+    <w:abstractNumId w:val="8"/>
   </w:num>
-  <w:num w:numId="36">
-    <w:abstractNumId w:val="9"/>
+  <w:num w:numId="38">
+    <w:abstractNumId w:val="26"/>
+  </w:num>
+  <w:num w:numId="39">
+    <w:abstractNumId w:val="18"/>
+  </w:num>
+  <w:num w:numId="40">
+    <w:abstractNumId w:val="19"/>
   </w:num>
   <w:numIdMacAtCleanup w:val="16"/>
 </w:numbering>
@@ -13079,7 +16458,7 @@
   <a:extraClrSchemeLst/>
   <a:extLst>
     <a:ext uri="{05A4C25C-085E-4340-85A3-A5531E510DB2}">
-      <thm15:themeFamily xmlns="" xmlns:thm15="http://schemas.microsoft.com/office/thememl/2012/main" name="Office Theme" id="{62F939B6-93AF-4DB8-9C6B-D6C7DFDC589F}" vid="{4A3C46E8-61CC-4603-A589-7422A47A8E4A}"/>
+      <thm15:themeFamily xmlns:thm15="http://schemas.microsoft.com/office/thememl/2012/main" xmlns="" name="Office Theme" id="{62F939B6-93AF-4DB8-9C6B-D6C7DFDC589F}" vid="{4A3C46E8-61CC-4603-A589-7422A47A8E4A}"/>
     </a:ext>
   </a:extLst>
 </a:theme>
@@ -13090,7 +16469,7 @@
 </file>
 
 <file path=customXml/itemProps1.xml><?xml version="1.0" encoding="utf-8"?>
-<ds:datastoreItem xmlns:ds="http://schemas.openxmlformats.org/officeDocument/2006/customXml" ds:itemID="{309EF8BD-87CB-49F3-994B-66694B167151}">
+<ds:datastoreItem xmlns:ds="http://schemas.openxmlformats.org/officeDocument/2006/customXml" ds:itemID="{BE63FE35-F116-468B-AEE4-99E44B627F9E}">
   <ds:schemaRefs>
     <ds:schemaRef ds:uri="http://schemas.openxmlformats.org/officeDocument/2006/bibliography"/>
   </ds:schemaRefs>

</xml_diff>